<commit_message>
EDIT RF001 Entradas e pré-condições
</commit_message>
<xml_diff>
--- a/Documentation/Documento_Requisitos.docx
+++ b/Documentation/Documento_Requisitos.docx
@@ -144,7 +144,7 @@
           </mc:Choice>
           <mc:Fallback>
             <w:pict>
-              <v:shapetype w14:anchorId="6A53EB55" id="_x0000_t32" coordsize="21600,21600" o:spt="32" o:oned="t" path="m,l21600,21600e" filled="f">
+              <v:shapetype w14:anchorId="7CA574F4" id="_x0000_t32" coordsize="21600,21600" o:spt="32" o:oned="t" path="m,l21600,21600e" filled="f">
                 <v:path arrowok="t" fillok="f" o:connecttype="none"/>
                 <o:lock v:ext="edit" shapetype="t"/>
               </v:shapetype>
@@ -672,7 +672,7 @@
           </mc:Choice>
           <mc:Fallback>
             <w:pict>
-              <v:shape w14:anchorId="60776580" id="Straight Arrow Connector 72" o:spid="_x0000_s1026" type="#_x0000_t32" style="position:absolute;margin-left:0;margin-top:0;width:453.5pt;height:1pt;z-index:-251712000;visibility:visible;mso-wrap-style:square;mso-wrap-distance-left:0;mso-wrap-distance-top:0;mso-wrap-distance-right:0;mso-wrap-distance-bottom:0;mso-position-horizontal:absolute;mso-position-horizontal-relative:margin;mso-position-vertical:absolute;mso-position-vertical-relative:text" o:gfxdata="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" filled="t" strokeweight="1pt">
+              <v:shape w14:anchorId="4F9A2F47" id="Straight Arrow Connector 72" o:spid="_x0000_s1026" type="#_x0000_t32" style="position:absolute;margin-left:0;margin-top:0;width:453.5pt;height:1pt;z-index:-251712000;visibility:visible;mso-wrap-style:square;mso-wrap-distance-left:0;mso-wrap-distance-top:0;mso-wrap-distance-right:0;mso-wrap-distance-bottom:0;mso-position-horizontal:absolute;mso-position-horizontal-relative:margin;mso-position-vertical:absolute;mso-position-vertical-relative:text" o:gfxdata="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" filled="t" strokeweight="1pt">
                 <v:stroke joinstyle="miter"/>
                 <w10:wrap type="square" anchorx="margin"/>
               </v:shape>
@@ -9151,7 +9151,7 @@
           </mc:Choice>
           <mc:Fallback>
             <w:pict>
-              <v:shape w14:anchorId="3A20EC36" id="Straight Arrow Connector 74" o:spid="_x0000_s1026" type="#_x0000_t32" style="position:absolute;margin-left:0;margin-top:320pt;width:453.4pt;height:1pt;z-index:-251710976;visibility:visible;mso-wrap-style:square;mso-wrap-distance-left:0;mso-wrap-distance-top:0;mso-wrap-distance-right:0;mso-wrap-distance-bottom:0;mso-position-horizontal:absolute;mso-position-horizontal-relative:margin;mso-position-vertical:absolute;mso-position-vertical-relative:text" o:gfxdata="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" filled="t" strokeweight="1pt">
+              <v:shape w14:anchorId="2A5EB521" id="Straight Arrow Connector 74" o:spid="_x0000_s1026" type="#_x0000_t32" style="position:absolute;margin-left:0;margin-top:320pt;width:453.4pt;height:1pt;z-index:-251710976;visibility:visible;mso-wrap-style:square;mso-wrap-distance-left:0;mso-wrap-distance-top:0;mso-wrap-distance-right:0;mso-wrap-distance-bottom:0;mso-position-horizontal:absolute;mso-position-horizontal-relative:margin;mso-position-vertical:absolute;mso-position-vertical-relative:text" o:gfxdata="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" filled="t" strokeweight="1pt">
                 <v:stroke joinstyle="miter"/>
                 <w10:wrap type="square" anchorx="margin"/>
               </v:shape>
@@ -9251,7 +9251,7 @@
           </mc:Choice>
           <mc:Fallback>
             <w:pict>
-              <v:shape w14:anchorId="3FF9B640" id="Straight Arrow Connector 76" o:spid="_x0000_s1026" type="#_x0000_t32" style="position:absolute;margin-left:-4pt;margin-top:82pt;width:1pt;height:19.55pt;z-index:-251709952;visibility:visible;mso-wrap-style:square;mso-wrap-distance-left:0;mso-wrap-distance-top:0;mso-wrap-distance-right:0;mso-wrap-distance-bottom:0;mso-position-horizontal:absolute;mso-position-horizontal-relative:margin;mso-position-vertical:absolute;mso-position-vertical-relative:text" o:gfxdata="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" filled="t" strokeweight="1pt">
+              <v:shape w14:anchorId="74CB21AB" id="Straight Arrow Connector 76" o:spid="_x0000_s1026" type="#_x0000_t32" style="position:absolute;margin-left:-4pt;margin-top:82pt;width:1pt;height:19.55pt;z-index:-251709952;visibility:visible;mso-wrap-style:square;mso-wrap-distance-left:0;mso-wrap-distance-top:0;mso-wrap-distance-right:0;mso-wrap-distance-bottom:0;mso-position-horizontal:absolute;mso-position-horizontal-relative:margin;mso-position-vertical:absolute;mso-position-vertical-relative:text" o:gfxdata="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" filled="t" strokeweight="1pt">
                 <v:stroke joinstyle="miter"/>
                 <w10:wrap type="square" anchorx="margin"/>
               </v:shape>
@@ -9313,7 +9313,7 @@
           </mc:Choice>
           <mc:Fallback>
             <w:pict>
-              <v:shape w14:anchorId="5F3405A9" id="Straight Arrow Connector 79" o:spid="_x0000_s1026" type="#_x0000_t32" style="position:absolute;margin-left:457pt;margin-top:82pt;width:1pt;height:19.55pt;z-index:-251708928;visibility:visible;mso-wrap-style:square;mso-wrap-distance-left:0;mso-wrap-distance-top:0;mso-wrap-distance-right:0;mso-wrap-distance-bottom:0;mso-position-horizontal:absolute;mso-position-horizontal-relative:margin;mso-position-vertical:absolute;mso-position-vertical-relative:text" o:gfxdata="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" filled="t" strokeweight="1pt">
+              <v:shape w14:anchorId="2320975B" id="Straight Arrow Connector 79" o:spid="_x0000_s1026" type="#_x0000_t32" style="position:absolute;margin-left:457pt;margin-top:82pt;width:1pt;height:19.55pt;z-index:-251708928;visibility:visible;mso-wrap-style:square;mso-wrap-distance-left:0;mso-wrap-distance-top:0;mso-wrap-distance-right:0;mso-wrap-distance-bottom:0;mso-position-horizontal:absolute;mso-position-horizontal-relative:margin;mso-position-vertical:absolute;mso-position-vertical-relative:text" o:gfxdata="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" filled="t" strokeweight="1pt">
                 <v:stroke joinstyle="miter"/>
                 <w10:wrap type="square" anchorx="margin"/>
               </v:shape>
@@ -9375,7 +9375,7 @@
           </mc:Choice>
           <mc:Fallback>
             <w:pict>
-              <v:shape w14:anchorId="01BDDD7D" id="Straight Arrow Connector 46" o:spid="_x0000_s1026" type="#_x0000_t32" style="position:absolute;margin-left:-4pt;margin-top:82pt;width:463pt;height:1pt;z-index:-251707904;visibility:visible;mso-wrap-style:square;mso-wrap-distance-left:0;mso-wrap-distance-top:0;mso-wrap-distance-right:0;mso-wrap-distance-bottom:0;mso-position-horizontal:absolute;mso-position-horizontal-relative:margin;mso-position-vertical:absolute;mso-position-vertical-relative:text" o:gfxdata="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" filled="t" strokeweight="1pt">
+              <v:shape w14:anchorId="6076D88A" id="Straight Arrow Connector 46" o:spid="_x0000_s1026" type="#_x0000_t32" style="position:absolute;margin-left:-4pt;margin-top:82pt;width:463pt;height:1pt;z-index:-251707904;visibility:visible;mso-wrap-style:square;mso-wrap-distance-left:0;mso-wrap-distance-top:0;mso-wrap-distance-right:0;mso-wrap-distance-bottom:0;mso-position-horizontal:absolute;mso-position-horizontal-relative:margin;mso-position-vertical:absolute;mso-position-vertical-relative:text" o:gfxdata="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" filled="t" strokeweight="1pt">
                 <v:stroke joinstyle="miter"/>
                 <w10:wrap type="square" anchorx="margin"/>
               </v:shape>
@@ -9473,7 +9473,7 @@
           </mc:Choice>
           <mc:Fallback>
             <w:pict>
-              <v:shape w14:anchorId="4AB3C265" id="Straight Arrow Connector 47" o:spid="_x0000_s1026" type="#_x0000_t32" style="position:absolute;margin-left:-4pt;margin-top:1pt;width:463pt;height:1pt;z-index:-251706880;visibility:visible;mso-wrap-style:square;mso-wrap-distance-left:0;mso-wrap-distance-top:0;mso-wrap-distance-right:0;mso-wrap-distance-bottom:0;mso-position-horizontal:absolute;mso-position-horizontal-relative:margin;mso-position-vertical:absolute;mso-position-vertical-relative:text" o:gfxdata="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" filled="t" strokeweight="1pt">
+              <v:shape w14:anchorId="2FE0F4F7" id="Straight Arrow Connector 47" o:spid="_x0000_s1026" type="#_x0000_t32" style="position:absolute;margin-left:-4pt;margin-top:1pt;width:463pt;height:1pt;z-index:-251706880;visibility:visible;mso-wrap-style:square;mso-wrap-distance-left:0;mso-wrap-distance-top:0;mso-wrap-distance-right:0;mso-wrap-distance-bottom:0;mso-position-horizontal:absolute;mso-position-horizontal-relative:margin;mso-position-vertical:absolute;mso-position-vertical-relative:text" o:gfxdata="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" filled="t" strokeweight="1pt">
                 <v:stroke joinstyle="miter"/>
                 <w10:wrap type="square" anchorx="margin"/>
               </v:shape>
@@ -10463,7 +10463,7 @@
           </mc:Choice>
           <mc:Fallback>
             <w:pict>
-              <v:shape w14:anchorId="25D27B35" id="Straight Arrow Connector 48" o:spid="_x0000_s1026" type="#_x0000_t32" style="position:absolute;margin-left:0;margin-top:0;width:453.45pt;height:1pt;z-index:-251705856;visibility:visible;mso-wrap-style:square;mso-wrap-distance-left:0;mso-wrap-distance-top:0;mso-wrap-distance-right:0;mso-wrap-distance-bottom:0;mso-position-horizontal:absolute;mso-position-horizontal-relative:margin;mso-position-vertical:absolute;mso-position-vertical-relative:text" o:gfxdata="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" filled="t" strokeweight="1pt">
+              <v:shape w14:anchorId="7525EEFA" id="Straight Arrow Connector 48" o:spid="_x0000_s1026" type="#_x0000_t32" style="position:absolute;margin-left:0;margin-top:0;width:453.45pt;height:1pt;z-index:-251705856;visibility:visible;mso-wrap-style:square;mso-wrap-distance-left:0;mso-wrap-distance-top:0;mso-wrap-distance-right:0;mso-wrap-distance-bottom:0;mso-position-horizontal:absolute;mso-position-horizontal-relative:margin;mso-position-vertical:absolute;mso-position-vertical-relative:text" o:gfxdata="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" filled="t" strokeweight="1pt">
                 <v:stroke joinstyle="miter"/>
                 <w10:wrap type="square" anchorx="margin"/>
               </v:shape>
@@ -10563,7 +10563,7 @@
           </mc:Choice>
           <mc:Fallback>
             <w:pict>
-              <v:shape w14:anchorId="1B8F2925" id="Straight Arrow Connector 37" o:spid="_x0000_s1026" type="#_x0000_t32" style="position:absolute;margin-left:-4pt;margin-top:70pt;width:463pt;height:1pt;z-index:-251704832;visibility:visible;mso-wrap-style:square;mso-wrap-distance-left:0;mso-wrap-distance-top:0;mso-wrap-distance-right:0;mso-wrap-distance-bottom:0;mso-position-horizontal:absolute;mso-position-horizontal-relative:margin;mso-position-vertical:absolute;mso-position-vertical-relative:text" o:gfxdata="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" filled="t" strokeweight="1pt">
+              <v:shape w14:anchorId="2CB8B55A" id="Straight Arrow Connector 37" o:spid="_x0000_s1026" type="#_x0000_t32" style="position:absolute;margin-left:-4pt;margin-top:70pt;width:463pt;height:1pt;z-index:-251704832;visibility:visible;mso-wrap-style:square;mso-wrap-distance-left:0;mso-wrap-distance-top:0;mso-wrap-distance-right:0;mso-wrap-distance-bottom:0;mso-position-horizontal:absolute;mso-position-horizontal-relative:margin;mso-position-vertical:absolute;mso-position-vertical-relative:text" o:gfxdata="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" filled="t" strokeweight="1pt">
                 <v:stroke joinstyle="miter"/>
                 <w10:wrap type="square" anchorx="margin"/>
               </v:shape>
@@ -10625,7 +10625,7 @@
           </mc:Choice>
           <mc:Fallback>
             <w:pict>
-              <v:shape w14:anchorId="4310857F" id="Straight Arrow Connector 49" o:spid="_x0000_s1026" type="#_x0000_t32" style="position:absolute;margin-left:-4pt;margin-top:70pt;width:1pt;height:21.05pt;z-index:-251703808;visibility:visible;mso-wrap-style:square;mso-wrap-distance-left:0;mso-wrap-distance-top:0;mso-wrap-distance-right:0;mso-wrap-distance-bottom:0;mso-position-horizontal:absolute;mso-position-horizontal-relative:margin;mso-position-vertical:absolute;mso-position-vertical-relative:text" o:gfxdata="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" filled="t" strokeweight="1pt">
+              <v:shape w14:anchorId="1729C0AE" id="Straight Arrow Connector 49" o:spid="_x0000_s1026" type="#_x0000_t32" style="position:absolute;margin-left:-4pt;margin-top:70pt;width:1pt;height:21.05pt;z-index:-251703808;visibility:visible;mso-wrap-style:square;mso-wrap-distance-left:0;mso-wrap-distance-top:0;mso-wrap-distance-right:0;mso-wrap-distance-bottom:0;mso-position-horizontal:absolute;mso-position-horizontal-relative:margin;mso-position-vertical:absolute;mso-position-vertical-relative:text" o:gfxdata="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" filled="t" strokeweight="1pt">
                 <v:stroke joinstyle="miter"/>
                 <w10:wrap type="square" anchorx="margin"/>
               </v:shape>
@@ -10687,7 +10687,7 @@
           </mc:Choice>
           <mc:Fallback>
             <w:pict>
-              <v:shape w14:anchorId="2A38B829" id="Straight Arrow Connector 50" o:spid="_x0000_s1026" type="#_x0000_t32" style="position:absolute;margin-left:457pt;margin-top:70pt;width:1pt;height:21.05pt;z-index:-251702784;visibility:visible;mso-wrap-style:square;mso-wrap-distance-left:0;mso-wrap-distance-top:0;mso-wrap-distance-right:0;mso-wrap-distance-bottom:0;mso-position-horizontal:absolute;mso-position-horizontal-relative:margin;mso-position-vertical:absolute;mso-position-vertical-relative:text" o:gfxdata="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" filled="t" strokeweight="1pt">
+              <v:shape w14:anchorId="16F96E60" id="Straight Arrow Connector 50" o:spid="_x0000_s1026" type="#_x0000_t32" style="position:absolute;margin-left:457pt;margin-top:70pt;width:1pt;height:21.05pt;z-index:-251702784;visibility:visible;mso-wrap-style:square;mso-wrap-distance-left:0;mso-wrap-distance-top:0;mso-wrap-distance-right:0;mso-wrap-distance-bottom:0;mso-position-horizontal:absolute;mso-position-horizontal-relative:margin;mso-position-vertical:absolute;mso-position-vertical-relative:text" o:gfxdata="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" filled="t" strokeweight="1pt">
                 <v:stroke joinstyle="miter"/>
                 <w10:wrap type="square" anchorx="margin"/>
               </v:shape>
@@ -10785,7 +10785,7 @@
           </mc:Choice>
           <mc:Fallback>
             <w:pict>
-              <v:shape w14:anchorId="399A1D71" id="Straight Arrow Connector 38" o:spid="_x0000_s1026" type="#_x0000_t32" style="position:absolute;margin-left:-4pt;margin-top:1pt;width:463pt;height:1pt;z-index:-251701760;visibility:visible;mso-wrap-style:square;mso-wrap-distance-left:0;mso-wrap-distance-top:0;mso-wrap-distance-right:0;mso-wrap-distance-bottom:0;mso-position-horizontal:absolute;mso-position-horizontal-relative:margin;mso-position-vertical:absolute;mso-position-vertical-relative:text" o:gfxdata="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" filled="t" strokeweight="1pt">
+              <v:shape w14:anchorId="4270B8AA" id="Straight Arrow Connector 38" o:spid="_x0000_s1026" type="#_x0000_t32" style="position:absolute;margin-left:-4pt;margin-top:1pt;width:463pt;height:1pt;z-index:-251701760;visibility:visible;mso-wrap-style:square;mso-wrap-distance-left:0;mso-wrap-distance-top:0;mso-wrap-distance-right:0;mso-wrap-distance-bottom:0;mso-position-horizontal:absolute;mso-position-horizontal-relative:margin;mso-position-vertical:absolute;mso-position-vertical-relative:text" o:gfxdata="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" filled="t" strokeweight="1pt">
                 <v:stroke joinstyle="miter"/>
                 <w10:wrap type="square" anchorx="margin"/>
               </v:shape>
@@ -11368,8 +11368,6 @@
           <w:rFonts w:ascii="Times New Roman" w:eastAsia="Times New Roman" w:hAnsi="Times New Roman" w:cs="Times New Roman"/>
         </w:rPr>
       </w:pPr>
-      <w:bookmarkStart w:id="7" w:name="_GoBack"/>
-      <w:bookmarkEnd w:id="7"/>
       <w:r>
         <w:rPr>
           <w:noProof/>
@@ -11424,7 +11422,7 @@
           </mc:Choice>
           <mc:Fallback>
             <w:pict>
-              <v:shape w14:anchorId="12ABF01E" id="Straight Arrow Connector 35" o:spid="_x0000_s1026" type="#_x0000_t32" style="position:absolute;margin-left:-4pt;margin-top:10pt;width:1pt;height:19.6pt;z-index:-251699712;visibility:visible;mso-wrap-style:square;mso-wrap-distance-left:0;mso-wrap-distance-top:0;mso-wrap-distance-right:0;mso-wrap-distance-bottom:0;mso-position-horizontal:absolute;mso-position-horizontal-relative:margin;mso-position-vertical:absolute;mso-position-vertical-relative:text" o:gfxdata="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" filled="t" strokeweight="1pt">
+              <v:shape w14:anchorId="228ED0BF" id="Straight Arrow Connector 35" o:spid="_x0000_s1026" type="#_x0000_t32" style="position:absolute;margin-left:-4pt;margin-top:10pt;width:1pt;height:19.6pt;z-index:-251699712;visibility:visible;mso-wrap-style:square;mso-wrap-distance-left:0;mso-wrap-distance-top:0;mso-wrap-distance-right:0;mso-wrap-distance-bottom:0;mso-position-horizontal:absolute;mso-position-horizontal-relative:margin;mso-position-vertical:absolute;mso-position-vertical-relative:text" o:gfxdata="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" filled="t" strokeweight="1pt">
                 <v:stroke joinstyle="miter"/>
                 <w10:wrap type="square" anchorx="margin"/>
               </v:shape>
@@ -11486,7 +11484,7 @@
           </mc:Choice>
           <mc:Fallback>
             <w:pict>
-              <v:shape w14:anchorId="785E8F82" id="Straight Arrow Connector 36" o:spid="_x0000_s1026" type="#_x0000_t32" style="position:absolute;margin-left:457pt;margin-top:10pt;width:1pt;height:19.6pt;z-index:-251697664;visibility:visible;mso-wrap-style:square;mso-wrap-distance-left:0;mso-wrap-distance-top:0;mso-wrap-distance-right:0;mso-wrap-distance-bottom:0;mso-position-horizontal:absolute;mso-position-horizontal-relative:margin;mso-position-vertical:absolute;mso-position-vertical-relative:text" o:gfxdata="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" filled="t" strokeweight="1pt">
+              <v:shape w14:anchorId="38560170" id="Straight Arrow Connector 36" o:spid="_x0000_s1026" type="#_x0000_t32" style="position:absolute;margin-left:457pt;margin-top:10pt;width:1pt;height:19.6pt;z-index:-251697664;visibility:visible;mso-wrap-style:square;mso-wrap-distance-left:0;mso-wrap-distance-top:0;mso-wrap-distance-right:0;mso-wrap-distance-bottom:0;mso-position-horizontal:absolute;mso-position-horizontal-relative:margin;mso-position-vertical:absolute;mso-position-vertical-relative:text" o:gfxdata="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" filled="t" strokeweight="1pt">
                 <v:stroke joinstyle="miter"/>
                 <w10:wrap type="square" anchorx="margin"/>
               </v:shape>
@@ -11548,7 +11546,7 @@
           </mc:Choice>
           <mc:Fallback>
             <w:pict>
-              <v:shape w14:anchorId="59951330" id="Straight Arrow Connector 44" o:spid="_x0000_s1026" type="#_x0000_t32" style="position:absolute;margin-left:-4pt;margin-top:10pt;width:463pt;height:1pt;z-index:-251695616;visibility:visible;mso-wrap-style:square;mso-wrap-distance-left:0;mso-wrap-distance-top:0;mso-wrap-distance-right:0;mso-wrap-distance-bottom:0;mso-position-horizontal:absolute;mso-position-horizontal-relative:margin;mso-position-vertical:absolute;mso-position-vertical-relative:text" o:gfxdata="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" filled="t" strokeweight="1pt">
+              <v:shape w14:anchorId="2A0025DD" id="Straight Arrow Connector 44" o:spid="_x0000_s1026" type="#_x0000_t32" style="position:absolute;margin-left:-4pt;margin-top:10pt;width:463pt;height:1pt;z-index:-251695616;visibility:visible;mso-wrap-style:square;mso-wrap-distance-left:0;mso-wrap-distance-top:0;mso-wrap-distance-right:0;mso-wrap-distance-bottom:0;mso-position-horizontal:absolute;mso-position-horizontal-relative:margin;mso-position-vertical:absolute;mso-position-vertical-relative:text" o:gfxdata="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" filled="t" strokeweight="1pt">
                 <v:stroke joinstyle="miter"/>
                 <w10:wrap type="square" anchorx="margin"/>
               </v:shape>
@@ -11647,7 +11645,7 @@
           </mc:Choice>
           <mc:Fallback>
             <w:pict>
-              <v:shape w14:anchorId="523A983C" id="Straight Arrow Connector 45" o:spid="_x0000_s1026" type="#_x0000_t32" style="position:absolute;margin-left:-4pt;margin-top:1pt;width:463pt;height:1pt;z-index:-251693568;visibility:visible;mso-wrap-style:square;mso-wrap-distance-left:0;mso-wrap-distance-top:0;mso-wrap-distance-right:0;mso-wrap-distance-bottom:0;mso-position-horizontal:absolute;mso-position-horizontal-relative:margin;mso-position-vertical:absolute;mso-position-vertical-relative:text" o:gfxdata="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" filled="t" strokeweight="1pt">
+              <v:shape w14:anchorId="16F785F2" id="Straight Arrow Connector 45" o:spid="_x0000_s1026" type="#_x0000_t32" style="position:absolute;margin-left:-4pt;margin-top:1pt;width:463pt;height:1pt;z-index:-251693568;visibility:visible;mso-wrap-style:square;mso-wrap-distance-left:0;mso-wrap-distance-top:0;mso-wrap-distance-right:0;mso-wrap-distance-bottom:0;mso-position-horizontal:absolute;mso-position-horizontal-relative:margin;mso-position-vertical:absolute;mso-position-vertical-relative:text" o:gfxdata="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" filled="t" strokeweight="1pt">
                 <v:stroke joinstyle="miter"/>
                 <w10:wrap type="square" anchorx="margin"/>
               </v:shape>
@@ -11780,7 +11778,7 @@
           </mc:Choice>
           <mc:Fallback>
             <w:pict>
-              <v:shape w14:anchorId="250C8749" id="Straight Arrow Connector 42" o:spid="_x0000_s1026" type="#_x0000_t32" style="position:absolute;margin-left:-4pt;margin-top:29pt;width:1pt;height:17.3pt;z-index:-251691520;visibility:visible;mso-wrap-style:square;mso-wrap-distance-left:0;mso-wrap-distance-top:0;mso-wrap-distance-right:0;mso-wrap-distance-bottom:0;mso-position-horizontal:absolute;mso-position-horizontal-relative:margin;mso-position-vertical:absolute;mso-position-vertical-relative:text" o:gfxdata="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" filled="t" strokeweight="1pt">
+              <v:shape w14:anchorId="156440F9" id="Straight Arrow Connector 42" o:spid="_x0000_s1026" type="#_x0000_t32" style="position:absolute;margin-left:-4pt;margin-top:29pt;width:1pt;height:17.3pt;z-index:-251691520;visibility:visible;mso-wrap-style:square;mso-wrap-distance-left:0;mso-wrap-distance-top:0;mso-wrap-distance-right:0;mso-wrap-distance-bottom:0;mso-position-horizontal:absolute;mso-position-horizontal-relative:margin;mso-position-vertical:absolute;mso-position-vertical-relative:text" o:gfxdata="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" filled="t" strokeweight="1pt">
                 <v:stroke joinstyle="miter"/>
                 <w10:wrap type="square" anchorx="margin"/>
               </v:shape>
@@ -11842,7 +11840,7 @@
           </mc:Choice>
           <mc:Fallback>
             <w:pict>
-              <v:shape w14:anchorId="1A327E03" id="Straight Arrow Connector 43" o:spid="_x0000_s1026" type="#_x0000_t32" style="position:absolute;margin-left:457pt;margin-top:29pt;width:1pt;height:17.3pt;z-index:-251689472;visibility:visible;mso-wrap-style:square;mso-wrap-distance-left:0;mso-wrap-distance-top:0;mso-wrap-distance-right:0;mso-wrap-distance-bottom:0;mso-position-horizontal:absolute;mso-position-horizontal-relative:margin;mso-position-vertical:absolute;mso-position-vertical-relative:text" o:gfxdata="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" filled="t" strokeweight="1pt">
+              <v:shape w14:anchorId="08449AEF" id="Straight Arrow Connector 43" o:spid="_x0000_s1026" type="#_x0000_t32" style="position:absolute;margin-left:457pt;margin-top:29pt;width:1pt;height:17.3pt;z-index:-251689472;visibility:visible;mso-wrap-style:square;mso-wrap-distance-left:0;mso-wrap-distance-top:0;mso-wrap-distance-right:0;mso-wrap-distance-bottom:0;mso-position-horizontal:absolute;mso-position-horizontal-relative:margin;mso-position-vertical:absolute;mso-position-vertical-relative:text" o:gfxdata="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" filled="t" strokeweight="1pt">
                 <v:stroke joinstyle="miter"/>
                 <w10:wrap type="square" anchorx="margin"/>
               </v:shape>
@@ -11904,7 +11902,7 @@
           </mc:Choice>
           <mc:Fallback>
             <w:pict>
-              <v:shape w14:anchorId="42E4CF5D" id="Straight Arrow Connector 39" o:spid="_x0000_s1026" type="#_x0000_t32" style="position:absolute;margin-left:-4pt;margin-top:29pt;width:463pt;height:1pt;z-index:-251687424;visibility:visible;mso-wrap-style:square;mso-wrap-distance-left:0;mso-wrap-distance-top:0;mso-wrap-distance-right:0;mso-wrap-distance-bottom:0;mso-position-horizontal:absolute;mso-position-horizontal-relative:margin;mso-position-vertical:absolute;mso-position-vertical-relative:text" o:gfxdata="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" filled="t" strokeweight="1pt">
+              <v:shape w14:anchorId="10D75FB9" id="Straight Arrow Connector 39" o:spid="_x0000_s1026" type="#_x0000_t32" style="position:absolute;margin-left:-4pt;margin-top:29pt;width:463pt;height:1pt;z-index:-251687424;visibility:visible;mso-wrap-style:square;mso-wrap-distance-left:0;mso-wrap-distance-top:0;mso-wrap-distance-right:0;mso-wrap-distance-bottom:0;mso-position-horizontal:absolute;mso-position-horizontal-relative:margin;mso-position-vertical:absolute;mso-position-vertical-relative:text" o:gfxdata="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" filled="t" strokeweight="1pt">
                 <v:stroke joinstyle="miter"/>
                 <w10:wrap type="square" anchorx="margin"/>
               </v:shape>
@@ -11928,11 +11926,12 @@
           <w:rFonts w:ascii="Times New Roman" w:eastAsia="Times New Roman" w:hAnsi="Times New Roman" w:cs="Times New Roman"/>
         </w:rPr>
       </w:pPr>
-    </w:p>
-    <w:p>
-      <w:pPr>
-        <w:ind w:left="3062"/>
-        <w:jc w:val="both"/>
+      <w:bookmarkStart w:id="7" w:name="_GoBack"/>
+      <w:bookmarkEnd w:id="7"/>
+    </w:p>
+    <w:p>
+      <w:pPr>
+        <w:jc w:val="center"/>
         <w:rPr>
           <w:rFonts w:ascii="Arial" w:eastAsia="Arial" w:hAnsi="Arial" w:cs="Arial"/>
           <w:b/>
@@ -12020,7 +12019,7 @@
           </mc:Choice>
           <mc:Fallback>
             <w:pict>
-              <v:shape w14:anchorId="5727BB40" id="Straight Arrow Connector 40" o:spid="_x0000_s1026" type="#_x0000_t32" style="position:absolute;margin-left:-4pt;margin-top:1pt;width:463pt;height:1pt;z-index:-251685376;visibility:visible;mso-wrap-style:square;mso-wrap-distance-left:0;mso-wrap-distance-top:0;mso-wrap-distance-right:0;mso-wrap-distance-bottom:0;mso-position-horizontal:absolute;mso-position-horizontal-relative:margin;mso-position-vertical:absolute;mso-position-vertical-relative:text" o:gfxdata="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" filled="t" strokeweight="1pt">
+              <v:shape w14:anchorId="4EBBF9FF" id="Straight Arrow Connector 40" o:spid="_x0000_s1026" type="#_x0000_t32" style="position:absolute;margin-left:-4pt;margin-top:1pt;width:463pt;height:1pt;z-index:-251685376;visibility:visible;mso-wrap-style:square;mso-wrap-distance-left:0;mso-wrap-distance-top:0;mso-wrap-distance-right:0;mso-wrap-distance-bottom:0;mso-position-horizontal:absolute;mso-position-horizontal-relative:margin;mso-position-vertical:absolute;mso-position-vertical-relative:text" o:gfxdata="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" filled="t" strokeweight="1pt">
                 <v:stroke joinstyle="miter"/>
                 <w10:wrap type="square" anchorx="margin"/>
               </v:shape>
@@ -12391,16 +12390,8 @@
           <w:sz w:val="24"/>
           <w:szCs w:val="24"/>
         </w:rPr>
-        <w:t>: não tem.</w:t>
-      </w:r>
-    </w:p>
-    <w:p>
-      <w:pPr>
-        <w:jc w:val="both"/>
-        <w:rPr>
-          <w:rFonts w:ascii="Times New Roman" w:eastAsia="Times New Roman" w:hAnsi="Times New Roman" w:cs="Times New Roman"/>
-        </w:rPr>
-      </w:pPr>
+        <w:t xml:space="preserve">: </w:t>
+      </w:r>
     </w:p>
     <w:p>
       <w:pPr>
@@ -12415,6 +12406,415 @@
       <w:r>
         <w:rPr>
           <w:rFonts w:ascii="Times New Roman" w:eastAsia="Times New Roman" w:hAnsi="Times New Roman" w:cs="Times New Roman"/>
+          <w:sz w:val="24"/>
+          <w:szCs w:val="24"/>
+        </w:rPr>
+        <w:lastRenderedPageBreak/>
+        <w:t xml:space="preserve">O aluno deve ser cadastrado exclusivamente por um </w:t>
+      </w:r>
+      <w:r>
+        <w:rPr>
+          <w:rFonts w:ascii="Times New Roman" w:eastAsia="Times New Roman" w:hAnsi="Times New Roman" w:cs="Times New Roman"/>
+          <w:i/>
+          <w:sz w:val="24"/>
+          <w:szCs w:val="24"/>
+        </w:rPr>
+        <w:t>Personal Trainer</w:t>
+      </w:r>
+      <w:r>
+        <w:rPr>
+          <w:rFonts w:ascii="Times New Roman" w:eastAsia="Times New Roman" w:hAnsi="Times New Roman" w:cs="Times New Roman"/>
+          <w:sz w:val="24"/>
+          <w:szCs w:val="24"/>
+        </w:rPr>
+        <w:t xml:space="preserve"> existente so sistema e logado no instante do cadastro do aluno. Para tanto as seguintes entradas são.</w:t>
+      </w:r>
+    </w:p>
+    <w:p>
+      <w:pPr>
+        <w:pStyle w:val="ListParagraph"/>
+        <w:numPr>
+          <w:ilvl w:val="0"/>
+          <w:numId w:val="9"/>
+        </w:numPr>
+        <w:jc w:val="both"/>
+        <w:rPr>
+          <w:rFonts w:ascii="Times New Roman" w:eastAsia="Times New Roman" w:hAnsi="Times New Roman" w:cs="Times New Roman"/>
+          <w:sz w:val="24"/>
+          <w:szCs w:val="24"/>
+        </w:rPr>
+      </w:pPr>
+      <w:r>
+        <w:rPr>
+          <w:rFonts w:ascii="Times New Roman" w:eastAsia="Times New Roman" w:hAnsi="Times New Roman" w:cs="Times New Roman"/>
+          <w:sz w:val="24"/>
+          <w:szCs w:val="24"/>
+        </w:rPr>
+        <w:t>Nome</w:t>
+      </w:r>
+      <w:r>
+        <w:rPr>
+          <w:rFonts w:ascii="Times New Roman" w:eastAsia="Times New Roman" w:hAnsi="Times New Roman" w:cs="Times New Roman"/>
+          <w:sz w:val="24"/>
+          <w:szCs w:val="24"/>
+        </w:rPr>
+        <w:t>*</w:t>
+      </w:r>
+    </w:p>
+    <w:p>
+      <w:pPr>
+        <w:pStyle w:val="ListParagraph"/>
+        <w:numPr>
+          <w:ilvl w:val="0"/>
+          <w:numId w:val="9"/>
+        </w:numPr>
+        <w:jc w:val="both"/>
+        <w:rPr>
+          <w:rFonts w:ascii="Times New Roman" w:eastAsia="Times New Roman" w:hAnsi="Times New Roman" w:cs="Times New Roman"/>
+          <w:sz w:val="24"/>
+          <w:szCs w:val="24"/>
+        </w:rPr>
+      </w:pPr>
+      <w:r>
+        <w:rPr>
+          <w:rFonts w:ascii="Times New Roman" w:eastAsia="Times New Roman" w:hAnsi="Times New Roman" w:cs="Times New Roman"/>
+          <w:sz w:val="24"/>
+          <w:szCs w:val="24"/>
+        </w:rPr>
+        <w:t>S</w:t>
+      </w:r>
+      <w:r>
+        <w:rPr>
+          <w:rFonts w:ascii="Times New Roman" w:eastAsia="Times New Roman" w:hAnsi="Times New Roman" w:cs="Times New Roman"/>
+          <w:sz w:val="24"/>
+          <w:szCs w:val="24"/>
+        </w:rPr>
+        <w:t>obrenome</w:t>
+      </w:r>
+      <w:r>
+        <w:rPr>
+          <w:rFonts w:ascii="Times New Roman" w:eastAsia="Times New Roman" w:hAnsi="Times New Roman" w:cs="Times New Roman"/>
+          <w:sz w:val="24"/>
+          <w:szCs w:val="24"/>
+        </w:rPr>
+        <w:t>*</w:t>
+      </w:r>
+    </w:p>
+    <w:p>
+      <w:pPr>
+        <w:pStyle w:val="ListParagraph"/>
+        <w:numPr>
+          <w:ilvl w:val="0"/>
+          <w:numId w:val="9"/>
+        </w:numPr>
+        <w:jc w:val="both"/>
+        <w:rPr>
+          <w:rFonts w:ascii="Times New Roman" w:eastAsia="Times New Roman" w:hAnsi="Times New Roman" w:cs="Times New Roman"/>
+          <w:sz w:val="24"/>
+          <w:szCs w:val="24"/>
+        </w:rPr>
+      </w:pPr>
+      <w:r>
+        <w:rPr>
+          <w:rFonts w:ascii="Times New Roman" w:eastAsia="Times New Roman" w:hAnsi="Times New Roman" w:cs="Times New Roman"/>
+          <w:sz w:val="24"/>
+          <w:szCs w:val="24"/>
+        </w:rPr>
+        <w:t>D</w:t>
+      </w:r>
+      <w:r>
+        <w:rPr>
+          <w:rFonts w:ascii="Times New Roman" w:eastAsia="Times New Roman" w:hAnsi="Times New Roman" w:cs="Times New Roman"/>
+          <w:sz w:val="24"/>
+          <w:szCs w:val="24"/>
+        </w:rPr>
+        <w:t>ata de nascimento</w:t>
+      </w:r>
+      <w:r>
+        <w:rPr>
+          <w:rFonts w:ascii="Times New Roman" w:eastAsia="Times New Roman" w:hAnsi="Times New Roman" w:cs="Times New Roman"/>
+          <w:sz w:val="24"/>
+          <w:szCs w:val="24"/>
+        </w:rPr>
+        <w:t>*</w:t>
+      </w:r>
+    </w:p>
+    <w:p>
+      <w:pPr>
+        <w:pStyle w:val="ListParagraph"/>
+        <w:numPr>
+          <w:ilvl w:val="0"/>
+          <w:numId w:val="9"/>
+        </w:numPr>
+        <w:jc w:val="both"/>
+        <w:rPr>
+          <w:rFonts w:ascii="Times New Roman" w:eastAsia="Times New Roman" w:hAnsi="Times New Roman" w:cs="Times New Roman"/>
+          <w:sz w:val="24"/>
+          <w:szCs w:val="24"/>
+        </w:rPr>
+      </w:pPr>
+      <w:r>
+        <w:rPr>
+          <w:rFonts w:ascii="Times New Roman" w:eastAsia="Times New Roman" w:hAnsi="Times New Roman" w:cs="Times New Roman"/>
+          <w:sz w:val="24"/>
+          <w:szCs w:val="24"/>
+        </w:rPr>
+        <w:t>P</w:t>
+      </w:r>
+      <w:r>
+        <w:rPr>
+          <w:rFonts w:ascii="Times New Roman" w:eastAsia="Times New Roman" w:hAnsi="Times New Roman" w:cs="Times New Roman"/>
+          <w:sz w:val="24"/>
+          <w:szCs w:val="24"/>
+        </w:rPr>
+        <w:t>eso</w:t>
+      </w:r>
+      <w:r>
+        <w:rPr>
+          <w:rFonts w:ascii="Times New Roman" w:eastAsia="Times New Roman" w:hAnsi="Times New Roman" w:cs="Times New Roman"/>
+          <w:sz w:val="24"/>
+          <w:szCs w:val="24"/>
+        </w:rPr>
+        <w:t>*</w:t>
+      </w:r>
+    </w:p>
+    <w:p>
+      <w:pPr>
+        <w:pStyle w:val="ListParagraph"/>
+        <w:numPr>
+          <w:ilvl w:val="0"/>
+          <w:numId w:val="9"/>
+        </w:numPr>
+        <w:jc w:val="both"/>
+        <w:rPr>
+          <w:rFonts w:ascii="Times New Roman" w:eastAsia="Times New Roman" w:hAnsi="Times New Roman" w:cs="Times New Roman"/>
+          <w:sz w:val="24"/>
+          <w:szCs w:val="24"/>
+        </w:rPr>
+      </w:pPr>
+      <w:r>
+        <w:rPr>
+          <w:rFonts w:ascii="Times New Roman" w:eastAsia="Times New Roman" w:hAnsi="Times New Roman" w:cs="Times New Roman"/>
+          <w:sz w:val="24"/>
+          <w:szCs w:val="24"/>
+        </w:rPr>
+        <w:t>A</w:t>
+      </w:r>
+      <w:r>
+        <w:rPr>
+          <w:rFonts w:ascii="Times New Roman" w:eastAsia="Times New Roman" w:hAnsi="Times New Roman" w:cs="Times New Roman"/>
+          <w:sz w:val="24"/>
+          <w:szCs w:val="24"/>
+        </w:rPr>
+        <w:t>ltura</w:t>
+      </w:r>
+      <w:r>
+        <w:rPr>
+          <w:rFonts w:ascii="Times New Roman" w:eastAsia="Times New Roman" w:hAnsi="Times New Roman" w:cs="Times New Roman"/>
+          <w:sz w:val="24"/>
+          <w:szCs w:val="24"/>
+        </w:rPr>
+        <w:t>*</w:t>
+      </w:r>
+    </w:p>
+    <w:p>
+      <w:pPr>
+        <w:pStyle w:val="ListParagraph"/>
+        <w:numPr>
+          <w:ilvl w:val="0"/>
+          <w:numId w:val="9"/>
+        </w:numPr>
+        <w:jc w:val="both"/>
+        <w:rPr>
+          <w:rFonts w:ascii="Times New Roman" w:eastAsia="Times New Roman" w:hAnsi="Times New Roman" w:cs="Times New Roman"/>
+          <w:sz w:val="24"/>
+          <w:szCs w:val="24"/>
+        </w:rPr>
+      </w:pPr>
+      <w:r>
+        <w:rPr>
+          <w:rFonts w:ascii="Times New Roman" w:eastAsia="Times New Roman" w:hAnsi="Times New Roman" w:cs="Times New Roman"/>
+          <w:sz w:val="24"/>
+          <w:szCs w:val="24"/>
+        </w:rPr>
+        <w:t>Nº cpf ou rg*</w:t>
+      </w:r>
+    </w:p>
+    <w:p>
+      <w:pPr>
+        <w:pStyle w:val="ListParagraph"/>
+        <w:numPr>
+          <w:ilvl w:val="0"/>
+          <w:numId w:val="9"/>
+        </w:numPr>
+        <w:jc w:val="both"/>
+        <w:rPr>
+          <w:rFonts w:ascii="Times New Roman" w:eastAsia="Times New Roman" w:hAnsi="Times New Roman" w:cs="Times New Roman"/>
+          <w:sz w:val="24"/>
+          <w:szCs w:val="24"/>
+        </w:rPr>
+      </w:pPr>
+      <w:r>
+        <w:rPr>
+          <w:rFonts w:ascii="Times New Roman" w:eastAsia="Times New Roman" w:hAnsi="Times New Roman" w:cs="Times New Roman"/>
+          <w:sz w:val="24"/>
+          <w:szCs w:val="24"/>
+        </w:rPr>
+        <w:t>F</w:t>
+      </w:r>
+      <w:r>
+        <w:rPr>
+          <w:rFonts w:ascii="Times New Roman" w:eastAsia="Times New Roman" w:hAnsi="Times New Roman" w:cs="Times New Roman"/>
+          <w:sz w:val="24"/>
+          <w:szCs w:val="24"/>
+        </w:rPr>
+        <w:t>oto</w:t>
+      </w:r>
+      <w:r>
+        <w:rPr>
+          <w:rFonts w:ascii="Times New Roman" w:eastAsia="Times New Roman" w:hAnsi="Times New Roman" w:cs="Times New Roman"/>
+          <w:sz w:val="24"/>
+          <w:szCs w:val="24"/>
+        </w:rPr>
+        <w:t xml:space="preserve"> do aluno</w:t>
+      </w:r>
+    </w:p>
+    <w:p>
+      <w:pPr>
+        <w:pStyle w:val="ListParagraph"/>
+        <w:numPr>
+          <w:ilvl w:val="0"/>
+          <w:numId w:val="9"/>
+        </w:numPr>
+        <w:jc w:val="both"/>
+        <w:rPr>
+          <w:rFonts w:ascii="Times New Roman" w:eastAsia="Times New Roman" w:hAnsi="Times New Roman" w:cs="Times New Roman"/>
+          <w:sz w:val="24"/>
+          <w:szCs w:val="24"/>
+        </w:rPr>
+      </w:pPr>
+      <w:r>
+        <w:rPr>
+          <w:rFonts w:ascii="Times New Roman" w:eastAsia="Times New Roman" w:hAnsi="Times New Roman" w:cs="Times New Roman"/>
+          <w:sz w:val="24"/>
+          <w:szCs w:val="24"/>
+        </w:rPr>
+        <w:t>Alergias e/ou restrições médicas*</w:t>
+      </w:r>
+    </w:p>
+    <w:p>
+      <w:pPr>
+        <w:pStyle w:val="ListParagraph"/>
+        <w:numPr>
+          <w:ilvl w:val="0"/>
+          <w:numId w:val="9"/>
+        </w:numPr>
+        <w:jc w:val="both"/>
+        <w:rPr>
+          <w:rFonts w:ascii="Times New Roman" w:eastAsia="Times New Roman" w:hAnsi="Times New Roman" w:cs="Times New Roman"/>
+          <w:sz w:val="24"/>
+          <w:szCs w:val="24"/>
+        </w:rPr>
+      </w:pPr>
+      <w:r>
+        <w:rPr>
+          <w:rFonts w:ascii="Times New Roman" w:eastAsia="Times New Roman" w:hAnsi="Times New Roman" w:cs="Times New Roman"/>
+          <w:sz w:val="24"/>
+          <w:szCs w:val="24"/>
+        </w:rPr>
+        <w:t>Impedância</w:t>
+      </w:r>
+      <w:r>
+        <w:rPr>
+          <w:rFonts w:ascii="Times New Roman" w:eastAsia="Times New Roman" w:hAnsi="Times New Roman" w:cs="Times New Roman"/>
+          <w:sz w:val="24"/>
+          <w:szCs w:val="24"/>
+        </w:rPr>
+        <w:t xml:space="preserve"> c</w:t>
+      </w:r>
+      <w:r>
+        <w:rPr>
+          <w:rFonts w:ascii="Times New Roman" w:eastAsia="Times New Roman" w:hAnsi="Times New Roman" w:cs="Times New Roman"/>
+          <w:sz w:val="24"/>
+          <w:szCs w:val="24"/>
+        </w:rPr>
+        <w:t>orporal</w:t>
+      </w:r>
+    </w:p>
+    <w:p>
+      <w:pPr>
+        <w:pStyle w:val="ListParagraph"/>
+        <w:numPr>
+          <w:ilvl w:val="0"/>
+          <w:numId w:val="9"/>
+        </w:numPr>
+        <w:jc w:val="both"/>
+        <w:rPr>
+          <w:rFonts w:ascii="Times New Roman" w:eastAsia="Times New Roman" w:hAnsi="Times New Roman" w:cs="Times New Roman"/>
+          <w:sz w:val="24"/>
+          <w:szCs w:val="24"/>
+        </w:rPr>
+      </w:pPr>
+      <w:r>
+        <w:rPr>
+          <w:rFonts w:ascii="Times New Roman" w:eastAsia="Times New Roman" w:hAnsi="Times New Roman" w:cs="Times New Roman"/>
+          <w:sz w:val="24"/>
+          <w:szCs w:val="24"/>
+        </w:rPr>
+        <w:t>...</w:t>
+      </w:r>
+    </w:p>
+    <w:p>
+      <w:pPr>
+        <w:ind w:left="2"/>
+        <w:jc w:val="both"/>
+        <w:rPr>
+          <w:rFonts w:ascii="Times New Roman" w:eastAsia="Times New Roman" w:hAnsi="Times New Roman" w:cs="Times New Roman"/>
+          <w:sz w:val="24"/>
+          <w:szCs w:val="24"/>
+        </w:rPr>
+      </w:pPr>
+    </w:p>
+    <w:p>
+      <w:pPr>
+        <w:ind w:left="2"/>
+        <w:jc w:val="both"/>
+        <w:rPr>
+          <w:rFonts w:ascii="Times New Roman" w:eastAsia="Times New Roman" w:hAnsi="Times New Roman" w:cs="Times New Roman"/>
+          <w:sz w:val="24"/>
+          <w:szCs w:val="24"/>
+        </w:rPr>
+      </w:pPr>
+      <w:r>
+        <w:rPr>
+          <w:rFonts w:ascii="Times New Roman" w:eastAsia="Times New Roman" w:hAnsi="Times New Roman" w:cs="Times New Roman"/>
+          <w:sz w:val="24"/>
+          <w:szCs w:val="24"/>
+        </w:rPr>
+        <w:t xml:space="preserve">Obs.: As variáveis com * são campos de preenchimento obrigatório. </w:t>
+      </w:r>
+    </w:p>
+    <w:p>
+      <w:pPr>
+        <w:jc w:val="both"/>
+        <w:rPr>
+          <w:rFonts w:ascii="Times New Roman" w:eastAsia="Times New Roman" w:hAnsi="Times New Roman" w:cs="Times New Roman"/>
+        </w:rPr>
+      </w:pPr>
+    </w:p>
+    <w:p>
+      <w:pPr>
+        <w:ind w:left="2"/>
+        <w:jc w:val="both"/>
+        <w:rPr>
+          <w:rFonts w:ascii="Times New Roman" w:eastAsia="Times New Roman" w:hAnsi="Times New Roman" w:cs="Times New Roman"/>
+          <w:sz w:val="24"/>
+          <w:szCs w:val="24"/>
+        </w:rPr>
+      </w:pPr>
+      <w:r>
+        <w:rPr>
+          <w:rFonts w:ascii="Times New Roman" w:eastAsia="Times New Roman" w:hAnsi="Times New Roman" w:cs="Times New Roman"/>
           <w:b/>
           <w:sz w:val="24"/>
           <w:szCs w:val="24"/>
@@ -12427,7 +12827,34 @@
           <w:sz w:val="24"/>
           <w:szCs w:val="24"/>
         </w:rPr>
-        <w:t xml:space="preserve">: um </w:t>
+        <w:t>:</w:t>
+      </w:r>
+    </w:p>
+    <w:p>
+      <w:pPr>
+        <w:ind w:left="2"/>
+        <w:jc w:val="both"/>
+        <w:rPr>
+          <w:rFonts w:ascii="Times New Roman" w:eastAsia="Times New Roman" w:hAnsi="Times New Roman" w:cs="Times New Roman"/>
+          <w:sz w:val="24"/>
+          <w:szCs w:val="24"/>
+        </w:rPr>
+      </w:pPr>
+      <w:r>
+        <w:rPr>
+          <w:rFonts w:ascii="Times New Roman" w:eastAsia="Times New Roman" w:hAnsi="Times New Roman" w:cs="Times New Roman"/>
+          <w:sz w:val="24"/>
+          <w:szCs w:val="24"/>
+        </w:rPr>
+        <w:t>U</w:t>
+      </w:r>
+      <w:r>
+        <w:rPr>
+          <w:rFonts w:ascii="Times New Roman" w:eastAsia="Times New Roman" w:hAnsi="Times New Roman" w:cs="Times New Roman"/>
+          <w:sz w:val="24"/>
+          <w:szCs w:val="24"/>
+        </w:rPr>
+        <w:t xml:space="preserve">m </w:t>
       </w:r>
       <w:r>
         <w:rPr>
@@ -12444,6 +12871,14 @@
           <w:szCs w:val="24"/>
         </w:rPr>
         <w:t xml:space="preserve"> é cadastrado no sistema</w:t>
+      </w:r>
+      <w:r>
+        <w:rPr>
+          <w:rFonts w:ascii="Times New Roman" w:eastAsia="Times New Roman" w:hAnsi="Times New Roman" w:cs="Times New Roman"/>
+          <w:sz w:val="24"/>
+          <w:szCs w:val="24"/>
+        </w:rPr>
+        <w:t>.</w:t>
       </w:r>
     </w:p>
     <w:p>
@@ -12507,7 +12942,7 @@
           </mc:Choice>
           <mc:Fallback>
             <w:pict>
-              <v:shape w14:anchorId="47463EE7" id="Straight Arrow Connector 28" o:spid="_x0000_s1026" type="#_x0000_t32" style="position:absolute;margin-left:-4pt;margin-top:38pt;width:1pt;height:17.3pt;z-index:-251683328;visibility:visible;mso-wrap-style:square;mso-wrap-distance-left:0;mso-wrap-distance-top:0;mso-wrap-distance-right:0;mso-wrap-distance-bottom:0;mso-position-horizontal:absolute;mso-position-horizontal-relative:margin;mso-position-vertical:absolute;mso-position-vertical-relative:text" o:gfxdata="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" filled="t" strokeweight="1pt">
+              <v:shape w14:anchorId="39B938E2" id="Straight Arrow Connector 28" o:spid="_x0000_s1026" type="#_x0000_t32" style="position:absolute;margin-left:-4pt;margin-top:38pt;width:1pt;height:17.3pt;z-index:-251683328;visibility:visible;mso-wrap-style:square;mso-wrap-distance-left:0;mso-wrap-distance-top:0;mso-wrap-distance-right:0;mso-wrap-distance-bottom:0;mso-position-horizontal:absolute;mso-position-horizontal-relative:margin;mso-position-vertical:absolute;mso-position-vertical-relative:text" o:gfxdata="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" filled="t" strokeweight="1pt">
                 <v:stroke joinstyle="miter"/>
                 <w10:wrap type="square" anchorx="margin"/>
               </v:shape>
@@ -12569,7 +13004,7 @@
           </mc:Choice>
           <mc:Fallback>
             <w:pict>
-              <v:shape w14:anchorId="742C0F06" id="Straight Arrow Connector 26" o:spid="_x0000_s1026" type="#_x0000_t32" style="position:absolute;margin-left:457pt;margin-top:38pt;width:1pt;height:17.3pt;z-index:-251681280;visibility:visible;mso-wrap-style:square;mso-wrap-distance-left:0;mso-wrap-distance-top:0;mso-wrap-distance-right:0;mso-wrap-distance-bottom:0;mso-position-horizontal:absolute;mso-position-horizontal-relative:margin;mso-position-vertical:absolute;mso-position-vertical-relative:text" o:gfxdata="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" filled="t" strokeweight="1pt">
+              <v:shape w14:anchorId="168E1697" id="Straight Arrow Connector 26" o:spid="_x0000_s1026" type="#_x0000_t32" style="position:absolute;margin-left:457pt;margin-top:38pt;width:1pt;height:17.3pt;z-index:-251681280;visibility:visible;mso-wrap-style:square;mso-wrap-distance-left:0;mso-wrap-distance-top:0;mso-wrap-distance-right:0;mso-wrap-distance-bottom:0;mso-position-horizontal:absolute;mso-position-horizontal-relative:margin;mso-position-vertical:absolute;mso-position-vertical-relative:text" o:gfxdata="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" filled="t" strokeweight="1pt">
                 <v:stroke joinstyle="miter"/>
                 <w10:wrap type="square" anchorx="margin"/>
               </v:shape>
@@ -12631,7 +13066,7 @@
           </mc:Choice>
           <mc:Fallback>
             <w:pict>
-              <v:shape w14:anchorId="6CF291E4" id="Straight Arrow Connector 27" o:spid="_x0000_s1026" type="#_x0000_t32" style="position:absolute;margin-left:-4pt;margin-top:38pt;width:463pt;height:1pt;z-index:-251679232;visibility:visible;mso-wrap-style:square;mso-wrap-distance-left:0;mso-wrap-distance-top:0;mso-wrap-distance-right:0;mso-wrap-distance-bottom:0;mso-position-horizontal:absolute;mso-position-horizontal-relative:margin;mso-position-vertical:absolute;mso-position-vertical-relative:text" o:gfxdata="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" filled="t" strokeweight="1pt">
+              <v:shape w14:anchorId="771DB6A6" id="Straight Arrow Connector 27" o:spid="_x0000_s1026" type="#_x0000_t32" style="position:absolute;margin-left:-4pt;margin-top:38pt;width:463pt;height:1pt;z-index:-251679232;visibility:visible;mso-wrap-style:square;mso-wrap-distance-left:0;mso-wrap-distance-top:0;mso-wrap-distance-right:0;mso-wrap-distance-bottom:0;mso-position-horizontal:absolute;mso-position-horizontal-relative:margin;mso-position-vertical:absolute;mso-position-vertical-relative:text" o:gfxdata="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" filled="t" strokeweight="1pt">
                 <v:stroke joinstyle="miter"/>
                 <w10:wrap type="square" anchorx="margin"/>
               </v:shape>
@@ -12667,7 +13102,7 @@
     <w:p>
       <w:pPr>
         <w:ind w:right="-61"/>
-        <w:jc w:val="both"/>
+        <w:jc w:val="center"/>
         <w:rPr>
           <w:rFonts w:ascii="Arial" w:eastAsia="Arial" w:hAnsi="Arial" w:cs="Arial"/>
           <w:b/>
@@ -12755,7 +13190,7 @@
           </mc:Choice>
           <mc:Fallback>
             <w:pict>
-              <v:shape w14:anchorId="58311B1B" id="Straight Arrow Connector 24" o:spid="_x0000_s1026" type="#_x0000_t32" style="position:absolute;margin-left:-4pt;margin-top:1pt;width:463pt;height:1pt;z-index:-251677184;visibility:visible;mso-wrap-style:square;mso-wrap-distance-left:0;mso-wrap-distance-top:0;mso-wrap-distance-right:0;mso-wrap-distance-bottom:0;mso-position-horizontal:absolute;mso-position-horizontal-relative:margin;mso-position-vertical:absolute;mso-position-vertical-relative:text" o:gfxdata="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" filled="t" strokeweight="1pt">
+              <v:shape w14:anchorId="6FAB95D4" id="Straight Arrow Connector 24" o:spid="_x0000_s1026" type="#_x0000_t32" style="position:absolute;margin-left:-4pt;margin-top:1pt;width:463pt;height:1pt;z-index:-251677184;visibility:visible;mso-wrap-style:square;mso-wrap-distance-left:0;mso-wrap-distance-top:0;mso-wrap-distance-right:0;mso-wrap-distance-bottom:0;mso-position-horizontal:absolute;mso-position-horizontal-relative:margin;mso-position-vertical:absolute;mso-position-vertical-relative:text" o:gfxdata="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" filled="t" strokeweight="1pt">
                 <v:stroke joinstyle="miter"/>
                 <w10:wrap type="square" anchorx="margin"/>
               </v:shape>
@@ -12911,7 +13346,7 @@
           </mc:Choice>
           <mc:Fallback>
             <w:pict>
-              <v:shape w14:anchorId="53615D20" id="Straight Arrow Connector 25" o:spid="_x0000_s1026" type="#_x0000_t32" style="position:absolute;margin-left:0;margin-top:20pt;width:453.45pt;height:1pt;z-index:-251675136;visibility:visible;mso-wrap-style:square;mso-wrap-distance-left:0;mso-wrap-distance-top:0;mso-wrap-distance-right:0;mso-wrap-distance-bottom:0;mso-position-horizontal:absolute;mso-position-horizontal-relative:margin;mso-position-vertical:absolute;mso-position-vertical-relative:text" o:gfxdata="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" filled="t" strokeweight="1pt">
+              <v:shape w14:anchorId="78C6BF8D" id="Straight Arrow Connector 25" o:spid="_x0000_s1026" type="#_x0000_t32" style="position:absolute;margin-left:0;margin-top:20pt;width:453.45pt;height:1pt;z-index:-251675136;visibility:visible;mso-wrap-style:square;mso-wrap-distance-left:0;mso-wrap-distance-top:0;mso-wrap-distance-right:0;mso-wrap-distance-bottom:0;mso-position-horizontal:absolute;mso-position-horizontal-relative:margin;mso-position-vertical:absolute;mso-position-vertical-relative:text" o:gfxdata="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" filled="t" strokeweight="1pt">
                 <v:stroke joinstyle="miter"/>
                 <w10:wrap type="square" anchorx="margin"/>
               </v:shape>
@@ -12945,9 +13380,6 @@
           <w:cols w:space="720"/>
         </w:sectPr>
       </w:pPr>
-      <w:r>
-        <w:br w:type="page"/>
-      </w:r>
     </w:p>
     <w:p>
       <w:pPr>
@@ -13258,7 +13690,7 @@
           </mc:Choice>
           <mc:Fallback>
             <w:pict>
-              <v:shape w14:anchorId="7B48BC63" id="Straight Arrow Connector 32" o:spid="_x0000_s1026" type="#_x0000_t32" style="position:absolute;margin-left:-4pt;margin-top:12pt;width:1pt;height:17.3pt;z-index:-251673088;visibility:visible;mso-wrap-style:square;mso-wrap-distance-left:0;mso-wrap-distance-top:0;mso-wrap-distance-right:0;mso-wrap-distance-bottom:0;mso-position-horizontal:absolute;mso-position-horizontal-relative:margin;mso-position-vertical:absolute;mso-position-vertical-relative:text" o:gfxdata="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" filled="t" strokeweight="1pt">
+              <v:shape w14:anchorId="2D630D9E" id="Straight Arrow Connector 32" o:spid="_x0000_s1026" type="#_x0000_t32" style="position:absolute;margin-left:-4pt;margin-top:12pt;width:1pt;height:17.3pt;z-index:-251673088;visibility:visible;mso-wrap-style:square;mso-wrap-distance-left:0;mso-wrap-distance-top:0;mso-wrap-distance-right:0;mso-wrap-distance-bottom:0;mso-position-horizontal:absolute;mso-position-horizontal-relative:margin;mso-position-vertical:absolute;mso-position-vertical-relative:text" o:gfxdata="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" filled="t" strokeweight="1pt">
                 <v:stroke joinstyle="miter"/>
                 <w10:wrap type="square" anchorx="margin"/>
               </v:shape>
@@ -13320,7 +13752,7 @@
           </mc:Choice>
           <mc:Fallback>
             <w:pict>
-              <v:shape w14:anchorId="6F121F41" id="Straight Arrow Connector 33" o:spid="_x0000_s1026" type="#_x0000_t32" style="position:absolute;margin-left:457pt;margin-top:12pt;width:1pt;height:17.3pt;z-index:-251671040;visibility:visible;mso-wrap-style:square;mso-wrap-distance-left:0;mso-wrap-distance-top:0;mso-wrap-distance-right:0;mso-wrap-distance-bottom:0;mso-position-horizontal:absolute;mso-position-horizontal-relative:margin;mso-position-vertical:absolute;mso-position-vertical-relative:text" o:gfxdata="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" filled="t" strokeweight="1pt">
+              <v:shape w14:anchorId="1CD45E38" id="Straight Arrow Connector 33" o:spid="_x0000_s1026" type="#_x0000_t32" style="position:absolute;margin-left:457pt;margin-top:12pt;width:1pt;height:17.3pt;z-index:-251671040;visibility:visible;mso-wrap-style:square;mso-wrap-distance-left:0;mso-wrap-distance-top:0;mso-wrap-distance-right:0;mso-wrap-distance-bottom:0;mso-position-horizontal:absolute;mso-position-horizontal-relative:margin;mso-position-vertical:absolute;mso-position-vertical-relative:text" o:gfxdata="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" filled="t" strokeweight="1pt">
                 <v:stroke joinstyle="miter"/>
                 <w10:wrap type="square" anchorx="margin"/>
               </v:shape>
@@ -13382,7 +13814,7 @@
           </mc:Choice>
           <mc:Fallback>
             <w:pict>
-              <v:shape w14:anchorId="528FEF7C" id="Straight Arrow Connector 30" o:spid="_x0000_s1026" type="#_x0000_t32" style="position:absolute;margin-left:-4pt;margin-top:12pt;width:463pt;height:1pt;z-index:-251668992;visibility:visible;mso-wrap-style:square;mso-wrap-distance-left:0;mso-wrap-distance-top:0;mso-wrap-distance-right:0;mso-wrap-distance-bottom:0;mso-position-horizontal:absolute;mso-position-horizontal-relative:margin;mso-position-vertical:absolute;mso-position-vertical-relative:text" o:gfxdata="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" filled="t" strokeweight="1pt">
+              <v:shape w14:anchorId="6D276399" id="Straight Arrow Connector 30" o:spid="_x0000_s1026" type="#_x0000_t32" style="position:absolute;margin-left:-4pt;margin-top:12pt;width:463pt;height:1pt;z-index:-251668992;visibility:visible;mso-wrap-style:square;mso-wrap-distance-left:0;mso-wrap-distance-top:0;mso-wrap-distance-right:0;mso-wrap-distance-bottom:0;mso-position-horizontal:absolute;mso-position-horizontal-relative:margin;mso-position-vertical:absolute;mso-position-vertical-relative:text" o:gfxdata="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" filled="t" strokeweight="1pt">
                 <v:stroke joinstyle="miter"/>
                 <w10:wrap type="square" anchorx="margin"/>
               </v:shape>
@@ -13401,8 +13833,7 @@
     </w:p>
     <w:p>
       <w:pPr>
-        <w:ind w:left="2922"/>
-        <w:jc w:val="both"/>
+        <w:jc w:val="center"/>
         <w:rPr>
           <w:rFonts w:ascii="Arial" w:eastAsia="Arial" w:hAnsi="Arial" w:cs="Arial"/>
           <w:b/>
@@ -13490,7 +13921,7 @@
           </mc:Choice>
           <mc:Fallback>
             <w:pict>
-              <v:shape w14:anchorId="1CF467A3" id="Straight Arrow Connector 31" o:spid="_x0000_s1026" type="#_x0000_t32" style="position:absolute;margin-left:-4pt;margin-top:1pt;width:463pt;height:1pt;z-index:-251666944;visibility:visible;mso-wrap-style:square;mso-wrap-distance-left:0;mso-wrap-distance-top:0;mso-wrap-distance-right:0;mso-wrap-distance-bottom:0;mso-position-horizontal:absolute;mso-position-horizontal-relative:margin;mso-position-vertical:absolute;mso-position-vertical-relative:text" o:gfxdata="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" filled="t" strokeweight="1pt">
+              <v:shape w14:anchorId="5DD62E0D" id="Straight Arrow Connector 31" o:spid="_x0000_s1026" type="#_x0000_t32" style="position:absolute;margin-left:-4pt;margin-top:1pt;width:463pt;height:1pt;z-index:-251666944;visibility:visible;mso-wrap-style:square;mso-wrap-distance-left:0;mso-wrap-distance-top:0;mso-wrap-distance-right:0;mso-wrap-distance-bottom:0;mso-position-horizontal:absolute;mso-position-horizontal-relative:margin;mso-position-vertical:absolute;mso-position-vertical-relative:text" o:gfxdata="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" filled="t" strokeweight="1pt">
                 <v:stroke joinstyle="miter"/>
                 <w10:wrap type="square" anchorx="margin"/>
               </v:shape>
@@ -14030,7 +14461,7 @@
           </mc:Choice>
           <mc:Fallback>
             <w:pict>
-              <v:shape w14:anchorId="6315EB53" id="Straight Arrow Connector 29" o:spid="_x0000_s1026" type="#_x0000_t32" style="position:absolute;margin-left:-4pt;margin-top:29pt;width:1pt;height:17.3pt;z-index:-251664896;visibility:visible;mso-wrap-style:square;mso-wrap-distance-left:0;mso-wrap-distance-top:0;mso-wrap-distance-right:0;mso-wrap-distance-bottom:0;mso-position-horizontal:absolute;mso-position-horizontal-relative:margin;mso-position-vertical:absolute;mso-position-vertical-relative:text" o:gfxdata="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" filled="t" strokeweight="1pt">
+              <v:shape w14:anchorId="316C775C" id="Straight Arrow Connector 29" o:spid="_x0000_s1026" type="#_x0000_t32" style="position:absolute;margin-left:-4pt;margin-top:29pt;width:1pt;height:17.3pt;z-index:-251664896;visibility:visible;mso-wrap-style:square;mso-wrap-distance-left:0;mso-wrap-distance-top:0;mso-wrap-distance-right:0;mso-wrap-distance-bottom:0;mso-position-horizontal:absolute;mso-position-horizontal-relative:margin;mso-position-vertical:absolute;mso-position-vertical-relative:text" o:gfxdata="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" filled="t" strokeweight="1pt">
                 <v:stroke joinstyle="miter"/>
                 <w10:wrap type="square" anchorx="margin"/>
               </v:shape>
@@ -14092,7 +14523,7 @@
           </mc:Choice>
           <mc:Fallback>
             <w:pict>
-              <v:shape w14:anchorId="39231A02" id="Straight Arrow Connector 66" o:spid="_x0000_s1026" type="#_x0000_t32" style="position:absolute;margin-left:457pt;margin-top:29pt;width:1pt;height:17.3pt;z-index:-251662848;visibility:visible;mso-wrap-style:square;mso-wrap-distance-left:0;mso-wrap-distance-top:0;mso-wrap-distance-right:0;mso-wrap-distance-bottom:0;mso-position-horizontal:absolute;mso-position-horizontal-relative:margin;mso-position-vertical:absolute;mso-position-vertical-relative:text" o:gfxdata="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" filled="t" strokeweight="1pt">
+              <v:shape w14:anchorId="6D3BE59E" id="Straight Arrow Connector 66" o:spid="_x0000_s1026" type="#_x0000_t32" style="position:absolute;margin-left:457pt;margin-top:29pt;width:1pt;height:17.3pt;z-index:-251662848;visibility:visible;mso-wrap-style:square;mso-wrap-distance-left:0;mso-wrap-distance-top:0;mso-wrap-distance-right:0;mso-wrap-distance-bottom:0;mso-position-horizontal:absolute;mso-position-horizontal-relative:margin;mso-position-vertical:absolute;mso-position-vertical-relative:text" o:gfxdata="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" filled="t" strokeweight="1pt">
                 <v:stroke joinstyle="miter"/>
                 <w10:wrap type="square" anchorx="margin"/>
               </v:shape>
@@ -14154,7 +14585,7 @@
           </mc:Choice>
           <mc:Fallback>
             <w:pict>
-              <v:shape w14:anchorId="78E155EA" id="Straight Arrow Connector 67" o:spid="_x0000_s1026" type="#_x0000_t32" style="position:absolute;margin-left:-4pt;margin-top:29pt;width:463pt;height:1pt;z-index:-251660800;visibility:visible;mso-wrap-style:square;mso-wrap-distance-left:0;mso-wrap-distance-top:0;mso-wrap-distance-right:0;mso-wrap-distance-bottom:0;mso-position-horizontal:absolute;mso-position-horizontal-relative:margin;mso-position-vertical:absolute;mso-position-vertical-relative:text" o:gfxdata="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" filled="t" strokeweight="1pt">
+              <v:shape w14:anchorId="25CBB979" id="Straight Arrow Connector 67" o:spid="_x0000_s1026" type="#_x0000_t32" style="position:absolute;margin-left:-4pt;margin-top:29pt;width:463pt;height:1pt;z-index:-251660800;visibility:visible;mso-wrap-style:square;mso-wrap-distance-left:0;mso-wrap-distance-top:0;mso-wrap-distance-right:0;mso-wrap-distance-bottom:0;mso-position-horizontal:absolute;mso-position-horizontal-relative:margin;mso-position-vertical:absolute;mso-position-vertical-relative:text" o:gfxdata="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" filled="t" strokeweight="1pt">
                 <v:stroke joinstyle="miter"/>
                 <w10:wrap type="square" anchorx="margin"/>
               </v:shape>
@@ -14181,8 +14612,7 @@
     </w:p>
     <w:p>
       <w:pPr>
-        <w:ind w:left="2762"/>
-        <w:jc w:val="both"/>
+        <w:jc w:val="center"/>
         <w:rPr>
           <w:rFonts w:ascii="Arial" w:eastAsia="Arial" w:hAnsi="Arial" w:cs="Arial"/>
           <w:b/>
@@ -14270,7 +14700,7 @@
           </mc:Choice>
           <mc:Fallback>
             <w:pict>
-              <v:shape w14:anchorId="21CFCB68" id="Straight Arrow Connector 64" o:spid="_x0000_s1026" type="#_x0000_t32" style="position:absolute;margin-left:-4pt;margin-top:1pt;width:463pt;height:1pt;z-index:-251658752;visibility:visible;mso-wrap-style:square;mso-wrap-distance-left:0;mso-wrap-distance-top:0;mso-wrap-distance-right:0;mso-wrap-distance-bottom:0;mso-position-horizontal:absolute;mso-position-horizontal-relative:margin;mso-position-vertical:absolute;mso-position-vertical-relative:text" o:gfxdata="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" filled="t" strokeweight="1pt">
+              <v:shape w14:anchorId="23A71851" id="Straight Arrow Connector 64" o:spid="_x0000_s1026" type="#_x0000_t32" style="position:absolute;margin-left:-4pt;margin-top:1pt;width:463pt;height:1pt;z-index:-251658752;visibility:visible;mso-wrap-style:square;mso-wrap-distance-left:0;mso-wrap-distance-top:0;mso-wrap-distance-right:0;mso-wrap-distance-bottom:0;mso-position-horizontal:absolute;mso-position-horizontal-relative:margin;mso-position-vertical:absolute;mso-position-vertical-relative:text" o:gfxdata="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" filled="t" strokeweight="1pt">
                 <v:stroke joinstyle="miter"/>
                 <w10:wrap type="square" anchorx="margin"/>
               </v:shape>
@@ -14723,216 +15153,6 @@
         </w:rPr>
         <w:t xml:space="preserve"> desejado</w:t>
       </w:r>
-    </w:p>
-    <w:p>
-      <w:pPr>
-        <w:jc w:val="both"/>
-        <w:rPr>
-          <w:rFonts w:ascii="Times New Roman" w:eastAsia="Times New Roman" w:hAnsi="Times New Roman" w:cs="Times New Roman"/>
-        </w:rPr>
-      </w:pPr>
-      <w:r>
-        <w:rPr>
-          <w:noProof/>
-        </w:rPr>
-        <mc:AlternateContent>
-          <mc:Choice Requires="wps">
-            <w:drawing>
-              <wp:anchor distT="0" distB="0" distL="0" distR="0" simplePos="0" relativeHeight="251659776" behindDoc="1" locked="0" layoutInCell="1" hidden="0" allowOverlap="1" wp14:anchorId="54EFA179" wp14:editId="0812738F">
-                <wp:simplePos x="0" y="0"/>
-                <wp:positionH relativeFrom="margin">
-                  <wp:posOffset>-50799</wp:posOffset>
-                </wp:positionH>
-                <wp:positionV relativeFrom="paragraph">
-                  <wp:posOffset>330200</wp:posOffset>
-                </wp:positionV>
-                <wp:extent cx="12700" cy="248920"/>
-                <wp:effectExtent l="0" t="0" r="0" b="0"/>
-                <wp:wrapSquare wrapText="bothSides" distT="0" distB="0" distL="0" distR="0"/>
-                <wp:docPr id="65" name="Straight Arrow Connector 65"/>
-                <wp:cNvGraphicFramePr/>
-                <a:graphic xmlns:a="http://schemas.openxmlformats.org/drawingml/2006/main">
-                  <a:graphicData uri="http://schemas.microsoft.com/office/word/2010/wordprocessingShape">
-                    <wps:wsp>
-                      <wps:cNvCnPr/>
-                      <wps:spPr>
-                        <a:xfrm>
-                          <a:off x="5346000" y="3655540"/>
-                          <a:ext cx="0" cy="248920"/>
-                        </a:xfrm>
-                        <a:prstGeom prst="straightConnector1">
-                          <a:avLst/>
-                        </a:prstGeom>
-                        <a:solidFill>
-                          <a:srgbClr val="FFFFFF"/>
-                        </a:solidFill>
-                        <a:ln w="12700" cap="flat" cmpd="sng">
-                          <a:solidFill>
-                            <a:srgbClr val="000000"/>
-                          </a:solidFill>
-                          <a:prstDash val="solid"/>
-                          <a:miter lim="800000"/>
-                          <a:headEnd type="none" w="med" len="med"/>
-                          <a:tailEnd type="none" w="med" len="med"/>
-                        </a:ln>
-                      </wps:spPr>
-                      <wps:bodyPr/>
-                    </wps:wsp>
-                  </a:graphicData>
-                </a:graphic>
-              </wp:anchor>
-            </w:drawing>
-          </mc:Choice>
-          <mc:Fallback>
-            <w:pict>
-              <v:shape w14:anchorId="212C5399" id="Straight Arrow Connector 65" o:spid="_x0000_s1026" type="#_x0000_t32" style="position:absolute;margin-left:-4pt;margin-top:26pt;width:1pt;height:19.6pt;z-index:-251656704;visibility:visible;mso-wrap-style:square;mso-wrap-distance-left:0;mso-wrap-distance-top:0;mso-wrap-distance-right:0;mso-wrap-distance-bottom:0;mso-position-horizontal:absolute;mso-position-horizontal-relative:margin;mso-position-vertical:absolute;mso-position-vertical-relative:text" o:gfxdata="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" filled="t" strokeweight="1pt">
-                <v:stroke joinstyle="miter"/>
-                <w10:wrap type="square" anchorx="margin"/>
-              </v:shape>
-            </w:pict>
-          </mc:Fallback>
-        </mc:AlternateContent>
-      </w:r>
-      <w:r>
-        <w:rPr>
-          <w:noProof/>
-        </w:rPr>
-        <mc:AlternateContent>
-          <mc:Choice Requires="wps">
-            <w:drawing>
-              <wp:anchor distT="0" distB="0" distL="0" distR="0" simplePos="0" relativeHeight="251661824" behindDoc="1" locked="0" layoutInCell="1" hidden="0" allowOverlap="1" wp14:anchorId="46E7DBD6" wp14:editId="47E984FF">
-                <wp:simplePos x="0" y="0"/>
-                <wp:positionH relativeFrom="margin">
-                  <wp:posOffset>5803900</wp:posOffset>
-                </wp:positionH>
-                <wp:positionV relativeFrom="paragraph">
-                  <wp:posOffset>330200</wp:posOffset>
-                </wp:positionV>
-                <wp:extent cx="12700" cy="248920"/>
-                <wp:effectExtent l="0" t="0" r="0" b="0"/>
-                <wp:wrapSquare wrapText="bothSides" distT="0" distB="0" distL="0" distR="0"/>
-                <wp:docPr id="62" name="Straight Arrow Connector 62"/>
-                <wp:cNvGraphicFramePr/>
-                <a:graphic xmlns:a="http://schemas.openxmlformats.org/drawingml/2006/main">
-                  <a:graphicData uri="http://schemas.microsoft.com/office/word/2010/wordprocessingShape">
-                    <wps:wsp>
-                      <wps:cNvCnPr/>
-                      <wps:spPr>
-                        <a:xfrm>
-                          <a:off x="5346000" y="3655540"/>
-                          <a:ext cx="0" cy="248920"/>
-                        </a:xfrm>
-                        <a:prstGeom prst="straightConnector1">
-                          <a:avLst/>
-                        </a:prstGeom>
-                        <a:solidFill>
-                          <a:srgbClr val="FFFFFF"/>
-                        </a:solidFill>
-                        <a:ln w="12700" cap="flat" cmpd="sng">
-                          <a:solidFill>
-                            <a:srgbClr val="000000"/>
-                          </a:solidFill>
-                          <a:prstDash val="solid"/>
-                          <a:miter lim="800000"/>
-                          <a:headEnd type="none" w="med" len="med"/>
-                          <a:tailEnd type="none" w="med" len="med"/>
-                        </a:ln>
-                      </wps:spPr>
-                      <wps:bodyPr/>
-                    </wps:wsp>
-                  </a:graphicData>
-                </a:graphic>
-              </wp:anchor>
-            </w:drawing>
-          </mc:Choice>
-          <mc:Fallback>
-            <w:pict>
-              <v:shape w14:anchorId="42272CDD" id="Straight Arrow Connector 62" o:spid="_x0000_s1026" type="#_x0000_t32" style="position:absolute;margin-left:457pt;margin-top:26pt;width:1pt;height:19.6pt;z-index:-251654656;visibility:visible;mso-wrap-style:square;mso-wrap-distance-left:0;mso-wrap-distance-top:0;mso-wrap-distance-right:0;mso-wrap-distance-bottom:0;mso-position-horizontal:absolute;mso-position-horizontal-relative:margin;mso-position-vertical:absolute;mso-position-vertical-relative:text" o:gfxdata="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" filled="t" strokeweight="1pt">
-                <v:stroke joinstyle="miter"/>
-                <w10:wrap type="square" anchorx="margin"/>
-              </v:shape>
-            </w:pict>
-          </mc:Fallback>
-        </mc:AlternateContent>
-      </w:r>
-      <w:r>
-        <w:rPr>
-          <w:noProof/>
-        </w:rPr>
-        <mc:AlternateContent>
-          <mc:Choice Requires="wps">
-            <w:drawing>
-              <wp:anchor distT="0" distB="0" distL="0" distR="0" simplePos="0" relativeHeight="251663872" behindDoc="1" locked="0" layoutInCell="1" hidden="0" allowOverlap="1" wp14:anchorId="64A005D3" wp14:editId="6A0C4BA9">
-                <wp:simplePos x="0" y="0"/>
-                <wp:positionH relativeFrom="margin">
-                  <wp:posOffset>-50799</wp:posOffset>
-                </wp:positionH>
-                <wp:positionV relativeFrom="paragraph">
-                  <wp:posOffset>330200</wp:posOffset>
-                </wp:positionV>
-                <wp:extent cx="5880100" cy="12700"/>
-                <wp:effectExtent l="0" t="0" r="0" b="0"/>
-                <wp:wrapSquare wrapText="bothSides" distT="0" distB="0" distL="0" distR="0"/>
-                <wp:docPr id="63" name="Straight Arrow Connector 63"/>
-                <wp:cNvGraphicFramePr/>
-                <a:graphic xmlns:a="http://schemas.openxmlformats.org/drawingml/2006/main">
-                  <a:graphicData uri="http://schemas.microsoft.com/office/word/2010/wordprocessingShape">
-                    <wps:wsp>
-                      <wps:cNvCnPr/>
-                      <wps:spPr>
-                        <a:xfrm>
-                          <a:off x="2405950" y="3780000"/>
-                          <a:ext cx="5880100" cy="0"/>
-                        </a:xfrm>
-                        <a:prstGeom prst="straightConnector1">
-                          <a:avLst/>
-                        </a:prstGeom>
-                        <a:solidFill>
-                          <a:srgbClr val="FFFFFF"/>
-                        </a:solidFill>
-                        <a:ln w="12700" cap="flat" cmpd="sng">
-                          <a:solidFill>
-                            <a:srgbClr val="000000"/>
-                          </a:solidFill>
-                          <a:prstDash val="solid"/>
-                          <a:miter lim="800000"/>
-                          <a:headEnd type="none" w="med" len="med"/>
-                          <a:tailEnd type="none" w="med" len="med"/>
-                        </a:ln>
-                      </wps:spPr>
-                      <wps:bodyPr/>
-                    </wps:wsp>
-                  </a:graphicData>
-                </a:graphic>
-              </wp:anchor>
-            </w:drawing>
-          </mc:Choice>
-          <mc:Fallback>
-            <w:pict>
-              <v:shape w14:anchorId="6BEE51A5" id="Straight Arrow Connector 63" o:spid="_x0000_s1026" type="#_x0000_t32" style="position:absolute;margin-left:-4pt;margin-top:26pt;width:463pt;height:1pt;z-index:-251652608;visibility:visible;mso-wrap-style:square;mso-wrap-distance-left:0;mso-wrap-distance-top:0;mso-wrap-distance-right:0;mso-wrap-distance-bottom:0;mso-position-horizontal:absolute;mso-position-horizontal-relative:margin;mso-position-vertical:absolute;mso-position-vertical-relative:text" o:gfxdata="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" filled="t" strokeweight="1pt">
-                <v:stroke joinstyle="miter"/>
-                <w10:wrap type="square" anchorx="margin"/>
-              </v:shape>
-            </w:pict>
-          </mc:Fallback>
-        </mc:AlternateContent>
-      </w:r>
-    </w:p>
-    <w:p>
-      <w:pPr>
-        <w:jc w:val="both"/>
-        <w:rPr>
-          <w:rFonts w:ascii="Times New Roman" w:eastAsia="Times New Roman" w:hAnsi="Times New Roman" w:cs="Times New Roman"/>
-        </w:rPr>
-      </w:pPr>
-    </w:p>
-    <w:p>
-      <w:pPr>
-        <w:jc w:val="both"/>
-        <w:rPr>
-          <w:rFonts w:ascii="Times New Roman" w:eastAsia="Times New Roman" w:hAnsi="Times New Roman" w:cs="Times New Roman"/>
-        </w:rPr>
-      </w:pPr>
     </w:p>
     <w:p>
       <w:pPr>
@@ -14995,7 +15215,7 @@
           </mc:Choice>
           <mc:Fallback>
             <w:pict>
-              <v:shape w14:anchorId="0722FE82" id="Straight Arrow Connector 12" o:spid="_x0000_s1026" type="#_x0000_t32" style="position:absolute;margin-left:457pt;margin-top:29pt;width:1pt;height:17.3pt;z-index:-251650560;visibility:visible;mso-wrap-style:square;mso-wrap-distance-left:0;mso-wrap-distance-top:0;mso-wrap-distance-right:0;mso-wrap-distance-bottom:0;mso-position-horizontal:absolute;mso-position-horizontal-relative:margin;mso-position-vertical:absolute;mso-position-vertical-relative:text" o:gfxdata="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" filled="t" strokeweight="1pt">
+              <v:shape w14:anchorId="2C6D8169" id="Straight Arrow Connector 12" o:spid="_x0000_s1026" type="#_x0000_t32" style="position:absolute;margin-left:457pt;margin-top:29pt;width:1pt;height:17.3pt;z-index:-251650560;visibility:visible;mso-wrap-style:square;mso-wrap-distance-left:0;mso-wrap-distance-top:0;mso-wrap-distance-right:0;mso-wrap-distance-bottom:0;mso-position-horizontal:absolute;mso-position-horizontal-relative:margin;mso-position-vertical:absolute;mso-position-vertical-relative:text" o:gfxdata="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" filled="t" strokeweight="1pt">
                 <v:stroke joinstyle="miter"/>
                 <w10:wrap type="square" anchorx="margin"/>
               </v:shape>
@@ -15057,7 +15277,7 @@
           </mc:Choice>
           <mc:Fallback>
             <w:pict>
-              <v:shape w14:anchorId="226D3136" id="Straight Arrow Connector 71" o:spid="_x0000_s1026" type="#_x0000_t32" style="position:absolute;margin-left:-4pt;margin-top:29pt;width:1pt;height:17.3pt;z-index:-251648512;visibility:visible;mso-wrap-style:square;mso-wrap-distance-left:0;mso-wrap-distance-top:0;mso-wrap-distance-right:0;mso-wrap-distance-bottom:0;mso-position-horizontal:absolute;mso-position-horizontal-relative:margin;mso-position-vertical:absolute;mso-position-vertical-relative:text" o:gfxdata="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" filled="t" strokeweight="1pt">
+              <v:shape w14:anchorId="6A1A18B4" id="Straight Arrow Connector 71" o:spid="_x0000_s1026" type="#_x0000_t32" style="position:absolute;margin-left:-4pt;margin-top:29pt;width:1pt;height:17.3pt;z-index:-251648512;visibility:visible;mso-wrap-style:square;mso-wrap-distance-left:0;mso-wrap-distance-top:0;mso-wrap-distance-right:0;mso-wrap-distance-bottom:0;mso-position-horizontal:absolute;mso-position-horizontal-relative:margin;mso-position-vertical:absolute;mso-position-vertical-relative:text" o:gfxdata="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" filled="t" strokeweight="1pt">
                 <v:stroke joinstyle="miter"/>
                 <w10:wrap type="square" anchorx="margin"/>
               </v:shape>
@@ -15119,7 +15339,7 @@
           </mc:Choice>
           <mc:Fallback>
             <w:pict>
-              <v:shape w14:anchorId="76193BD8" id="Straight Arrow Connector 5" o:spid="_x0000_s1026" type="#_x0000_t32" style="position:absolute;margin-left:-4pt;margin-top:29pt;width:463pt;height:1pt;z-index:-251646464;visibility:visible;mso-wrap-style:square;mso-wrap-distance-left:0;mso-wrap-distance-top:0;mso-wrap-distance-right:0;mso-wrap-distance-bottom:0;mso-position-horizontal:absolute;mso-position-horizontal-relative:margin;mso-position-vertical:absolute;mso-position-vertical-relative:text" o:gfxdata="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" filled="t" strokeweight="1pt">
+              <v:shape w14:anchorId="1BFA0594" id="Straight Arrow Connector 5" o:spid="_x0000_s1026" type="#_x0000_t32" style="position:absolute;margin-left:-4pt;margin-top:29pt;width:463pt;height:1pt;z-index:-251646464;visibility:visible;mso-wrap-style:square;mso-wrap-distance-left:0;mso-wrap-distance-top:0;mso-wrap-distance-right:0;mso-wrap-distance-bottom:0;mso-position-horizontal:absolute;mso-position-horizontal-relative:margin;mso-position-vertical:absolute;mso-position-vertical-relative:text" o:gfxdata="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" filled="t" strokeweight="1pt">
                 <v:stroke joinstyle="miter"/>
                 <w10:wrap type="square" anchorx="margin"/>
               </v:shape>
@@ -15146,8 +15366,7 @@
     </w:p>
     <w:p>
       <w:pPr>
-        <w:ind w:left="2762"/>
-        <w:jc w:val="both"/>
+        <w:jc w:val="center"/>
         <w:rPr>
           <w:rFonts w:ascii="Arial" w:eastAsia="Arial" w:hAnsi="Arial" w:cs="Arial"/>
           <w:b/>
@@ -15226,7 +15445,7 @@
           </mc:Choice>
           <mc:Fallback>
             <w:pict>
-              <v:shape w14:anchorId="301B61B9" id="Straight Arrow Connector 34" o:spid="_x0000_s1026" type="#_x0000_t32" style="position:absolute;margin-left:-4pt;margin-top:1pt;width:463pt;height:1pt;z-index:-251644416;visibility:visible;mso-wrap-style:square;mso-wrap-distance-left:0;mso-wrap-distance-top:0;mso-wrap-distance-right:0;mso-wrap-distance-bottom:0;mso-position-horizontal:absolute;mso-position-horizontal-relative:margin;mso-position-vertical:absolute;mso-position-vertical-relative:text" o:gfxdata="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" filled="t" strokeweight="1pt">
+              <v:shape w14:anchorId="5F3E570A" id="Straight Arrow Connector 34" o:spid="_x0000_s1026" type="#_x0000_t32" style="position:absolute;margin-left:-4pt;margin-top:1pt;width:463pt;height:1pt;z-index:-251644416;visibility:visible;mso-wrap-style:square;mso-wrap-distance-left:0;mso-wrap-distance-top:0;mso-wrap-distance-right:0;mso-wrap-distance-bottom:0;mso-position-horizontal:absolute;mso-position-horizontal-relative:margin;mso-position-vertical:absolute;mso-position-vertical-relative:text" o:gfxdata="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" filled="t" strokeweight="1pt">
                 <v:stroke joinstyle="miter"/>
                 <w10:wrap type="square" anchorx="margin"/>
               </v:shape>
@@ -15742,7 +15961,7 @@
           </mc:Choice>
           <mc:Fallback>
             <w:pict>
-              <v:shape w14:anchorId="31926D3E" id="Straight Arrow Connector 41" o:spid="_x0000_s1026" type="#_x0000_t32" style="position:absolute;margin-left:-4pt;margin-top:26pt;width:463pt;height:1pt;z-index:-251643392;visibility:visible;mso-wrap-style:square;mso-wrap-distance-left:0;mso-wrap-distance-top:0;mso-wrap-distance-right:0;mso-wrap-distance-bottom:0;mso-position-horizontal:absolute;mso-position-horizontal-relative:margin;mso-position-vertical:absolute;mso-position-vertical-relative:text" o:gfxdata="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" filled="t" strokeweight="1pt">
+              <v:shape w14:anchorId="7230C1A1" id="Straight Arrow Connector 41" o:spid="_x0000_s1026" type="#_x0000_t32" style="position:absolute;margin-left:-4pt;margin-top:26pt;width:463pt;height:1pt;z-index:-251643392;visibility:visible;mso-wrap-style:square;mso-wrap-distance-left:0;mso-wrap-distance-top:0;mso-wrap-distance-right:0;mso-wrap-distance-bottom:0;mso-position-horizontal:absolute;mso-position-horizontal-relative:margin;mso-position-vertical:absolute;mso-position-vertical-relative:text" o:gfxdata="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" filled="t" strokeweight="1pt">
                 <v:stroke joinstyle="miter"/>
                 <w10:wrap type="square" anchorx="margin"/>
               </v:shape>
@@ -15804,7 +16023,7 @@
           </mc:Choice>
           <mc:Fallback>
             <w:pict>
-              <v:shape w14:anchorId="75BBDC68" id="Straight Arrow Connector 61" o:spid="_x0000_s1026" type="#_x0000_t32" style="position:absolute;margin-left:457pt;margin-top:26pt;width:1pt;height:19.6pt;z-index:-251642368;visibility:visible;mso-wrap-style:square;mso-wrap-distance-left:0;mso-wrap-distance-top:0;mso-wrap-distance-right:0;mso-wrap-distance-bottom:0;mso-position-horizontal:absolute;mso-position-horizontal-relative:margin;mso-position-vertical:absolute;mso-position-vertical-relative:text" o:gfxdata="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" filled="t" strokeweight="1pt">
+              <v:shape w14:anchorId="0E3FA7F6" id="Straight Arrow Connector 61" o:spid="_x0000_s1026" type="#_x0000_t32" style="position:absolute;margin-left:457pt;margin-top:26pt;width:1pt;height:19.6pt;z-index:-251642368;visibility:visible;mso-wrap-style:square;mso-wrap-distance-left:0;mso-wrap-distance-top:0;mso-wrap-distance-right:0;mso-wrap-distance-bottom:0;mso-position-horizontal:absolute;mso-position-horizontal-relative:margin;mso-position-vertical:absolute;mso-position-vertical-relative:text" o:gfxdata="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" filled="t" strokeweight="1pt">
                 <v:stroke joinstyle="miter"/>
                 <w10:wrap type="square" anchorx="margin"/>
               </v:shape>
@@ -15866,7 +16085,7 @@
           </mc:Choice>
           <mc:Fallback>
             <w:pict>
-              <v:shape w14:anchorId="16A5B21E" id="Straight Arrow Connector 68" o:spid="_x0000_s1026" type="#_x0000_t32" style="position:absolute;margin-left:-4pt;margin-top:26pt;width:1pt;height:19.6pt;z-index:-251641344;visibility:visible;mso-wrap-style:square;mso-wrap-distance-left:0;mso-wrap-distance-top:0;mso-wrap-distance-right:0;mso-wrap-distance-bottom:0;mso-position-horizontal:absolute;mso-position-horizontal-relative:margin;mso-position-vertical:absolute;mso-position-vertical-relative:text" o:gfxdata="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" filled="t" strokeweight="1pt">
+              <v:shape w14:anchorId="492660B5" id="Straight Arrow Connector 68" o:spid="_x0000_s1026" type="#_x0000_t32" style="position:absolute;margin-left:-4pt;margin-top:26pt;width:1pt;height:19.6pt;z-index:-251641344;visibility:visible;mso-wrap-style:square;mso-wrap-distance-left:0;mso-wrap-distance-top:0;mso-wrap-distance-right:0;mso-wrap-distance-bottom:0;mso-position-horizontal:absolute;mso-position-horizontal-relative:margin;mso-position-vertical:absolute;mso-position-vertical-relative:text" o:gfxdata="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" filled="t" strokeweight="1pt">
                 <v:stroke joinstyle="miter"/>
                 <w10:wrap type="square" anchorx="margin"/>
               </v:shape>
@@ -15902,6 +16121,7 @@
         <w:rPr>
           <w:noProof/>
         </w:rPr>
+        <w:lastRenderedPageBreak/>
         <mc:AlternateContent>
           <mc:Choice Requires="wps">
             <w:drawing>
@@ -15952,7 +16172,7 @@
           </mc:Choice>
           <mc:Fallback>
             <w:pict>
-              <v:shape w14:anchorId="7E3D3E0C" id="Straight Arrow Connector 21" o:spid="_x0000_s1026" type="#_x0000_t32" style="position:absolute;margin-left:457pt;margin-top:29pt;width:1pt;height:17.3pt;z-index:-251640320;visibility:visible;mso-wrap-style:square;mso-wrap-distance-left:0;mso-wrap-distance-top:0;mso-wrap-distance-right:0;mso-wrap-distance-bottom:0;mso-position-horizontal:absolute;mso-position-horizontal-relative:margin;mso-position-vertical:absolute;mso-position-vertical-relative:text" o:gfxdata="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" filled="t" strokeweight="1pt">
+              <v:shape w14:anchorId="1DE5DE67" id="Straight Arrow Connector 21" o:spid="_x0000_s1026" type="#_x0000_t32" style="position:absolute;margin-left:457pt;margin-top:29pt;width:1pt;height:17.3pt;z-index:-251640320;visibility:visible;mso-wrap-style:square;mso-wrap-distance-left:0;mso-wrap-distance-top:0;mso-wrap-distance-right:0;mso-wrap-distance-bottom:0;mso-position-horizontal:absolute;mso-position-horizontal-relative:margin;mso-position-vertical:absolute;mso-position-vertical-relative:text" o:gfxdata="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" filled="t" strokeweight="1pt">
                 <v:stroke joinstyle="miter"/>
                 <w10:wrap type="square" anchorx="margin"/>
               </v:shape>
@@ -16014,7 +16234,7 @@
           </mc:Choice>
           <mc:Fallback>
             <w:pict>
-              <v:shape w14:anchorId="11D3031C" id="Straight Arrow Connector 8" o:spid="_x0000_s1026" type="#_x0000_t32" style="position:absolute;margin-left:-4pt;margin-top:29pt;width:463pt;height:1pt;z-index:-251639296;visibility:visible;mso-wrap-style:square;mso-wrap-distance-left:0;mso-wrap-distance-top:0;mso-wrap-distance-right:0;mso-wrap-distance-bottom:0;mso-position-horizontal:absolute;mso-position-horizontal-relative:margin;mso-position-vertical:absolute;mso-position-vertical-relative:text" o:gfxdata="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" filled="t" strokeweight="1pt">
+              <v:shape w14:anchorId="44BEB99C" id="Straight Arrow Connector 8" o:spid="_x0000_s1026" type="#_x0000_t32" style="position:absolute;margin-left:-4pt;margin-top:29pt;width:463pt;height:1pt;z-index:-251639296;visibility:visible;mso-wrap-style:square;mso-wrap-distance-left:0;mso-wrap-distance-top:0;mso-wrap-distance-right:0;mso-wrap-distance-bottom:0;mso-position-horizontal:absolute;mso-position-horizontal-relative:margin;mso-position-vertical:absolute;mso-position-vertical-relative:text" o:gfxdata="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" filled="t" strokeweight="1pt">
                 <v:stroke joinstyle="miter"/>
                 <w10:wrap type="square" anchorx="margin"/>
               </v:shape>
@@ -16076,7 +16296,7 @@
           </mc:Choice>
           <mc:Fallback>
             <w:pict>
-              <v:shape w14:anchorId="099146C7" id="Straight Arrow Connector 9" o:spid="_x0000_s1026" type="#_x0000_t32" style="position:absolute;margin-left:-4pt;margin-top:29pt;width:1pt;height:17.3pt;z-index:-251638272;visibility:visible;mso-wrap-style:square;mso-wrap-distance-left:0;mso-wrap-distance-top:0;mso-wrap-distance-right:0;mso-wrap-distance-bottom:0;mso-position-horizontal:absolute;mso-position-horizontal-relative:margin;mso-position-vertical:absolute;mso-position-vertical-relative:text" o:gfxdata="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" filled="t" strokeweight="1pt">
+              <v:shape w14:anchorId="58C83C20" id="Straight Arrow Connector 9" o:spid="_x0000_s1026" type="#_x0000_t32" style="position:absolute;margin-left:-4pt;margin-top:29pt;width:1pt;height:17.3pt;z-index:-251638272;visibility:visible;mso-wrap-style:square;mso-wrap-distance-left:0;mso-wrap-distance-top:0;mso-wrap-distance-right:0;mso-wrap-distance-bottom:0;mso-position-horizontal:absolute;mso-position-horizontal-relative:margin;mso-position-vertical:absolute;mso-position-vertical-relative:text" o:gfxdata="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" filled="t" strokeweight="1pt">
                 <v:stroke joinstyle="miter"/>
                 <w10:wrap type="square" anchorx="margin"/>
               </v:shape>
@@ -16103,8 +16323,7 @@
     </w:p>
     <w:p>
       <w:pPr>
-        <w:ind w:left="2762"/>
-        <w:jc w:val="both"/>
+        <w:jc w:val="center"/>
         <w:rPr>
           <w:rFonts w:ascii="Arial" w:eastAsia="Arial" w:hAnsi="Arial" w:cs="Arial"/>
           <w:b/>
@@ -16183,7 +16402,7 @@
           </mc:Choice>
           <mc:Fallback>
             <w:pict>
-              <v:shape w14:anchorId="67B11811" id="Straight Arrow Connector 22" o:spid="_x0000_s1026" type="#_x0000_t32" style="position:absolute;margin-left:-4pt;margin-top:1pt;width:463pt;height:1pt;z-index:-251637248;visibility:visible;mso-wrap-style:square;mso-wrap-distance-left:0;mso-wrap-distance-top:0;mso-wrap-distance-right:0;mso-wrap-distance-bottom:0;mso-position-horizontal:absolute;mso-position-horizontal-relative:margin;mso-position-vertical:absolute;mso-position-vertical-relative:text" o:gfxdata="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" filled="t" strokeweight="1pt">
+              <v:shape w14:anchorId="1CA42535" id="Straight Arrow Connector 22" o:spid="_x0000_s1026" type="#_x0000_t32" style="position:absolute;margin-left:-4pt;margin-top:1pt;width:463pt;height:1pt;z-index:-251637248;visibility:visible;mso-wrap-style:square;mso-wrap-distance-left:0;mso-wrap-distance-top:0;mso-wrap-distance-right:0;mso-wrap-distance-bottom:0;mso-position-horizontal:absolute;mso-position-horizontal-relative:margin;mso-position-vertical:absolute;mso-position-vertical-relative:text" o:gfxdata="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" filled="t" strokeweight="1pt">
                 <v:stroke joinstyle="miter"/>
                 <w10:wrap type="square" anchorx="margin"/>
               </v:shape>
@@ -16609,7 +16828,7 @@
           </mc:Choice>
           <mc:Fallback>
             <w:pict>
-              <v:shape w14:anchorId="2F3AB18D" id="Straight Arrow Connector 23" o:spid="_x0000_s1026" type="#_x0000_t32" style="position:absolute;margin-left:-4pt;margin-top:26pt;width:463pt;height:1pt;z-index:-251636224;visibility:visible;mso-wrap-style:square;mso-wrap-distance-left:0;mso-wrap-distance-top:0;mso-wrap-distance-right:0;mso-wrap-distance-bottom:0;mso-position-horizontal:absolute;mso-position-horizontal-relative:margin;mso-position-vertical:absolute;mso-position-vertical-relative:text" o:gfxdata="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" filled="t" strokeweight="1pt">
+              <v:shape w14:anchorId="618294B2" id="Straight Arrow Connector 23" o:spid="_x0000_s1026" type="#_x0000_t32" style="position:absolute;margin-left:-4pt;margin-top:26pt;width:463pt;height:1pt;z-index:-251636224;visibility:visible;mso-wrap-style:square;mso-wrap-distance-left:0;mso-wrap-distance-top:0;mso-wrap-distance-right:0;mso-wrap-distance-bottom:0;mso-position-horizontal:absolute;mso-position-horizontal-relative:margin;mso-position-vertical:absolute;mso-position-vertical-relative:text" o:gfxdata="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" filled="t" strokeweight="1pt">
                 <v:stroke joinstyle="miter"/>
                 <w10:wrap type="square" anchorx="margin"/>
               </v:shape>
@@ -16671,7 +16890,7 @@
           </mc:Choice>
           <mc:Fallback>
             <w:pict>
-              <v:shape w14:anchorId="793BE784" id="Straight Arrow Connector 7" o:spid="_x0000_s1026" type="#_x0000_t32" style="position:absolute;margin-left:457pt;margin-top:26pt;width:1pt;height:19.6pt;z-index:-251635200;visibility:visible;mso-wrap-style:square;mso-wrap-distance-left:0;mso-wrap-distance-top:0;mso-wrap-distance-right:0;mso-wrap-distance-bottom:0;mso-position-horizontal:absolute;mso-position-horizontal-relative:margin;mso-position-vertical:absolute;mso-position-vertical-relative:text" o:gfxdata="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" filled="t" strokeweight="1pt">
+              <v:shape w14:anchorId="58E29F6B" id="Straight Arrow Connector 7" o:spid="_x0000_s1026" type="#_x0000_t32" style="position:absolute;margin-left:457pt;margin-top:26pt;width:1pt;height:19.6pt;z-index:-251635200;visibility:visible;mso-wrap-style:square;mso-wrap-distance-left:0;mso-wrap-distance-top:0;mso-wrap-distance-right:0;mso-wrap-distance-bottom:0;mso-position-horizontal:absolute;mso-position-horizontal-relative:margin;mso-position-vertical:absolute;mso-position-vertical-relative:text" o:gfxdata="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" filled="t" strokeweight="1pt">
                 <v:stroke joinstyle="miter"/>
                 <w10:wrap type="square" anchorx="margin"/>
               </v:shape>
@@ -16733,7 +16952,7 @@
           </mc:Choice>
           <mc:Fallback>
             <w:pict>
-              <v:shape w14:anchorId="085D3943" id="Straight Arrow Connector 69" o:spid="_x0000_s1026" type="#_x0000_t32" style="position:absolute;margin-left:-4pt;margin-top:26pt;width:1pt;height:19.6pt;z-index:-251634176;visibility:visible;mso-wrap-style:square;mso-wrap-distance-left:0;mso-wrap-distance-top:0;mso-wrap-distance-right:0;mso-wrap-distance-bottom:0;mso-position-horizontal:absolute;mso-position-horizontal-relative:margin;mso-position-vertical:absolute;mso-position-vertical-relative:text" o:gfxdata="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" filled="t" strokeweight="1pt">
+              <v:shape w14:anchorId="651F0137" id="Straight Arrow Connector 69" o:spid="_x0000_s1026" type="#_x0000_t32" style="position:absolute;margin-left:-4pt;margin-top:26pt;width:1pt;height:19.6pt;z-index:-251634176;visibility:visible;mso-wrap-style:square;mso-wrap-distance-left:0;mso-wrap-distance-top:0;mso-wrap-distance-right:0;mso-wrap-distance-bottom:0;mso-position-horizontal:absolute;mso-position-horizontal-relative:margin;mso-position-vertical:absolute;mso-position-vertical-relative:text" o:gfxdata="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" filled="t" strokeweight="1pt">
                 <v:stroke joinstyle="miter"/>
                 <w10:wrap type="square" anchorx="margin"/>
               </v:shape>
@@ -16863,7 +17082,7 @@
           </mc:Choice>
           <mc:Fallback>
             <w:pict>
-              <v:shape w14:anchorId="5FE88868" id="Straight Arrow Connector 77" o:spid="_x0000_s1026" type="#_x0000_t32" style="position:absolute;margin-left:-4pt;margin-top:1pt;width:463pt;height:1pt;z-index:-251633152;visibility:visible;mso-wrap-style:square;mso-wrap-distance-left:0;mso-wrap-distance-top:0;mso-wrap-distance-right:0;mso-wrap-distance-bottom:0;mso-position-horizontal:absolute;mso-position-horizontal-relative:margin;mso-position-vertical:absolute;mso-position-vertical-relative:text" o:gfxdata="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" filled="t" strokeweight="1pt">
+              <v:shape w14:anchorId="6521EB7B" id="Straight Arrow Connector 77" o:spid="_x0000_s1026" type="#_x0000_t32" style="position:absolute;margin-left:-4pt;margin-top:1pt;width:463pt;height:1pt;z-index:-251633152;visibility:visible;mso-wrap-style:square;mso-wrap-distance-left:0;mso-wrap-distance-top:0;mso-wrap-distance-right:0;mso-wrap-distance-bottom:0;mso-position-horizontal:absolute;mso-position-horizontal-relative:margin;mso-position-vertical:absolute;mso-position-vertical-relative:text" o:gfxdata="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" filled="t" strokeweight="1pt">
                 <v:stroke joinstyle="miter"/>
                 <w10:wrap type="square" anchorx="margin"/>
               </v:shape>
@@ -16925,7 +17144,7 @@
           </mc:Choice>
           <mc:Fallback>
             <w:pict>
-              <v:shape w14:anchorId="0FBADD8F" id="Straight Arrow Connector 78" o:spid="_x0000_s1026" type="#_x0000_t32" style="position:absolute;margin-left:-4pt;margin-top:34pt;width:1pt;height:17.3pt;z-index:-251632128;visibility:visible;mso-wrap-style:square;mso-wrap-distance-left:0;mso-wrap-distance-top:0;mso-wrap-distance-right:0;mso-wrap-distance-bottom:0;mso-position-horizontal:absolute;mso-position-horizontal-relative:margin;mso-position-vertical:absolute;mso-position-vertical-relative:text" o:gfxdata="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" filled="t" strokeweight="1pt">
+              <v:shape w14:anchorId="674EFEE4" id="Straight Arrow Connector 78" o:spid="_x0000_s1026" type="#_x0000_t32" style="position:absolute;margin-left:-4pt;margin-top:34pt;width:1pt;height:17.3pt;z-index:-251632128;visibility:visible;mso-wrap-style:square;mso-wrap-distance-left:0;mso-wrap-distance-top:0;mso-wrap-distance-right:0;mso-wrap-distance-bottom:0;mso-position-horizontal:absolute;mso-position-horizontal-relative:margin;mso-position-vertical:absolute;mso-position-vertical-relative:text" o:gfxdata="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" filled="t" strokeweight="1pt">
                 <v:stroke joinstyle="miter"/>
                 <w10:wrap type="square" anchorx="margin"/>
               </v:shape>
@@ -16987,7 +17206,7 @@
           </mc:Choice>
           <mc:Fallback>
             <w:pict>
-              <v:shape w14:anchorId="1135213A" id="Straight Arrow Connector 73" o:spid="_x0000_s1026" type="#_x0000_t32" style="position:absolute;margin-left:457pt;margin-top:34pt;width:1pt;height:17.3pt;z-index:-251631104;visibility:visible;mso-wrap-style:square;mso-wrap-distance-left:0;mso-wrap-distance-top:0;mso-wrap-distance-right:0;mso-wrap-distance-bottom:0;mso-position-horizontal:absolute;mso-position-horizontal-relative:margin;mso-position-vertical:absolute;mso-position-vertical-relative:text" o:gfxdata="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" filled="t" strokeweight="1pt">
+              <v:shape w14:anchorId="1C4110EC" id="Straight Arrow Connector 73" o:spid="_x0000_s1026" type="#_x0000_t32" style="position:absolute;margin-left:457pt;margin-top:34pt;width:1pt;height:17.3pt;z-index:-251631104;visibility:visible;mso-wrap-style:square;mso-wrap-distance-left:0;mso-wrap-distance-top:0;mso-wrap-distance-right:0;mso-wrap-distance-bottom:0;mso-position-horizontal:absolute;mso-position-horizontal-relative:margin;mso-position-vertical:absolute;mso-position-vertical-relative:text" o:gfxdata="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" filled="t" strokeweight="1pt">
                 <v:stroke joinstyle="miter"/>
                 <w10:wrap type="square" anchorx="margin"/>
               </v:shape>
@@ -17049,7 +17268,7 @@
           </mc:Choice>
           <mc:Fallback>
             <w:pict>
-              <v:shape w14:anchorId="3B67EFF3" id="Straight Arrow Connector 75" o:spid="_x0000_s1026" type="#_x0000_t32" style="position:absolute;margin-left:-4pt;margin-top:34pt;width:463pt;height:1pt;z-index:-251630080;visibility:visible;mso-wrap-style:square;mso-wrap-distance-left:0;mso-wrap-distance-top:0;mso-wrap-distance-right:0;mso-wrap-distance-bottom:0;mso-position-horizontal:absolute;mso-position-horizontal-relative:margin;mso-position-vertical:absolute;mso-position-vertical-relative:text" o:gfxdata="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" filled="t" strokeweight="1pt">
+              <v:shape w14:anchorId="09F40A44" id="Straight Arrow Connector 75" o:spid="_x0000_s1026" type="#_x0000_t32" style="position:absolute;margin-left:-4pt;margin-top:34pt;width:463pt;height:1pt;z-index:-251630080;visibility:visible;mso-wrap-style:square;mso-wrap-distance-left:0;mso-wrap-distance-top:0;mso-wrap-distance-right:0;mso-wrap-distance-bottom:0;mso-position-horizontal:absolute;mso-position-horizontal-relative:margin;mso-position-vertical:absolute;mso-position-vertical-relative:text" o:gfxdata="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" filled="t" strokeweight="1pt">
                 <v:stroke joinstyle="miter"/>
                 <w10:wrap type="square" anchorx="margin"/>
               </v:shape>
@@ -17178,7 +17397,7 @@
           </mc:Choice>
           <mc:Fallback>
             <w:pict>
-              <v:shape w14:anchorId="6566E38E" id="Straight Arrow Connector 57" o:spid="_x0000_s1026" type="#_x0000_t32" style="position:absolute;margin-left:0;margin-top:24pt;width:453.45pt;height:1pt;z-index:-251629056;visibility:visible;mso-wrap-style:square;mso-wrap-distance-left:0;mso-wrap-distance-top:0;mso-wrap-distance-right:0;mso-wrap-distance-bottom:0;mso-position-horizontal:absolute;mso-position-horizontal-relative:margin;mso-position-vertical:absolute;mso-position-vertical-relative:text" o:gfxdata="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" filled="t" strokeweight="1pt">
+              <v:shape w14:anchorId="60966E49" id="Straight Arrow Connector 57" o:spid="_x0000_s1026" type="#_x0000_t32" style="position:absolute;margin-left:0;margin-top:24pt;width:453.45pt;height:1pt;z-index:-251629056;visibility:visible;mso-wrap-style:square;mso-wrap-distance-left:0;mso-wrap-distance-top:0;mso-wrap-distance-right:0;mso-wrap-distance-bottom:0;mso-position-horizontal:absolute;mso-position-horizontal-relative:margin;mso-position-vertical:absolute;mso-position-vertical-relative:text" o:gfxdata="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" filled="t" strokeweight="1pt">
                 <v:stroke joinstyle="miter"/>
                 <w10:wrap type="square" anchorx="margin"/>
               </v:shape>
@@ -17240,7 +17459,7 @@
           </mc:Choice>
           <mc:Fallback>
             <w:pict>
-              <v:shape w14:anchorId="1AE708BD" id="Straight Arrow Connector 55" o:spid="_x0000_s1026" type="#_x0000_t32" style="position:absolute;margin-left:-4pt;margin-top:1pt;width:463pt;height:1pt;z-index:-251628032;visibility:visible;mso-wrap-style:square;mso-wrap-distance-left:0;mso-wrap-distance-top:0;mso-wrap-distance-right:0;mso-wrap-distance-bottom:0;mso-position-horizontal:absolute;mso-position-horizontal-relative:margin;mso-position-vertical:absolute;mso-position-vertical-relative:text" o:gfxdata="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" filled="t" strokeweight="1pt">
+              <v:shape w14:anchorId="3335D93B" id="Straight Arrow Connector 55" o:spid="_x0000_s1026" type="#_x0000_t32" style="position:absolute;margin-left:-4pt;margin-top:1pt;width:463pt;height:1pt;z-index:-251628032;visibility:visible;mso-wrap-style:square;mso-wrap-distance-left:0;mso-wrap-distance-top:0;mso-wrap-distance-right:0;mso-wrap-distance-bottom:0;mso-position-horizontal:absolute;mso-position-horizontal-relative:margin;mso-position-vertical:absolute;mso-position-vertical-relative:text" o:gfxdata="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" filled="t" strokeweight="1pt">
                 <v:stroke joinstyle="miter"/>
                 <w10:wrap type="square" anchorx="margin"/>
               </v:shape>
@@ -17532,7 +17751,7 @@
           </mc:Choice>
           <mc:Fallback>
             <w:pict>
-              <v:shape w14:anchorId="059974EC" id="Straight Arrow Connector 56" o:spid="_x0000_s1026" type="#_x0000_t32" style="position:absolute;margin-left:-4pt;margin-top:38pt;width:1pt;height:17.3pt;z-index:-251627008;visibility:visible;mso-wrap-style:square;mso-wrap-distance-left:0;mso-wrap-distance-top:0;mso-wrap-distance-right:0;mso-wrap-distance-bottom:0;mso-position-horizontal:absolute;mso-position-horizontal-relative:margin;mso-position-vertical:absolute;mso-position-vertical-relative:text" o:gfxdata="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" filled="t" strokeweight="1pt">
+              <v:shape w14:anchorId="741B0772" id="Straight Arrow Connector 56" o:spid="_x0000_s1026" type="#_x0000_t32" style="position:absolute;margin-left:-4pt;margin-top:38pt;width:1pt;height:17.3pt;z-index:-251627008;visibility:visible;mso-wrap-style:square;mso-wrap-distance-left:0;mso-wrap-distance-top:0;mso-wrap-distance-right:0;mso-wrap-distance-bottom:0;mso-position-horizontal:absolute;mso-position-horizontal-relative:margin;mso-position-vertical:absolute;mso-position-vertical-relative:text" o:gfxdata="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" filled="t" strokeweight="1pt">
                 <v:stroke joinstyle="miter"/>
                 <w10:wrap type="square" anchorx="margin"/>
               </v:shape>
@@ -17594,7 +17813,7 @@
           </mc:Choice>
           <mc:Fallback>
             <w:pict>
-              <v:shape w14:anchorId="19D73B2F" id="Straight Arrow Connector 53" o:spid="_x0000_s1026" type="#_x0000_t32" style="position:absolute;margin-left:457pt;margin-top:38pt;width:1pt;height:17.3pt;z-index:-251625984;visibility:visible;mso-wrap-style:square;mso-wrap-distance-left:0;mso-wrap-distance-top:0;mso-wrap-distance-right:0;mso-wrap-distance-bottom:0;mso-position-horizontal:absolute;mso-position-horizontal-relative:margin;mso-position-vertical:absolute;mso-position-vertical-relative:text" o:gfxdata="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" filled="t" strokeweight="1pt">
+              <v:shape w14:anchorId="6B92C33E" id="Straight Arrow Connector 53" o:spid="_x0000_s1026" type="#_x0000_t32" style="position:absolute;margin-left:457pt;margin-top:38pt;width:1pt;height:17.3pt;z-index:-251625984;visibility:visible;mso-wrap-style:square;mso-wrap-distance-left:0;mso-wrap-distance-top:0;mso-wrap-distance-right:0;mso-wrap-distance-bottom:0;mso-position-horizontal:absolute;mso-position-horizontal-relative:margin;mso-position-vertical:absolute;mso-position-vertical-relative:text" o:gfxdata="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" filled="t" strokeweight="1pt">
                 <v:stroke joinstyle="miter"/>
                 <w10:wrap type="square" anchorx="margin"/>
               </v:shape>
@@ -17656,7 +17875,7 @@
           </mc:Choice>
           <mc:Fallback>
             <w:pict>
-              <v:shape w14:anchorId="6A2F223B" id="Straight Arrow Connector 54" o:spid="_x0000_s1026" type="#_x0000_t32" style="position:absolute;margin-left:-4pt;margin-top:38pt;width:463pt;height:1pt;z-index:-251624960;visibility:visible;mso-wrap-style:square;mso-wrap-distance-left:0;mso-wrap-distance-top:0;mso-wrap-distance-right:0;mso-wrap-distance-bottom:0;mso-position-horizontal:absolute;mso-position-horizontal-relative:margin;mso-position-vertical:absolute;mso-position-vertical-relative:text" o:gfxdata="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" filled="t" strokeweight="1pt">
+              <v:shape w14:anchorId="0CA20DFC" id="Straight Arrow Connector 54" o:spid="_x0000_s1026" type="#_x0000_t32" style="position:absolute;margin-left:-4pt;margin-top:38pt;width:463pt;height:1pt;z-index:-251624960;visibility:visible;mso-wrap-style:square;mso-wrap-distance-left:0;mso-wrap-distance-top:0;mso-wrap-distance-right:0;mso-wrap-distance-bottom:0;mso-position-horizontal:absolute;mso-position-horizontal-relative:margin;mso-position-vertical:absolute;mso-position-vertical-relative:text" o:gfxdata="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" filled="t" strokeweight="1pt">
                 <v:stroke joinstyle="miter"/>
                 <w10:wrap type="square" anchorx="margin"/>
               </v:shape>
@@ -17789,7 +18008,7 @@
           </mc:Choice>
           <mc:Fallback>
             <w:pict>
-              <v:shape w14:anchorId="10A06CD6" id="Straight Arrow Connector 51" o:spid="_x0000_s1026" type="#_x0000_t32" style="position:absolute;margin-left:-4pt;margin-top:1pt;width:463pt;height:1pt;z-index:-251623936;visibility:visible;mso-wrap-style:square;mso-wrap-distance-left:0;mso-wrap-distance-top:0;mso-wrap-distance-right:0;mso-wrap-distance-bottom:0;mso-position-horizontal:absolute;mso-position-horizontal-relative:margin;mso-position-vertical:absolute;mso-position-vertical-relative:text" o:gfxdata="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" filled="t" strokeweight="1pt">
+              <v:shape w14:anchorId="306EA885" id="Straight Arrow Connector 51" o:spid="_x0000_s1026" type="#_x0000_t32" style="position:absolute;margin-left:-4pt;margin-top:1pt;width:463pt;height:1pt;z-index:-251623936;visibility:visible;mso-wrap-style:square;mso-wrap-distance-left:0;mso-wrap-distance-top:0;mso-wrap-distance-right:0;mso-wrap-distance-bottom:0;mso-position-horizontal:absolute;mso-position-horizontal-relative:margin;mso-position-vertical:absolute;mso-position-vertical-relative:text" o:gfxdata="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" filled="t" strokeweight="1pt">
                 <v:stroke joinstyle="miter"/>
                 <w10:wrap type="square" anchorx="margin"/>
               </v:shape>
@@ -18023,7 +18242,7 @@
           </mc:Choice>
           <mc:Fallback>
             <w:pict>
-              <v:shape w14:anchorId="7B57BB64" id="Straight Arrow Connector 52" o:spid="_x0000_s1026" type="#_x0000_t32" style="position:absolute;margin-left:-4pt;margin-top:38pt;width:1pt;height:17.3pt;z-index:-251622912;visibility:visible;mso-wrap-style:square;mso-wrap-distance-left:0;mso-wrap-distance-top:0;mso-wrap-distance-right:0;mso-wrap-distance-bottom:0;mso-position-horizontal:absolute;mso-position-horizontal-relative:margin;mso-position-vertical:absolute;mso-position-vertical-relative:text" o:gfxdata="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" filled="t" strokeweight="1pt">
+              <v:shape w14:anchorId="74643353" id="Straight Arrow Connector 52" o:spid="_x0000_s1026" type="#_x0000_t32" style="position:absolute;margin-left:-4pt;margin-top:38pt;width:1pt;height:17.3pt;z-index:-251622912;visibility:visible;mso-wrap-style:square;mso-wrap-distance-left:0;mso-wrap-distance-top:0;mso-wrap-distance-right:0;mso-wrap-distance-bottom:0;mso-position-horizontal:absolute;mso-position-horizontal-relative:margin;mso-position-vertical:absolute;mso-position-vertical-relative:text" o:gfxdata="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" filled="t" strokeweight="1pt">
                 <v:stroke joinstyle="miter"/>
                 <w10:wrap type="square" anchorx="margin"/>
               </v:shape>
@@ -18085,7 +18304,7 @@
           </mc:Choice>
           <mc:Fallback>
             <w:pict>
-              <v:shape w14:anchorId="1CD0AE53" id="Straight Arrow Connector 59" o:spid="_x0000_s1026" type="#_x0000_t32" style="position:absolute;margin-left:457pt;margin-top:38pt;width:1pt;height:17.3pt;z-index:-251621888;visibility:visible;mso-wrap-style:square;mso-wrap-distance-left:0;mso-wrap-distance-top:0;mso-wrap-distance-right:0;mso-wrap-distance-bottom:0;mso-position-horizontal:absolute;mso-position-horizontal-relative:margin;mso-position-vertical:absolute;mso-position-vertical-relative:text" o:gfxdata="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" filled="t" strokeweight="1pt">
+              <v:shape w14:anchorId="4461E6E6" id="Straight Arrow Connector 59" o:spid="_x0000_s1026" type="#_x0000_t32" style="position:absolute;margin-left:457pt;margin-top:38pt;width:1pt;height:17.3pt;z-index:-251621888;visibility:visible;mso-wrap-style:square;mso-wrap-distance-left:0;mso-wrap-distance-top:0;mso-wrap-distance-right:0;mso-wrap-distance-bottom:0;mso-position-horizontal:absolute;mso-position-horizontal-relative:margin;mso-position-vertical:absolute;mso-position-vertical-relative:text" o:gfxdata="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" filled="t" strokeweight="1pt">
                 <v:stroke joinstyle="miter"/>
                 <w10:wrap type="square" anchorx="margin"/>
               </v:shape>
@@ -18147,7 +18366,7 @@
           </mc:Choice>
           <mc:Fallback>
             <w:pict>
-              <v:shape w14:anchorId="180F48B0" id="Straight Arrow Connector 60" o:spid="_x0000_s1026" type="#_x0000_t32" style="position:absolute;margin-left:-4pt;margin-top:38pt;width:463pt;height:1pt;z-index:-251620864;visibility:visible;mso-wrap-style:square;mso-wrap-distance-left:0;mso-wrap-distance-top:0;mso-wrap-distance-right:0;mso-wrap-distance-bottom:0;mso-position-horizontal:absolute;mso-position-horizontal-relative:margin;mso-position-vertical:absolute;mso-position-vertical-relative:text" o:gfxdata="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" filled="t" strokeweight="1pt">
+              <v:shape w14:anchorId="6506DF79" id="Straight Arrow Connector 60" o:spid="_x0000_s1026" type="#_x0000_t32" style="position:absolute;margin-left:-4pt;margin-top:38pt;width:463pt;height:1pt;z-index:-251620864;visibility:visible;mso-wrap-style:square;mso-wrap-distance-left:0;mso-wrap-distance-top:0;mso-wrap-distance-right:0;mso-wrap-distance-bottom:0;mso-position-horizontal:absolute;mso-position-horizontal-relative:margin;mso-position-vertical:absolute;mso-position-vertical-relative:text" o:gfxdata="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" filled="t" strokeweight="1pt">
                 <v:stroke joinstyle="miter"/>
                 <w10:wrap type="square" anchorx="margin"/>
               </v:shape>
@@ -18280,7 +18499,7 @@
           </mc:Choice>
           <mc:Fallback>
             <w:pict>
-              <v:shape w14:anchorId="0A5CD722" id="Straight Arrow Connector 58" o:spid="_x0000_s1026" type="#_x0000_t32" style="position:absolute;margin-left:-4pt;margin-top:1pt;width:463pt;height:1pt;z-index:-251619840;visibility:visible;mso-wrap-style:square;mso-wrap-distance-left:0;mso-wrap-distance-top:0;mso-wrap-distance-right:0;mso-wrap-distance-bottom:0;mso-position-horizontal:absolute;mso-position-horizontal-relative:margin;mso-position-vertical:absolute;mso-position-vertical-relative:text" o:gfxdata="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" filled="t" strokeweight="1pt">
+              <v:shape w14:anchorId="5498B52A" id="Straight Arrow Connector 58" o:spid="_x0000_s1026" type="#_x0000_t32" style="position:absolute;margin-left:-4pt;margin-top:1pt;width:463pt;height:1pt;z-index:-251619840;visibility:visible;mso-wrap-style:square;mso-wrap-distance-left:0;mso-wrap-distance-top:0;mso-wrap-distance-right:0;mso-wrap-distance-bottom:0;mso-position-horizontal:absolute;mso-position-horizontal-relative:margin;mso-position-vertical:absolute;mso-position-vertical-relative:text" o:gfxdata="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" filled="t" strokeweight="1pt">
                 <v:stroke joinstyle="miter"/>
                 <w10:wrap type="square" anchorx="margin"/>
               </v:shape>
@@ -18559,7 +18778,7 @@
           </mc:Choice>
           <mc:Fallback>
             <w:pict>
-              <v:shape w14:anchorId="388B4BFC" id="Straight Arrow Connector 17" o:spid="_x0000_s1026" type="#_x0000_t32" style="position:absolute;margin-left:-4pt;margin-top:38pt;width:1pt;height:19.6pt;z-index:-251618816;visibility:visible;mso-wrap-style:square;mso-wrap-distance-left:0;mso-wrap-distance-top:0;mso-wrap-distance-right:0;mso-wrap-distance-bottom:0;mso-position-horizontal:absolute;mso-position-horizontal-relative:margin;mso-position-vertical:absolute;mso-position-vertical-relative:text" o:gfxdata="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" filled="t" strokeweight="1pt">
+              <v:shape w14:anchorId="623AC8F0" id="Straight Arrow Connector 17" o:spid="_x0000_s1026" type="#_x0000_t32" style="position:absolute;margin-left:-4pt;margin-top:38pt;width:1pt;height:19.6pt;z-index:-251618816;visibility:visible;mso-wrap-style:square;mso-wrap-distance-left:0;mso-wrap-distance-top:0;mso-wrap-distance-right:0;mso-wrap-distance-bottom:0;mso-position-horizontal:absolute;mso-position-horizontal-relative:margin;mso-position-vertical:absolute;mso-position-vertical-relative:text" o:gfxdata="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" filled="t" strokeweight="1pt">
                 <v:stroke joinstyle="miter"/>
                 <w10:wrap type="square" anchorx="margin"/>
               </v:shape>
@@ -18621,7 +18840,7 @@
           </mc:Choice>
           <mc:Fallback>
             <w:pict>
-              <v:shape w14:anchorId="66FB5DD5" id="Straight Arrow Connector 18" o:spid="_x0000_s1026" type="#_x0000_t32" style="position:absolute;margin-left:457pt;margin-top:38pt;width:1pt;height:19.6pt;z-index:-251617792;visibility:visible;mso-wrap-style:square;mso-wrap-distance-left:0;mso-wrap-distance-top:0;mso-wrap-distance-right:0;mso-wrap-distance-bottom:0;mso-position-horizontal:absolute;mso-position-horizontal-relative:margin;mso-position-vertical:absolute;mso-position-vertical-relative:text" o:gfxdata="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" filled="t" strokeweight="1pt">
+              <v:shape w14:anchorId="258788B1" id="Straight Arrow Connector 18" o:spid="_x0000_s1026" type="#_x0000_t32" style="position:absolute;margin-left:457pt;margin-top:38pt;width:1pt;height:19.6pt;z-index:-251617792;visibility:visible;mso-wrap-style:square;mso-wrap-distance-left:0;mso-wrap-distance-top:0;mso-wrap-distance-right:0;mso-wrap-distance-bottom:0;mso-position-horizontal:absolute;mso-position-horizontal-relative:margin;mso-position-vertical:absolute;mso-position-vertical-relative:text" o:gfxdata="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" filled="t" strokeweight="1pt">
                 <v:stroke joinstyle="miter"/>
                 <w10:wrap type="square" anchorx="margin"/>
               </v:shape>
@@ -18683,7 +18902,7 @@
           </mc:Choice>
           <mc:Fallback>
             <w:pict>
-              <v:shape w14:anchorId="61BF8F78" id="Straight Arrow Connector 15" o:spid="_x0000_s1026" type="#_x0000_t32" style="position:absolute;margin-left:-4pt;margin-top:38pt;width:463pt;height:1pt;z-index:-251616768;visibility:visible;mso-wrap-style:square;mso-wrap-distance-left:0;mso-wrap-distance-top:0;mso-wrap-distance-right:0;mso-wrap-distance-bottom:0;mso-position-horizontal:absolute;mso-position-horizontal-relative:margin;mso-position-vertical:absolute;mso-position-vertical-relative:text" o:gfxdata="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" filled="t" strokeweight="1pt">
+              <v:shape w14:anchorId="4594BCB7" id="Straight Arrow Connector 15" o:spid="_x0000_s1026" type="#_x0000_t32" style="position:absolute;margin-left:-4pt;margin-top:38pt;width:463pt;height:1pt;z-index:-251616768;visibility:visible;mso-wrap-style:square;mso-wrap-distance-left:0;mso-wrap-distance-top:0;mso-wrap-distance-right:0;mso-wrap-distance-bottom:0;mso-position-horizontal:absolute;mso-position-horizontal-relative:margin;mso-position-vertical:absolute;mso-position-vertical-relative:text" o:gfxdata="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" filled="t" strokeweight="1pt">
                 <v:stroke joinstyle="miter"/>
                 <w10:wrap type="square" anchorx="margin"/>
               </v:shape>
@@ -18805,7 +19024,7 @@
           </mc:Choice>
           <mc:Fallback>
             <w:pict>
-              <v:shape w14:anchorId="7F86EF46" id="Straight Arrow Connector 16" o:spid="_x0000_s1026" type="#_x0000_t32" style="position:absolute;margin-left:-4pt;margin-top:1pt;width:463pt;height:1pt;z-index:-251615744;visibility:visible;mso-wrap-style:square;mso-wrap-distance-left:0;mso-wrap-distance-top:0;mso-wrap-distance-right:0;mso-wrap-distance-bottom:0;mso-position-horizontal:absolute;mso-position-horizontal-relative:margin;mso-position-vertical:absolute;mso-position-vertical-relative:text" o:gfxdata="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" filled="t" strokeweight="1pt">
+              <v:shape w14:anchorId="7EA43F42" id="Straight Arrow Connector 16" o:spid="_x0000_s1026" type="#_x0000_t32" style="position:absolute;margin-left:-4pt;margin-top:1pt;width:463pt;height:1pt;z-index:-251615744;visibility:visible;mso-wrap-style:square;mso-wrap-distance-left:0;mso-wrap-distance-top:0;mso-wrap-distance-right:0;mso-wrap-distance-bottom:0;mso-position-horizontal:absolute;mso-position-horizontal-relative:margin;mso-position-vertical:absolute;mso-position-vertical-relative:text" o:gfxdata="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" filled="t" strokeweight="1pt">
                 <v:stroke joinstyle="miter"/>
                 <w10:wrap type="square" anchorx="margin"/>
               </v:shape>
@@ -18887,6 +19106,7 @@
           <w:sz w:val="27"/>
           <w:szCs w:val="27"/>
         </w:rPr>
+        <w:lastRenderedPageBreak/>
         <w:t>Apêndice</w:t>
       </w:r>
       <w:r>
@@ -18943,7 +19163,7 @@
           </mc:Choice>
           <mc:Fallback>
             <w:pict>
-              <v:shape w14:anchorId="52108D5B" id="Straight Arrow Connector 13" o:spid="_x0000_s1026" type="#_x0000_t32" style="position:absolute;margin-left:-4pt;margin-top:57pt;width:1pt;height:19.6pt;z-index:-251614720;visibility:visible;mso-wrap-style:square;mso-wrap-distance-left:0;mso-wrap-distance-top:0;mso-wrap-distance-right:0;mso-wrap-distance-bottom:0;mso-position-horizontal:absolute;mso-position-horizontal-relative:margin;mso-position-vertical:absolute;mso-position-vertical-relative:text" o:gfxdata="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" filled="t" strokeweight="1pt">
+              <v:shape w14:anchorId="3DC685A9" id="Straight Arrow Connector 13" o:spid="_x0000_s1026" type="#_x0000_t32" style="position:absolute;margin-left:-4pt;margin-top:57pt;width:1pt;height:19.6pt;z-index:-251614720;visibility:visible;mso-wrap-style:square;mso-wrap-distance-left:0;mso-wrap-distance-top:0;mso-wrap-distance-right:0;mso-wrap-distance-bottom:0;mso-position-horizontal:absolute;mso-position-horizontal-relative:margin;mso-position-vertical:absolute;mso-position-vertical-relative:text" o:gfxdata="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" filled="t" strokeweight="1pt">
                 <v:stroke joinstyle="miter"/>
                 <w10:wrap type="square" anchorx="margin"/>
               </v:shape>
@@ -19005,7 +19225,7 @@
           </mc:Choice>
           <mc:Fallback>
             <w:pict>
-              <v:shape w14:anchorId="487994DA" id="Straight Arrow Connector 14" o:spid="_x0000_s1026" type="#_x0000_t32" style="position:absolute;margin-left:457pt;margin-top:57pt;width:1pt;height:19.6pt;z-index:-251613696;visibility:visible;mso-wrap-style:square;mso-wrap-distance-left:0;mso-wrap-distance-top:0;mso-wrap-distance-right:0;mso-wrap-distance-bottom:0;mso-position-horizontal:absolute;mso-position-horizontal-relative:margin;mso-position-vertical:absolute;mso-position-vertical-relative:text" o:gfxdata="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" filled="t" strokeweight="1pt">
+              <v:shape w14:anchorId="4945081C" id="Straight Arrow Connector 14" o:spid="_x0000_s1026" type="#_x0000_t32" style="position:absolute;margin-left:457pt;margin-top:57pt;width:1pt;height:19.6pt;z-index:-251613696;visibility:visible;mso-wrap-style:square;mso-wrap-distance-left:0;mso-wrap-distance-top:0;mso-wrap-distance-right:0;mso-wrap-distance-bottom:0;mso-position-horizontal:absolute;mso-position-horizontal-relative:margin;mso-position-vertical:absolute;mso-position-vertical-relative:text" o:gfxdata="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" filled="t" strokeweight="1pt">
                 <v:stroke joinstyle="miter"/>
                 <w10:wrap type="square" anchorx="margin"/>
               </v:shape>
@@ -19067,7 +19287,7 @@
           </mc:Choice>
           <mc:Fallback>
             <w:pict>
-              <v:shape w14:anchorId="5E87D740" id="Straight Arrow Connector 10" o:spid="_x0000_s1026" type="#_x0000_t32" style="position:absolute;margin-left:-4pt;margin-top:57pt;width:463pt;height:1pt;z-index:-251612672;visibility:visible;mso-wrap-style:square;mso-wrap-distance-left:0;mso-wrap-distance-top:0;mso-wrap-distance-right:0;mso-wrap-distance-bottom:0;mso-position-horizontal:absolute;mso-position-horizontal-relative:margin;mso-position-vertical:absolute;mso-position-vertical-relative:text" o:gfxdata="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" filled="t" strokeweight="1pt">
+              <v:shape w14:anchorId="1078D192" id="Straight Arrow Connector 10" o:spid="_x0000_s1026" type="#_x0000_t32" style="position:absolute;margin-left:-4pt;margin-top:57pt;width:463pt;height:1pt;z-index:-251612672;visibility:visible;mso-wrap-style:square;mso-wrap-distance-left:0;mso-wrap-distance-top:0;mso-wrap-distance-right:0;mso-wrap-distance-bottom:0;mso-position-horizontal:absolute;mso-position-horizontal-relative:margin;mso-position-vertical:absolute;mso-position-vertical-relative:text" o:gfxdata="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" filled="t" strokeweight="1pt">
                 <v:stroke joinstyle="miter"/>
                 <w10:wrap type="square" anchorx="margin"/>
               </v:shape>
@@ -19087,7 +19307,6 @@
         <w:rPr>
           <w:noProof/>
         </w:rPr>
-        <w:lastRenderedPageBreak/>
         <mc:AlternateContent>
           <mc:Choice Requires="wps">
             <w:drawing>
@@ -19138,7 +19357,7 @@
           </mc:Choice>
           <mc:Fallback>
             <w:pict>
-              <v:shape w14:anchorId="72E25676" id="Straight Arrow Connector 11" o:spid="_x0000_s1026" type="#_x0000_t32" style="position:absolute;margin-left:0;margin-top:48pt;width:453.45pt;height:1pt;z-index:-251611648;visibility:visible;mso-wrap-style:square;mso-wrap-distance-left:0;mso-wrap-distance-top:0;mso-wrap-distance-right:0;mso-wrap-distance-bottom:0;mso-position-horizontal:absolute;mso-position-horizontal-relative:margin;mso-position-vertical:absolute;mso-position-vertical-relative:text" o:gfxdata="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" filled="t" strokeweight="1pt">
+              <v:shape w14:anchorId="13425063" id="Straight Arrow Connector 11" o:spid="_x0000_s1026" type="#_x0000_t32" style="position:absolute;margin-left:0;margin-top:48pt;width:453.45pt;height:1pt;z-index:-251611648;visibility:visible;mso-wrap-style:square;mso-wrap-distance-left:0;mso-wrap-distance-top:0;mso-wrap-distance-right:0;mso-wrap-distance-bottom:0;mso-position-horizontal:absolute;mso-position-horizontal-relative:margin;mso-position-vertical:absolute;mso-position-vertical-relative:text" o:gfxdata="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" filled="t" strokeweight="1pt">
                 <v:stroke joinstyle="miter"/>
                 <w10:wrap type="square" anchorx="margin"/>
               </v:shape>
@@ -19200,7 +19419,7 @@
           </mc:Choice>
           <mc:Fallback>
             <w:pict>
-              <v:shape w14:anchorId="21910374" id="Straight Arrow Connector 19" o:spid="_x0000_s1026" type="#_x0000_t32" style="position:absolute;margin-left:-4pt;margin-top:2pt;width:463pt;height:1pt;z-index:-251610624;visibility:visible;mso-wrap-style:square;mso-wrap-distance-left:0;mso-wrap-distance-top:0;mso-wrap-distance-right:0;mso-wrap-distance-bottom:0;mso-position-horizontal:absolute;mso-position-horizontal-relative:margin;mso-position-vertical:absolute;mso-position-vertical-relative:text" o:gfxdata="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" filled="t" strokeweight="1pt">
+              <v:shape w14:anchorId="2C2BFB26" id="Straight Arrow Connector 19" o:spid="_x0000_s1026" type="#_x0000_t32" style="position:absolute;margin-left:-4pt;margin-top:2pt;width:463pt;height:1pt;z-index:-251610624;visibility:visible;mso-wrap-style:square;mso-wrap-distance-left:0;mso-wrap-distance-top:0;mso-wrap-distance-right:0;mso-wrap-distance-bottom:0;mso-position-horizontal:absolute;mso-position-horizontal-relative:margin;mso-position-vertical:absolute;mso-position-vertical-relative:text" o:gfxdata="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" filled="t" strokeweight="1pt">
                 <v:stroke joinstyle="miter"/>
                 <w10:wrap type="square" anchorx="margin"/>
               </v:shape>
@@ -19320,7 +19539,7 @@
           </mc:Choice>
           <mc:Fallback>
             <w:pict>
-              <v:shape w14:anchorId="295C88CB" id="Straight Arrow Connector 20" o:spid="_x0000_s1026" type="#_x0000_t32" style="position:absolute;margin-left:-4pt;margin-top:22pt;width:1pt;height:17.3pt;z-index:-251609600;visibility:visible;mso-wrap-style:square;mso-wrap-distance-left:0;mso-wrap-distance-top:0;mso-wrap-distance-right:0;mso-wrap-distance-bottom:0;mso-position-horizontal:absolute;mso-position-horizontal-relative:margin;mso-position-vertical:absolute;mso-position-vertical-relative:text" o:gfxdata="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" filled="t" strokeweight="1pt">
+              <v:shape w14:anchorId="68D52727" id="Straight Arrow Connector 20" o:spid="_x0000_s1026" type="#_x0000_t32" style="position:absolute;margin-left:-4pt;margin-top:22pt;width:1pt;height:17.3pt;z-index:-251609600;visibility:visible;mso-wrap-style:square;mso-wrap-distance-left:0;mso-wrap-distance-top:0;mso-wrap-distance-right:0;mso-wrap-distance-bottom:0;mso-position-horizontal:absolute;mso-position-horizontal-relative:margin;mso-position-vertical:absolute;mso-position-vertical-relative:text" o:gfxdata="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" filled="t" strokeweight="1pt">
                 <v:stroke joinstyle="miter"/>
                 <w10:wrap type="square" anchorx="margin"/>
               </v:shape>
@@ -19382,7 +19601,7 @@
           </mc:Choice>
           <mc:Fallback>
             <w:pict>
-              <v:shape w14:anchorId="25F56557" id="Straight Arrow Connector 2" o:spid="_x0000_s1026" type="#_x0000_t32" style="position:absolute;margin-left:457pt;margin-top:22pt;width:1pt;height:17.3pt;z-index:-251608576;visibility:visible;mso-wrap-style:square;mso-wrap-distance-left:0;mso-wrap-distance-top:0;mso-wrap-distance-right:0;mso-wrap-distance-bottom:0;mso-position-horizontal:absolute;mso-position-horizontal-relative:margin;mso-position-vertical:absolute;mso-position-vertical-relative:text" o:gfxdata="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" filled="t" strokeweight="1pt">
+              <v:shape w14:anchorId="4FF989F9" id="Straight Arrow Connector 2" o:spid="_x0000_s1026" type="#_x0000_t32" style="position:absolute;margin-left:457pt;margin-top:22pt;width:1pt;height:17.3pt;z-index:-251608576;visibility:visible;mso-wrap-style:square;mso-wrap-distance-left:0;mso-wrap-distance-top:0;mso-wrap-distance-right:0;mso-wrap-distance-bottom:0;mso-position-horizontal:absolute;mso-position-horizontal-relative:margin;mso-position-vertical:absolute;mso-position-vertical-relative:text" o:gfxdata="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" filled="t" strokeweight="1pt">
                 <v:stroke joinstyle="miter"/>
                 <w10:wrap type="square" anchorx="margin"/>
               </v:shape>
@@ -19444,7 +19663,7 @@
           </mc:Choice>
           <mc:Fallback>
             <w:pict>
-              <v:shape w14:anchorId="0F1E6ABA" id="Straight Arrow Connector 4" o:spid="_x0000_s1026" type="#_x0000_t32" style="position:absolute;margin-left:-4pt;margin-top:22pt;width:462.95pt;height:1pt;z-index:-251607552;visibility:visible;mso-wrap-style:square;mso-wrap-distance-left:0;mso-wrap-distance-top:0;mso-wrap-distance-right:0;mso-wrap-distance-bottom:0;mso-position-horizontal:absolute;mso-position-horizontal-relative:margin;mso-position-vertical:absolute;mso-position-vertical-relative:text" o:gfxdata="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" filled="t" strokeweight="1pt">
+              <v:shape w14:anchorId="1E80E4C7" id="Straight Arrow Connector 4" o:spid="_x0000_s1026" type="#_x0000_t32" style="position:absolute;margin-left:-4pt;margin-top:22pt;width:462.95pt;height:1pt;z-index:-251607552;visibility:visible;mso-wrap-style:square;mso-wrap-distance-left:0;mso-wrap-distance-top:0;mso-wrap-distance-right:0;mso-wrap-distance-bottom:0;mso-position-horizontal:absolute;mso-position-horizontal-relative:margin;mso-position-vertical:absolute;mso-position-vertical-relative:text" o:gfxdata="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" filled="t" strokeweight="1pt">
                 <v:stroke joinstyle="miter"/>
                 <w10:wrap type="square" anchorx="margin"/>
               </v:shape>
@@ -19551,7 +19770,7 @@
           </mc:Choice>
           <mc:Fallback>
             <w:pict>
-              <v:shape w14:anchorId="55954E61" id="Straight Arrow Connector 6" o:spid="_x0000_s1026" type="#_x0000_t32" style="position:absolute;margin-left:0;margin-top:619pt;width:453.4pt;height:1pt;z-index:-251606528;visibility:visible;mso-wrap-style:square;mso-wrap-distance-left:0;mso-wrap-distance-top:0;mso-wrap-distance-right:0;mso-wrap-distance-bottom:0;mso-position-horizontal:absolute;mso-position-horizontal-relative:margin;mso-position-vertical:absolute;mso-position-vertical-relative:text" o:gfxdata="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" filled="t" strokeweight="1pt">
+              <v:shape w14:anchorId="7CB29045" id="Straight Arrow Connector 6" o:spid="_x0000_s1026" type="#_x0000_t32" style="position:absolute;margin-left:0;margin-top:619pt;width:453.4pt;height:1pt;z-index:-251606528;visibility:visible;mso-wrap-style:square;mso-wrap-distance-left:0;mso-wrap-distance-top:0;mso-wrap-distance-right:0;mso-wrap-distance-bottom:0;mso-position-horizontal:absolute;mso-position-horizontal-relative:margin;mso-position-vertical:absolute;mso-position-vertical-relative:text" o:gfxdata="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" filled="t" strokeweight="1pt">
                 <v:stroke joinstyle="miter"/>
                 <w10:wrap type="square" anchorx="margin"/>
               </v:shape>
@@ -19613,7 +19832,7 @@
           </mc:Choice>
           <mc:Fallback>
             <w:pict>
-              <v:shape w14:anchorId="5FB0368E" id="Straight Arrow Connector 3" o:spid="_x0000_s1026" type="#_x0000_t32" style="position:absolute;margin-left:-4pt;margin-top:1pt;width:462.95pt;height:1pt;z-index:-251605504;visibility:visible;mso-wrap-style:square;mso-wrap-distance-left:0;mso-wrap-distance-top:0;mso-wrap-distance-right:0;mso-wrap-distance-bottom:0;mso-position-horizontal:absolute;mso-position-horizontal-relative:margin;mso-position-vertical:absolute;mso-position-vertical-relative:text" o:gfxdata="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" filled="t" strokeweight="1pt">
+              <v:shape w14:anchorId="3876A3A6" id="Straight Arrow Connector 3" o:spid="_x0000_s1026" type="#_x0000_t32" style="position:absolute;margin-left:-4pt;margin-top:1pt;width:462.95pt;height:1pt;z-index:-251605504;visibility:visible;mso-wrap-style:square;mso-wrap-distance-left:0;mso-wrap-distance-top:0;mso-wrap-distance-right:0;mso-wrap-distance-bottom:0;mso-position-horizontal:absolute;mso-position-horizontal-relative:margin;mso-position-vertical:absolute;mso-position-vertical-relative:text" o:gfxdata="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" filled="t" strokeweight="1pt">
                 <v:stroke joinstyle="miter"/>
                 <w10:wrap type="square" anchorx="margin"/>
               </v:shape>
@@ -20237,6 +20456,119 @@
     </w:lvl>
   </w:abstractNum>
   <w:abstractNum w:abstractNumId="4" w15:restartNumberingAfterBreak="0">
+    <w:nsid w:val="40C8054E"/>
+    <w:multiLevelType w:val="hybridMultilevel"/>
+    <w:tmpl w:val="69F8DED6"/>
+    <w:lvl w:ilvl="0" w:tplc="04160001">
+      <w:start w:val="1"/>
+      <w:numFmt w:val="bullet"/>
+      <w:lvlText w:val=""/>
+      <w:lvlJc w:val="left"/>
+      <w:pPr>
+        <w:ind w:left="722" w:hanging="360"/>
+      </w:pPr>
+      <w:rPr>
+        <w:rFonts w:ascii="Symbol" w:hAnsi="Symbol" w:hint="default"/>
+      </w:rPr>
+    </w:lvl>
+    <w:lvl w:ilvl="1" w:tplc="04160003" w:tentative="1">
+      <w:start w:val="1"/>
+      <w:numFmt w:val="bullet"/>
+      <w:lvlText w:val="o"/>
+      <w:lvlJc w:val="left"/>
+      <w:pPr>
+        <w:ind w:left="1442" w:hanging="360"/>
+      </w:pPr>
+      <w:rPr>
+        <w:rFonts w:ascii="Courier New" w:hAnsi="Courier New" w:cs="Courier New" w:hint="default"/>
+      </w:rPr>
+    </w:lvl>
+    <w:lvl w:ilvl="2" w:tplc="04160005" w:tentative="1">
+      <w:start w:val="1"/>
+      <w:numFmt w:val="bullet"/>
+      <w:lvlText w:val=""/>
+      <w:lvlJc w:val="left"/>
+      <w:pPr>
+        <w:ind w:left="2162" w:hanging="360"/>
+      </w:pPr>
+      <w:rPr>
+        <w:rFonts w:ascii="Wingdings" w:hAnsi="Wingdings" w:hint="default"/>
+      </w:rPr>
+    </w:lvl>
+    <w:lvl w:ilvl="3" w:tplc="04160001" w:tentative="1">
+      <w:start w:val="1"/>
+      <w:numFmt w:val="bullet"/>
+      <w:lvlText w:val=""/>
+      <w:lvlJc w:val="left"/>
+      <w:pPr>
+        <w:ind w:left="2882" w:hanging="360"/>
+      </w:pPr>
+      <w:rPr>
+        <w:rFonts w:ascii="Symbol" w:hAnsi="Symbol" w:hint="default"/>
+      </w:rPr>
+    </w:lvl>
+    <w:lvl w:ilvl="4" w:tplc="04160003" w:tentative="1">
+      <w:start w:val="1"/>
+      <w:numFmt w:val="bullet"/>
+      <w:lvlText w:val="o"/>
+      <w:lvlJc w:val="left"/>
+      <w:pPr>
+        <w:ind w:left="3602" w:hanging="360"/>
+      </w:pPr>
+      <w:rPr>
+        <w:rFonts w:ascii="Courier New" w:hAnsi="Courier New" w:cs="Courier New" w:hint="default"/>
+      </w:rPr>
+    </w:lvl>
+    <w:lvl w:ilvl="5" w:tplc="04160005" w:tentative="1">
+      <w:start w:val="1"/>
+      <w:numFmt w:val="bullet"/>
+      <w:lvlText w:val=""/>
+      <w:lvlJc w:val="left"/>
+      <w:pPr>
+        <w:ind w:left="4322" w:hanging="360"/>
+      </w:pPr>
+      <w:rPr>
+        <w:rFonts w:ascii="Wingdings" w:hAnsi="Wingdings" w:hint="default"/>
+      </w:rPr>
+    </w:lvl>
+    <w:lvl w:ilvl="6" w:tplc="04160001" w:tentative="1">
+      <w:start w:val="1"/>
+      <w:numFmt w:val="bullet"/>
+      <w:lvlText w:val=""/>
+      <w:lvlJc w:val="left"/>
+      <w:pPr>
+        <w:ind w:left="5042" w:hanging="360"/>
+      </w:pPr>
+      <w:rPr>
+        <w:rFonts w:ascii="Symbol" w:hAnsi="Symbol" w:hint="default"/>
+      </w:rPr>
+    </w:lvl>
+    <w:lvl w:ilvl="7" w:tplc="04160003" w:tentative="1">
+      <w:start w:val="1"/>
+      <w:numFmt w:val="bullet"/>
+      <w:lvlText w:val="o"/>
+      <w:lvlJc w:val="left"/>
+      <w:pPr>
+        <w:ind w:left="5762" w:hanging="360"/>
+      </w:pPr>
+      <w:rPr>
+        <w:rFonts w:ascii="Courier New" w:hAnsi="Courier New" w:cs="Courier New" w:hint="default"/>
+      </w:rPr>
+    </w:lvl>
+    <w:lvl w:ilvl="8" w:tplc="04160005" w:tentative="1">
+      <w:start w:val="1"/>
+      <w:numFmt w:val="bullet"/>
+      <w:lvlText w:val=""/>
+      <w:lvlJc w:val="left"/>
+      <w:pPr>
+        <w:ind w:left="6482" w:hanging="360"/>
+      </w:pPr>
+      <w:rPr>
+        <w:rFonts w:ascii="Wingdings" w:hAnsi="Wingdings" w:hint="default"/>
+      </w:rPr>
+    </w:lvl>
+  </w:abstractNum>
+  <w:abstractNum w:abstractNumId="5" w15:restartNumberingAfterBreak="0">
     <w:nsid w:val="5415629A"/>
     <w:multiLevelType w:val="multilevel"/>
     <w:tmpl w:val="11309E4E"/>
@@ -20349,7 +20681,7 @@
       </w:rPr>
     </w:lvl>
   </w:abstractNum>
-  <w:abstractNum w:abstractNumId="5" w15:restartNumberingAfterBreak="0">
+  <w:abstractNum w:abstractNumId="6" w15:restartNumberingAfterBreak="0">
     <w:nsid w:val="56065F5E"/>
     <w:multiLevelType w:val="multilevel"/>
     <w:tmpl w:val="AA5CFB84"/>
@@ -20462,7 +20794,7 @@
       </w:rPr>
     </w:lvl>
   </w:abstractNum>
-  <w:abstractNum w:abstractNumId="6" w15:restartNumberingAfterBreak="0">
+  <w:abstractNum w:abstractNumId="7" w15:restartNumberingAfterBreak="0">
     <w:nsid w:val="63243590"/>
     <w:multiLevelType w:val="multilevel"/>
     <w:tmpl w:val="31BC3F4E"/>
@@ -20575,7 +20907,7 @@
       </w:rPr>
     </w:lvl>
   </w:abstractNum>
-  <w:abstractNum w:abstractNumId="7" w15:restartNumberingAfterBreak="0">
+  <w:abstractNum w:abstractNumId="8" w15:restartNumberingAfterBreak="0">
     <w:nsid w:val="66E1162F"/>
     <w:multiLevelType w:val="multilevel"/>
     <w:tmpl w:val="88A840D0"/>
@@ -20695,13 +21027,13 @@
     <w:abstractNumId w:val="1"/>
   </w:num>
   <w:num w:numId="3">
+    <w:abstractNumId w:val="6"/>
+  </w:num>
+  <w:num w:numId="4">
     <w:abstractNumId w:val="5"/>
   </w:num>
-  <w:num w:numId="4">
-    <w:abstractNumId w:val="4"/>
-  </w:num>
   <w:num w:numId="5">
-    <w:abstractNumId w:val="6"/>
+    <w:abstractNumId w:val="7"/>
   </w:num>
   <w:num w:numId="6">
     <w:abstractNumId w:val="2"/>
@@ -20710,7 +21042,10 @@
     <w:abstractNumId w:val="0"/>
   </w:num>
   <w:num w:numId="8">
-    <w:abstractNumId w:val="7"/>
+    <w:abstractNumId w:val="8"/>
+  </w:num>
+  <w:num w:numId="9">
+    <w:abstractNumId w:val="4"/>
   </w:num>
 </w:numbering>
 </file>
@@ -21378,6 +21713,17 @@
       <w:szCs w:val="18"/>
     </w:rPr>
   </w:style>
+  <w:style w:type="paragraph" w:styleId="ListParagraph">
+    <w:name w:val="List Paragraph"/>
+    <w:basedOn w:val="Normal"/>
+    <w:uiPriority w:val="34"/>
+    <w:qFormat/>
+    <w:rsid w:val="00E83ADA"/>
+    <w:pPr>
+      <w:ind w:left="720"/>
+      <w:contextualSpacing/>
+    </w:pPr>
+  </w:style>
 </w:styles>
 </file>
 

</xml_diff>

<commit_message>
EDIT RF002(Excluir) && CREATE RF003(Suspender)
</commit_message>
<xml_diff>
--- a/Documentation/Documento_Requisitos.docx
+++ b/Documentation/Documento_Requisitos.docx
@@ -144,7 +144,7 @@
           </mc:Choice>
           <mc:Fallback>
             <w:pict>
-              <v:shapetype w14:anchorId="7CA574F4" id="_x0000_t32" coordsize="21600,21600" o:spt="32" o:oned="t" path="m,l21600,21600e" filled="f">
+              <v:shapetype w14:anchorId="4C6F1C42" id="_x0000_t32" coordsize="21600,21600" o:spt="32" o:oned="t" path="m,l21600,21600e" filled="f">
                 <v:path arrowok="t" fillok="f" o:connecttype="none"/>
                 <o:lock v:ext="edit" shapetype="t"/>
               </v:shapetype>
@@ -672,7 +672,7 @@
           </mc:Choice>
           <mc:Fallback>
             <w:pict>
-              <v:shape w14:anchorId="4F9A2F47" id="Straight Arrow Connector 72" o:spid="_x0000_s1026" type="#_x0000_t32" style="position:absolute;margin-left:0;margin-top:0;width:453.5pt;height:1pt;z-index:-251712000;visibility:visible;mso-wrap-style:square;mso-wrap-distance-left:0;mso-wrap-distance-top:0;mso-wrap-distance-right:0;mso-wrap-distance-bottom:0;mso-position-horizontal:absolute;mso-position-horizontal-relative:margin;mso-position-vertical:absolute;mso-position-vertical-relative:text" o:gfxdata="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" filled="t" strokeweight="1pt">
+              <v:shape w14:anchorId="6CEAF3B1" id="Straight Arrow Connector 72" o:spid="_x0000_s1026" type="#_x0000_t32" style="position:absolute;margin-left:0;margin-top:0;width:453.5pt;height:1pt;z-index:-251712000;visibility:visible;mso-wrap-style:square;mso-wrap-distance-left:0;mso-wrap-distance-top:0;mso-wrap-distance-right:0;mso-wrap-distance-bottom:0;mso-position-horizontal:absolute;mso-position-horizontal-relative:margin;mso-position-vertical:absolute;mso-position-vertical-relative:text" o:gfxdata="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" filled="t" strokeweight="1pt">
                 <v:stroke joinstyle="miter"/>
                 <w10:wrap type="square" anchorx="margin"/>
               </v:shape>
@@ -9151,7 +9151,7 @@
           </mc:Choice>
           <mc:Fallback>
             <w:pict>
-              <v:shape w14:anchorId="2A5EB521" id="Straight Arrow Connector 74" o:spid="_x0000_s1026" type="#_x0000_t32" style="position:absolute;margin-left:0;margin-top:320pt;width:453.4pt;height:1pt;z-index:-251710976;visibility:visible;mso-wrap-style:square;mso-wrap-distance-left:0;mso-wrap-distance-top:0;mso-wrap-distance-right:0;mso-wrap-distance-bottom:0;mso-position-horizontal:absolute;mso-position-horizontal-relative:margin;mso-position-vertical:absolute;mso-position-vertical-relative:text" o:gfxdata="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" filled="t" strokeweight="1pt">
+              <v:shape w14:anchorId="13543415" id="Straight Arrow Connector 74" o:spid="_x0000_s1026" type="#_x0000_t32" style="position:absolute;margin-left:0;margin-top:320pt;width:453.4pt;height:1pt;z-index:-251710976;visibility:visible;mso-wrap-style:square;mso-wrap-distance-left:0;mso-wrap-distance-top:0;mso-wrap-distance-right:0;mso-wrap-distance-bottom:0;mso-position-horizontal:absolute;mso-position-horizontal-relative:margin;mso-position-vertical:absolute;mso-position-vertical-relative:text" o:gfxdata="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" filled="t" strokeweight="1pt">
                 <v:stroke joinstyle="miter"/>
                 <w10:wrap type="square" anchorx="margin"/>
               </v:shape>
@@ -9251,7 +9251,7 @@
           </mc:Choice>
           <mc:Fallback>
             <w:pict>
-              <v:shape w14:anchorId="74CB21AB" id="Straight Arrow Connector 76" o:spid="_x0000_s1026" type="#_x0000_t32" style="position:absolute;margin-left:-4pt;margin-top:82pt;width:1pt;height:19.55pt;z-index:-251709952;visibility:visible;mso-wrap-style:square;mso-wrap-distance-left:0;mso-wrap-distance-top:0;mso-wrap-distance-right:0;mso-wrap-distance-bottom:0;mso-position-horizontal:absolute;mso-position-horizontal-relative:margin;mso-position-vertical:absolute;mso-position-vertical-relative:text" o:gfxdata="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" filled="t" strokeweight="1pt">
+              <v:shape w14:anchorId="5055A5BA" id="Straight Arrow Connector 76" o:spid="_x0000_s1026" type="#_x0000_t32" style="position:absolute;margin-left:-4pt;margin-top:82pt;width:1pt;height:19.55pt;z-index:-251709952;visibility:visible;mso-wrap-style:square;mso-wrap-distance-left:0;mso-wrap-distance-top:0;mso-wrap-distance-right:0;mso-wrap-distance-bottom:0;mso-position-horizontal:absolute;mso-position-horizontal-relative:margin;mso-position-vertical:absolute;mso-position-vertical-relative:text" o:gfxdata="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" filled="t" strokeweight="1pt">
                 <v:stroke joinstyle="miter"/>
                 <w10:wrap type="square" anchorx="margin"/>
               </v:shape>
@@ -9313,7 +9313,7 @@
           </mc:Choice>
           <mc:Fallback>
             <w:pict>
-              <v:shape w14:anchorId="2320975B" id="Straight Arrow Connector 79" o:spid="_x0000_s1026" type="#_x0000_t32" style="position:absolute;margin-left:457pt;margin-top:82pt;width:1pt;height:19.55pt;z-index:-251708928;visibility:visible;mso-wrap-style:square;mso-wrap-distance-left:0;mso-wrap-distance-top:0;mso-wrap-distance-right:0;mso-wrap-distance-bottom:0;mso-position-horizontal:absolute;mso-position-horizontal-relative:margin;mso-position-vertical:absolute;mso-position-vertical-relative:text" o:gfxdata="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" filled="t" strokeweight="1pt">
+              <v:shape w14:anchorId="72CE0B72" id="Straight Arrow Connector 79" o:spid="_x0000_s1026" type="#_x0000_t32" style="position:absolute;margin-left:457pt;margin-top:82pt;width:1pt;height:19.55pt;z-index:-251708928;visibility:visible;mso-wrap-style:square;mso-wrap-distance-left:0;mso-wrap-distance-top:0;mso-wrap-distance-right:0;mso-wrap-distance-bottom:0;mso-position-horizontal:absolute;mso-position-horizontal-relative:margin;mso-position-vertical:absolute;mso-position-vertical-relative:text" o:gfxdata="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" filled="t" strokeweight="1pt">
                 <v:stroke joinstyle="miter"/>
                 <w10:wrap type="square" anchorx="margin"/>
               </v:shape>
@@ -9375,7 +9375,7 @@
           </mc:Choice>
           <mc:Fallback>
             <w:pict>
-              <v:shape w14:anchorId="6076D88A" id="Straight Arrow Connector 46" o:spid="_x0000_s1026" type="#_x0000_t32" style="position:absolute;margin-left:-4pt;margin-top:82pt;width:463pt;height:1pt;z-index:-251707904;visibility:visible;mso-wrap-style:square;mso-wrap-distance-left:0;mso-wrap-distance-top:0;mso-wrap-distance-right:0;mso-wrap-distance-bottom:0;mso-position-horizontal:absolute;mso-position-horizontal-relative:margin;mso-position-vertical:absolute;mso-position-vertical-relative:text" o:gfxdata="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" filled="t" strokeweight="1pt">
+              <v:shape w14:anchorId="00FE77E7" id="Straight Arrow Connector 46" o:spid="_x0000_s1026" type="#_x0000_t32" style="position:absolute;margin-left:-4pt;margin-top:82pt;width:463pt;height:1pt;z-index:-251707904;visibility:visible;mso-wrap-style:square;mso-wrap-distance-left:0;mso-wrap-distance-top:0;mso-wrap-distance-right:0;mso-wrap-distance-bottom:0;mso-position-horizontal:absolute;mso-position-horizontal-relative:margin;mso-position-vertical:absolute;mso-position-vertical-relative:text" o:gfxdata="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" filled="t" strokeweight="1pt">
                 <v:stroke joinstyle="miter"/>
                 <w10:wrap type="square" anchorx="margin"/>
               </v:shape>
@@ -9473,7 +9473,7 @@
           </mc:Choice>
           <mc:Fallback>
             <w:pict>
-              <v:shape w14:anchorId="2FE0F4F7" id="Straight Arrow Connector 47" o:spid="_x0000_s1026" type="#_x0000_t32" style="position:absolute;margin-left:-4pt;margin-top:1pt;width:463pt;height:1pt;z-index:-251706880;visibility:visible;mso-wrap-style:square;mso-wrap-distance-left:0;mso-wrap-distance-top:0;mso-wrap-distance-right:0;mso-wrap-distance-bottom:0;mso-position-horizontal:absolute;mso-position-horizontal-relative:margin;mso-position-vertical:absolute;mso-position-vertical-relative:text" o:gfxdata="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" filled="t" strokeweight="1pt">
+              <v:shape w14:anchorId="289C3B9B" id="Straight Arrow Connector 47" o:spid="_x0000_s1026" type="#_x0000_t32" style="position:absolute;margin-left:-4pt;margin-top:1pt;width:463pt;height:1pt;z-index:-251706880;visibility:visible;mso-wrap-style:square;mso-wrap-distance-left:0;mso-wrap-distance-top:0;mso-wrap-distance-right:0;mso-wrap-distance-bottom:0;mso-position-horizontal:absolute;mso-position-horizontal-relative:margin;mso-position-vertical:absolute;mso-position-vertical-relative:text" o:gfxdata="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" filled="t" strokeweight="1pt">
                 <v:stroke joinstyle="miter"/>
                 <w10:wrap type="square" anchorx="margin"/>
               </v:shape>
@@ -10463,7 +10463,7 @@
           </mc:Choice>
           <mc:Fallback>
             <w:pict>
-              <v:shape w14:anchorId="7525EEFA" id="Straight Arrow Connector 48" o:spid="_x0000_s1026" type="#_x0000_t32" style="position:absolute;margin-left:0;margin-top:0;width:453.45pt;height:1pt;z-index:-251705856;visibility:visible;mso-wrap-style:square;mso-wrap-distance-left:0;mso-wrap-distance-top:0;mso-wrap-distance-right:0;mso-wrap-distance-bottom:0;mso-position-horizontal:absolute;mso-position-horizontal-relative:margin;mso-position-vertical:absolute;mso-position-vertical-relative:text" o:gfxdata="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" filled="t" strokeweight="1pt">
+              <v:shape w14:anchorId="73C0A654" id="Straight Arrow Connector 48" o:spid="_x0000_s1026" type="#_x0000_t32" style="position:absolute;margin-left:0;margin-top:0;width:453.45pt;height:1pt;z-index:-251705856;visibility:visible;mso-wrap-style:square;mso-wrap-distance-left:0;mso-wrap-distance-top:0;mso-wrap-distance-right:0;mso-wrap-distance-bottom:0;mso-position-horizontal:absolute;mso-position-horizontal-relative:margin;mso-position-vertical:absolute;mso-position-vertical-relative:text" o:gfxdata="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" filled="t" strokeweight="1pt">
                 <v:stroke joinstyle="miter"/>
                 <w10:wrap type="square" anchorx="margin"/>
               </v:shape>
@@ -10563,7 +10563,7 @@
           </mc:Choice>
           <mc:Fallback>
             <w:pict>
-              <v:shape w14:anchorId="2CB8B55A" id="Straight Arrow Connector 37" o:spid="_x0000_s1026" type="#_x0000_t32" style="position:absolute;margin-left:-4pt;margin-top:70pt;width:463pt;height:1pt;z-index:-251704832;visibility:visible;mso-wrap-style:square;mso-wrap-distance-left:0;mso-wrap-distance-top:0;mso-wrap-distance-right:0;mso-wrap-distance-bottom:0;mso-position-horizontal:absolute;mso-position-horizontal-relative:margin;mso-position-vertical:absolute;mso-position-vertical-relative:text" o:gfxdata="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" filled="t" strokeweight="1pt">
+              <v:shape w14:anchorId="5B4BB626" id="Straight Arrow Connector 37" o:spid="_x0000_s1026" type="#_x0000_t32" style="position:absolute;margin-left:-4pt;margin-top:70pt;width:463pt;height:1pt;z-index:-251704832;visibility:visible;mso-wrap-style:square;mso-wrap-distance-left:0;mso-wrap-distance-top:0;mso-wrap-distance-right:0;mso-wrap-distance-bottom:0;mso-position-horizontal:absolute;mso-position-horizontal-relative:margin;mso-position-vertical:absolute;mso-position-vertical-relative:text" o:gfxdata="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" filled="t" strokeweight="1pt">
                 <v:stroke joinstyle="miter"/>
                 <w10:wrap type="square" anchorx="margin"/>
               </v:shape>
@@ -10625,7 +10625,7 @@
           </mc:Choice>
           <mc:Fallback>
             <w:pict>
-              <v:shape w14:anchorId="1729C0AE" id="Straight Arrow Connector 49" o:spid="_x0000_s1026" type="#_x0000_t32" style="position:absolute;margin-left:-4pt;margin-top:70pt;width:1pt;height:21.05pt;z-index:-251703808;visibility:visible;mso-wrap-style:square;mso-wrap-distance-left:0;mso-wrap-distance-top:0;mso-wrap-distance-right:0;mso-wrap-distance-bottom:0;mso-position-horizontal:absolute;mso-position-horizontal-relative:margin;mso-position-vertical:absolute;mso-position-vertical-relative:text" o:gfxdata="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" filled="t" strokeweight="1pt">
+              <v:shape w14:anchorId="3DD129AC" id="Straight Arrow Connector 49" o:spid="_x0000_s1026" type="#_x0000_t32" style="position:absolute;margin-left:-4pt;margin-top:70pt;width:1pt;height:21.05pt;z-index:-251703808;visibility:visible;mso-wrap-style:square;mso-wrap-distance-left:0;mso-wrap-distance-top:0;mso-wrap-distance-right:0;mso-wrap-distance-bottom:0;mso-position-horizontal:absolute;mso-position-horizontal-relative:margin;mso-position-vertical:absolute;mso-position-vertical-relative:text" o:gfxdata="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" filled="t" strokeweight="1pt">
                 <v:stroke joinstyle="miter"/>
                 <w10:wrap type="square" anchorx="margin"/>
               </v:shape>
@@ -10687,7 +10687,7 @@
           </mc:Choice>
           <mc:Fallback>
             <w:pict>
-              <v:shape w14:anchorId="16F96E60" id="Straight Arrow Connector 50" o:spid="_x0000_s1026" type="#_x0000_t32" style="position:absolute;margin-left:457pt;margin-top:70pt;width:1pt;height:21.05pt;z-index:-251702784;visibility:visible;mso-wrap-style:square;mso-wrap-distance-left:0;mso-wrap-distance-top:0;mso-wrap-distance-right:0;mso-wrap-distance-bottom:0;mso-position-horizontal:absolute;mso-position-horizontal-relative:margin;mso-position-vertical:absolute;mso-position-vertical-relative:text" o:gfxdata="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" filled="t" strokeweight="1pt">
+              <v:shape w14:anchorId="7FE159BD" id="Straight Arrow Connector 50" o:spid="_x0000_s1026" type="#_x0000_t32" style="position:absolute;margin-left:457pt;margin-top:70pt;width:1pt;height:21.05pt;z-index:-251702784;visibility:visible;mso-wrap-style:square;mso-wrap-distance-left:0;mso-wrap-distance-top:0;mso-wrap-distance-right:0;mso-wrap-distance-bottom:0;mso-position-horizontal:absolute;mso-position-horizontal-relative:margin;mso-position-vertical:absolute;mso-position-vertical-relative:text" o:gfxdata="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" filled="t" strokeweight="1pt">
                 <v:stroke joinstyle="miter"/>
                 <w10:wrap type="square" anchorx="margin"/>
               </v:shape>
@@ -10785,7 +10785,7 @@
           </mc:Choice>
           <mc:Fallback>
             <w:pict>
-              <v:shape w14:anchorId="4270B8AA" id="Straight Arrow Connector 38" o:spid="_x0000_s1026" type="#_x0000_t32" style="position:absolute;margin-left:-4pt;margin-top:1pt;width:463pt;height:1pt;z-index:-251701760;visibility:visible;mso-wrap-style:square;mso-wrap-distance-left:0;mso-wrap-distance-top:0;mso-wrap-distance-right:0;mso-wrap-distance-bottom:0;mso-position-horizontal:absolute;mso-position-horizontal-relative:margin;mso-position-vertical:absolute;mso-position-vertical-relative:text" o:gfxdata="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" filled="t" strokeweight="1pt">
+              <v:shape w14:anchorId="20416150" id="Straight Arrow Connector 38" o:spid="_x0000_s1026" type="#_x0000_t32" style="position:absolute;margin-left:-4pt;margin-top:1pt;width:463pt;height:1pt;z-index:-251701760;visibility:visible;mso-wrap-style:square;mso-wrap-distance-left:0;mso-wrap-distance-top:0;mso-wrap-distance-right:0;mso-wrap-distance-bottom:0;mso-position-horizontal:absolute;mso-position-horizontal-relative:margin;mso-position-vertical:absolute;mso-position-vertical-relative:text" o:gfxdata="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" filled="t" strokeweight="1pt">
                 <v:stroke joinstyle="miter"/>
                 <w10:wrap type="square" anchorx="margin"/>
               </v:shape>
@@ -11422,7 +11422,7 @@
           </mc:Choice>
           <mc:Fallback>
             <w:pict>
-              <v:shape w14:anchorId="228ED0BF" id="Straight Arrow Connector 35" o:spid="_x0000_s1026" type="#_x0000_t32" style="position:absolute;margin-left:-4pt;margin-top:10pt;width:1pt;height:19.6pt;z-index:-251699712;visibility:visible;mso-wrap-style:square;mso-wrap-distance-left:0;mso-wrap-distance-top:0;mso-wrap-distance-right:0;mso-wrap-distance-bottom:0;mso-position-horizontal:absolute;mso-position-horizontal-relative:margin;mso-position-vertical:absolute;mso-position-vertical-relative:text" o:gfxdata="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" filled="t" strokeweight="1pt">
+              <v:shape w14:anchorId="0FFE9E0C" id="Straight Arrow Connector 35" o:spid="_x0000_s1026" type="#_x0000_t32" style="position:absolute;margin-left:-4pt;margin-top:10pt;width:1pt;height:19.6pt;z-index:-251699712;visibility:visible;mso-wrap-style:square;mso-wrap-distance-left:0;mso-wrap-distance-top:0;mso-wrap-distance-right:0;mso-wrap-distance-bottom:0;mso-position-horizontal:absolute;mso-position-horizontal-relative:margin;mso-position-vertical:absolute;mso-position-vertical-relative:text" o:gfxdata="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" filled="t" strokeweight="1pt">
                 <v:stroke joinstyle="miter"/>
                 <w10:wrap type="square" anchorx="margin"/>
               </v:shape>
@@ -11484,7 +11484,7 @@
           </mc:Choice>
           <mc:Fallback>
             <w:pict>
-              <v:shape w14:anchorId="38560170" id="Straight Arrow Connector 36" o:spid="_x0000_s1026" type="#_x0000_t32" style="position:absolute;margin-left:457pt;margin-top:10pt;width:1pt;height:19.6pt;z-index:-251697664;visibility:visible;mso-wrap-style:square;mso-wrap-distance-left:0;mso-wrap-distance-top:0;mso-wrap-distance-right:0;mso-wrap-distance-bottom:0;mso-position-horizontal:absolute;mso-position-horizontal-relative:margin;mso-position-vertical:absolute;mso-position-vertical-relative:text" o:gfxdata="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" filled="t" strokeweight="1pt">
+              <v:shape w14:anchorId="017BD604" id="Straight Arrow Connector 36" o:spid="_x0000_s1026" type="#_x0000_t32" style="position:absolute;margin-left:457pt;margin-top:10pt;width:1pt;height:19.6pt;z-index:-251697664;visibility:visible;mso-wrap-style:square;mso-wrap-distance-left:0;mso-wrap-distance-top:0;mso-wrap-distance-right:0;mso-wrap-distance-bottom:0;mso-position-horizontal:absolute;mso-position-horizontal-relative:margin;mso-position-vertical:absolute;mso-position-vertical-relative:text" o:gfxdata="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" filled="t" strokeweight="1pt">
                 <v:stroke joinstyle="miter"/>
                 <w10:wrap type="square" anchorx="margin"/>
               </v:shape>
@@ -11546,7 +11546,7 @@
           </mc:Choice>
           <mc:Fallback>
             <w:pict>
-              <v:shape w14:anchorId="2A0025DD" id="Straight Arrow Connector 44" o:spid="_x0000_s1026" type="#_x0000_t32" style="position:absolute;margin-left:-4pt;margin-top:10pt;width:463pt;height:1pt;z-index:-251695616;visibility:visible;mso-wrap-style:square;mso-wrap-distance-left:0;mso-wrap-distance-top:0;mso-wrap-distance-right:0;mso-wrap-distance-bottom:0;mso-position-horizontal:absolute;mso-position-horizontal-relative:margin;mso-position-vertical:absolute;mso-position-vertical-relative:text" o:gfxdata="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" filled="t" strokeweight="1pt">
+              <v:shape w14:anchorId="2646F948" id="Straight Arrow Connector 44" o:spid="_x0000_s1026" type="#_x0000_t32" style="position:absolute;margin-left:-4pt;margin-top:10pt;width:463pt;height:1pt;z-index:-251695616;visibility:visible;mso-wrap-style:square;mso-wrap-distance-left:0;mso-wrap-distance-top:0;mso-wrap-distance-right:0;mso-wrap-distance-bottom:0;mso-position-horizontal:absolute;mso-position-horizontal-relative:margin;mso-position-vertical:absolute;mso-position-vertical-relative:text" o:gfxdata="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" filled="t" strokeweight="1pt">
                 <v:stroke joinstyle="miter"/>
                 <w10:wrap type="square" anchorx="margin"/>
               </v:shape>
@@ -11645,7 +11645,7 @@
           </mc:Choice>
           <mc:Fallback>
             <w:pict>
-              <v:shape w14:anchorId="16F785F2" id="Straight Arrow Connector 45" o:spid="_x0000_s1026" type="#_x0000_t32" style="position:absolute;margin-left:-4pt;margin-top:1pt;width:463pt;height:1pt;z-index:-251693568;visibility:visible;mso-wrap-style:square;mso-wrap-distance-left:0;mso-wrap-distance-top:0;mso-wrap-distance-right:0;mso-wrap-distance-bottom:0;mso-position-horizontal:absolute;mso-position-horizontal-relative:margin;mso-position-vertical:absolute;mso-position-vertical-relative:text" o:gfxdata="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" filled="t" strokeweight="1pt">
+              <v:shape w14:anchorId="01670B48" id="Straight Arrow Connector 45" o:spid="_x0000_s1026" type="#_x0000_t32" style="position:absolute;margin-left:-4pt;margin-top:1pt;width:463pt;height:1pt;z-index:-251693568;visibility:visible;mso-wrap-style:square;mso-wrap-distance-left:0;mso-wrap-distance-top:0;mso-wrap-distance-right:0;mso-wrap-distance-bottom:0;mso-position-horizontal:absolute;mso-position-horizontal-relative:margin;mso-position-vertical:absolute;mso-position-vertical-relative:text" o:gfxdata="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" filled="t" strokeweight="1pt">
                 <v:stroke joinstyle="miter"/>
                 <w10:wrap type="square" anchorx="margin"/>
               </v:shape>
@@ -11778,7 +11778,7 @@
           </mc:Choice>
           <mc:Fallback>
             <w:pict>
-              <v:shape w14:anchorId="156440F9" id="Straight Arrow Connector 42" o:spid="_x0000_s1026" type="#_x0000_t32" style="position:absolute;margin-left:-4pt;margin-top:29pt;width:1pt;height:17.3pt;z-index:-251691520;visibility:visible;mso-wrap-style:square;mso-wrap-distance-left:0;mso-wrap-distance-top:0;mso-wrap-distance-right:0;mso-wrap-distance-bottom:0;mso-position-horizontal:absolute;mso-position-horizontal-relative:margin;mso-position-vertical:absolute;mso-position-vertical-relative:text" o:gfxdata="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" filled="t" strokeweight="1pt">
+              <v:shape w14:anchorId="1FE1B387" id="Straight Arrow Connector 42" o:spid="_x0000_s1026" type="#_x0000_t32" style="position:absolute;margin-left:-4pt;margin-top:29pt;width:1pt;height:17.3pt;z-index:-251691520;visibility:visible;mso-wrap-style:square;mso-wrap-distance-left:0;mso-wrap-distance-top:0;mso-wrap-distance-right:0;mso-wrap-distance-bottom:0;mso-position-horizontal:absolute;mso-position-horizontal-relative:margin;mso-position-vertical:absolute;mso-position-vertical-relative:text" o:gfxdata="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" filled="t" strokeweight="1pt">
                 <v:stroke joinstyle="miter"/>
                 <w10:wrap type="square" anchorx="margin"/>
               </v:shape>
@@ -11840,7 +11840,7 @@
           </mc:Choice>
           <mc:Fallback>
             <w:pict>
-              <v:shape w14:anchorId="08449AEF" id="Straight Arrow Connector 43" o:spid="_x0000_s1026" type="#_x0000_t32" style="position:absolute;margin-left:457pt;margin-top:29pt;width:1pt;height:17.3pt;z-index:-251689472;visibility:visible;mso-wrap-style:square;mso-wrap-distance-left:0;mso-wrap-distance-top:0;mso-wrap-distance-right:0;mso-wrap-distance-bottom:0;mso-position-horizontal:absolute;mso-position-horizontal-relative:margin;mso-position-vertical:absolute;mso-position-vertical-relative:text" o:gfxdata="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" filled="t" strokeweight="1pt">
+              <v:shape w14:anchorId="107D7E5B" id="Straight Arrow Connector 43" o:spid="_x0000_s1026" type="#_x0000_t32" style="position:absolute;margin-left:457pt;margin-top:29pt;width:1pt;height:17.3pt;z-index:-251689472;visibility:visible;mso-wrap-style:square;mso-wrap-distance-left:0;mso-wrap-distance-top:0;mso-wrap-distance-right:0;mso-wrap-distance-bottom:0;mso-position-horizontal:absolute;mso-position-horizontal-relative:margin;mso-position-vertical:absolute;mso-position-vertical-relative:text" o:gfxdata="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" filled="t" strokeweight="1pt">
                 <v:stroke joinstyle="miter"/>
                 <w10:wrap type="square" anchorx="margin"/>
               </v:shape>
@@ -11902,7 +11902,7 @@
           </mc:Choice>
           <mc:Fallback>
             <w:pict>
-              <v:shape w14:anchorId="10D75FB9" id="Straight Arrow Connector 39" o:spid="_x0000_s1026" type="#_x0000_t32" style="position:absolute;margin-left:-4pt;margin-top:29pt;width:463pt;height:1pt;z-index:-251687424;visibility:visible;mso-wrap-style:square;mso-wrap-distance-left:0;mso-wrap-distance-top:0;mso-wrap-distance-right:0;mso-wrap-distance-bottom:0;mso-position-horizontal:absolute;mso-position-horizontal-relative:margin;mso-position-vertical:absolute;mso-position-vertical-relative:text" o:gfxdata="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" filled="t" strokeweight="1pt">
+              <v:shape w14:anchorId="7545D34A" id="Straight Arrow Connector 39" o:spid="_x0000_s1026" type="#_x0000_t32" style="position:absolute;margin-left:-4pt;margin-top:29pt;width:463pt;height:1pt;z-index:-251687424;visibility:visible;mso-wrap-style:square;mso-wrap-distance-left:0;mso-wrap-distance-top:0;mso-wrap-distance-right:0;mso-wrap-distance-bottom:0;mso-position-horizontal:absolute;mso-position-horizontal-relative:margin;mso-position-vertical:absolute;mso-position-vertical-relative:text" o:gfxdata="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" filled="t" strokeweight="1pt">
                 <v:stroke joinstyle="miter"/>
                 <w10:wrap type="square" anchorx="margin"/>
               </v:shape>
@@ -11926,8 +11926,6 @@
           <w:rFonts w:ascii="Times New Roman" w:eastAsia="Times New Roman" w:hAnsi="Times New Roman" w:cs="Times New Roman"/>
         </w:rPr>
       </w:pPr>
-      <w:bookmarkStart w:id="7" w:name="_GoBack"/>
-      <w:bookmarkEnd w:id="7"/>
     </w:p>
     <w:p>
       <w:pPr>
@@ -12019,7 +12017,7 @@
           </mc:Choice>
           <mc:Fallback>
             <w:pict>
-              <v:shape w14:anchorId="4EBBF9FF" id="Straight Arrow Connector 40" o:spid="_x0000_s1026" type="#_x0000_t32" style="position:absolute;margin-left:-4pt;margin-top:1pt;width:463pt;height:1pt;z-index:-251685376;visibility:visible;mso-wrap-style:square;mso-wrap-distance-left:0;mso-wrap-distance-top:0;mso-wrap-distance-right:0;mso-wrap-distance-bottom:0;mso-position-horizontal:absolute;mso-position-horizontal-relative:margin;mso-position-vertical:absolute;mso-position-vertical-relative:text" o:gfxdata="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" filled="t" strokeweight="1pt">
+              <v:shape w14:anchorId="4B9324D6" id="Straight Arrow Connector 40" o:spid="_x0000_s1026" type="#_x0000_t32" style="position:absolute;margin-left:-4pt;margin-top:1pt;width:463pt;height:1pt;z-index:-251685376;visibility:visible;mso-wrap-style:square;mso-wrap-distance-left:0;mso-wrap-distance-top:0;mso-wrap-distance-right:0;mso-wrap-distance-bottom:0;mso-position-horizontal:absolute;mso-position-horizontal-relative:margin;mso-position-vertical:absolute;mso-position-vertical-relative:text" o:gfxdata="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" filled="t" strokeweight="1pt">
                 <v:stroke joinstyle="miter"/>
                 <w10:wrap type="square" anchorx="margin"/>
               </v:shape>
@@ -12173,7 +12171,6 @@
       <w:r>
         <w:rPr>
           <w:rFonts w:ascii="Times New Roman" w:eastAsia="Times New Roman" w:hAnsi="Times New Roman" w:cs="Times New Roman"/>
-          <w:b/>
           <w:i/>
           <w:sz w:val="24"/>
           <w:szCs w:val="24"/>
@@ -12183,7 +12180,6 @@
       <w:r>
         <w:rPr>
           <w:rFonts w:ascii="Times New Roman" w:eastAsia="Times New Roman" w:hAnsi="Times New Roman" w:cs="Times New Roman"/>
-          <w:b/>
           <w:i/>
           <w:sz w:val="24"/>
           <w:szCs w:val="24"/>
@@ -12193,7 +12189,6 @@
       <w:r>
         <w:rPr>
           <w:rFonts w:ascii="Times New Roman" w:eastAsia="Times New Roman" w:hAnsi="Times New Roman" w:cs="Times New Roman"/>
-          <w:b/>
           <w:sz w:val="24"/>
           <w:szCs w:val="24"/>
         </w:rPr>
@@ -12427,7 +12422,15 @@
           <w:sz w:val="24"/>
           <w:szCs w:val="24"/>
         </w:rPr>
-        <w:t xml:space="preserve"> existente so sistema e logado no instante do cadastro do aluno. Para tanto as seguintes entradas são.</w:t>
+        <w:t xml:space="preserve"> existente so sistema e logado no instante do cadastro do aluno. Para </w:t>
+      </w:r>
+      <w:r>
+        <w:rPr>
+          <w:rFonts w:ascii="Times New Roman" w:eastAsia="Times New Roman" w:hAnsi="Times New Roman" w:cs="Times New Roman"/>
+          <w:sz w:val="24"/>
+          <w:szCs w:val="24"/>
+        </w:rPr>
+        <w:t>tanto as seguintes entradas são:</w:t>
       </w:r>
     </w:p>
     <w:p>
@@ -12942,7 +12945,7 @@
           </mc:Choice>
           <mc:Fallback>
             <w:pict>
-              <v:shape w14:anchorId="39B938E2" id="Straight Arrow Connector 28" o:spid="_x0000_s1026" type="#_x0000_t32" style="position:absolute;margin-left:-4pt;margin-top:38pt;width:1pt;height:17.3pt;z-index:-251683328;visibility:visible;mso-wrap-style:square;mso-wrap-distance-left:0;mso-wrap-distance-top:0;mso-wrap-distance-right:0;mso-wrap-distance-bottom:0;mso-position-horizontal:absolute;mso-position-horizontal-relative:margin;mso-position-vertical:absolute;mso-position-vertical-relative:text" o:gfxdata="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" filled="t" strokeweight="1pt">
+              <v:shape w14:anchorId="25D17E3E" id="Straight Arrow Connector 28" o:spid="_x0000_s1026" type="#_x0000_t32" style="position:absolute;margin-left:-4pt;margin-top:38pt;width:1pt;height:17.3pt;z-index:-251683328;visibility:visible;mso-wrap-style:square;mso-wrap-distance-left:0;mso-wrap-distance-top:0;mso-wrap-distance-right:0;mso-wrap-distance-bottom:0;mso-position-horizontal:absolute;mso-position-horizontal-relative:margin;mso-position-vertical:absolute;mso-position-vertical-relative:text" o:gfxdata="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" filled="t" strokeweight="1pt">
                 <v:stroke joinstyle="miter"/>
                 <w10:wrap type="square" anchorx="margin"/>
               </v:shape>
@@ -13004,7 +13007,7 @@
           </mc:Choice>
           <mc:Fallback>
             <w:pict>
-              <v:shape w14:anchorId="168E1697" id="Straight Arrow Connector 26" o:spid="_x0000_s1026" type="#_x0000_t32" style="position:absolute;margin-left:457pt;margin-top:38pt;width:1pt;height:17.3pt;z-index:-251681280;visibility:visible;mso-wrap-style:square;mso-wrap-distance-left:0;mso-wrap-distance-top:0;mso-wrap-distance-right:0;mso-wrap-distance-bottom:0;mso-position-horizontal:absolute;mso-position-horizontal-relative:margin;mso-position-vertical:absolute;mso-position-vertical-relative:text" o:gfxdata="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" filled="t" strokeweight="1pt">
+              <v:shape w14:anchorId="4FD7F4AE" id="Straight Arrow Connector 26" o:spid="_x0000_s1026" type="#_x0000_t32" style="position:absolute;margin-left:457pt;margin-top:38pt;width:1pt;height:17.3pt;z-index:-251681280;visibility:visible;mso-wrap-style:square;mso-wrap-distance-left:0;mso-wrap-distance-top:0;mso-wrap-distance-right:0;mso-wrap-distance-bottom:0;mso-position-horizontal:absolute;mso-position-horizontal-relative:margin;mso-position-vertical:absolute;mso-position-vertical-relative:text" o:gfxdata="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" filled="t" strokeweight="1pt">
                 <v:stroke joinstyle="miter"/>
                 <w10:wrap type="square" anchorx="margin"/>
               </v:shape>
@@ -13066,7 +13069,7 @@
           </mc:Choice>
           <mc:Fallback>
             <w:pict>
-              <v:shape w14:anchorId="771DB6A6" id="Straight Arrow Connector 27" o:spid="_x0000_s1026" type="#_x0000_t32" style="position:absolute;margin-left:-4pt;margin-top:38pt;width:463pt;height:1pt;z-index:-251679232;visibility:visible;mso-wrap-style:square;mso-wrap-distance-left:0;mso-wrap-distance-top:0;mso-wrap-distance-right:0;mso-wrap-distance-bottom:0;mso-position-horizontal:absolute;mso-position-horizontal-relative:margin;mso-position-vertical:absolute;mso-position-vertical-relative:text" o:gfxdata="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" filled="t" strokeweight="1pt">
+              <v:shape w14:anchorId="367E8701" id="Straight Arrow Connector 27" o:spid="_x0000_s1026" type="#_x0000_t32" style="position:absolute;margin-left:-4pt;margin-top:38pt;width:463pt;height:1pt;z-index:-251679232;visibility:visible;mso-wrap-style:square;mso-wrap-distance-left:0;mso-wrap-distance-top:0;mso-wrap-distance-right:0;mso-wrap-distance-bottom:0;mso-position-horizontal:absolute;mso-position-horizontal-relative:margin;mso-position-vertical:absolute;mso-position-vertical-relative:text" o:gfxdata="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" filled="t" strokeweight="1pt">
                 <v:stroke joinstyle="miter"/>
                 <w10:wrap type="square" anchorx="margin"/>
               </v:shape>
@@ -13110,6 +13113,8 @@
           <w:szCs w:val="24"/>
         </w:rPr>
       </w:pPr>
+      <w:bookmarkStart w:id="7" w:name="_GoBack"/>
+      <w:bookmarkEnd w:id="7"/>
       <w:r>
         <w:rPr>
           <w:rFonts w:ascii="Arial" w:eastAsia="Arial" w:hAnsi="Arial" w:cs="Arial"/>
@@ -13190,7 +13195,7 @@
           </mc:Choice>
           <mc:Fallback>
             <w:pict>
-              <v:shape w14:anchorId="6FAB95D4" id="Straight Arrow Connector 24" o:spid="_x0000_s1026" type="#_x0000_t32" style="position:absolute;margin-left:-4pt;margin-top:1pt;width:463pt;height:1pt;z-index:-251677184;visibility:visible;mso-wrap-style:square;mso-wrap-distance-left:0;mso-wrap-distance-top:0;mso-wrap-distance-right:0;mso-wrap-distance-bottom:0;mso-position-horizontal:absolute;mso-position-horizontal-relative:margin;mso-position-vertical:absolute;mso-position-vertical-relative:text" o:gfxdata="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" filled="t" strokeweight="1pt">
+              <v:shape w14:anchorId="5F587D10" id="Straight Arrow Connector 24" o:spid="_x0000_s1026" type="#_x0000_t32" style="position:absolute;margin-left:-4pt;margin-top:1pt;width:463pt;height:1pt;z-index:-251677184;visibility:visible;mso-wrap-style:square;mso-wrap-distance-left:0;mso-wrap-distance-top:0;mso-wrap-distance-right:0;mso-wrap-distance-bottom:0;mso-position-horizontal:absolute;mso-position-horizontal-relative:margin;mso-position-vertical:absolute;mso-position-vertical-relative:text" o:gfxdata="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" filled="t" strokeweight="1pt">
                 <v:stroke joinstyle="miter"/>
                 <w10:wrap type="square" anchorx="margin"/>
               </v:shape>
@@ -13266,7 +13271,15 @@
           <w:sz w:val="24"/>
           <w:szCs w:val="24"/>
         </w:rPr>
-        <w:t>cadastro de</w:t>
+        <w:t>cadastro</w:t>
+      </w:r>
+      <w:r>
+        <w:rPr>
+          <w:rFonts w:ascii="Times New Roman" w:eastAsia="Times New Roman" w:hAnsi="Times New Roman" w:cs="Times New Roman"/>
+          <w:sz w:val="24"/>
+          <w:szCs w:val="24"/>
+        </w:rPr>
+        <w:t xml:space="preserve"> de</w:t>
       </w:r>
       <w:r>
         <w:rPr>
@@ -13282,7 +13295,23 @@
           <w:sz w:val="24"/>
           <w:szCs w:val="24"/>
         </w:rPr>
-        <w:t xml:space="preserve"> do sistema. </w:t>
+        <w:t xml:space="preserve"> </w:t>
+      </w:r>
+      <w:r>
+        <w:rPr>
+          <w:rFonts w:ascii="Times New Roman" w:eastAsia="Times New Roman" w:hAnsi="Times New Roman" w:cs="Times New Roman"/>
+          <w:sz w:val="24"/>
+          <w:szCs w:val="24"/>
+        </w:rPr>
+        <w:t xml:space="preserve">ativos </w:t>
+      </w:r>
+      <w:r>
+        <w:rPr>
+          <w:rFonts w:ascii="Times New Roman" w:eastAsia="Times New Roman" w:hAnsi="Times New Roman" w:cs="Times New Roman"/>
+          <w:sz w:val="24"/>
+          <w:szCs w:val="24"/>
+        </w:rPr>
+        <w:t>do sistema, deletando assim todos os dados relativos a tal aluno.</w:t>
       </w:r>
     </w:p>
     <w:p>
@@ -13346,7 +13375,7 @@
           </mc:Choice>
           <mc:Fallback>
             <w:pict>
-              <v:shape w14:anchorId="78C6BF8D" id="Straight Arrow Connector 25" o:spid="_x0000_s1026" type="#_x0000_t32" style="position:absolute;margin-left:0;margin-top:20pt;width:453.45pt;height:1pt;z-index:-251675136;visibility:visible;mso-wrap-style:square;mso-wrap-distance-left:0;mso-wrap-distance-top:0;mso-wrap-distance-right:0;mso-wrap-distance-bottom:0;mso-position-horizontal:absolute;mso-position-horizontal-relative:margin;mso-position-vertical:absolute;mso-position-vertical-relative:text" o:gfxdata="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" filled="t" strokeweight="1pt">
+              <v:shape w14:anchorId="5BBB587E" id="Straight Arrow Connector 25" o:spid="_x0000_s1026" type="#_x0000_t32" style="position:absolute;margin-left:0;margin-top:20pt;width:453.45pt;height:1pt;z-index:-251675136;visibility:visible;mso-wrap-style:square;mso-wrap-distance-left:0;mso-wrap-distance-top:0;mso-wrap-distance-right:0;mso-wrap-distance-bottom:0;mso-position-horizontal:absolute;mso-position-horizontal-relative:margin;mso-position-vertical:absolute;mso-position-vertical-relative:text" o:gfxdata="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" filled="t" strokeweight="1pt">
                 <v:stroke joinstyle="miter"/>
                 <w10:wrap type="square" anchorx="margin"/>
               </v:shape>
@@ -13628,6 +13657,783 @@
         </w:rPr>
         <w:t xml:space="preserve"> que deseja.</w:t>
       </w:r>
+    </w:p>
+    <w:p>
+      <w:pPr>
+        <w:ind w:left="2"/>
+        <w:jc w:val="both"/>
+        <w:rPr>
+          <w:rFonts w:ascii="Times New Roman" w:eastAsia="Times New Roman" w:hAnsi="Times New Roman" w:cs="Times New Roman"/>
+          <w:sz w:val="24"/>
+          <w:szCs w:val="24"/>
+        </w:rPr>
+      </w:pPr>
+    </w:p>
+    <w:p>
+      <w:pPr>
+        <w:jc w:val="both"/>
+        <w:rPr>
+          <w:rFonts w:ascii="Times New Roman" w:eastAsia="Times New Roman" w:hAnsi="Times New Roman" w:cs="Times New Roman"/>
+        </w:rPr>
+      </w:pPr>
+      <w:r>
+        <w:rPr>
+          <w:noProof/>
+        </w:rPr>
+        <mc:AlternateContent>
+          <mc:Choice Requires="wps">
+            <w:drawing>
+              <wp:anchor distT="0" distB="0" distL="0" distR="0" simplePos="0" relativeHeight="251717120" behindDoc="1" locked="0" layoutInCell="1" hidden="0" allowOverlap="1" wp14:anchorId="1C3BA9C2" wp14:editId="37EC3093">
+                <wp:simplePos x="0" y="0"/>
+                <wp:positionH relativeFrom="margin">
+                  <wp:posOffset>-50799</wp:posOffset>
+                </wp:positionH>
+                <wp:positionV relativeFrom="paragraph">
+                  <wp:posOffset>152400</wp:posOffset>
+                </wp:positionV>
+                <wp:extent cx="12700" cy="219710"/>
+                <wp:effectExtent l="0" t="0" r="0" b="0"/>
+                <wp:wrapSquare wrapText="bothSides" distT="0" distB="0" distL="0" distR="0"/>
+                <wp:docPr id="82" name="Straight Arrow Connector 82"/>
+                <wp:cNvGraphicFramePr/>
+                <a:graphic xmlns:a="http://schemas.openxmlformats.org/drawingml/2006/main">
+                  <a:graphicData uri="http://schemas.microsoft.com/office/word/2010/wordprocessingShape">
+                    <wps:wsp>
+                      <wps:cNvCnPr/>
+                      <wps:spPr>
+                        <a:xfrm>
+                          <a:off x="5346000" y="3670145"/>
+                          <a:ext cx="0" cy="219710"/>
+                        </a:xfrm>
+                        <a:prstGeom prst="straightConnector1">
+                          <a:avLst/>
+                        </a:prstGeom>
+                        <a:solidFill>
+                          <a:srgbClr val="FFFFFF"/>
+                        </a:solidFill>
+                        <a:ln w="12700" cap="flat" cmpd="sng">
+                          <a:solidFill>
+                            <a:srgbClr val="000000"/>
+                          </a:solidFill>
+                          <a:prstDash val="solid"/>
+                          <a:miter lim="800000"/>
+                          <a:headEnd type="none" w="med" len="med"/>
+                          <a:tailEnd type="none" w="med" len="med"/>
+                        </a:ln>
+                      </wps:spPr>
+                      <wps:bodyPr/>
+                    </wps:wsp>
+                  </a:graphicData>
+                </a:graphic>
+              </wp:anchor>
+            </w:drawing>
+          </mc:Choice>
+          <mc:Fallback>
+            <w:pict>
+              <v:shape w14:anchorId="117CCA09" id="Straight Arrow Connector 82" o:spid="_x0000_s1026" type="#_x0000_t32" style="position:absolute;margin-left:-4pt;margin-top:12pt;width:1pt;height:17.3pt;z-index:-251599360;visibility:visible;mso-wrap-style:square;mso-wrap-distance-left:0;mso-wrap-distance-top:0;mso-wrap-distance-right:0;mso-wrap-distance-bottom:0;mso-position-horizontal:absolute;mso-position-horizontal-relative:margin;mso-position-vertical:absolute;mso-position-vertical-relative:text" o:gfxdata="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" filled="t" strokeweight="1pt">
+                <v:stroke joinstyle="miter"/>
+                <w10:wrap type="square" anchorx="margin"/>
+              </v:shape>
+            </w:pict>
+          </mc:Fallback>
+        </mc:AlternateContent>
+      </w:r>
+      <w:r>
+        <w:rPr>
+          <w:noProof/>
+        </w:rPr>
+        <mc:AlternateContent>
+          <mc:Choice Requires="wps">
+            <w:drawing>
+              <wp:anchor distT="0" distB="0" distL="0" distR="0" simplePos="0" relativeHeight="251718144" behindDoc="1" locked="0" layoutInCell="1" hidden="0" allowOverlap="1" wp14:anchorId="7B103A9C" wp14:editId="38A57041">
+                <wp:simplePos x="0" y="0"/>
+                <wp:positionH relativeFrom="margin">
+                  <wp:posOffset>5803900</wp:posOffset>
+                </wp:positionH>
+                <wp:positionV relativeFrom="paragraph">
+                  <wp:posOffset>152400</wp:posOffset>
+                </wp:positionV>
+                <wp:extent cx="12700" cy="219710"/>
+                <wp:effectExtent l="0" t="0" r="0" b="0"/>
+                <wp:wrapSquare wrapText="bothSides" distT="0" distB="0" distL="0" distR="0"/>
+                <wp:docPr id="83" name="Straight Arrow Connector 83"/>
+                <wp:cNvGraphicFramePr/>
+                <a:graphic xmlns:a="http://schemas.openxmlformats.org/drawingml/2006/main">
+                  <a:graphicData uri="http://schemas.microsoft.com/office/word/2010/wordprocessingShape">
+                    <wps:wsp>
+                      <wps:cNvCnPr/>
+                      <wps:spPr>
+                        <a:xfrm>
+                          <a:off x="5346000" y="3670145"/>
+                          <a:ext cx="0" cy="219710"/>
+                        </a:xfrm>
+                        <a:prstGeom prst="straightConnector1">
+                          <a:avLst/>
+                        </a:prstGeom>
+                        <a:solidFill>
+                          <a:srgbClr val="FFFFFF"/>
+                        </a:solidFill>
+                        <a:ln w="12700" cap="flat" cmpd="sng">
+                          <a:solidFill>
+                            <a:srgbClr val="000000"/>
+                          </a:solidFill>
+                          <a:prstDash val="solid"/>
+                          <a:miter lim="800000"/>
+                          <a:headEnd type="none" w="med" len="med"/>
+                          <a:tailEnd type="none" w="med" len="med"/>
+                        </a:ln>
+                      </wps:spPr>
+                      <wps:bodyPr/>
+                    </wps:wsp>
+                  </a:graphicData>
+                </a:graphic>
+              </wp:anchor>
+            </w:drawing>
+          </mc:Choice>
+          <mc:Fallback>
+            <w:pict>
+              <v:shape w14:anchorId="42A1154F" id="Straight Arrow Connector 83" o:spid="_x0000_s1026" type="#_x0000_t32" style="position:absolute;margin-left:457pt;margin-top:12pt;width:1pt;height:17.3pt;z-index:-251598336;visibility:visible;mso-wrap-style:square;mso-wrap-distance-left:0;mso-wrap-distance-top:0;mso-wrap-distance-right:0;mso-wrap-distance-bottom:0;mso-position-horizontal:absolute;mso-position-horizontal-relative:margin;mso-position-vertical:absolute;mso-position-vertical-relative:text" o:gfxdata="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" filled="t" strokeweight="1pt">
+                <v:stroke joinstyle="miter"/>
+                <w10:wrap type="square" anchorx="margin"/>
+              </v:shape>
+            </w:pict>
+          </mc:Fallback>
+        </mc:AlternateContent>
+      </w:r>
+      <w:r>
+        <w:rPr>
+          <w:noProof/>
+        </w:rPr>
+        <mc:AlternateContent>
+          <mc:Choice Requires="wps">
+            <w:drawing>
+              <wp:anchor distT="0" distB="0" distL="0" distR="0" simplePos="0" relativeHeight="251719168" behindDoc="1" locked="0" layoutInCell="1" hidden="0" allowOverlap="1" wp14:anchorId="3DD03193" wp14:editId="770AA493">
+                <wp:simplePos x="0" y="0"/>
+                <wp:positionH relativeFrom="margin">
+                  <wp:posOffset>-50799</wp:posOffset>
+                </wp:positionH>
+                <wp:positionV relativeFrom="paragraph">
+                  <wp:posOffset>152400</wp:posOffset>
+                </wp:positionV>
+                <wp:extent cx="5880100" cy="12700"/>
+                <wp:effectExtent l="0" t="0" r="0" b="0"/>
+                <wp:wrapSquare wrapText="bothSides" distT="0" distB="0" distL="0" distR="0"/>
+                <wp:docPr id="84" name="Straight Arrow Connector 84"/>
+                <wp:cNvGraphicFramePr/>
+                <a:graphic xmlns:a="http://schemas.openxmlformats.org/drawingml/2006/main">
+                  <a:graphicData uri="http://schemas.microsoft.com/office/word/2010/wordprocessingShape">
+                    <wps:wsp>
+                      <wps:cNvCnPr/>
+                      <wps:spPr>
+                        <a:xfrm>
+                          <a:off x="2405950" y="3780000"/>
+                          <a:ext cx="5880100" cy="0"/>
+                        </a:xfrm>
+                        <a:prstGeom prst="straightConnector1">
+                          <a:avLst/>
+                        </a:prstGeom>
+                        <a:solidFill>
+                          <a:srgbClr val="FFFFFF"/>
+                        </a:solidFill>
+                        <a:ln w="12700" cap="flat" cmpd="sng">
+                          <a:solidFill>
+                            <a:srgbClr val="000000"/>
+                          </a:solidFill>
+                          <a:prstDash val="solid"/>
+                          <a:miter lim="800000"/>
+                          <a:headEnd type="none" w="med" len="med"/>
+                          <a:tailEnd type="none" w="med" len="med"/>
+                        </a:ln>
+                      </wps:spPr>
+                      <wps:bodyPr/>
+                    </wps:wsp>
+                  </a:graphicData>
+                </a:graphic>
+              </wp:anchor>
+            </w:drawing>
+          </mc:Choice>
+          <mc:Fallback>
+            <w:pict>
+              <v:shape w14:anchorId="0B63B480" id="Straight Arrow Connector 84" o:spid="_x0000_s1026" type="#_x0000_t32" style="position:absolute;margin-left:-4pt;margin-top:12pt;width:463pt;height:1pt;z-index:-251597312;visibility:visible;mso-wrap-style:square;mso-wrap-distance-left:0;mso-wrap-distance-top:0;mso-wrap-distance-right:0;mso-wrap-distance-bottom:0;mso-position-horizontal:absolute;mso-position-horizontal-relative:margin;mso-position-vertical:absolute;mso-position-vertical-relative:text" o:gfxdata="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" filled="t" strokeweight="1pt">
+                <v:stroke joinstyle="miter"/>
+                <w10:wrap type="square" anchorx="margin"/>
+              </v:shape>
+            </w:pict>
+          </mc:Fallback>
+        </mc:AlternateContent>
+      </w:r>
+    </w:p>
+    <w:p>
+      <w:pPr>
+        <w:jc w:val="both"/>
+        <w:rPr>
+          <w:rFonts w:ascii="Times New Roman" w:eastAsia="Times New Roman" w:hAnsi="Times New Roman" w:cs="Times New Roman"/>
+        </w:rPr>
+      </w:pPr>
+    </w:p>
+    <w:p>
+      <w:pPr>
+        <w:ind w:right="-61"/>
+        <w:jc w:val="center"/>
+        <w:rPr>
+          <w:rFonts w:ascii="Arial" w:eastAsia="Arial" w:hAnsi="Arial" w:cs="Arial"/>
+          <w:b/>
+          <w:sz w:val="24"/>
+          <w:szCs w:val="24"/>
+        </w:rPr>
+      </w:pPr>
+      <w:r>
+        <w:rPr>
+          <w:rFonts w:ascii="Arial" w:eastAsia="Arial" w:hAnsi="Arial" w:cs="Arial"/>
+          <w:b/>
+          <w:sz w:val="24"/>
+          <w:szCs w:val="24"/>
+        </w:rPr>
+        <w:t>[RF00</w:t>
+      </w:r>
+      <w:r>
+        <w:rPr>
+          <w:rFonts w:ascii="Arial" w:eastAsia="Arial" w:hAnsi="Arial" w:cs="Arial"/>
+          <w:b/>
+          <w:sz w:val="24"/>
+          <w:szCs w:val="24"/>
+        </w:rPr>
+        <w:t>3</w:t>
+      </w:r>
+      <w:r>
+        <w:rPr>
+          <w:rFonts w:ascii="Arial" w:eastAsia="Arial" w:hAnsi="Arial" w:cs="Arial"/>
+          <w:b/>
+          <w:sz w:val="24"/>
+          <w:szCs w:val="24"/>
+        </w:rPr>
+        <w:t xml:space="preserve">] </w:t>
+      </w:r>
+      <w:r>
+        <w:rPr>
+          <w:rFonts w:ascii="Arial" w:eastAsia="Arial" w:hAnsi="Arial" w:cs="Arial"/>
+          <w:b/>
+          <w:sz w:val="24"/>
+          <w:szCs w:val="24"/>
+        </w:rPr>
+        <w:t xml:space="preserve">Suspender </w:t>
+      </w:r>
+      <w:r>
+        <w:rPr>
+          <w:rFonts w:ascii="Arial" w:eastAsia="Arial" w:hAnsi="Arial" w:cs="Arial"/>
+          <w:b/>
+          <w:sz w:val="24"/>
+          <w:szCs w:val="24"/>
+        </w:rPr>
+        <w:t>aluno</w:t>
+      </w:r>
+    </w:p>
+    <w:p>
+      <w:pPr>
+        <w:jc w:val="both"/>
+        <w:rPr>
+          <w:rFonts w:ascii="Times New Roman" w:eastAsia="Times New Roman" w:hAnsi="Times New Roman" w:cs="Times New Roman"/>
+        </w:rPr>
+      </w:pPr>
+      <w:r>
+        <w:rPr>
+          <w:noProof/>
+        </w:rPr>
+        <mc:AlternateContent>
+          <mc:Choice Requires="wps">
+            <w:drawing>
+              <wp:anchor distT="0" distB="0" distL="0" distR="0" simplePos="0" relativeHeight="251714048" behindDoc="1" locked="0" layoutInCell="1" hidden="0" allowOverlap="1" wp14:anchorId="5A45211E" wp14:editId="29147296">
+                <wp:simplePos x="0" y="0"/>
+                <wp:positionH relativeFrom="margin">
+                  <wp:posOffset>-50799</wp:posOffset>
+                </wp:positionH>
+                <wp:positionV relativeFrom="paragraph">
+                  <wp:posOffset>12700</wp:posOffset>
+                </wp:positionV>
+                <wp:extent cx="5880100" cy="12700"/>
+                <wp:effectExtent l="0" t="0" r="0" b="0"/>
+                <wp:wrapSquare wrapText="bothSides" distT="0" distB="0" distL="0" distR="0"/>
+                <wp:docPr id="80" name="Straight Arrow Connector 80"/>
+                <wp:cNvGraphicFramePr/>
+                <a:graphic xmlns:a="http://schemas.openxmlformats.org/drawingml/2006/main">
+                  <a:graphicData uri="http://schemas.microsoft.com/office/word/2010/wordprocessingShape">
+                    <wps:wsp>
+                      <wps:cNvCnPr/>
+                      <wps:spPr>
+                        <a:xfrm>
+                          <a:off x="2405950" y="3780000"/>
+                          <a:ext cx="5880100" cy="0"/>
+                        </a:xfrm>
+                        <a:prstGeom prst="straightConnector1">
+                          <a:avLst/>
+                        </a:prstGeom>
+                        <a:solidFill>
+                          <a:srgbClr val="FFFFFF"/>
+                        </a:solidFill>
+                        <a:ln w="12700" cap="flat" cmpd="sng">
+                          <a:solidFill>
+                            <a:srgbClr val="000000"/>
+                          </a:solidFill>
+                          <a:prstDash val="solid"/>
+                          <a:miter lim="800000"/>
+                          <a:headEnd type="none" w="med" len="med"/>
+                          <a:tailEnd type="none" w="med" len="med"/>
+                        </a:ln>
+                      </wps:spPr>
+                      <wps:bodyPr/>
+                    </wps:wsp>
+                  </a:graphicData>
+                </a:graphic>
+              </wp:anchor>
+            </w:drawing>
+          </mc:Choice>
+          <mc:Fallback>
+            <w:pict>
+              <v:shape w14:anchorId="29D64B8A" id="Straight Arrow Connector 80" o:spid="_x0000_s1026" type="#_x0000_t32" style="position:absolute;margin-left:-4pt;margin-top:1pt;width:463pt;height:1pt;z-index:-251602432;visibility:visible;mso-wrap-style:square;mso-wrap-distance-left:0;mso-wrap-distance-top:0;mso-wrap-distance-right:0;mso-wrap-distance-bottom:0;mso-position-horizontal:absolute;mso-position-horizontal-relative:margin;mso-position-vertical:absolute;mso-position-vertical-relative:text" o:gfxdata="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" filled="t" strokeweight="1pt">
+                <v:stroke joinstyle="miter"/>
+                <w10:wrap type="square" anchorx="margin"/>
+              </v:shape>
+            </w:pict>
+          </mc:Fallback>
+        </mc:AlternateContent>
+      </w:r>
+    </w:p>
+    <w:p>
+      <w:pPr>
+        <w:jc w:val="both"/>
+        <w:rPr>
+          <w:rFonts w:ascii="Times New Roman" w:eastAsia="Times New Roman" w:hAnsi="Times New Roman" w:cs="Times New Roman"/>
+        </w:rPr>
+      </w:pPr>
+    </w:p>
+    <w:p>
+      <w:pPr>
+        <w:spacing w:line="258" w:lineRule="auto"/>
+        <w:ind w:left="2"/>
+        <w:jc w:val="both"/>
+        <w:rPr>
+          <w:rFonts w:ascii="Times New Roman" w:eastAsia="Times New Roman" w:hAnsi="Times New Roman" w:cs="Times New Roman"/>
+          <w:sz w:val="24"/>
+          <w:szCs w:val="24"/>
+        </w:rPr>
+      </w:pPr>
+      <w:r>
+        <w:rPr>
+          <w:rFonts w:ascii="Times New Roman" w:eastAsia="Times New Roman" w:hAnsi="Times New Roman" w:cs="Times New Roman"/>
+          <w:b/>
+          <w:sz w:val="24"/>
+          <w:szCs w:val="24"/>
+        </w:rPr>
+        <w:t xml:space="preserve">Descrição do caso de uso: </w:t>
+      </w:r>
+      <w:r>
+        <w:rPr>
+          <w:rFonts w:ascii="Times New Roman" w:eastAsia="Times New Roman" w:hAnsi="Times New Roman" w:cs="Times New Roman"/>
+          <w:sz w:val="24"/>
+          <w:szCs w:val="24"/>
+        </w:rPr>
+        <w:t xml:space="preserve">Este caso de uso permite que o usuário </w:t>
+      </w:r>
+      <w:r>
+        <w:rPr>
+          <w:rFonts w:ascii="Times New Roman" w:eastAsia="Times New Roman" w:hAnsi="Times New Roman" w:cs="Times New Roman"/>
+          <w:sz w:val="24"/>
+          <w:szCs w:val="24"/>
+        </w:rPr>
+        <w:t xml:space="preserve">suspenda </w:t>
+      </w:r>
+      <w:r>
+        <w:rPr>
+          <w:rFonts w:ascii="Times New Roman" w:eastAsia="Times New Roman" w:hAnsi="Times New Roman" w:cs="Times New Roman"/>
+          <w:sz w:val="24"/>
+          <w:szCs w:val="24"/>
+        </w:rPr>
+        <w:t>um aluno do</w:t>
+      </w:r>
+      <w:r>
+        <w:rPr>
+          <w:rFonts w:ascii="Times New Roman" w:eastAsia="Times New Roman" w:hAnsi="Times New Roman" w:cs="Times New Roman"/>
+          <w:b/>
+          <w:sz w:val="24"/>
+          <w:szCs w:val="24"/>
+        </w:rPr>
+        <w:t xml:space="preserve"> </w:t>
+      </w:r>
+      <w:r>
+        <w:rPr>
+          <w:rFonts w:ascii="Times New Roman" w:eastAsia="Times New Roman" w:hAnsi="Times New Roman" w:cs="Times New Roman"/>
+          <w:sz w:val="24"/>
+          <w:szCs w:val="24"/>
+        </w:rPr>
+        <w:t>cadastro de alunos ativos do sistema</w:t>
+      </w:r>
+      <w:r>
+        <w:rPr>
+          <w:rFonts w:ascii="Times New Roman" w:eastAsia="Times New Roman" w:hAnsi="Times New Roman" w:cs="Times New Roman"/>
+          <w:sz w:val="24"/>
+          <w:szCs w:val="24"/>
+        </w:rPr>
+        <w:t>, mas mantenha seus dados para quando o aluno retornar as atividades</w:t>
+      </w:r>
+      <w:r>
+        <w:rPr>
+          <w:rFonts w:ascii="Times New Roman" w:eastAsia="Times New Roman" w:hAnsi="Times New Roman" w:cs="Times New Roman"/>
+          <w:sz w:val="24"/>
+          <w:szCs w:val="24"/>
+        </w:rPr>
+        <w:t xml:space="preserve"> físicas</w:t>
+      </w:r>
+      <w:r>
+        <w:rPr>
+          <w:rFonts w:ascii="Times New Roman" w:eastAsia="Times New Roman" w:hAnsi="Times New Roman" w:cs="Times New Roman"/>
+          <w:sz w:val="24"/>
+          <w:szCs w:val="24"/>
+        </w:rPr>
+        <w:t xml:space="preserve">. </w:t>
+      </w:r>
+      <w:r>
+        <w:rPr>
+          <w:rFonts w:ascii="Times New Roman" w:eastAsia="Times New Roman" w:hAnsi="Times New Roman" w:cs="Times New Roman"/>
+          <w:sz w:val="24"/>
+          <w:szCs w:val="24"/>
+        </w:rPr>
+        <w:t>Em outras palavras os dados do progresso do aluno poderão ser continuados.</w:t>
+      </w:r>
+    </w:p>
+    <w:p>
+      <w:pPr>
+        <w:jc w:val="both"/>
+        <w:rPr>
+          <w:rFonts w:ascii="Times New Roman" w:eastAsia="Times New Roman" w:hAnsi="Times New Roman" w:cs="Times New Roman"/>
+        </w:rPr>
+      </w:pPr>
+      <w:r>
+        <w:rPr>
+          <w:noProof/>
+        </w:rPr>
+        <mc:AlternateContent>
+          <mc:Choice Requires="wps">
+            <w:drawing>
+              <wp:anchor distT="0" distB="0" distL="0" distR="0" simplePos="0" relativeHeight="251715072" behindDoc="1" locked="0" layoutInCell="1" hidden="0" allowOverlap="1" wp14:anchorId="107CB38B" wp14:editId="1B00A72D">
+                <wp:simplePos x="0" y="0"/>
+                <wp:positionH relativeFrom="margin">
+                  <wp:posOffset>0</wp:posOffset>
+                </wp:positionH>
+                <wp:positionV relativeFrom="paragraph">
+                  <wp:posOffset>254000</wp:posOffset>
+                </wp:positionV>
+                <wp:extent cx="5758815" cy="12700"/>
+                <wp:effectExtent l="0" t="0" r="0" b="0"/>
+                <wp:wrapSquare wrapText="bothSides" distT="0" distB="0" distL="0" distR="0"/>
+                <wp:docPr id="81" name="Straight Arrow Connector 81"/>
+                <wp:cNvGraphicFramePr/>
+                <a:graphic xmlns:a="http://schemas.openxmlformats.org/drawingml/2006/main">
+                  <a:graphicData uri="http://schemas.microsoft.com/office/word/2010/wordprocessingShape">
+                    <wps:wsp>
+                      <wps:cNvCnPr/>
+                      <wps:spPr>
+                        <a:xfrm>
+                          <a:off x="2466593" y="3780000"/>
+                          <a:ext cx="5758815" cy="0"/>
+                        </a:xfrm>
+                        <a:prstGeom prst="straightConnector1">
+                          <a:avLst/>
+                        </a:prstGeom>
+                        <a:solidFill>
+                          <a:srgbClr val="FFFFFF"/>
+                        </a:solidFill>
+                        <a:ln w="12700" cap="flat" cmpd="sng">
+                          <a:solidFill>
+                            <a:srgbClr val="000000"/>
+                          </a:solidFill>
+                          <a:prstDash val="solid"/>
+                          <a:miter lim="800000"/>
+                          <a:headEnd type="none" w="med" len="med"/>
+                          <a:tailEnd type="none" w="med" len="med"/>
+                        </a:ln>
+                      </wps:spPr>
+                      <wps:bodyPr/>
+                    </wps:wsp>
+                  </a:graphicData>
+                </a:graphic>
+              </wp:anchor>
+            </w:drawing>
+          </mc:Choice>
+          <mc:Fallback>
+            <w:pict>
+              <v:shape w14:anchorId="7C2E0AFF" id="Straight Arrow Connector 81" o:spid="_x0000_s1026" type="#_x0000_t32" style="position:absolute;margin-left:0;margin-top:20pt;width:453.45pt;height:1pt;z-index:-251601408;visibility:visible;mso-wrap-style:square;mso-wrap-distance-left:0;mso-wrap-distance-top:0;mso-wrap-distance-right:0;mso-wrap-distance-bottom:0;mso-position-horizontal:absolute;mso-position-horizontal-relative:margin;mso-position-vertical:absolute;mso-position-vertical-relative:text" o:gfxdata="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" filled="t" strokeweight="1pt">
+                <v:stroke joinstyle="miter"/>
+                <w10:wrap type="square" anchorx="margin"/>
+              </v:shape>
+            </w:pict>
+          </mc:Fallback>
+        </mc:AlternateContent>
+      </w:r>
+    </w:p>
+    <w:p>
+      <w:pPr>
+        <w:jc w:val="both"/>
+        <w:rPr>
+          <w:rFonts w:ascii="Times New Roman" w:eastAsia="Times New Roman" w:hAnsi="Times New Roman" w:cs="Times New Roman"/>
+        </w:rPr>
+      </w:pPr>
+    </w:p>
+    <w:p>
+      <w:pPr>
+        <w:widowControl w:val="0"/>
+        <w:spacing w:line="276" w:lineRule="auto"/>
+        <w:jc w:val="both"/>
+        <w:rPr>
+          <w:rFonts w:ascii="Times New Roman" w:eastAsia="Times New Roman" w:hAnsi="Times New Roman" w:cs="Times New Roman"/>
+        </w:rPr>
+        <w:sectPr>
+          <w:type w:val="continuous"/>
+          <w:pgSz w:w="11900" w:h="16820"/>
+          <w:pgMar w:top="1402" w:right="1440" w:bottom="1440" w:left="1420" w:header="0" w:footer="0" w:gutter="0"/>
+          <w:cols w:space="720"/>
+        </w:sectPr>
+      </w:pPr>
+    </w:p>
+    <w:p>
+      <w:pPr>
+        <w:jc w:val="both"/>
+        <w:rPr>
+          <w:rFonts w:ascii="Times New Roman" w:eastAsia="Times New Roman" w:hAnsi="Times New Roman" w:cs="Times New Roman"/>
+        </w:rPr>
+      </w:pPr>
+    </w:p>
+    <w:p>
+      <w:pPr>
+        <w:tabs>
+          <w:tab w:val="left" w:pos="1822"/>
+          <w:tab w:val="left" w:pos="4202"/>
+          <w:tab w:val="left" w:pos="6602"/>
+        </w:tabs>
+        <w:ind w:left="2"/>
+        <w:jc w:val="both"/>
+        <w:rPr>
+          <w:rFonts w:ascii="Times New Roman" w:eastAsia="Times New Roman" w:hAnsi="Times New Roman" w:cs="Times New Roman"/>
+          <w:sz w:val="21"/>
+          <w:szCs w:val="21"/>
+        </w:rPr>
+      </w:pPr>
+      <w:r>
+        <w:rPr>
+          <w:rFonts w:ascii="Times New Roman" w:eastAsia="Times New Roman" w:hAnsi="Times New Roman" w:cs="Times New Roman"/>
+          <w:b/>
+          <w:sz w:val="24"/>
+          <w:szCs w:val="24"/>
+        </w:rPr>
+        <w:t>Prioridade</w:t>
+      </w:r>
+      <w:r>
+        <w:rPr>
+          <w:rFonts w:ascii="Times New Roman" w:eastAsia="Times New Roman" w:hAnsi="Times New Roman" w:cs="Times New Roman"/>
+          <w:sz w:val="24"/>
+          <w:szCs w:val="24"/>
+        </w:rPr>
+        <w:t>:</w:t>
+      </w:r>
+      <w:r>
+        <w:rPr>
+          <w:rFonts w:ascii="Times New Roman" w:eastAsia="Times New Roman" w:hAnsi="Times New Roman" w:cs="Times New Roman"/>
+        </w:rPr>
+        <w:tab/>
+      </w:r>
+      <w:r>
+        <w:rPr>
+          <w:rFonts w:ascii="Noto Sans Symbols" w:eastAsia="Noto Sans Symbols" w:hAnsi="Noto Sans Symbols" w:cs="Noto Sans Symbols"/>
+          <w:b/>
+          <w:sz w:val="24"/>
+          <w:szCs w:val="24"/>
+        </w:rPr>
+        <w:t xml:space="preserve">■ </w:t>
+      </w:r>
+      <w:r>
+        <w:rPr>
+          <w:rFonts w:ascii="Times New Roman" w:eastAsia="Times New Roman" w:hAnsi="Times New Roman" w:cs="Times New Roman"/>
+          <w:sz w:val="24"/>
+          <w:szCs w:val="24"/>
+        </w:rPr>
+        <w:t>Essencial</w:t>
+      </w:r>
+      <w:r>
+        <w:rPr>
+          <w:rFonts w:ascii="Times New Roman" w:eastAsia="Times New Roman" w:hAnsi="Times New Roman" w:cs="Times New Roman"/>
+        </w:rPr>
+        <w:tab/>
+      </w:r>
+      <w:r>
+        <w:rPr>
+          <w:rFonts w:ascii="Noto Sans Symbols" w:eastAsia="Noto Sans Symbols" w:hAnsi="Noto Sans Symbols" w:cs="Noto Sans Symbols"/>
+          <w:b/>
+          <w:sz w:val="24"/>
+          <w:szCs w:val="24"/>
+        </w:rPr>
+        <w:t xml:space="preserve">◻ </w:t>
+      </w:r>
+      <w:r>
+        <w:rPr>
+          <w:rFonts w:ascii="Times New Roman" w:eastAsia="Times New Roman" w:hAnsi="Times New Roman" w:cs="Times New Roman"/>
+          <w:sz w:val="24"/>
+          <w:szCs w:val="24"/>
+        </w:rPr>
+        <w:t>Importante</w:t>
+      </w:r>
+      <w:r>
+        <w:rPr>
+          <w:rFonts w:ascii="Times New Roman" w:eastAsia="Times New Roman" w:hAnsi="Times New Roman" w:cs="Times New Roman"/>
+        </w:rPr>
+        <w:tab/>
+      </w:r>
+      <w:r>
+        <w:rPr>
+          <w:rFonts w:ascii="Noto Sans Symbols" w:eastAsia="Noto Sans Symbols" w:hAnsi="Noto Sans Symbols" w:cs="Noto Sans Symbols"/>
+          <w:b/>
+          <w:sz w:val="21"/>
+          <w:szCs w:val="21"/>
+        </w:rPr>
+        <w:t xml:space="preserve">◻ </w:t>
+      </w:r>
+      <w:r>
+        <w:rPr>
+          <w:rFonts w:ascii="Times New Roman" w:eastAsia="Times New Roman" w:hAnsi="Times New Roman" w:cs="Times New Roman"/>
+          <w:sz w:val="21"/>
+          <w:szCs w:val="21"/>
+        </w:rPr>
+        <w:t>Desejável</w:t>
+      </w:r>
+    </w:p>
+    <w:p>
+      <w:pPr>
+        <w:jc w:val="both"/>
+        <w:rPr>
+          <w:rFonts w:ascii="Times New Roman" w:eastAsia="Times New Roman" w:hAnsi="Times New Roman" w:cs="Times New Roman"/>
+        </w:rPr>
+      </w:pPr>
+    </w:p>
+    <w:p>
+      <w:pPr>
+        <w:jc w:val="both"/>
+        <w:rPr>
+          <w:rFonts w:ascii="Times New Roman" w:eastAsia="Times New Roman" w:hAnsi="Times New Roman" w:cs="Times New Roman"/>
+        </w:rPr>
+      </w:pPr>
+    </w:p>
+    <w:p>
+      <w:pPr>
+        <w:jc w:val="both"/>
+        <w:rPr>
+          <w:rFonts w:ascii="Times New Roman" w:eastAsia="Times New Roman" w:hAnsi="Times New Roman" w:cs="Times New Roman"/>
+        </w:rPr>
+      </w:pPr>
+    </w:p>
+    <w:p>
+      <w:pPr>
+        <w:ind w:left="2"/>
+        <w:jc w:val="both"/>
+        <w:rPr>
+          <w:rFonts w:ascii="Times New Roman" w:eastAsia="Times New Roman" w:hAnsi="Times New Roman" w:cs="Times New Roman"/>
+          <w:sz w:val="24"/>
+          <w:szCs w:val="24"/>
+        </w:rPr>
+      </w:pPr>
+      <w:r>
+        <w:rPr>
+          <w:rFonts w:ascii="Times New Roman" w:eastAsia="Times New Roman" w:hAnsi="Times New Roman" w:cs="Times New Roman"/>
+          <w:b/>
+          <w:sz w:val="24"/>
+          <w:szCs w:val="24"/>
+        </w:rPr>
+        <w:t>Entradas e pré-condições</w:t>
+      </w:r>
+      <w:r>
+        <w:rPr>
+          <w:rFonts w:ascii="Times New Roman" w:eastAsia="Times New Roman" w:hAnsi="Times New Roman" w:cs="Times New Roman"/>
+          <w:sz w:val="24"/>
+          <w:szCs w:val="24"/>
+        </w:rPr>
+        <w:t>: recebe como entrada o aluno que</w:t>
+      </w:r>
+      <w:r>
+        <w:rPr>
+          <w:rFonts w:ascii="Times New Roman" w:eastAsia="Times New Roman" w:hAnsi="Times New Roman" w:cs="Times New Roman"/>
+          <w:sz w:val="24"/>
+          <w:szCs w:val="24"/>
+        </w:rPr>
+        <w:t xml:space="preserve"> deseja suspender suas atividades</w:t>
+      </w:r>
+      <w:r>
+        <w:rPr>
+          <w:rFonts w:ascii="Times New Roman" w:eastAsia="Times New Roman" w:hAnsi="Times New Roman" w:cs="Times New Roman"/>
+          <w:sz w:val="24"/>
+          <w:szCs w:val="24"/>
+        </w:rPr>
+        <w:t>.</w:t>
+      </w:r>
+    </w:p>
+    <w:p>
+      <w:pPr>
+        <w:jc w:val="both"/>
+        <w:rPr>
+          <w:rFonts w:ascii="Times New Roman" w:eastAsia="Times New Roman" w:hAnsi="Times New Roman" w:cs="Times New Roman"/>
+        </w:rPr>
+      </w:pPr>
+    </w:p>
+    <w:p>
+      <w:pPr>
+        <w:ind w:left="2"/>
+        <w:jc w:val="both"/>
+        <w:rPr>
+          <w:rFonts w:ascii="Times New Roman" w:eastAsia="Times New Roman" w:hAnsi="Times New Roman" w:cs="Times New Roman"/>
+          <w:sz w:val="24"/>
+          <w:szCs w:val="24"/>
+        </w:rPr>
+      </w:pPr>
+      <w:r>
+        <w:rPr>
+          <w:rFonts w:ascii="Times New Roman" w:eastAsia="Times New Roman" w:hAnsi="Times New Roman" w:cs="Times New Roman"/>
+          <w:b/>
+          <w:sz w:val="24"/>
+          <w:szCs w:val="24"/>
+        </w:rPr>
+        <w:t>Saídas e pós-condição</w:t>
+      </w:r>
+      <w:r>
+        <w:rPr>
+          <w:rFonts w:ascii="Times New Roman" w:eastAsia="Times New Roman" w:hAnsi="Times New Roman" w:cs="Times New Roman"/>
+          <w:sz w:val="24"/>
+          <w:szCs w:val="24"/>
+        </w:rPr>
+        <w:t>: o usuário consegue</w:t>
+      </w:r>
+      <w:r>
+        <w:rPr>
+          <w:rFonts w:ascii="Times New Roman" w:eastAsia="Times New Roman" w:hAnsi="Times New Roman" w:cs="Times New Roman"/>
+          <w:sz w:val="24"/>
+          <w:szCs w:val="24"/>
+        </w:rPr>
+        <w:t>suspender</w:t>
+      </w:r>
+      <w:r>
+        <w:rPr>
+          <w:rFonts w:ascii="Times New Roman" w:eastAsia="Times New Roman" w:hAnsi="Times New Roman" w:cs="Times New Roman"/>
+          <w:sz w:val="24"/>
+          <w:szCs w:val="24"/>
+        </w:rPr>
+        <w:t xml:space="preserve"> o aluno.</w:t>
+      </w:r>
+    </w:p>
+    <w:p>
+      <w:pPr>
+        <w:ind w:left="2"/>
+        <w:jc w:val="both"/>
+        <w:rPr>
+          <w:rFonts w:ascii="Times New Roman" w:eastAsia="Times New Roman" w:hAnsi="Times New Roman" w:cs="Times New Roman"/>
+          <w:sz w:val="24"/>
+          <w:szCs w:val="24"/>
+        </w:rPr>
+      </w:pPr>
     </w:p>
     <w:p>
       <w:pPr>
@@ -13690,7 +14496,7 @@
           </mc:Choice>
           <mc:Fallback>
             <w:pict>
-              <v:shape w14:anchorId="2D630D9E" id="Straight Arrow Connector 32" o:spid="_x0000_s1026" type="#_x0000_t32" style="position:absolute;margin-left:-4pt;margin-top:12pt;width:1pt;height:17.3pt;z-index:-251673088;visibility:visible;mso-wrap-style:square;mso-wrap-distance-left:0;mso-wrap-distance-top:0;mso-wrap-distance-right:0;mso-wrap-distance-bottom:0;mso-position-horizontal:absolute;mso-position-horizontal-relative:margin;mso-position-vertical:absolute;mso-position-vertical-relative:text" o:gfxdata="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" filled="t" strokeweight="1pt">
+              <v:shape w14:anchorId="20572913" id="Straight Arrow Connector 32" o:spid="_x0000_s1026" type="#_x0000_t32" style="position:absolute;margin-left:-4pt;margin-top:12pt;width:1pt;height:17.3pt;z-index:-251673088;visibility:visible;mso-wrap-style:square;mso-wrap-distance-left:0;mso-wrap-distance-top:0;mso-wrap-distance-right:0;mso-wrap-distance-bottom:0;mso-position-horizontal:absolute;mso-position-horizontal-relative:margin;mso-position-vertical:absolute;mso-position-vertical-relative:text" o:gfxdata="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" filled="t" strokeweight="1pt">
                 <v:stroke joinstyle="miter"/>
                 <w10:wrap type="square" anchorx="margin"/>
               </v:shape>
@@ -13752,7 +14558,7 @@
           </mc:Choice>
           <mc:Fallback>
             <w:pict>
-              <v:shape w14:anchorId="1CD45E38" id="Straight Arrow Connector 33" o:spid="_x0000_s1026" type="#_x0000_t32" style="position:absolute;margin-left:457pt;margin-top:12pt;width:1pt;height:17.3pt;z-index:-251671040;visibility:visible;mso-wrap-style:square;mso-wrap-distance-left:0;mso-wrap-distance-top:0;mso-wrap-distance-right:0;mso-wrap-distance-bottom:0;mso-position-horizontal:absolute;mso-position-horizontal-relative:margin;mso-position-vertical:absolute;mso-position-vertical-relative:text" o:gfxdata="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" filled="t" strokeweight="1pt">
+              <v:shape w14:anchorId="1C4B8E57" id="Straight Arrow Connector 33" o:spid="_x0000_s1026" type="#_x0000_t32" style="position:absolute;margin-left:457pt;margin-top:12pt;width:1pt;height:17.3pt;z-index:-251671040;visibility:visible;mso-wrap-style:square;mso-wrap-distance-left:0;mso-wrap-distance-top:0;mso-wrap-distance-right:0;mso-wrap-distance-bottom:0;mso-position-horizontal:absolute;mso-position-horizontal-relative:margin;mso-position-vertical:absolute;mso-position-vertical-relative:text" o:gfxdata="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" filled="t" strokeweight="1pt">
                 <v:stroke joinstyle="miter"/>
                 <w10:wrap type="square" anchorx="margin"/>
               </v:shape>
@@ -13814,7 +14620,7 @@
           </mc:Choice>
           <mc:Fallback>
             <w:pict>
-              <v:shape w14:anchorId="6D276399" id="Straight Arrow Connector 30" o:spid="_x0000_s1026" type="#_x0000_t32" style="position:absolute;margin-left:-4pt;margin-top:12pt;width:463pt;height:1pt;z-index:-251668992;visibility:visible;mso-wrap-style:square;mso-wrap-distance-left:0;mso-wrap-distance-top:0;mso-wrap-distance-right:0;mso-wrap-distance-bottom:0;mso-position-horizontal:absolute;mso-position-horizontal-relative:margin;mso-position-vertical:absolute;mso-position-vertical-relative:text" o:gfxdata="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" filled="t" strokeweight="1pt">
+              <v:shape w14:anchorId="50D035C9" id="Straight Arrow Connector 30" o:spid="_x0000_s1026" type="#_x0000_t32" style="position:absolute;margin-left:-4pt;margin-top:12pt;width:463pt;height:1pt;z-index:-251668992;visibility:visible;mso-wrap-style:square;mso-wrap-distance-left:0;mso-wrap-distance-top:0;mso-wrap-distance-right:0;mso-wrap-distance-bottom:0;mso-position-horizontal:absolute;mso-position-horizontal-relative:margin;mso-position-vertical:absolute;mso-position-vertical-relative:text" o:gfxdata="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" filled="t" strokeweight="1pt">
                 <v:stroke joinstyle="miter"/>
                 <w10:wrap type="square" anchorx="margin"/>
               </v:shape>
@@ -13848,7 +14654,16 @@
           <w:sz w:val="24"/>
           <w:szCs w:val="24"/>
         </w:rPr>
-        <w:t xml:space="preserve">[RF003] Alterar </w:t>
+        <w:t>[RF004</w:t>
+      </w:r>
+      <w:r>
+        <w:rPr>
+          <w:rFonts w:ascii="Arial" w:eastAsia="Arial" w:hAnsi="Arial" w:cs="Arial"/>
+          <w:b/>
+          <w:sz w:val="24"/>
+          <w:szCs w:val="24"/>
+        </w:rPr>
+        <w:t xml:space="preserve">] Alterar </w:t>
       </w:r>
       <w:r>
         <w:rPr>
@@ -13921,7 +14736,7 @@
           </mc:Choice>
           <mc:Fallback>
             <w:pict>
-              <v:shape w14:anchorId="5DD62E0D" id="Straight Arrow Connector 31" o:spid="_x0000_s1026" type="#_x0000_t32" style="position:absolute;margin-left:-4pt;margin-top:1pt;width:463pt;height:1pt;z-index:-251666944;visibility:visible;mso-wrap-style:square;mso-wrap-distance-left:0;mso-wrap-distance-top:0;mso-wrap-distance-right:0;mso-wrap-distance-bottom:0;mso-position-horizontal:absolute;mso-position-horizontal-relative:margin;mso-position-vertical:absolute;mso-position-vertical-relative:text" o:gfxdata="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" filled="t" strokeweight="1pt">
+              <v:shape w14:anchorId="26C455E2" id="Straight Arrow Connector 31" o:spid="_x0000_s1026" type="#_x0000_t32" style="position:absolute;margin-left:-4pt;margin-top:1pt;width:463pt;height:1pt;z-index:-251666944;visibility:visible;mso-wrap-style:square;mso-wrap-distance-left:0;mso-wrap-distance-top:0;mso-wrap-distance-right:0;mso-wrap-distance-bottom:0;mso-position-horizontal:absolute;mso-position-horizontal-relative:margin;mso-position-vertical:absolute;mso-position-vertical-relative:text" o:gfxdata="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" filled="t" strokeweight="1pt">
                 <v:stroke joinstyle="miter"/>
                 <w10:wrap type="square" anchorx="margin"/>
               </v:shape>
@@ -14461,7 +15276,7 @@
           </mc:Choice>
           <mc:Fallback>
             <w:pict>
-              <v:shape w14:anchorId="316C775C" id="Straight Arrow Connector 29" o:spid="_x0000_s1026" type="#_x0000_t32" style="position:absolute;margin-left:-4pt;margin-top:29pt;width:1pt;height:17.3pt;z-index:-251664896;visibility:visible;mso-wrap-style:square;mso-wrap-distance-left:0;mso-wrap-distance-top:0;mso-wrap-distance-right:0;mso-wrap-distance-bottom:0;mso-position-horizontal:absolute;mso-position-horizontal-relative:margin;mso-position-vertical:absolute;mso-position-vertical-relative:text" o:gfxdata="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" filled="t" strokeweight="1pt">
+              <v:shape w14:anchorId="6BB49E79" id="Straight Arrow Connector 29" o:spid="_x0000_s1026" type="#_x0000_t32" style="position:absolute;margin-left:-4pt;margin-top:29pt;width:1pt;height:17.3pt;z-index:-251664896;visibility:visible;mso-wrap-style:square;mso-wrap-distance-left:0;mso-wrap-distance-top:0;mso-wrap-distance-right:0;mso-wrap-distance-bottom:0;mso-position-horizontal:absolute;mso-position-horizontal-relative:margin;mso-position-vertical:absolute;mso-position-vertical-relative:text" o:gfxdata="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" filled="t" strokeweight="1pt">
                 <v:stroke joinstyle="miter"/>
                 <w10:wrap type="square" anchorx="margin"/>
               </v:shape>
@@ -14523,7 +15338,7 @@
           </mc:Choice>
           <mc:Fallback>
             <w:pict>
-              <v:shape w14:anchorId="6D3BE59E" id="Straight Arrow Connector 66" o:spid="_x0000_s1026" type="#_x0000_t32" style="position:absolute;margin-left:457pt;margin-top:29pt;width:1pt;height:17.3pt;z-index:-251662848;visibility:visible;mso-wrap-style:square;mso-wrap-distance-left:0;mso-wrap-distance-top:0;mso-wrap-distance-right:0;mso-wrap-distance-bottom:0;mso-position-horizontal:absolute;mso-position-horizontal-relative:margin;mso-position-vertical:absolute;mso-position-vertical-relative:text" o:gfxdata="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" filled="t" strokeweight="1pt">
+              <v:shape w14:anchorId="3A864A14" id="Straight Arrow Connector 66" o:spid="_x0000_s1026" type="#_x0000_t32" style="position:absolute;margin-left:457pt;margin-top:29pt;width:1pt;height:17.3pt;z-index:-251662848;visibility:visible;mso-wrap-style:square;mso-wrap-distance-left:0;mso-wrap-distance-top:0;mso-wrap-distance-right:0;mso-wrap-distance-bottom:0;mso-position-horizontal:absolute;mso-position-horizontal-relative:margin;mso-position-vertical:absolute;mso-position-vertical-relative:text" o:gfxdata="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" filled="t" strokeweight="1pt">
                 <v:stroke joinstyle="miter"/>
                 <w10:wrap type="square" anchorx="margin"/>
               </v:shape>
@@ -14585,7 +15400,7 @@
           </mc:Choice>
           <mc:Fallback>
             <w:pict>
-              <v:shape w14:anchorId="25CBB979" id="Straight Arrow Connector 67" o:spid="_x0000_s1026" type="#_x0000_t32" style="position:absolute;margin-left:-4pt;margin-top:29pt;width:463pt;height:1pt;z-index:-251660800;visibility:visible;mso-wrap-style:square;mso-wrap-distance-left:0;mso-wrap-distance-top:0;mso-wrap-distance-right:0;mso-wrap-distance-bottom:0;mso-position-horizontal:absolute;mso-position-horizontal-relative:margin;mso-position-vertical:absolute;mso-position-vertical-relative:text" o:gfxdata="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" filled="t" strokeweight="1pt">
+              <v:shape w14:anchorId="61DB8269" id="Straight Arrow Connector 67" o:spid="_x0000_s1026" type="#_x0000_t32" style="position:absolute;margin-left:-4pt;margin-top:29pt;width:463pt;height:1pt;z-index:-251660800;visibility:visible;mso-wrap-style:square;mso-wrap-distance-left:0;mso-wrap-distance-top:0;mso-wrap-distance-right:0;mso-wrap-distance-bottom:0;mso-position-horizontal:absolute;mso-position-horizontal-relative:margin;mso-position-vertical:absolute;mso-position-vertical-relative:text" o:gfxdata="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" filled="t" strokeweight="1pt">
                 <v:stroke joinstyle="miter"/>
                 <w10:wrap type="square" anchorx="margin"/>
               </v:shape>
@@ -14700,7 +15515,7 @@
           </mc:Choice>
           <mc:Fallback>
             <w:pict>
-              <v:shape w14:anchorId="23A71851" id="Straight Arrow Connector 64" o:spid="_x0000_s1026" type="#_x0000_t32" style="position:absolute;margin-left:-4pt;margin-top:1pt;width:463pt;height:1pt;z-index:-251658752;visibility:visible;mso-wrap-style:square;mso-wrap-distance-left:0;mso-wrap-distance-top:0;mso-wrap-distance-right:0;mso-wrap-distance-bottom:0;mso-position-horizontal:absolute;mso-position-horizontal-relative:margin;mso-position-vertical:absolute;mso-position-vertical-relative:text" o:gfxdata="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" filled="t" strokeweight="1pt">
+              <v:shape w14:anchorId="47D4C5E1" id="Straight Arrow Connector 64" o:spid="_x0000_s1026" type="#_x0000_t32" style="position:absolute;margin-left:-4pt;margin-top:1pt;width:463pt;height:1pt;z-index:-251658752;visibility:visible;mso-wrap-style:square;mso-wrap-distance-left:0;mso-wrap-distance-top:0;mso-wrap-distance-right:0;mso-wrap-distance-bottom:0;mso-position-horizontal:absolute;mso-position-horizontal-relative:margin;mso-position-vertical:absolute;mso-position-vertical-relative:text" o:gfxdata="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" filled="t" strokeweight="1pt">
                 <v:stroke joinstyle="miter"/>
                 <w10:wrap type="square" anchorx="margin"/>
               </v:shape>
@@ -15215,7 +16030,7 @@
           </mc:Choice>
           <mc:Fallback>
             <w:pict>
-              <v:shape w14:anchorId="2C6D8169" id="Straight Arrow Connector 12" o:spid="_x0000_s1026" type="#_x0000_t32" style="position:absolute;margin-left:457pt;margin-top:29pt;width:1pt;height:17.3pt;z-index:-251650560;visibility:visible;mso-wrap-style:square;mso-wrap-distance-left:0;mso-wrap-distance-top:0;mso-wrap-distance-right:0;mso-wrap-distance-bottom:0;mso-position-horizontal:absolute;mso-position-horizontal-relative:margin;mso-position-vertical:absolute;mso-position-vertical-relative:text" o:gfxdata="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" filled="t" strokeweight="1pt">
+              <v:shape w14:anchorId="58E0E76B" id="Straight Arrow Connector 12" o:spid="_x0000_s1026" type="#_x0000_t32" style="position:absolute;margin-left:457pt;margin-top:29pt;width:1pt;height:17.3pt;z-index:-251650560;visibility:visible;mso-wrap-style:square;mso-wrap-distance-left:0;mso-wrap-distance-top:0;mso-wrap-distance-right:0;mso-wrap-distance-bottom:0;mso-position-horizontal:absolute;mso-position-horizontal-relative:margin;mso-position-vertical:absolute;mso-position-vertical-relative:text" o:gfxdata="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" filled="t" strokeweight="1pt">
                 <v:stroke joinstyle="miter"/>
                 <w10:wrap type="square" anchorx="margin"/>
               </v:shape>
@@ -15277,7 +16092,7 @@
           </mc:Choice>
           <mc:Fallback>
             <w:pict>
-              <v:shape w14:anchorId="6A1A18B4" id="Straight Arrow Connector 71" o:spid="_x0000_s1026" type="#_x0000_t32" style="position:absolute;margin-left:-4pt;margin-top:29pt;width:1pt;height:17.3pt;z-index:-251648512;visibility:visible;mso-wrap-style:square;mso-wrap-distance-left:0;mso-wrap-distance-top:0;mso-wrap-distance-right:0;mso-wrap-distance-bottom:0;mso-position-horizontal:absolute;mso-position-horizontal-relative:margin;mso-position-vertical:absolute;mso-position-vertical-relative:text" o:gfxdata="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" filled="t" strokeweight="1pt">
+              <v:shape w14:anchorId="26D1B5EA" id="Straight Arrow Connector 71" o:spid="_x0000_s1026" type="#_x0000_t32" style="position:absolute;margin-left:-4pt;margin-top:29pt;width:1pt;height:17.3pt;z-index:-251648512;visibility:visible;mso-wrap-style:square;mso-wrap-distance-left:0;mso-wrap-distance-top:0;mso-wrap-distance-right:0;mso-wrap-distance-bottom:0;mso-position-horizontal:absolute;mso-position-horizontal-relative:margin;mso-position-vertical:absolute;mso-position-vertical-relative:text" o:gfxdata="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" filled="t" strokeweight="1pt">
                 <v:stroke joinstyle="miter"/>
                 <w10:wrap type="square" anchorx="margin"/>
               </v:shape>
@@ -15339,7 +16154,7 @@
           </mc:Choice>
           <mc:Fallback>
             <w:pict>
-              <v:shape w14:anchorId="1BFA0594" id="Straight Arrow Connector 5" o:spid="_x0000_s1026" type="#_x0000_t32" style="position:absolute;margin-left:-4pt;margin-top:29pt;width:463pt;height:1pt;z-index:-251646464;visibility:visible;mso-wrap-style:square;mso-wrap-distance-left:0;mso-wrap-distance-top:0;mso-wrap-distance-right:0;mso-wrap-distance-bottom:0;mso-position-horizontal:absolute;mso-position-horizontal-relative:margin;mso-position-vertical:absolute;mso-position-vertical-relative:text" o:gfxdata="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" filled="t" strokeweight="1pt">
+              <v:shape w14:anchorId="209FBB58" id="Straight Arrow Connector 5" o:spid="_x0000_s1026" type="#_x0000_t32" style="position:absolute;margin-left:-4pt;margin-top:29pt;width:463pt;height:1pt;z-index:-251646464;visibility:visible;mso-wrap-style:square;mso-wrap-distance-left:0;mso-wrap-distance-top:0;mso-wrap-distance-right:0;mso-wrap-distance-bottom:0;mso-position-horizontal:absolute;mso-position-horizontal-relative:margin;mso-position-vertical:absolute;mso-position-vertical-relative:text" o:gfxdata="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" filled="t" strokeweight="1pt">
                 <v:stroke joinstyle="miter"/>
                 <w10:wrap type="square" anchorx="margin"/>
               </v:shape>
@@ -15445,7 +16260,7 @@
           </mc:Choice>
           <mc:Fallback>
             <w:pict>
-              <v:shape w14:anchorId="5F3E570A" id="Straight Arrow Connector 34" o:spid="_x0000_s1026" type="#_x0000_t32" style="position:absolute;margin-left:-4pt;margin-top:1pt;width:463pt;height:1pt;z-index:-251644416;visibility:visible;mso-wrap-style:square;mso-wrap-distance-left:0;mso-wrap-distance-top:0;mso-wrap-distance-right:0;mso-wrap-distance-bottom:0;mso-position-horizontal:absolute;mso-position-horizontal-relative:margin;mso-position-vertical:absolute;mso-position-vertical-relative:text" o:gfxdata="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" filled="t" strokeweight="1pt">
+              <v:shape w14:anchorId="3A36ABCF" id="Straight Arrow Connector 34" o:spid="_x0000_s1026" type="#_x0000_t32" style="position:absolute;margin-left:-4pt;margin-top:1pt;width:463pt;height:1pt;z-index:-251644416;visibility:visible;mso-wrap-style:square;mso-wrap-distance-left:0;mso-wrap-distance-top:0;mso-wrap-distance-right:0;mso-wrap-distance-bottom:0;mso-position-horizontal:absolute;mso-position-horizontal-relative:margin;mso-position-vertical:absolute;mso-position-vertical-relative:text" o:gfxdata="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" filled="t" strokeweight="1pt">
                 <v:stroke joinstyle="miter"/>
                 <w10:wrap type="square" anchorx="margin"/>
               </v:shape>
@@ -15961,7 +16776,7 @@
           </mc:Choice>
           <mc:Fallback>
             <w:pict>
-              <v:shape w14:anchorId="7230C1A1" id="Straight Arrow Connector 41" o:spid="_x0000_s1026" type="#_x0000_t32" style="position:absolute;margin-left:-4pt;margin-top:26pt;width:463pt;height:1pt;z-index:-251643392;visibility:visible;mso-wrap-style:square;mso-wrap-distance-left:0;mso-wrap-distance-top:0;mso-wrap-distance-right:0;mso-wrap-distance-bottom:0;mso-position-horizontal:absolute;mso-position-horizontal-relative:margin;mso-position-vertical:absolute;mso-position-vertical-relative:text" o:gfxdata="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" filled="t" strokeweight="1pt">
+              <v:shape w14:anchorId="26C0E49C" id="Straight Arrow Connector 41" o:spid="_x0000_s1026" type="#_x0000_t32" style="position:absolute;margin-left:-4pt;margin-top:26pt;width:463pt;height:1pt;z-index:-251643392;visibility:visible;mso-wrap-style:square;mso-wrap-distance-left:0;mso-wrap-distance-top:0;mso-wrap-distance-right:0;mso-wrap-distance-bottom:0;mso-position-horizontal:absolute;mso-position-horizontal-relative:margin;mso-position-vertical:absolute;mso-position-vertical-relative:text" o:gfxdata="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" filled="t" strokeweight="1pt">
                 <v:stroke joinstyle="miter"/>
                 <w10:wrap type="square" anchorx="margin"/>
               </v:shape>
@@ -16023,7 +16838,7 @@
           </mc:Choice>
           <mc:Fallback>
             <w:pict>
-              <v:shape w14:anchorId="0E3FA7F6" id="Straight Arrow Connector 61" o:spid="_x0000_s1026" type="#_x0000_t32" style="position:absolute;margin-left:457pt;margin-top:26pt;width:1pt;height:19.6pt;z-index:-251642368;visibility:visible;mso-wrap-style:square;mso-wrap-distance-left:0;mso-wrap-distance-top:0;mso-wrap-distance-right:0;mso-wrap-distance-bottom:0;mso-position-horizontal:absolute;mso-position-horizontal-relative:margin;mso-position-vertical:absolute;mso-position-vertical-relative:text" o:gfxdata="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" filled="t" strokeweight="1pt">
+              <v:shape w14:anchorId="3F90907F" id="Straight Arrow Connector 61" o:spid="_x0000_s1026" type="#_x0000_t32" style="position:absolute;margin-left:457pt;margin-top:26pt;width:1pt;height:19.6pt;z-index:-251642368;visibility:visible;mso-wrap-style:square;mso-wrap-distance-left:0;mso-wrap-distance-top:0;mso-wrap-distance-right:0;mso-wrap-distance-bottom:0;mso-position-horizontal:absolute;mso-position-horizontal-relative:margin;mso-position-vertical:absolute;mso-position-vertical-relative:text" o:gfxdata="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" filled="t" strokeweight="1pt">
                 <v:stroke joinstyle="miter"/>
                 <w10:wrap type="square" anchorx="margin"/>
               </v:shape>
@@ -16085,7 +16900,7 @@
           </mc:Choice>
           <mc:Fallback>
             <w:pict>
-              <v:shape w14:anchorId="492660B5" id="Straight Arrow Connector 68" o:spid="_x0000_s1026" type="#_x0000_t32" style="position:absolute;margin-left:-4pt;margin-top:26pt;width:1pt;height:19.6pt;z-index:-251641344;visibility:visible;mso-wrap-style:square;mso-wrap-distance-left:0;mso-wrap-distance-top:0;mso-wrap-distance-right:0;mso-wrap-distance-bottom:0;mso-position-horizontal:absolute;mso-position-horizontal-relative:margin;mso-position-vertical:absolute;mso-position-vertical-relative:text" o:gfxdata="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" filled="t" strokeweight="1pt">
+              <v:shape w14:anchorId="20379AA7" id="Straight Arrow Connector 68" o:spid="_x0000_s1026" type="#_x0000_t32" style="position:absolute;margin-left:-4pt;margin-top:26pt;width:1pt;height:19.6pt;z-index:-251641344;visibility:visible;mso-wrap-style:square;mso-wrap-distance-left:0;mso-wrap-distance-top:0;mso-wrap-distance-right:0;mso-wrap-distance-bottom:0;mso-position-horizontal:absolute;mso-position-horizontal-relative:margin;mso-position-vertical:absolute;mso-position-vertical-relative:text" o:gfxdata="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" filled="t" strokeweight="1pt">
                 <v:stroke joinstyle="miter"/>
                 <w10:wrap type="square" anchorx="margin"/>
               </v:shape>
@@ -16121,7 +16936,6 @@
         <w:rPr>
           <w:noProof/>
         </w:rPr>
-        <w:lastRenderedPageBreak/>
         <mc:AlternateContent>
           <mc:Choice Requires="wps">
             <w:drawing>
@@ -16172,7 +16986,7 @@
           </mc:Choice>
           <mc:Fallback>
             <w:pict>
-              <v:shape w14:anchorId="1DE5DE67" id="Straight Arrow Connector 21" o:spid="_x0000_s1026" type="#_x0000_t32" style="position:absolute;margin-left:457pt;margin-top:29pt;width:1pt;height:17.3pt;z-index:-251640320;visibility:visible;mso-wrap-style:square;mso-wrap-distance-left:0;mso-wrap-distance-top:0;mso-wrap-distance-right:0;mso-wrap-distance-bottom:0;mso-position-horizontal:absolute;mso-position-horizontal-relative:margin;mso-position-vertical:absolute;mso-position-vertical-relative:text" o:gfxdata="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" filled="t" strokeweight="1pt">
+              <v:shape w14:anchorId="7729E07C" id="Straight Arrow Connector 21" o:spid="_x0000_s1026" type="#_x0000_t32" style="position:absolute;margin-left:457pt;margin-top:29pt;width:1pt;height:17.3pt;z-index:-251640320;visibility:visible;mso-wrap-style:square;mso-wrap-distance-left:0;mso-wrap-distance-top:0;mso-wrap-distance-right:0;mso-wrap-distance-bottom:0;mso-position-horizontal:absolute;mso-position-horizontal-relative:margin;mso-position-vertical:absolute;mso-position-vertical-relative:text" o:gfxdata="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" filled="t" strokeweight="1pt">
                 <v:stroke joinstyle="miter"/>
                 <w10:wrap type="square" anchorx="margin"/>
               </v:shape>
@@ -16234,7 +17048,7 @@
           </mc:Choice>
           <mc:Fallback>
             <w:pict>
-              <v:shape w14:anchorId="44BEB99C" id="Straight Arrow Connector 8" o:spid="_x0000_s1026" type="#_x0000_t32" style="position:absolute;margin-left:-4pt;margin-top:29pt;width:463pt;height:1pt;z-index:-251639296;visibility:visible;mso-wrap-style:square;mso-wrap-distance-left:0;mso-wrap-distance-top:0;mso-wrap-distance-right:0;mso-wrap-distance-bottom:0;mso-position-horizontal:absolute;mso-position-horizontal-relative:margin;mso-position-vertical:absolute;mso-position-vertical-relative:text" o:gfxdata="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" filled="t" strokeweight="1pt">
+              <v:shape w14:anchorId="7FD7B63D" id="Straight Arrow Connector 8" o:spid="_x0000_s1026" type="#_x0000_t32" style="position:absolute;margin-left:-4pt;margin-top:29pt;width:463pt;height:1pt;z-index:-251639296;visibility:visible;mso-wrap-style:square;mso-wrap-distance-left:0;mso-wrap-distance-top:0;mso-wrap-distance-right:0;mso-wrap-distance-bottom:0;mso-position-horizontal:absolute;mso-position-horizontal-relative:margin;mso-position-vertical:absolute;mso-position-vertical-relative:text" o:gfxdata="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" filled="t" strokeweight="1pt">
                 <v:stroke joinstyle="miter"/>
                 <w10:wrap type="square" anchorx="margin"/>
               </v:shape>
@@ -16296,7 +17110,7 @@
           </mc:Choice>
           <mc:Fallback>
             <w:pict>
-              <v:shape w14:anchorId="58C83C20" id="Straight Arrow Connector 9" o:spid="_x0000_s1026" type="#_x0000_t32" style="position:absolute;margin-left:-4pt;margin-top:29pt;width:1pt;height:17.3pt;z-index:-251638272;visibility:visible;mso-wrap-style:square;mso-wrap-distance-left:0;mso-wrap-distance-top:0;mso-wrap-distance-right:0;mso-wrap-distance-bottom:0;mso-position-horizontal:absolute;mso-position-horizontal-relative:margin;mso-position-vertical:absolute;mso-position-vertical-relative:text" o:gfxdata="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" filled="t" strokeweight="1pt">
+              <v:shape w14:anchorId="40C1D822" id="Straight Arrow Connector 9" o:spid="_x0000_s1026" type="#_x0000_t32" style="position:absolute;margin-left:-4pt;margin-top:29pt;width:1pt;height:17.3pt;z-index:-251638272;visibility:visible;mso-wrap-style:square;mso-wrap-distance-left:0;mso-wrap-distance-top:0;mso-wrap-distance-right:0;mso-wrap-distance-bottom:0;mso-position-horizontal:absolute;mso-position-horizontal-relative:margin;mso-position-vertical:absolute;mso-position-vertical-relative:text" o:gfxdata="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" filled="t" strokeweight="1pt">
                 <v:stroke joinstyle="miter"/>
                 <w10:wrap type="square" anchorx="margin"/>
               </v:shape>
@@ -16402,7 +17216,7 @@
           </mc:Choice>
           <mc:Fallback>
             <w:pict>
-              <v:shape w14:anchorId="1CA42535" id="Straight Arrow Connector 22" o:spid="_x0000_s1026" type="#_x0000_t32" style="position:absolute;margin-left:-4pt;margin-top:1pt;width:463pt;height:1pt;z-index:-251637248;visibility:visible;mso-wrap-style:square;mso-wrap-distance-left:0;mso-wrap-distance-top:0;mso-wrap-distance-right:0;mso-wrap-distance-bottom:0;mso-position-horizontal:absolute;mso-position-horizontal-relative:margin;mso-position-vertical:absolute;mso-position-vertical-relative:text" o:gfxdata="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" filled="t" strokeweight="1pt">
+              <v:shape w14:anchorId="500EB2A9" id="Straight Arrow Connector 22" o:spid="_x0000_s1026" type="#_x0000_t32" style="position:absolute;margin-left:-4pt;margin-top:1pt;width:463pt;height:1pt;z-index:-251637248;visibility:visible;mso-wrap-style:square;mso-wrap-distance-left:0;mso-wrap-distance-top:0;mso-wrap-distance-right:0;mso-wrap-distance-bottom:0;mso-position-horizontal:absolute;mso-position-horizontal-relative:margin;mso-position-vertical:absolute;mso-position-vertical-relative:text" o:gfxdata="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" filled="t" strokeweight="1pt">
                 <v:stroke joinstyle="miter"/>
                 <w10:wrap type="square" anchorx="margin"/>
               </v:shape>
@@ -16828,7 +17642,7 @@
           </mc:Choice>
           <mc:Fallback>
             <w:pict>
-              <v:shape w14:anchorId="618294B2" id="Straight Arrow Connector 23" o:spid="_x0000_s1026" type="#_x0000_t32" style="position:absolute;margin-left:-4pt;margin-top:26pt;width:463pt;height:1pt;z-index:-251636224;visibility:visible;mso-wrap-style:square;mso-wrap-distance-left:0;mso-wrap-distance-top:0;mso-wrap-distance-right:0;mso-wrap-distance-bottom:0;mso-position-horizontal:absolute;mso-position-horizontal-relative:margin;mso-position-vertical:absolute;mso-position-vertical-relative:text" o:gfxdata="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" filled="t" strokeweight="1pt">
+              <v:shape w14:anchorId="1A96DBA7" id="Straight Arrow Connector 23" o:spid="_x0000_s1026" type="#_x0000_t32" style="position:absolute;margin-left:-4pt;margin-top:26pt;width:463pt;height:1pt;z-index:-251636224;visibility:visible;mso-wrap-style:square;mso-wrap-distance-left:0;mso-wrap-distance-top:0;mso-wrap-distance-right:0;mso-wrap-distance-bottom:0;mso-position-horizontal:absolute;mso-position-horizontal-relative:margin;mso-position-vertical:absolute;mso-position-vertical-relative:text" o:gfxdata="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" filled="t" strokeweight="1pt">
                 <v:stroke joinstyle="miter"/>
                 <w10:wrap type="square" anchorx="margin"/>
               </v:shape>
@@ -16890,7 +17704,7 @@
           </mc:Choice>
           <mc:Fallback>
             <w:pict>
-              <v:shape w14:anchorId="58E29F6B" id="Straight Arrow Connector 7" o:spid="_x0000_s1026" type="#_x0000_t32" style="position:absolute;margin-left:457pt;margin-top:26pt;width:1pt;height:19.6pt;z-index:-251635200;visibility:visible;mso-wrap-style:square;mso-wrap-distance-left:0;mso-wrap-distance-top:0;mso-wrap-distance-right:0;mso-wrap-distance-bottom:0;mso-position-horizontal:absolute;mso-position-horizontal-relative:margin;mso-position-vertical:absolute;mso-position-vertical-relative:text" o:gfxdata="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" filled="t" strokeweight="1pt">
+              <v:shape w14:anchorId="449B5FD7" id="Straight Arrow Connector 7" o:spid="_x0000_s1026" type="#_x0000_t32" style="position:absolute;margin-left:457pt;margin-top:26pt;width:1pt;height:19.6pt;z-index:-251635200;visibility:visible;mso-wrap-style:square;mso-wrap-distance-left:0;mso-wrap-distance-top:0;mso-wrap-distance-right:0;mso-wrap-distance-bottom:0;mso-position-horizontal:absolute;mso-position-horizontal-relative:margin;mso-position-vertical:absolute;mso-position-vertical-relative:text" o:gfxdata="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" filled="t" strokeweight="1pt">
                 <v:stroke joinstyle="miter"/>
                 <w10:wrap type="square" anchorx="margin"/>
               </v:shape>
@@ -16952,7 +17766,7 @@
           </mc:Choice>
           <mc:Fallback>
             <w:pict>
-              <v:shape w14:anchorId="651F0137" id="Straight Arrow Connector 69" o:spid="_x0000_s1026" type="#_x0000_t32" style="position:absolute;margin-left:-4pt;margin-top:26pt;width:1pt;height:19.6pt;z-index:-251634176;visibility:visible;mso-wrap-style:square;mso-wrap-distance-left:0;mso-wrap-distance-top:0;mso-wrap-distance-right:0;mso-wrap-distance-bottom:0;mso-position-horizontal:absolute;mso-position-horizontal-relative:margin;mso-position-vertical:absolute;mso-position-vertical-relative:text" o:gfxdata="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" filled="t" strokeweight="1pt">
+              <v:shape w14:anchorId="14B196BB" id="Straight Arrow Connector 69" o:spid="_x0000_s1026" type="#_x0000_t32" style="position:absolute;margin-left:-4pt;margin-top:26pt;width:1pt;height:19.6pt;z-index:-251634176;visibility:visible;mso-wrap-style:square;mso-wrap-distance-left:0;mso-wrap-distance-top:0;mso-wrap-distance-right:0;mso-wrap-distance-bottom:0;mso-position-horizontal:absolute;mso-position-horizontal-relative:margin;mso-position-vertical:absolute;mso-position-vertical-relative:text" o:gfxdata="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" filled="t" strokeweight="1pt">
                 <v:stroke joinstyle="miter"/>
                 <w10:wrap type="square" anchorx="margin"/>
               </v:shape>
@@ -17082,7 +17896,7 @@
           </mc:Choice>
           <mc:Fallback>
             <w:pict>
-              <v:shape w14:anchorId="6521EB7B" id="Straight Arrow Connector 77" o:spid="_x0000_s1026" type="#_x0000_t32" style="position:absolute;margin-left:-4pt;margin-top:1pt;width:463pt;height:1pt;z-index:-251633152;visibility:visible;mso-wrap-style:square;mso-wrap-distance-left:0;mso-wrap-distance-top:0;mso-wrap-distance-right:0;mso-wrap-distance-bottom:0;mso-position-horizontal:absolute;mso-position-horizontal-relative:margin;mso-position-vertical:absolute;mso-position-vertical-relative:text" o:gfxdata="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" filled="t" strokeweight="1pt">
+              <v:shape w14:anchorId="51B524D8" id="Straight Arrow Connector 77" o:spid="_x0000_s1026" type="#_x0000_t32" style="position:absolute;margin-left:-4pt;margin-top:1pt;width:463pt;height:1pt;z-index:-251633152;visibility:visible;mso-wrap-style:square;mso-wrap-distance-left:0;mso-wrap-distance-top:0;mso-wrap-distance-right:0;mso-wrap-distance-bottom:0;mso-position-horizontal:absolute;mso-position-horizontal-relative:margin;mso-position-vertical:absolute;mso-position-vertical-relative:text" o:gfxdata="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" filled="t" strokeweight="1pt">
                 <v:stroke joinstyle="miter"/>
                 <w10:wrap type="square" anchorx="margin"/>
               </v:shape>
@@ -17144,7 +17958,7 @@
           </mc:Choice>
           <mc:Fallback>
             <w:pict>
-              <v:shape w14:anchorId="674EFEE4" id="Straight Arrow Connector 78" o:spid="_x0000_s1026" type="#_x0000_t32" style="position:absolute;margin-left:-4pt;margin-top:34pt;width:1pt;height:17.3pt;z-index:-251632128;visibility:visible;mso-wrap-style:square;mso-wrap-distance-left:0;mso-wrap-distance-top:0;mso-wrap-distance-right:0;mso-wrap-distance-bottom:0;mso-position-horizontal:absolute;mso-position-horizontal-relative:margin;mso-position-vertical:absolute;mso-position-vertical-relative:text" o:gfxdata="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" filled="t" strokeweight="1pt">
+              <v:shape w14:anchorId="2DF0C25F" id="Straight Arrow Connector 78" o:spid="_x0000_s1026" type="#_x0000_t32" style="position:absolute;margin-left:-4pt;margin-top:34pt;width:1pt;height:17.3pt;z-index:-251632128;visibility:visible;mso-wrap-style:square;mso-wrap-distance-left:0;mso-wrap-distance-top:0;mso-wrap-distance-right:0;mso-wrap-distance-bottom:0;mso-position-horizontal:absolute;mso-position-horizontal-relative:margin;mso-position-vertical:absolute;mso-position-vertical-relative:text" o:gfxdata="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" filled="t" strokeweight="1pt">
                 <v:stroke joinstyle="miter"/>
                 <w10:wrap type="square" anchorx="margin"/>
               </v:shape>
@@ -17206,7 +18020,7 @@
           </mc:Choice>
           <mc:Fallback>
             <w:pict>
-              <v:shape w14:anchorId="1C4110EC" id="Straight Arrow Connector 73" o:spid="_x0000_s1026" type="#_x0000_t32" style="position:absolute;margin-left:457pt;margin-top:34pt;width:1pt;height:17.3pt;z-index:-251631104;visibility:visible;mso-wrap-style:square;mso-wrap-distance-left:0;mso-wrap-distance-top:0;mso-wrap-distance-right:0;mso-wrap-distance-bottom:0;mso-position-horizontal:absolute;mso-position-horizontal-relative:margin;mso-position-vertical:absolute;mso-position-vertical-relative:text" o:gfxdata="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" filled="t" strokeweight="1pt">
+              <v:shape w14:anchorId="0EB4BD24" id="Straight Arrow Connector 73" o:spid="_x0000_s1026" type="#_x0000_t32" style="position:absolute;margin-left:457pt;margin-top:34pt;width:1pt;height:17.3pt;z-index:-251631104;visibility:visible;mso-wrap-style:square;mso-wrap-distance-left:0;mso-wrap-distance-top:0;mso-wrap-distance-right:0;mso-wrap-distance-bottom:0;mso-position-horizontal:absolute;mso-position-horizontal-relative:margin;mso-position-vertical:absolute;mso-position-vertical-relative:text" o:gfxdata="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" filled="t" strokeweight="1pt">
                 <v:stroke joinstyle="miter"/>
                 <w10:wrap type="square" anchorx="margin"/>
               </v:shape>
@@ -17268,7 +18082,7 @@
           </mc:Choice>
           <mc:Fallback>
             <w:pict>
-              <v:shape w14:anchorId="09F40A44" id="Straight Arrow Connector 75" o:spid="_x0000_s1026" type="#_x0000_t32" style="position:absolute;margin-left:-4pt;margin-top:34pt;width:463pt;height:1pt;z-index:-251630080;visibility:visible;mso-wrap-style:square;mso-wrap-distance-left:0;mso-wrap-distance-top:0;mso-wrap-distance-right:0;mso-wrap-distance-bottom:0;mso-position-horizontal:absolute;mso-position-horizontal-relative:margin;mso-position-vertical:absolute;mso-position-vertical-relative:text" o:gfxdata="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" filled="t" strokeweight="1pt">
+              <v:shape w14:anchorId="161BB6A9" id="Straight Arrow Connector 75" o:spid="_x0000_s1026" type="#_x0000_t32" style="position:absolute;margin-left:-4pt;margin-top:34pt;width:463pt;height:1pt;z-index:-251630080;visibility:visible;mso-wrap-style:square;mso-wrap-distance-left:0;mso-wrap-distance-top:0;mso-wrap-distance-right:0;mso-wrap-distance-bottom:0;mso-position-horizontal:absolute;mso-position-horizontal-relative:margin;mso-position-vertical:absolute;mso-position-vertical-relative:text" o:gfxdata="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" filled="t" strokeweight="1pt">
                 <v:stroke joinstyle="miter"/>
                 <w10:wrap type="square" anchorx="margin"/>
               </v:shape>
@@ -17397,7 +18211,7 @@
           </mc:Choice>
           <mc:Fallback>
             <w:pict>
-              <v:shape w14:anchorId="60966E49" id="Straight Arrow Connector 57" o:spid="_x0000_s1026" type="#_x0000_t32" style="position:absolute;margin-left:0;margin-top:24pt;width:453.45pt;height:1pt;z-index:-251629056;visibility:visible;mso-wrap-style:square;mso-wrap-distance-left:0;mso-wrap-distance-top:0;mso-wrap-distance-right:0;mso-wrap-distance-bottom:0;mso-position-horizontal:absolute;mso-position-horizontal-relative:margin;mso-position-vertical:absolute;mso-position-vertical-relative:text" o:gfxdata="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" filled="t" strokeweight="1pt">
+              <v:shape w14:anchorId="23439ECC" id="Straight Arrow Connector 57" o:spid="_x0000_s1026" type="#_x0000_t32" style="position:absolute;margin-left:0;margin-top:24pt;width:453.45pt;height:1pt;z-index:-251629056;visibility:visible;mso-wrap-style:square;mso-wrap-distance-left:0;mso-wrap-distance-top:0;mso-wrap-distance-right:0;mso-wrap-distance-bottom:0;mso-position-horizontal:absolute;mso-position-horizontal-relative:margin;mso-position-vertical:absolute;mso-position-vertical-relative:text" o:gfxdata="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" filled="t" strokeweight="1pt">
                 <v:stroke joinstyle="miter"/>
                 <w10:wrap type="square" anchorx="margin"/>
               </v:shape>
@@ -17459,7 +18273,7 @@
           </mc:Choice>
           <mc:Fallback>
             <w:pict>
-              <v:shape w14:anchorId="3335D93B" id="Straight Arrow Connector 55" o:spid="_x0000_s1026" type="#_x0000_t32" style="position:absolute;margin-left:-4pt;margin-top:1pt;width:463pt;height:1pt;z-index:-251628032;visibility:visible;mso-wrap-style:square;mso-wrap-distance-left:0;mso-wrap-distance-top:0;mso-wrap-distance-right:0;mso-wrap-distance-bottom:0;mso-position-horizontal:absolute;mso-position-horizontal-relative:margin;mso-position-vertical:absolute;mso-position-vertical-relative:text" o:gfxdata="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" filled="t" strokeweight="1pt">
+              <v:shape w14:anchorId="1DE54DB9" id="Straight Arrow Connector 55" o:spid="_x0000_s1026" type="#_x0000_t32" style="position:absolute;margin-left:-4pt;margin-top:1pt;width:463pt;height:1pt;z-index:-251628032;visibility:visible;mso-wrap-style:square;mso-wrap-distance-left:0;mso-wrap-distance-top:0;mso-wrap-distance-right:0;mso-wrap-distance-bottom:0;mso-position-horizontal:absolute;mso-position-horizontal-relative:margin;mso-position-vertical:absolute;mso-position-vertical-relative:text" o:gfxdata="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" filled="t" strokeweight="1pt">
                 <v:stroke joinstyle="miter"/>
                 <w10:wrap type="square" anchorx="margin"/>
               </v:shape>
@@ -17751,7 +18565,7 @@
           </mc:Choice>
           <mc:Fallback>
             <w:pict>
-              <v:shape w14:anchorId="741B0772" id="Straight Arrow Connector 56" o:spid="_x0000_s1026" type="#_x0000_t32" style="position:absolute;margin-left:-4pt;margin-top:38pt;width:1pt;height:17.3pt;z-index:-251627008;visibility:visible;mso-wrap-style:square;mso-wrap-distance-left:0;mso-wrap-distance-top:0;mso-wrap-distance-right:0;mso-wrap-distance-bottom:0;mso-position-horizontal:absolute;mso-position-horizontal-relative:margin;mso-position-vertical:absolute;mso-position-vertical-relative:text" o:gfxdata="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" filled="t" strokeweight="1pt">
+              <v:shape w14:anchorId="7421FDEC" id="Straight Arrow Connector 56" o:spid="_x0000_s1026" type="#_x0000_t32" style="position:absolute;margin-left:-4pt;margin-top:38pt;width:1pt;height:17.3pt;z-index:-251627008;visibility:visible;mso-wrap-style:square;mso-wrap-distance-left:0;mso-wrap-distance-top:0;mso-wrap-distance-right:0;mso-wrap-distance-bottom:0;mso-position-horizontal:absolute;mso-position-horizontal-relative:margin;mso-position-vertical:absolute;mso-position-vertical-relative:text" o:gfxdata="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" filled="t" strokeweight="1pt">
                 <v:stroke joinstyle="miter"/>
                 <w10:wrap type="square" anchorx="margin"/>
               </v:shape>
@@ -17813,7 +18627,7 @@
           </mc:Choice>
           <mc:Fallback>
             <w:pict>
-              <v:shape w14:anchorId="6B92C33E" id="Straight Arrow Connector 53" o:spid="_x0000_s1026" type="#_x0000_t32" style="position:absolute;margin-left:457pt;margin-top:38pt;width:1pt;height:17.3pt;z-index:-251625984;visibility:visible;mso-wrap-style:square;mso-wrap-distance-left:0;mso-wrap-distance-top:0;mso-wrap-distance-right:0;mso-wrap-distance-bottom:0;mso-position-horizontal:absolute;mso-position-horizontal-relative:margin;mso-position-vertical:absolute;mso-position-vertical-relative:text" o:gfxdata="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" filled="t" strokeweight="1pt">
+              <v:shape w14:anchorId="69C720F1" id="Straight Arrow Connector 53" o:spid="_x0000_s1026" type="#_x0000_t32" style="position:absolute;margin-left:457pt;margin-top:38pt;width:1pt;height:17.3pt;z-index:-251625984;visibility:visible;mso-wrap-style:square;mso-wrap-distance-left:0;mso-wrap-distance-top:0;mso-wrap-distance-right:0;mso-wrap-distance-bottom:0;mso-position-horizontal:absolute;mso-position-horizontal-relative:margin;mso-position-vertical:absolute;mso-position-vertical-relative:text" o:gfxdata="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" filled="t" strokeweight="1pt">
                 <v:stroke joinstyle="miter"/>
                 <w10:wrap type="square" anchorx="margin"/>
               </v:shape>
@@ -17875,7 +18689,7 @@
           </mc:Choice>
           <mc:Fallback>
             <w:pict>
-              <v:shape w14:anchorId="0CA20DFC" id="Straight Arrow Connector 54" o:spid="_x0000_s1026" type="#_x0000_t32" style="position:absolute;margin-left:-4pt;margin-top:38pt;width:463pt;height:1pt;z-index:-251624960;visibility:visible;mso-wrap-style:square;mso-wrap-distance-left:0;mso-wrap-distance-top:0;mso-wrap-distance-right:0;mso-wrap-distance-bottom:0;mso-position-horizontal:absolute;mso-position-horizontal-relative:margin;mso-position-vertical:absolute;mso-position-vertical-relative:text" o:gfxdata="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" filled="t" strokeweight="1pt">
+              <v:shape w14:anchorId="755D9B0A" id="Straight Arrow Connector 54" o:spid="_x0000_s1026" type="#_x0000_t32" style="position:absolute;margin-left:-4pt;margin-top:38pt;width:463pt;height:1pt;z-index:-251624960;visibility:visible;mso-wrap-style:square;mso-wrap-distance-left:0;mso-wrap-distance-top:0;mso-wrap-distance-right:0;mso-wrap-distance-bottom:0;mso-position-horizontal:absolute;mso-position-horizontal-relative:margin;mso-position-vertical:absolute;mso-position-vertical-relative:text" o:gfxdata="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" filled="t" strokeweight="1pt">
                 <v:stroke joinstyle="miter"/>
                 <w10:wrap type="square" anchorx="margin"/>
               </v:shape>
@@ -18008,7 +18822,7 @@
           </mc:Choice>
           <mc:Fallback>
             <w:pict>
-              <v:shape w14:anchorId="306EA885" id="Straight Arrow Connector 51" o:spid="_x0000_s1026" type="#_x0000_t32" style="position:absolute;margin-left:-4pt;margin-top:1pt;width:463pt;height:1pt;z-index:-251623936;visibility:visible;mso-wrap-style:square;mso-wrap-distance-left:0;mso-wrap-distance-top:0;mso-wrap-distance-right:0;mso-wrap-distance-bottom:0;mso-position-horizontal:absolute;mso-position-horizontal-relative:margin;mso-position-vertical:absolute;mso-position-vertical-relative:text" o:gfxdata="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" filled="t" strokeweight="1pt">
+              <v:shape w14:anchorId="6E0C6144" id="Straight Arrow Connector 51" o:spid="_x0000_s1026" type="#_x0000_t32" style="position:absolute;margin-left:-4pt;margin-top:1pt;width:463pt;height:1pt;z-index:-251623936;visibility:visible;mso-wrap-style:square;mso-wrap-distance-left:0;mso-wrap-distance-top:0;mso-wrap-distance-right:0;mso-wrap-distance-bottom:0;mso-position-horizontal:absolute;mso-position-horizontal-relative:margin;mso-position-vertical:absolute;mso-position-vertical-relative:text" o:gfxdata="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" filled="t" strokeweight="1pt">
                 <v:stroke joinstyle="miter"/>
                 <w10:wrap type="square" anchorx="margin"/>
               </v:shape>
@@ -18242,7 +19056,7 @@
           </mc:Choice>
           <mc:Fallback>
             <w:pict>
-              <v:shape w14:anchorId="74643353" id="Straight Arrow Connector 52" o:spid="_x0000_s1026" type="#_x0000_t32" style="position:absolute;margin-left:-4pt;margin-top:38pt;width:1pt;height:17.3pt;z-index:-251622912;visibility:visible;mso-wrap-style:square;mso-wrap-distance-left:0;mso-wrap-distance-top:0;mso-wrap-distance-right:0;mso-wrap-distance-bottom:0;mso-position-horizontal:absolute;mso-position-horizontal-relative:margin;mso-position-vertical:absolute;mso-position-vertical-relative:text" o:gfxdata="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" filled="t" strokeweight="1pt">
+              <v:shape w14:anchorId="57C03DC8" id="Straight Arrow Connector 52" o:spid="_x0000_s1026" type="#_x0000_t32" style="position:absolute;margin-left:-4pt;margin-top:38pt;width:1pt;height:17.3pt;z-index:-251622912;visibility:visible;mso-wrap-style:square;mso-wrap-distance-left:0;mso-wrap-distance-top:0;mso-wrap-distance-right:0;mso-wrap-distance-bottom:0;mso-position-horizontal:absolute;mso-position-horizontal-relative:margin;mso-position-vertical:absolute;mso-position-vertical-relative:text" o:gfxdata="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" filled="t" strokeweight="1pt">
                 <v:stroke joinstyle="miter"/>
                 <w10:wrap type="square" anchorx="margin"/>
               </v:shape>
@@ -18304,7 +19118,7 @@
           </mc:Choice>
           <mc:Fallback>
             <w:pict>
-              <v:shape w14:anchorId="4461E6E6" id="Straight Arrow Connector 59" o:spid="_x0000_s1026" type="#_x0000_t32" style="position:absolute;margin-left:457pt;margin-top:38pt;width:1pt;height:17.3pt;z-index:-251621888;visibility:visible;mso-wrap-style:square;mso-wrap-distance-left:0;mso-wrap-distance-top:0;mso-wrap-distance-right:0;mso-wrap-distance-bottom:0;mso-position-horizontal:absolute;mso-position-horizontal-relative:margin;mso-position-vertical:absolute;mso-position-vertical-relative:text" o:gfxdata="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" filled="t" strokeweight="1pt">
+              <v:shape w14:anchorId="65DF26B2" id="Straight Arrow Connector 59" o:spid="_x0000_s1026" type="#_x0000_t32" style="position:absolute;margin-left:457pt;margin-top:38pt;width:1pt;height:17.3pt;z-index:-251621888;visibility:visible;mso-wrap-style:square;mso-wrap-distance-left:0;mso-wrap-distance-top:0;mso-wrap-distance-right:0;mso-wrap-distance-bottom:0;mso-position-horizontal:absolute;mso-position-horizontal-relative:margin;mso-position-vertical:absolute;mso-position-vertical-relative:text" o:gfxdata="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" filled="t" strokeweight="1pt">
                 <v:stroke joinstyle="miter"/>
                 <w10:wrap type="square" anchorx="margin"/>
               </v:shape>
@@ -18366,7 +19180,7 @@
           </mc:Choice>
           <mc:Fallback>
             <w:pict>
-              <v:shape w14:anchorId="6506DF79" id="Straight Arrow Connector 60" o:spid="_x0000_s1026" type="#_x0000_t32" style="position:absolute;margin-left:-4pt;margin-top:38pt;width:463pt;height:1pt;z-index:-251620864;visibility:visible;mso-wrap-style:square;mso-wrap-distance-left:0;mso-wrap-distance-top:0;mso-wrap-distance-right:0;mso-wrap-distance-bottom:0;mso-position-horizontal:absolute;mso-position-horizontal-relative:margin;mso-position-vertical:absolute;mso-position-vertical-relative:text" o:gfxdata="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" filled="t" strokeweight="1pt">
+              <v:shape w14:anchorId="05A57775" id="Straight Arrow Connector 60" o:spid="_x0000_s1026" type="#_x0000_t32" style="position:absolute;margin-left:-4pt;margin-top:38pt;width:463pt;height:1pt;z-index:-251620864;visibility:visible;mso-wrap-style:square;mso-wrap-distance-left:0;mso-wrap-distance-top:0;mso-wrap-distance-right:0;mso-wrap-distance-bottom:0;mso-position-horizontal:absolute;mso-position-horizontal-relative:margin;mso-position-vertical:absolute;mso-position-vertical-relative:text" o:gfxdata="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" filled="t" strokeweight="1pt">
                 <v:stroke joinstyle="miter"/>
                 <w10:wrap type="square" anchorx="margin"/>
               </v:shape>
@@ -18499,7 +19313,7 @@
           </mc:Choice>
           <mc:Fallback>
             <w:pict>
-              <v:shape w14:anchorId="5498B52A" id="Straight Arrow Connector 58" o:spid="_x0000_s1026" type="#_x0000_t32" style="position:absolute;margin-left:-4pt;margin-top:1pt;width:463pt;height:1pt;z-index:-251619840;visibility:visible;mso-wrap-style:square;mso-wrap-distance-left:0;mso-wrap-distance-top:0;mso-wrap-distance-right:0;mso-wrap-distance-bottom:0;mso-position-horizontal:absolute;mso-position-horizontal-relative:margin;mso-position-vertical:absolute;mso-position-vertical-relative:text" o:gfxdata="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" filled="t" strokeweight="1pt">
+              <v:shape w14:anchorId="37F5DF1C" id="Straight Arrow Connector 58" o:spid="_x0000_s1026" type="#_x0000_t32" style="position:absolute;margin-left:-4pt;margin-top:1pt;width:463pt;height:1pt;z-index:-251619840;visibility:visible;mso-wrap-style:square;mso-wrap-distance-left:0;mso-wrap-distance-top:0;mso-wrap-distance-right:0;mso-wrap-distance-bottom:0;mso-position-horizontal:absolute;mso-position-horizontal-relative:margin;mso-position-vertical:absolute;mso-position-vertical-relative:text" o:gfxdata="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" filled="t" strokeweight="1pt">
                 <v:stroke joinstyle="miter"/>
                 <w10:wrap type="square" anchorx="margin"/>
               </v:shape>
@@ -18778,7 +19592,7 @@
           </mc:Choice>
           <mc:Fallback>
             <w:pict>
-              <v:shape w14:anchorId="623AC8F0" id="Straight Arrow Connector 17" o:spid="_x0000_s1026" type="#_x0000_t32" style="position:absolute;margin-left:-4pt;margin-top:38pt;width:1pt;height:19.6pt;z-index:-251618816;visibility:visible;mso-wrap-style:square;mso-wrap-distance-left:0;mso-wrap-distance-top:0;mso-wrap-distance-right:0;mso-wrap-distance-bottom:0;mso-position-horizontal:absolute;mso-position-horizontal-relative:margin;mso-position-vertical:absolute;mso-position-vertical-relative:text" o:gfxdata="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" filled="t" strokeweight="1pt">
+              <v:shape w14:anchorId="75EF586F" id="Straight Arrow Connector 17" o:spid="_x0000_s1026" type="#_x0000_t32" style="position:absolute;margin-left:-4pt;margin-top:38pt;width:1pt;height:19.6pt;z-index:-251618816;visibility:visible;mso-wrap-style:square;mso-wrap-distance-left:0;mso-wrap-distance-top:0;mso-wrap-distance-right:0;mso-wrap-distance-bottom:0;mso-position-horizontal:absolute;mso-position-horizontal-relative:margin;mso-position-vertical:absolute;mso-position-vertical-relative:text" o:gfxdata="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" filled="t" strokeweight="1pt">
                 <v:stroke joinstyle="miter"/>
                 <w10:wrap type="square" anchorx="margin"/>
               </v:shape>
@@ -18840,7 +19654,7 @@
           </mc:Choice>
           <mc:Fallback>
             <w:pict>
-              <v:shape w14:anchorId="258788B1" id="Straight Arrow Connector 18" o:spid="_x0000_s1026" type="#_x0000_t32" style="position:absolute;margin-left:457pt;margin-top:38pt;width:1pt;height:19.6pt;z-index:-251617792;visibility:visible;mso-wrap-style:square;mso-wrap-distance-left:0;mso-wrap-distance-top:0;mso-wrap-distance-right:0;mso-wrap-distance-bottom:0;mso-position-horizontal:absolute;mso-position-horizontal-relative:margin;mso-position-vertical:absolute;mso-position-vertical-relative:text" o:gfxdata="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" filled="t" strokeweight="1pt">
+              <v:shape w14:anchorId="57A5290F" id="Straight Arrow Connector 18" o:spid="_x0000_s1026" type="#_x0000_t32" style="position:absolute;margin-left:457pt;margin-top:38pt;width:1pt;height:19.6pt;z-index:-251617792;visibility:visible;mso-wrap-style:square;mso-wrap-distance-left:0;mso-wrap-distance-top:0;mso-wrap-distance-right:0;mso-wrap-distance-bottom:0;mso-position-horizontal:absolute;mso-position-horizontal-relative:margin;mso-position-vertical:absolute;mso-position-vertical-relative:text" o:gfxdata="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" filled="t" strokeweight="1pt">
                 <v:stroke joinstyle="miter"/>
                 <w10:wrap type="square" anchorx="margin"/>
               </v:shape>
@@ -18902,7 +19716,7 @@
           </mc:Choice>
           <mc:Fallback>
             <w:pict>
-              <v:shape w14:anchorId="4594BCB7" id="Straight Arrow Connector 15" o:spid="_x0000_s1026" type="#_x0000_t32" style="position:absolute;margin-left:-4pt;margin-top:38pt;width:463pt;height:1pt;z-index:-251616768;visibility:visible;mso-wrap-style:square;mso-wrap-distance-left:0;mso-wrap-distance-top:0;mso-wrap-distance-right:0;mso-wrap-distance-bottom:0;mso-position-horizontal:absolute;mso-position-horizontal-relative:margin;mso-position-vertical:absolute;mso-position-vertical-relative:text" o:gfxdata="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" filled="t" strokeweight="1pt">
+              <v:shape w14:anchorId="2D0C8FF5" id="Straight Arrow Connector 15" o:spid="_x0000_s1026" type="#_x0000_t32" style="position:absolute;margin-left:-4pt;margin-top:38pt;width:463pt;height:1pt;z-index:-251616768;visibility:visible;mso-wrap-style:square;mso-wrap-distance-left:0;mso-wrap-distance-top:0;mso-wrap-distance-right:0;mso-wrap-distance-bottom:0;mso-position-horizontal:absolute;mso-position-horizontal-relative:margin;mso-position-vertical:absolute;mso-position-vertical-relative:text" o:gfxdata="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" filled="t" strokeweight="1pt">
                 <v:stroke joinstyle="miter"/>
                 <w10:wrap type="square" anchorx="margin"/>
               </v:shape>
@@ -19024,7 +19838,7 @@
           </mc:Choice>
           <mc:Fallback>
             <w:pict>
-              <v:shape w14:anchorId="7EA43F42" id="Straight Arrow Connector 16" o:spid="_x0000_s1026" type="#_x0000_t32" style="position:absolute;margin-left:-4pt;margin-top:1pt;width:463pt;height:1pt;z-index:-251615744;visibility:visible;mso-wrap-style:square;mso-wrap-distance-left:0;mso-wrap-distance-top:0;mso-wrap-distance-right:0;mso-wrap-distance-bottom:0;mso-position-horizontal:absolute;mso-position-horizontal-relative:margin;mso-position-vertical:absolute;mso-position-vertical-relative:text" o:gfxdata="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" filled="t" strokeweight="1pt">
+              <v:shape w14:anchorId="65E7390E" id="Straight Arrow Connector 16" o:spid="_x0000_s1026" type="#_x0000_t32" style="position:absolute;margin-left:-4pt;margin-top:1pt;width:463pt;height:1pt;z-index:-251615744;visibility:visible;mso-wrap-style:square;mso-wrap-distance-left:0;mso-wrap-distance-top:0;mso-wrap-distance-right:0;mso-wrap-distance-bottom:0;mso-position-horizontal:absolute;mso-position-horizontal-relative:margin;mso-position-vertical:absolute;mso-position-vertical-relative:text" o:gfxdata="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" filled="t" strokeweight="1pt">
                 <v:stroke joinstyle="miter"/>
                 <w10:wrap type="square" anchorx="margin"/>
               </v:shape>
@@ -19163,7 +19977,7 @@
           </mc:Choice>
           <mc:Fallback>
             <w:pict>
-              <v:shape w14:anchorId="3DC685A9" id="Straight Arrow Connector 13" o:spid="_x0000_s1026" type="#_x0000_t32" style="position:absolute;margin-left:-4pt;margin-top:57pt;width:1pt;height:19.6pt;z-index:-251614720;visibility:visible;mso-wrap-style:square;mso-wrap-distance-left:0;mso-wrap-distance-top:0;mso-wrap-distance-right:0;mso-wrap-distance-bottom:0;mso-position-horizontal:absolute;mso-position-horizontal-relative:margin;mso-position-vertical:absolute;mso-position-vertical-relative:text" o:gfxdata="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" filled="t" strokeweight="1pt">
+              <v:shape w14:anchorId="75430B6C" id="Straight Arrow Connector 13" o:spid="_x0000_s1026" type="#_x0000_t32" style="position:absolute;margin-left:-4pt;margin-top:57pt;width:1pt;height:19.6pt;z-index:-251614720;visibility:visible;mso-wrap-style:square;mso-wrap-distance-left:0;mso-wrap-distance-top:0;mso-wrap-distance-right:0;mso-wrap-distance-bottom:0;mso-position-horizontal:absolute;mso-position-horizontal-relative:margin;mso-position-vertical:absolute;mso-position-vertical-relative:text" o:gfxdata="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" filled="t" strokeweight="1pt">
                 <v:stroke joinstyle="miter"/>
                 <w10:wrap type="square" anchorx="margin"/>
               </v:shape>
@@ -19225,7 +20039,7 @@
           </mc:Choice>
           <mc:Fallback>
             <w:pict>
-              <v:shape w14:anchorId="4945081C" id="Straight Arrow Connector 14" o:spid="_x0000_s1026" type="#_x0000_t32" style="position:absolute;margin-left:457pt;margin-top:57pt;width:1pt;height:19.6pt;z-index:-251613696;visibility:visible;mso-wrap-style:square;mso-wrap-distance-left:0;mso-wrap-distance-top:0;mso-wrap-distance-right:0;mso-wrap-distance-bottom:0;mso-position-horizontal:absolute;mso-position-horizontal-relative:margin;mso-position-vertical:absolute;mso-position-vertical-relative:text" o:gfxdata="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" filled="t" strokeweight="1pt">
+              <v:shape w14:anchorId="6BE82642" id="Straight Arrow Connector 14" o:spid="_x0000_s1026" type="#_x0000_t32" style="position:absolute;margin-left:457pt;margin-top:57pt;width:1pt;height:19.6pt;z-index:-251613696;visibility:visible;mso-wrap-style:square;mso-wrap-distance-left:0;mso-wrap-distance-top:0;mso-wrap-distance-right:0;mso-wrap-distance-bottom:0;mso-position-horizontal:absolute;mso-position-horizontal-relative:margin;mso-position-vertical:absolute;mso-position-vertical-relative:text" o:gfxdata="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" filled="t" strokeweight="1pt">
                 <v:stroke joinstyle="miter"/>
                 <w10:wrap type="square" anchorx="margin"/>
               </v:shape>
@@ -19287,7 +20101,7 @@
           </mc:Choice>
           <mc:Fallback>
             <w:pict>
-              <v:shape w14:anchorId="1078D192" id="Straight Arrow Connector 10" o:spid="_x0000_s1026" type="#_x0000_t32" style="position:absolute;margin-left:-4pt;margin-top:57pt;width:463pt;height:1pt;z-index:-251612672;visibility:visible;mso-wrap-style:square;mso-wrap-distance-left:0;mso-wrap-distance-top:0;mso-wrap-distance-right:0;mso-wrap-distance-bottom:0;mso-position-horizontal:absolute;mso-position-horizontal-relative:margin;mso-position-vertical:absolute;mso-position-vertical-relative:text" o:gfxdata="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" filled="t" strokeweight="1pt">
+              <v:shape w14:anchorId="3AAA5B57" id="Straight Arrow Connector 10" o:spid="_x0000_s1026" type="#_x0000_t32" style="position:absolute;margin-left:-4pt;margin-top:57pt;width:463pt;height:1pt;z-index:-251612672;visibility:visible;mso-wrap-style:square;mso-wrap-distance-left:0;mso-wrap-distance-top:0;mso-wrap-distance-right:0;mso-wrap-distance-bottom:0;mso-position-horizontal:absolute;mso-position-horizontal-relative:margin;mso-position-vertical:absolute;mso-position-vertical-relative:text" o:gfxdata="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" filled="t" strokeweight="1pt">
                 <v:stroke joinstyle="miter"/>
                 <w10:wrap type="square" anchorx="margin"/>
               </v:shape>
@@ -19357,7 +20171,7 @@
           </mc:Choice>
           <mc:Fallback>
             <w:pict>
-              <v:shape w14:anchorId="13425063" id="Straight Arrow Connector 11" o:spid="_x0000_s1026" type="#_x0000_t32" style="position:absolute;margin-left:0;margin-top:48pt;width:453.45pt;height:1pt;z-index:-251611648;visibility:visible;mso-wrap-style:square;mso-wrap-distance-left:0;mso-wrap-distance-top:0;mso-wrap-distance-right:0;mso-wrap-distance-bottom:0;mso-position-horizontal:absolute;mso-position-horizontal-relative:margin;mso-position-vertical:absolute;mso-position-vertical-relative:text" o:gfxdata="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" filled="t" strokeweight="1pt">
+              <v:shape w14:anchorId="5D90DD6A" id="Straight Arrow Connector 11" o:spid="_x0000_s1026" type="#_x0000_t32" style="position:absolute;margin-left:0;margin-top:48pt;width:453.45pt;height:1pt;z-index:-251611648;visibility:visible;mso-wrap-style:square;mso-wrap-distance-left:0;mso-wrap-distance-top:0;mso-wrap-distance-right:0;mso-wrap-distance-bottom:0;mso-position-horizontal:absolute;mso-position-horizontal-relative:margin;mso-position-vertical:absolute;mso-position-vertical-relative:text" o:gfxdata="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" filled="t" strokeweight="1pt">
                 <v:stroke joinstyle="miter"/>
                 <w10:wrap type="square" anchorx="margin"/>
               </v:shape>
@@ -19419,7 +20233,7 @@
           </mc:Choice>
           <mc:Fallback>
             <w:pict>
-              <v:shape w14:anchorId="2C2BFB26" id="Straight Arrow Connector 19" o:spid="_x0000_s1026" type="#_x0000_t32" style="position:absolute;margin-left:-4pt;margin-top:2pt;width:463pt;height:1pt;z-index:-251610624;visibility:visible;mso-wrap-style:square;mso-wrap-distance-left:0;mso-wrap-distance-top:0;mso-wrap-distance-right:0;mso-wrap-distance-bottom:0;mso-position-horizontal:absolute;mso-position-horizontal-relative:margin;mso-position-vertical:absolute;mso-position-vertical-relative:text" o:gfxdata="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" filled="t" strokeweight="1pt">
+              <v:shape w14:anchorId="4339A6B5" id="Straight Arrow Connector 19" o:spid="_x0000_s1026" type="#_x0000_t32" style="position:absolute;margin-left:-4pt;margin-top:2pt;width:463pt;height:1pt;z-index:-251610624;visibility:visible;mso-wrap-style:square;mso-wrap-distance-left:0;mso-wrap-distance-top:0;mso-wrap-distance-right:0;mso-wrap-distance-bottom:0;mso-position-horizontal:absolute;mso-position-horizontal-relative:margin;mso-position-vertical:absolute;mso-position-vertical-relative:text" o:gfxdata="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" filled="t" strokeweight="1pt">
                 <v:stroke joinstyle="miter"/>
                 <w10:wrap type="square" anchorx="margin"/>
               </v:shape>
@@ -19539,7 +20353,7 @@
           </mc:Choice>
           <mc:Fallback>
             <w:pict>
-              <v:shape w14:anchorId="68D52727" id="Straight Arrow Connector 20" o:spid="_x0000_s1026" type="#_x0000_t32" style="position:absolute;margin-left:-4pt;margin-top:22pt;width:1pt;height:17.3pt;z-index:-251609600;visibility:visible;mso-wrap-style:square;mso-wrap-distance-left:0;mso-wrap-distance-top:0;mso-wrap-distance-right:0;mso-wrap-distance-bottom:0;mso-position-horizontal:absolute;mso-position-horizontal-relative:margin;mso-position-vertical:absolute;mso-position-vertical-relative:text" o:gfxdata="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" filled="t" strokeweight="1pt">
+              <v:shape w14:anchorId="2B2D1B32" id="Straight Arrow Connector 20" o:spid="_x0000_s1026" type="#_x0000_t32" style="position:absolute;margin-left:-4pt;margin-top:22pt;width:1pt;height:17.3pt;z-index:-251609600;visibility:visible;mso-wrap-style:square;mso-wrap-distance-left:0;mso-wrap-distance-top:0;mso-wrap-distance-right:0;mso-wrap-distance-bottom:0;mso-position-horizontal:absolute;mso-position-horizontal-relative:margin;mso-position-vertical:absolute;mso-position-vertical-relative:text" o:gfxdata="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" filled="t" strokeweight="1pt">
                 <v:stroke joinstyle="miter"/>
                 <w10:wrap type="square" anchorx="margin"/>
               </v:shape>
@@ -19601,7 +20415,7 @@
           </mc:Choice>
           <mc:Fallback>
             <w:pict>
-              <v:shape w14:anchorId="4FF989F9" id="Straight Arrow Connector 2" o:spid="_x0000_s1026" type="#_x0000_t32" style="position:absolute;margin-left:457pt;margin-top:22pt;width:1pt;height:17.3pt;z-index:-251608576;visibility:visible;mso-wrap-style:square;mso-wrap-distance-left:0;mso-wrap-distance-top:0;mso-wrap-distance-right:0;mso-wrap-distance-bottom:0;mso-position-horizontal:absolute;mso-position-horizontal-relative:margin;mso-position-vertical:absolute;mso-position-vertical-relative:text" o:gfxdata="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" filled="t" strokeweight="1pt">
+              <v:shape w14:anchorId="3B3F2C0E" id="Straight Arrow Connector 2" o:spid="_x0000_s1026" type="#_x0000_t32" style="position:absolute;margin-left:457pt;margin-top:22pt;width:1pt;height:17.3pt;z-index:-251608576;visibility:visible;mso-wrap-style:square;mso-wrap-distance-left:0;mso-wrap-distance-top:0;mso-wrap-distance-right:0;mso-wrap-distance-bottom:0;mso-position-horizontal:absolute;mso-position-horizontal-relative:margin;mso-position-vertical:absolute;mso-position-vertical-relative:text" o:gfxdata="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" filled="t" strokeweight="1pt">
                 <v:stroke joinstyle="miter"/>
                 <w10:wrap type="square" anchorx="margin"/>
               </v:shape>
@@ -19663,7 +20477,7 @@
           </mc:Choice>
           <mc:Fallback>
             <w:pict>
-              <v:shape w14:anchorId="1E80E4C7" id="Straight Arrow Connector 4" o:spid="_x0000_s1026" type="#_x0000_t32" style="position:absolute;margin-left:-4pt;margin-top:22pt;width:462.95pt;height:1pt;z-index:-251607552;visibility:visible;mso-wrap-style:square;mso-wrap-distance-left:0;mso-wrap-distance-top:0;mso-wrap-distance-right:0;mso-wrap-distance-bottom:0;mso-position-horizontal:absolute;mso-position-horizontal-relative:margin;mso-position-vertical:absolute;mso-position-vertical-relative:text" o:gfxdata="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" filled="t" strokeweight="1pt">
+              <v:shape w14:anchorId="1FF0C0EE" id="Straight Arrow Connector 4" o:spid="_x0000_s1026" type="#_x0000_t32" style="position:absolute;margin-left:-4pt;margin-top:22pt;width:462.95pt;height:1pt;z-index:-251607552;visibility:visible;mso-wrap-style:square;mso-wrap-distance-left:0;mso-wrap-distance-top:0;mso-wrap-distance-right:0;mso-wrap-distance-bottom:0;mso-position-horizontal:absolute;mso-position-horizontal-relative:margin;mso-position-vertical:absolute;mso-position-vertical-relative:text" o:gfxdata="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" filled="t" strokeweight="1pt">
                 <v:stroke joinstyle="miter"/>
                 <w10:wrap type="square" anchorx="margin"/>
               </v:shape>
@@ -19770,7 +20584,7 @@
           </mc:Choice>
           <mc:Fallback>
             <w:pict>
-              <v:shape w14:anchorId="7CB29045" id="Straight Arrow Connector 6" o:spid="_x0000_s1026" type="#_x0000_t32" style="position:absolute;margin-left:0;margin-top:619pt;width:453.4pt;height:1pt;z-index:-251606528;visibility:visible;mso-wrap-style:square;mso-wrap-distance-left:0;mso-wrap-distance-top:0;mso-wrap-distance-right:0;mso-wrap-distance-bottom:0;mso-position-horizontal:absolute;mso-position-horizontal-relative:margin;mso-position-vertical:absolute;mso-position-vertical-relative:text" o:gfxdata="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" filled="t" strokeweight="1pt">
+              <v:shape w14:anchorId="33B2ECB9" id="Straight Arrow Connector 6" o:spid="_x0000_s1026" type="#_x0000_t32" style="position:absolute;margin-left:0;margin-top:619pt;width:453.4pt;height:1pt;z-index:-251606528;visibility:visible;mso-wrap-style:square;mso-wrap-distance-left:0;mso-wrap-distance-top:0;mso-wrap-distance-right:0;mso-wrap-distance-bottom:0;mso-position-horizontal:absolute;mso-position-horizontal-relative:margin;mso-position-vertical:absolute;mso-position-vertical-relative:text" o:gfxdata="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" filled="t" strokeweight="1pt">
                 <v:stroke joinstyle="miter"/>
                 <w10:wrap type="square" anchorx="margin"/>
               </v:shape>
@@ -19832,7 +20646,7 @@
           </mc:Choice>
           <mc:Fallback>
             <w:pict>
-              <v:shape w14:anchorId="3876A3A6" id="Straight Arrow Connector 3" o:spid="_x0000_s1026" type="#_x0000_t32" style="position:absolute;margin-left:-4pt;margin-top:1pt;width:462.95pt;height:1pt;z-index:-251605504;visibility:visible;mso-wrap-style:square;mso-wrap-distance-left:0;mso-wrap-distance-top:0;mso-wrap-distance-right:0;mso-wrap-distance-bottom:0;mso-position-horizontal:absolute;mso-position-horizontal-relative:margin;mso-position-vertical:absolute;mso-position-vertical-relative:text" o:gfxdata="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" filled="t" strokeweight="1pt">
+              <v:shape w14:anchorId="3798B466" id="Straight Arrow Connector 3" o:spid="_x0000_s1026" type="#_x0000_t32" style="position:absolute;margin-left:-4pt;margin-top:1pt;width:462.95pt;height:1pt;z-index:-251605504;visibility:visible;mso-wrap-style:square;mso-wrap-distance-left:0;mso-wrap-distance-top:0;mso-wrap-distance-right:0;mso-wrap-distance-bottom:0;mso-position-horizontal:absolute;mso-position-horizontal-relative:margin;mso-position-vertical:absolute;mso-position-vertical-relative:text" o:gfxdata="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" filled="t" strokeweight="1pt">
                 <v:stroke joinstyle="miter"/>
                 <w10:wrap type="square" anchorx="margin"/>
               </v:shape>

</xml_diff>

<commit_message>
EDIT RF004 - RNs[OK]
</commit_message>
<xml_diff>
--- a/Documentation/Documento_Requisitos.docx
+++ b/Documentation/Documento_Requisitos.docx
@@ -4,7 +4,7 @@
   <w:body>
     <w:p>
       <w:pPr>
-        <w:jc w:val="both"/>
+        <w:jc w:val="right"/>
         <w:rPr>
           <w:rFonts w:ascii="Times New Roman" w:eastAsia="Times New Roman" w:hAnsi="Times New Roman" w:cs="Times New Roman"/>
           <w:sz w:val="24"/>
@@ -34,7 +34,7 @@
     </w:p>
     <w:p>
       <w:pPr>
-        <w:jc w:val="both"/>
+        <w:jc w:val="right"/>
         <w:rPr>
           <w:rFonts w:ascii="Arial" w:eastAsia="Arial" w:hAnsi="Arial" w:cs="Arial"/>
         </w:rPr>
@@ -48,7 +48,7 @@
     </w:p>
     <w:p>
       <w:pPr>
-        <w:jc w:val="both"/>
+        <w:jc w:val="right"/>
         <w:rPr>
           <w:rFonts w:ascii="Arial" w:eastAsia="Arial" w:hAnsi="Arial" w:cs="Arial"/>
         </w:rPr>
@@ -69,7 +69,7 @@
     <w:p>
       <w:pPr>
         <w:ind w:left="5560"/>
-        <w:jc w:val="both"/>
+        <w:jc w:val="right"/>
         <w:rPr>
           <w:rFonts w:ascii="Arial" w:eastAsia="Arial" w:hAnsi="Arial" w:cs="Arial"/>
         </w:rPr>
@@ -144,7 +144,7 @@
           </mc:Choice>
           <mc:Fallback>
             <w:pict>
-              <v:shapetype w14:anchorId="4C6F1C42" id="_x0000_t32" coordsize="21600,21600" o:spt="32" o:oned="t" path="m,l21600,21600e" filled="f">
+              <v:shapetype w14:anchorId="421ECC89" id="_x0000_t32" coordsize="21600,21600" o:spt="32" o:oned="t" path="m,l21600,21600e" filled="f">
                 <v:path arrowok="t" fillok="f" o:connecttype="none"/>
                 <o:lock v:ext="edit" shapetype="t"/>
               </v:shapetype>
@@ -553,7 +553,7 @@
     </w:p>
     <w:p>
       <w:pPr>
-        <w:jc w:val="both"/>
+        <w:jc w:val="right"/>
         <w:rPr>
           <w:rFonts w:ascii="Times New Roman" w:eastAsia="Times New Roman" w:hAnsi="Times New Roman" w:cs="Times New Roman"/>
           <w:sz w:val="24"/>
@@ -570,7 +570,7 @@
     </w:p>
     <w:p>
       <w:pPr>
-        <w:jc w:val="both"/>
+        <w:jc w:val="right"/>
         <w:rPr>
           <w:rFonts w:ascii="Arial" w:eastAsia="Arial" w:hAnsi="Arial" w:cs="Arial"/>
         </w:rPr>
@@ -584,7 +584,7 @@
     </w:p>
     <w:p>
       <w:pPr>
-        <w:jc w:val="both"/>
+        <w:jc w:val="right"/>
         <w:rPr>
           <w:rFonts w:ascii="Arial" w:eastAsia="Arial" w:hAnsi="Arial" w:cs="Arial"/>
         </w:rPr>
@@ -599,7 +599,7 @@
     <w:p>
       <w:pPr>
         <w:ind w:left="5560"/>
-        <w:jc w:val="both"/>
+        <w:jc w:val="right"/>
         <w:rPr>
           <w:rFonts w:ascii="Arial" w:eastAsia="Arial" w:hAnsi="Arial" w:cs="Arial"/>
         </w:rPr>
@@ -672,7 +672,7 @@
           </mc:Choice>
           <mc:Fallback>
             <w:pict>
-              <v:shape w14:anchorId="6CEAF3B1" id="Straight Arrow Connector 72" o:spid="_x0000_s1026" type="#_x0000_t32" style="position:absolute;margin-left:0;margin-top:0;width:453.5pt;height:1pt;z-index:-251712000;visibility:visible;mso-wrap-style:square;mso-wrap-distance-left:0;mso-wrap-distance-top:0;mso-wrap-distance-right:0;mso-wrap-distance-bottom:0;mso-position-horizontal:absolute;mso-position-horizontal-relative:margin;mso-position-vertical:absolute;mso-position-vertical-relative:text" o:gfxdata="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" filled="t" strokeweight="1pt">
+              <v:shape w14:anchorId="46611FFB" id="Straight Arrow Connector 72" o:spid="_x0000_s1026" type="#_x0000_t32" style="position:absolute;margin-left:0;margin-top:0;width:453.5pt;height:1pt;z-index:-251712000;visibility:visible;mso-wrap-style:square;mso-wrap-distance-left:0;mso-wrap-distance-top:0;mso-wrap-distance-right:0;mso-wrap-distance-bottom:0;mso-position-horizontal:absolute;mso-position-horizontal-relative:margin;mso-position-vertical:absolute;mso-position-vertical-relative:text" o:gfxdata="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" filled="t" strokeweight="1pt">
                 <v:stroke joinstyle="miter"/>
                 <w10:wrap type="square" anchorx="margin"/>
               </v:shape>
@@ -910,7 +910,15 @@
           <w:p>
             <w:pPr>
               <w:ind w:right="159"/>
-              <w:jc w:val="both"/>
+              <w:jc w:val="center"/>
+              <w:rPr>
+                <w:rFonts w:ascii="Times New Roman" w:eastAsia="Times New Roman" w:hAnsi="Times New Roman" w:cs="Times New Roman"/>
+              </w:rPr>
+            </w:pPr>
+          </w:p>
+          <w:p>
+            <w:pPr>
+              <w:jc w:val="center"/>
               <w:rPr>
                 <w:rFonts w:ascii="Times New Roman" w:eastAsia="Times New Roman" w:hAnsi="Times New Roman" w:cs="Times New Roman"/>
               </w:rPr>
@@ -919,37 +927,7 @@
               <w:rPr>
                 <w:rFonts w:ascii="Times New Roman" w:eastAsia="Times New Roman" w:hAnsi="Times New Roman" w:cs="Times New Roman"/>
               </w:rPr>
-              <w:t>1</w:t>
-            </w:r>
-            <w:r>
-              <w:rPr>
-                <w:rFonts w:ascii="Times New Roman" w:eastAsia="Times New Roman" w:hAnsi="Times New Roman" w:cs="Times New Roman"/>
-              </w:rPr>
-              <w:t>0</w:t>
-            </w:r>
-            <w:r>
-              <w:rPr>
-                <w:rFonts w:ascii="Times New Roman" w:eastAsia="Times New Roman" w:hAnsi="Times New Roman" w:cs="Times New Roman"/>
-              </w:rPr>
-              <w:t>/</w:t>
-            </w:r>
-            <w:r>
-              <w:rPr>
-                <w:rFonts w:ascii="Times New Roman" w:eastAsia="Times New Roman" w:hAnsi="Times New Roman" w:cs="Times New Roman"/>
-              </w:rPr>
-              <w:t>03</w:t>
-            </w:r>
-            <w:r>
-              <w:rPr>
-                <w:rFonts w:ascii="Times New Roman" w:eastAsia="Times New Roman" w:hAnsi="Times New Roman" w:cs="Times New Roman"/>
-              </w:rPr>
-              <w:t>/20</w:t>
-            </w:r>
-            <w:r>
-              <w:rPr>
-                <w:rFonts w:ascii="Times New Roman" w:eastAsia="Times New Roman" w:hAnsi="Times New Roman" w:cs="Times New Roman"/>
-              </w:rPr>
-              <w:t>18</w:t>
+              <w:t>10/03/2018</w:t>
             </w:r>
           </w:p>
         </w:tc>
@@ -963,8 +941,15 @@
           </w:tcPr>
           <w:p>
             <w:pPr>
-              <w:ind w:left="140"/>
-              <w:jc w:val="both"/>
+              <w:jc w:val="center"/>
+              <w:rPr>
+                <w:rFonts w:ascii="Times New Roman" w:eastAsia="Times New Roman" w:hAnsi="Times New Roman" w:cs="Times New Roman"/>
+              </w:rPr>
+            </w:pPr>
+          </w:p>
+          <w:p>
+            <w:pPr>
+              <w:jc w:val="center"/>
               <w:rPr>
                 <w:rFonts w:ascii="Times New Roman" w:eastAsia="Times New Roman" w:hAnsi="Times New Roman" w:cs="Times New Roman"/>
               </w:rPr>
@@ -973,13 +958,7 @@
               <w:rPr>
                 <w:rFonts w:ascii="Times New Roman" w:eastAsia="Times New Roman" w:hAnsi="Times New Roman" w:cs="Times New Roman"/>
               </w:rPr>
-              <w:t>1</w:t>
-            </w:r>
-            <w:r>
-              <w:rPr>
-                <w:rFonts w:ascii="Times New Roman" w:eastAsia="Times New Roman" w:hAnsi="Times New Roman" w:cs="Times New Roman"/>
-              </w:rPr>
-              <w:t>.0</w:t>
+              <w:t>1.0</w:t>
             </w:r>
           </w:p>
         </w:tc>
@@ -998,11 +977,19 @@
                 <w:rFonts w:ascii="Times New Roman" w:eastAsia="Times New Roman" w:hAnsi="Times New Roman" w:cs="Times New Roman"/>
               </w:rPr>
             </w:pPr>
+          </w:p>
+          <w:p>
+            <w:pPr>
+              <w:jc w:val="center"/>
+              <w:rPr>
+                <w:rFonts w:ascii="Times New Roman" w:eastAsia="Times New Roman" w:hAnsi="Times New Roman" w:cs="Times New Roman"/>
+              </w:rPr>
+            </w:pPr>
             <w:r>
               <w:rPr>
                 <w:rFonts w:ascii="Times New Roman" w:eastAsia="Times New Roman" w:hAnsi="Times New Roman" w:cs="Times New Roman"/>
               </w:rPr>
-              <w:t xml:space="preserve"> Adicionando descrição do sistema</w:t>
+              <w:t>Adicionando descrição do sistema</w:t>
             </w:r>
           </w:p>
         </w:tc>
@@ -1016,8 +1003,15 @@
           </w:tcPr>
           <w:p>
             <w:pPr>
-              <w:ind w:left="120"/>
-              <w:jc w:val="both"/>
+              <w:jc w:val="center"/>
+              <w:rPr>
+                <w:rFonts w:ascii="Times New Roman" w:eastAsia="Times New Roman" w:hAnsi="Times New Roman" w:cs="Times New Roman"/>
+              </w:rPr>
+            </w:pPr>
+          </w:p>
+          <w:p>
+            <w:pPr>
+              <w:jc w:val="center"/>
               <w:rPr>
                 <w:rFonts w:ascii="Times New Roman" w:eastAsia="Times New Roman" w:hAnsi="Times New Roman" w:cs="Times New Roman"/>
               </w:rPr>
@@ -1098,7 +1092,7 @@
           </w:tcPr>
           <w:p>
             <w:pPr>
-              <w:jc w:val="both"/>
+              <w:jc w:val="center"/>
               <w:rPr>
                 <w:rFonts w:ascii="Times New Roman" w:eastAsia="Times New Roman" w:hAnsi="Times New Roman" w:cs="Times New Roman"/>
                 <w:sz w:val="22"/>
@@ -1180,7 +1174,7 @@
           </w:tcPr>
           <w:p>
             <w:pPr>
-              <w:jc w:val="both"/>
+              <w:jc w:val="center"/>
               <w:rPr>
                 <w:rFonts w:ascii="Times New Roman" w:eastAsia="Times New Roman" w:hAnsi="Times New Roman" w:cs="Times New Roman"/>
                 <w:sz w:val="3"/>
@@ -1205,7 +1199,7 @@
           <w:p>
             <w:pPr>
               <w:ind w:right="159"/>
-              <w:jc w:val="both"/>
+              <w:jc w:val="center"/>
               <w:rPr>
                 <w:rFonts w:ascii="Times New Roman" w:eastAsia="Times New Roman" w:hAnsi="Times New Roman" w:cs="Times New Roman"/>
               </w:rPr>
@@ -1221,8 +1215,6 @@
           </w:tcPr>
           <w:p>
             <w:pPr>
-              <w:ind w:left="140"/>
-              <w:jc w:val="both"/>
               <w:rPr>
                 <w:rFonts w:ascii="Times New Roman" w:eastAsia="Times New Roman" w:hAnsi="Times New Roman" w:cs="Times New Roman"/>
               </w:rPr>
@@ -1256,7 +1248,7 @@
           <w:p>
             <w:pPr>
               <w:ind w:left="120"/>
-              <w:jc w:val="both"/>
+              <w:jc w:val="center"/>
               <w:rPr>
                 <w:rFonts w:ascii="Times New Roman" w:eastAsia="Times New Roman" w:hAnsi="Times New Roman" w:cs="Times New Roman"/>
               </w:rPr>
@@ -1278,13 +1270,21 @@
           </w:tcPr>
           <w:p>
             <w:pPr>
-              <w:jc w:val="both"/>
+              <w:jc w:val="center"/>
               <w:rPr>
                 <w:rFonts w:ascii="Times New Roman" w:eastAsia="Times New Roman" w:hAnsi="Times New Roman" w:cs="Times New Roman"/>
                 <w:sz w:val="19"/>
                 <w:szCs w:val="19"/>
               </w:rPr>
             </w:pPr>
+            <w:r>
+              <w:rPr>
+                <w:rFonts w:ascii="Times New Roman" w:eastAsia="Times New Roman" w:hAnsi="Times New Roman" w:cs="Times New Roman"/>
+                <w:sz w:val="19"/>
+                <w:szCs w:val="19"/>
+              </w:rPr>
+              <w:t>10/03/2018</w:t>
+            </w:r>
           </w:p>
         </w:tc>
         <w:tc>
@@ -1296,13 +1296,21 @@
           </w:tcPr>
           <w:p>
             <w:pPr>
-              <w:jc w:val="both"/>
+              <w:jc w:val="center"/>
               <w:rPr>
                 <w:rFonts w:ascii="Times New Roman" w:eastAsia="Times New Roman" w:hAnsi="Times New Roman" w:cs="Times New Roman"/>
                 <w:sz w:val="19"/>
                 <w:szCs w:val="19"/>
               </w:rPr>
             </w:pPr>
+            <w:r>
+              <w:rPr>
+                <w:rFonts w:ascii="Times New Roman" w:eastAsia="Times New Roman" w:hAnsi="Times New Roman" w:cs="Times New Roman"/>
+                <w:sz w:val="19"/>
+                <w:szCs w:val="19"/>
+              </w:rPr>
+              <w:t>1.0</w:t>
+            </w:r>
           </w:p>
         </w:tc>
         <w:tc>
@@ -1314,12 +1322,17 @@
           </w:tcPr>
           <w:p>
             <w:pPr>
-              <w:ind w:left="120"/>
-              <w:jc w:val="both"/>
-              <w:rPr>
-                <w:rFonts w:ascii="Times New Roman" w:eastAsia="Times New Roman" w:hAnsi="Times New Roman" w:cs="Times New Roman"/>
-              </w:rPr>
-            </w:pPr>
+              <w:jc w:val="center"/>
+              <w:rPr>
+                <w:rFonts w:ascii="Times New Roman" w:eastAsia="Times New Roman" w:hAnsi="Times New Roman" w:cs="Times New Roman"/>
+              </w:rPr>
+            </w:pPr>
+            <w:r>
+              <w:rPr>
+                <w:rFonts w:ascii="Times New Roman" w:eastAsia="Times New Roman" w:hAnsi="Times New Roman" w:cs="Times New Roman"/>
+              </w:rPr>
+              <w:t>Atualização e criação de requisitos do sistema</w:t>
+            </w:r>
           </w:p>
         </w:tc>
         <w:tc>
@@ -1331,13 +1344,21 @@
           </w:tcPr>
           <w:p>
             <w:pPr>
-              <w:jc w:val="both"/>
+              <w:jc w:val="center"/>
               <w:rPr>
                 <w:rFonts w:ascii="Times New Roman" w:eastAsia="Times New Roman" w:hAnsi="Times New Roman" w:cs="Times New Roman"/>
                 <w:sz w:val="19"/>
                 <w:szCs w:val="19"/>
               </w:rPr>
             </w:pPr>
+            <w:r>
+              <w:rPr>
+                <w:rFonts w:ascii="Times New Roman" w:eastAsia="Times New Roman" w:hAnsi="Times New Roman" w:cs="Times New Roman"/>
+                <w:sz w:val="19"/>
+                <w:szCs w:val="19"/>
+              </w:rPr>
+              <w:t>John Lima</w:t>
+            </w:r>
           </w:p>
         </w:tc>
       </w:tr>
@@ -1521,6 +1542,15 @@
               </w:rPr>
             </w:pPr>
           </w:p>
+          <w:p>
+            <w:pPr>
+              <w:ind w:right="159"/>
+              <w:jc w:val="both"/>
+              <w:rPr>
+                <w:rFonts w:ascii="Times New Roman" w:eastAsia="Times New Roman" w:hAnsi="Times New Roman" w:cs="Times New Roman"/>
+              </w:rPr>
+            </w:pPr>
+          </w:p>
         </w:tc>
         <w:tc>
           <w:tcPr>
@@ -1754,6 +1784,15 @@
               </w:rPr>
             </w:pPr>
           </w:p>
+          <w:p>
+            <w:pPr>
+              <w:ind w:right="159"/>
+              <w:jc w:val="both"/>
+              <w:rPr>
+                <w:rFonts w:ascii="Times New Roman" w:eastAsia="Times New Roman" w:hAnsi="Times New Roman" w:cs="Times New Roman"/>
+              </w:rPr>
+            </w:pPr>
+          </w:p>
         </w:tc>
         <w:tc>
           <w:tcPr>
@@ -1987,6 +2026,24 @@
               </w:rPr>
             </w:pPr>
           </w:p>
+          <w:p>
+            <w:pPr>
+              <w:ind w:right="159"/>
+              <w:jc w:val="both"/>
+              <w:rPr>
+                <w:rFonts w:ascii="Times New Roman" w:eastAsia="Times New Roman" w:hAnsi="Times New Roman" w:cs="Times New Roman"/>
+              </w:rPr>
+            </w:pPr>
+          </w:p>
+          <w:p>
+            <w:pPr>
+              <w:ind w:right="159"/>
+              <w:jc w:val="both"/>
+              <w:rPr>
+                <w:rFonts w:ascii="Times New Roman" w:eastAsia="Times New Roman" w:hAnsi="Times New Roman" w:cs="Times New Roman"/>
+              </w:rPr>
+            </w:pPr>
+          </w:p>
         </w:tc>
         <w:tc>
           <w:tcPr>
@@ -2143,6 +2200,24 @@
               </w:rPr>
             </w:pPr>
           </w:p>
+          <w:p>
+            <w:pPr>
+              <w:ind w:right="159"/>
+              <w:jc w:val="both"/>
+              <w:rPr>
+                <w:rFonts w:ascii="Times New Roman" w:eastAsia="Times New Roman" w:hAnsi="Times New Roman" w:cs="Times New Roman"/>
+              </w:rPr>
+            </w:pPr>
+          </w:p>
+          <w:p>
+            <w:pPr>
+              <w:ind w:right="159"/>
+              <w:jc w:val="both"/>
+              <w:rPr>
+                <w:rFonts w:ascii="Times New Roman" w:eastAsia="Times New Roman" w:hAnsi="Times New Roman" w:cs="Times New Roman"/>
+              </w:rPr>
+            </w:pPr>
+          </w:p>
         </w:tc>
         <w:tc>
           <w:tcPr>
@@ -2299,6 +2374,15 @@
               </w:rPr>
             </w:pPr>
           </w:p>
+          <w:p>
+            <w:pPr>
+              <w:ind w:right="159"/>
+              <w:jc w:val="both"/>
+              <w:rPr>
+                <w:rFonts w:ascii="Times New Roman" w:eastAsia="Times New Roman" w:hAnsi="Times New Roman" w:cs="Times New Roman"/>
+              </w:rPr>
+            </w:pPr>
+          </w:p>
         </w:tc>
         <w:tc>
           <w:tcPr>
@@ -2532,6 +2616,15 @@
               </w:rPr>
             </w:pPr>
           </w:p>
+          <w:p>
+            <w:pPr>
+              <w:ind w:right="159"/>
+              <w:jc w:val="both"/>
+              <w:rPr>
+                <w:rFonts w:ascii="Times New Roman" w:eastAsia="Times New Roman" w:hAnsi="Times New Roman" w:cs="Times New Roman"/>
+              </w:rPr>
+            </w:pPr>
+          </w:p>
         </w:tc>
         <w:tc>
           <w:tcPr>
@@ -2765,6 +2858,15 @@
               </w:rPr>
             </w:pPr>
           </w:p>
+          <w:p>
+            <w:pPr>
+              <w:ind w:right="159"/>
+              <w:jc w:val="both"/>
+              <w:rPr>
+                <w:rFonts w:ascii="Times New Roman" w:eastAsia="Times New Roman" w:hAnsi="Times New Roman" w:cs="Times New Roman"/>
+              </w:rPr>
+            </w:pPr>
+          </w:p>
         </w:tc>
         <w:tc>
           <w:tcPr>
@@ -2989,6 +3091,15 @@
               <w:right w:val="single" w:sz="8" w:space="0" w:color="000000"/>
             </w:tcBorders>
           </w:tcPr>
+          <w:p>
+            <w:pPr>
+              <w:ind w:right="159"/>
+              <w:jc w:val="both"/>
+              <w:rPr>
+                <w:rFonts w:ascii="Times New Roman" w:eastAsia="Times New Roman" w:hAnsi="Times New Roman" w:cs="Times New Roman"/>
+              </w:rPr>
+            </w:pPr>
+          </w:p>
           <w:p>
             <w:pPr>
               <w:ind w:right="159"/>
@@ -9151,7 +9262,7 @@
           </mc:Choice>
           <mc:Fallback>
             <w:pict>
-              <v:shape w14:anchorId="13543415" id="Straight Arrow Connector 74" o:spid="_x0000_s1026" type="#_x0000_t32" style="position:absolute;margin-left:0;margin-top:320pt;width:453.4pt;height:1pt;z-index:-251710976;visibility:visible;mso-wrap-style:square;mso-wrap-distance-left:0;mso-wrap-distance-top:0;mso-wrap-distance-right:0;mso-wrap-distance-bottom:0;mso-position-horizontal:absolute;mso-position-horizontal-relative:margin;mso-position-vertical:absolute;mso-position-vertical-relative:text" o:gfxdata="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" filled="t" strokeweight="1pt">
+              <v:shape w14:anchorId="6855F3A1" id="Straight Arrow Connector 74" o:spid="_x0000_s1026" type="#_x0000_t32" style="position:absolute;margin-left:0;margin-top:320pt;width:453.4pt;height:1pt;z-index:-251710976;visibility:visible;mso-wrap-style:square;mso-wrap-distance-left:0;mso-wrap-distance-top:0;mso-wrap-distance-right:0;mso-wrap-distance-bottom:0;mso-position-horizontal:absolute;mso-position-horizontal-relative:margin;mso-position-vertical:absolute;mso-position-vertical-relative:text" o:gfxdata="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" filled="t" strokeweight="1pt">
                 <v:stroke joinstyle="miter"/>
                 <w10:wrap type="square" anchorx="margin"/>
               </v:shape>
@@ -9251,7 +9362,7 @@
           </mc:Choice>
           <mc:Fallback>
             <w:pict>
-              <v:shape w14:anchorId="5055A5BA" id="Straight Arrow Connector 76" o:spid="_x0000_s1026" type="#_x0000_t32" style="position:absolute;margin-left:-4pt;margin-top:82pt;width:1pt;height:19.55pt;z-index:-251709952;visibility:visible;mso-wrap-style:square;mso-wrap-distance-left:0;mso-wrap-distance-top:0;mso-wrap-distance-right:0;mso-wrap-distance-bottom:0;mso-position-horizontal:absolute;mso-position-horizontal-relative:margin;mso-position-vertical:absolute;mso-position-vertical-relative:text" o:gfxdata="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" filled="t" strokeweight="1pt">
+              <v:shape w14:anchorId="1A4726B9" id="Straight Arrow Connector 76" o:spid="_x0000_s1026" type="#_x0000_t32" style="position:absolute;margin-left:-4pt;margin-top:82pt;width:1pt;height:19.55pt;z-index:-251709952;visibility:visible;mso-wrap-style:square;mso-wrap-distance-left:0;mso-wrap-distance-top:0;mso-wrap-distance-right:0;mso-wrap-distance-bottom:0;mso-position-horizontal:absolute;mso-position-horizontal-relative:margin;mso-position-vertical:absolute;mso-position-vertical-relative:text" o:gfxdata="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" filled="t" strokeweight="1pt">
                 <v:stroke joinstyle="miter"/>
                 <w10:wrap type="square" anchorx="margin"/>
               </v:shape>
@@ -9313,7 +9424,7 @@
           </mc:Choice>
           <mc:Fallback>
             <w:pict>
-              <v:shape w14:anchorId="72CE0B72" id="Straight Arrow Connector 79" o:spid="_x0000_s1026" type="#_x0000_t32" style="position:absolute;margin-left:457pt;margin-top:82pt;width:1pt;height:19.55pt;z-index:-251708928;visibility:visible;mso-wrap-style:square;mso-wrap-distance-left:0;mso-wrap-distance-top:0;mso-wrap-distance-right:0;mso-wrap-distance-bottom:0;mso-position-horizontal:absolute;mso-position-horizontal-relative:margin;mso-position-vertical:absolute;mso-position-vertical-relative:text" o:gfxdata="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" filled="t" strokeweight="1pt">
+              <v:shape w14:anchorId="51D7C10D" id="Straight Arrow Connector 79" o:spid="_x0000_s1026" type="#_x0000_t32" style="position:absolute;margin-left:457pt;margin-top:82pt;width:1pt;height:19.55pt;z-index:-251708928;visibility:visible;mso-wrap-style:square;mso-wrap-distance-left:0;mso-wrap-distance-top:0;mso-wrap-distance-right:0;mso-wrap-distance-bottom:0;mso-position-horizontal:absolute;mso-position-horizontal-relative:margin;mso-position-vertical:absolute;mso-position-vertical-relative:text" o:gfxdata="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" filled="t" strokeweight="1pt">
                 <v:stroke joinstyle="miter"/>
                 <w10:wrap type="square" anchorx="margin"/>
               </v:shape>
@@ -9375,7 +9486,7 @@
           </mc:Choice>
           <mc:Fallback>
             <w:pict>
-              <v:shape w14:anchorId="00FE77E7" id="Straight Arrow Connector 46" o:spid="_x0000_s1026" type="#_x0000_t32" style="position:absolute;margin-left:-4pt;margin-top:82pt;width:463pt;height:1pt;z-index:-251707904;visibility:visible;mso-wrap-style:square;mso-wrap-distance-left:0;mso-wrap-distance-top:0;mso-wrap-distance-right:0;mso-wrap-distance-bottom:0;mso-position-horizontal:absolute;mso-position-horizontal-relative:margin;mso-position-vertical:absolute;mso-position-vertical-relative:text" o:gfxdata="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" filled="t" strokeweight="1pt">
+              <v:shape w14:anchorId="60FA2DFE" id="Straight Arrow Connector 46" o:spid="_x0000_s1026" type="#_x0000_t32" style="position:absolute;margin-left:-4pt;margin-top:82pt;width:463pt;height:1pt;z-index:-251707904;visibility:visible;mso-wrap-style:square;mso-wrap-distance-left:0;mso-wrap-distance-top:0;mso-wrap-distance-right:0;mso-wrap-distance-bottom:0;mso-position-horizontal:absolute;mso-position-horizontal-relative:margin;mso-position-vertical:absolute;mso-position-vertical-relative:text" o:gfxdata="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" filled="t" strokeweight="1pt">
                 <v:stroke joinstyle="miter"/>
                 <w10:wrap type="square" anchorx="margin"/>
               </v:shape>
@@ -9473,7 +9584,7 @@
           </mc:Choice>
           <mc:Fallback>
             <w:pict>
-              <v:shape w14:anchorId="289C3B9B" id="Straight Arrow Connector 47" o:spid="_x0000_s1026" type="#_x0000_t32" style="position:absolute;margin-left:-4pt;margin-top:1pt;width:463pt;height:1pt;z-index:-251706880;visibility:visible;mso-wrap-style:square;mso-wrap-distance-left:0;mso-wrap-distance-top:0;mso-wrap-distance-right:0;mso-wrap-distance-bottom:0;mso-position-horizontal:absolute;mso-position-horizontal-relative:margin;mso-position-vertical:absolute;mso-position-vertical-relative:text" o:gfxdata="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" filled="t" strokeweight="1pt">
+              <v:shape w14:anchorId="3E532851" id="Straight Arrow Connector 47" o:spid="_x0000_s1026" type="#_x0000_t32" style="position:absolute;margin-left:-4pt;margin-top:1pt;width:463pt;height:1pt;z-index:-251706880;visibility:visible;mso-wrap-style:square;mso-wrap-distance-left:0;mso-wrap-distance-top:0;mso-wrap-distance-right:0;mso-wrap-distance-bottom:0;mso-position-horizontal:absolute;mso-position-horizontal-relative:margin;mso-position-vertical:absolute;mso-position-vertical-relative:text" o:gfxdata="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" filled="t" strokeweight="1pt">
                 <v:stroke joinstyle="miter"/>
                 <w10:wrap type="square" anchorx="margin"/>
               </v:shape>
@@ -10463,7 +10574,7 @@
           </mc:Choice>
           <mc:Fallback>
             <w:pict>
-              <v:shape w14:anchorId="73C0A654" id="Straight Arrow Connector 48" o:spid="_x0000_s1026" type="#_x0000_t32" style="position:absolute;margin-left:0;margin-top:0;width:453.45pt;height:1pt;z-index:-251705856;visibility:visible;mso-wrap-style:square;mso-wrap-distance-left:0;mso-wrap-distance-top:0;mso-wrap-distance-right:0;mso-wrap-distance-bottom:0;mso-position-horizontal:absolute;mso-position-horizontal-relative:margin;mso-position-vertical:absolute;mso-position-vertical-relative:text" o:gfxdata="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" filled="t" strokeweight="1pt">
+              <v:shape w14:anchorId="4B609B5E" id="Straight Arrow Connector 48" o:spid="_x0000_s1026" type="#_x0000_t32" style="position:absolute;margin-left:0;margin-top:0;width:453.45pt;height:1pt;z-index:-251705856;visibility:visible;mso-wrap-style:square;mso-wrap-distance-left:0;mso-wrap-distance-top:0;mso-wrap-distance-right:0;mso-wrap-distance-bottom:0;mso-position-horizontal:absolute;mso-position-horizontal-relative:margin;mso-position-vertical:absolute;mso-position-vertical-relative:text" o:gfxdata="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" filled="t" strokeweight="1pt">
                 <v:stroke joinstyle="miter"/>
                 <w10:wrap type="square" anchorx="margin"/>
               </v:shape>
@@ -10563,7 +10674,7 @@
           </mc:Choice>
           <mc:Fallback>
             <w:pict>
-              <v:shape w14:anchorId="5B4BB626" id="Straight Arrow Connector 37" o:spid="_x0000_s1026" type="#_x0000_t32" style="position:absolute;margin-left:-4pt;margin-top:70pt;width:463pt;height:1pt;z-index:-251704832;visibility:visible;mso-wrap-style:square;mso-wrap-distance-left:0;mso-wrap-distance-top:0;mso-wrap-distance-right:0;mso-wrap-distance-bottom:0;mso-position-horizontal:absolute;mso-position-horizontal-relative:margin;mso-position-vertical:absolute;mso-position-vertical-relative:text" o:gfxdata="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" filled="t" strokeweight="1pt">
+              <v:shape w14:anchorId="2535B330" id="Straight Arrow Connector 37" o:spid="_x0000_s1026" type="#_x0000_t32" style="position:absolute;margin-left:-4pt;margin-top:70pt;width:463pt;height:1pt;z-index:-251704832;visibility:visible;mso-wrap-style:square;mso-wrap-distance-left:0;mso-wrap-distance-top:0;mso-wrap-distance-right:0;mso-wrap-distance-bottom:0;mso-position-horizontal:absolute;mso-position-horizontal-relative:margin;mso-position-vertical:absolute;mso-position-vertical-relative:text" o:gfxdata="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" filled="t" strokeweight="1pt">
                 <v:stroke joinstyle="miter"/>
                 <w10:wrap type="square" anchorx="margin"/>
               </v:shape>
@@ -10625,7 +10736,7 @@
           </mc:Choice>
           <mc:Fallback>
             <w:pict>
-              <v:shape w14:anchorId="3DD129AC" id="Straight Arrow Connector 49" o:spid="_x0000_s1026" type="#_x0000_t32" style="position:absolute;margin-left:-4pt;margin-top:70pt;width:1pt;height:21.05pt;z-index:-251703808;visibility:visible;mso-wrap-style:square;mso-wrap-distance-left:0;mso-wrap-distance-top:0;mso-wrap-distance-right:0;mso-wrap-distance-bottom:0;mso-position-horizontal:absolute;mso-position-horizontal-relative:margin;mso-position-vertical:absolute;mso-position-vertical-relative:text" o:gfxdata="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" filled="t" strokeweight="1pt">
+              <v:shape w14:anchorId="7778169E" id="Straight Arrow Connector 49" o:spid="_x0000_s1026" type="#_x0000_t32" style="position:absolute;margin-left:-4pt;margin-top:70pt;width:1pt;height:21.05pt;z-index:-251703808;visibility:visible;mso-wrap-style:square;mso-wrap-distance-left:0;mso-wrap-distance-top:0;mso-wrap-distance-right:0;mso-wrap-distance-bottom:0;mso-position-horizontal:absolute;mso-position-horizontal-relative:margin;mso-position-vertical:absolute;mso-position-vertical-relative:text" o:gfxdata="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" filled="t" strokeweight="1pt">
                 <v:stroke joinstyle="miter"/>
                 <w10:wrap type="square" anchorx="margin"/>
               </v:shape>
@@ -10687,7 +10798,7 @@
           </mc:Choice>
           <mc:Fallback>
             <w:pict>
-              <v:shape w14:anchorId="7FE159BD" id="Straight Arrow Connector 50" o:spid="_x0000_s1026" type="#_x0000_t32" style="position:absolute;margin-left:457pt;margin-top:70pt;width:1pt;height:21.05pt;z-index:-251702784;visibility:visible;mso-wrap-style:square;mso-wrap-distance-left:0;mso-wrap-distance-top:0;mso-wrap-distance-right:0;mso-wrap-distance-bottom:0;mso-position-horizontal:absolute;mso-position-horizontal-relative:margin;mso-position-vertical:absolute;mso-position-vertical-relative:text" o:gfxdata="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" filled="t" strokeweight="1pt">
+              <v:shape w14:anchorId="74CB02A9" id="Straight Arrow Connector 50" o:spid="_x0000_s1026" type="#_x0000_t32" style="position:absolute;margin-left:457pt;margin-top:70pt;width:1pt;height:21.05pt;z-index:-251702784;visibility:visible;mso-wrap-style:square;mso-wrap-distance-left:0;mso-wrap-distance-top:0;mso-wrap-distance-right:0;mso-wrap-distance-bottom:0;mso-position-horizontal:absolute;mso-position-horizontal-relative:margin;mso-position-vertical:absolute;mso-position-vertical-relative:text" o:gfxdata="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" filled="t" strokeweight="1pt">
                 <v:stroke joinstyle="miter"/>
                 <w10:wrap type="square" anchorx="margin"/>
               </v:shape>
@@ -10785,7 +10896,7 @@
           </mc:Choice>
           <mc:Fallback>
             <w:pict>
-              <v:shape w14:anchorId="20416150" id="Straight Arrow Connector 38" o:spid="_x0000_s1026" type="#_x0000_t32" style="position:absolute;margin-left:-4pt;margin-top:1pt;width:463pt;height:1pt;z-index:-251701760;visibility:visible;mso-wrap-style:square;mso-wrap-distance-left:0;mso-wrap-distance-top:0;mso-wrap-distance-right:0;mso-wrap-distance-bottom:0;mso-position-horizontal:absolute;mso-position-horizontal-relative:margin;mso-position-vertical:absolute;mso-position-vertical-relative:text" o:gfxdata="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" filled="t" strokeweight="1pt">
+              <v:shape w14:anchorId="1C764A46" id="Straight Arrow Connector 38" o:spid="_x0000_s1026" type="#_x0000_t32" style="position:absolute;margin-left:-4pt;margin-top:1pt;width:463pt;height:1pt;z-index:-251701760;visibility:visible;mso-wrap-style:square;mso-wrap-distance-left:0;mso-wrap-distance-top:0;mso-wrap-distance-right:0;mso-wrap-distance-bottom:0;mso-position-horizontal:absolute;mso-position-horizontal-relative:margin;mso-position-vertical:absolute;mso-position-vertical-relative:text" o:gfxdata="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" filled="t" strokeweight="1pt">
                 <v:stroke joinstyle="miter"/>
                 <w10:wrap type="square" anchorx="margin"/>
               </v:shape>
@@ -11422,7 +11533,7 @@
           </mc:Choice>
           <mc:Fallback>
             <w:pict>
-              <v:shape w14:anchorId="0FFE9E0C" id="Straight Arrow Connector 35" o:spid="_x0000_s1026" type="#_x0000_t32" style="position:absolute;margin-left:-4pt;margin-top:10pt;width:1pt;height:19.6pt;z-index:-251699712;visibility:visible;mso-wrap-style:square;mso-wrap-distance-left:0;mso-wrap-distance-top:0;mso-wrap-distance-right:0;mso-wrap-distance-bottom:0;mso-position-horizontal:absolute;mso-position-horizontal-relative:margin;mso-position-vertical:absolute;mso-position-vertical-relative:text" o:gfxdata="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" filled="t" strokeweight="1pt">
+              <v:shape w14:anchorId="06EFB0B7" id="Straight Arrow Connector 35" o:spid="_x0000_s1026" type="#_x0000_t32" style="position:absolute;margin-left:-4pt;margin-top:10pt;width:1pt;height:19.6pt;z-index:-251699712;visibility:visible;mso-wrap-style:square;mso-wrap-distance-left:0;mso-wrap-distance-top:0;mso-wrap-distance-right:0;mso-wrap-distance-bottom:0;mso-position-horizontal:absolute;mso-position-horizontal-relative:margin;mso-position-vertical:absolute;mso-position-vertical-relative:text" o:gfxdata="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" filled="t" strokeweight="1pt">
                 <v:stroke joinstyle="miter"/>
                 <w10:wrap type="square" anchorx="margin"/>
               </v:shape>
@@ -11484,7 +11595,7 @@
           </mc:Choice>
           <mc:Fallback>
             <w:pict>
-              <v:shape w14:anchorId="017BD604" id="Straight Arrow Connector 36" o:spid="_x0000_s1026" type="#_x0000_t32" style="position:absolute;margin-left:457pt;margin-top:10pt;width:1pt;height:19.6pt;z-index:-251697664;visibility:visible;mso-wrap-style:square;mso-wrap-distance-left:0;mso-wrap-distance-top:0;mso-wrap-distance-right:0;mso-wrap-distance-bottom:0;mso-position-horizontal:absolute;mso-position-horizontal-relative:margin;mso-position-vertical:absolute;mso-position-vertical-relative:text" o:gfxdata="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" filled="t" strokeweight="1pt">
+              <v:shape w14:anchorId="12019F88" id="Straight Arrow Connector 36" o:spid="_x0000_s1026" type="#_x0000_t32" style="position:absolute;margin-left:457pt;margin-top:10pt;width:1pt;height:19.6pt;z-index:-251697664;visibility:visible;mso-wrap-style:square;mso-wrap-distance-left:0;mso-wrap-distance-top:0;mso-wrap-distance-right:0;mso-wrap-distance-bottom:0;mso-position-horizontal:absolute;mso-position-horizontal-relative:margin;mso-position-vertical:absolute;mso-position-vertical-relative:text" o:gfxdata="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" filled="t" strokeweight="1pt">
                 <v:stroke joinstyle="miter"/>
                 <w10:wrap type="square" anchorx="margin"/>
               </v:shape>
@@ -11546,7 +11657,7 @@
           </mc:Choice>
           <mc:Fallback>
             <w:pict>
-              <v:shape w14:anchorId="2646F948" id="Straight Arrow Connector 44" o:spid="_x0000_s1026" type="#_x0000_t32" style="position:absolute;margin-left:-4pt;margin-top:10pt;width:463pt;height:1pt;z-index:-251695616;visibility:visible;mso-wrap-style:square;mso-wrap-distance-left:0;mso-wrap-distance-top:0;mso-wrap-distance-right:0;mso-wrap-distance-bottom:0;mso-position-horizontal:absolute;mso-position-horizontal-relative:margin;mso-position-vertical:absolute;mso-position-vertical-relative:text" o:gfxdata="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" filled="t" strokeweight="1pt">
+              <v:shape w14:anchorId="29A721C0" id="Straight Arrow Connector 44" o:spid="_x0000_s1026" type="#_x0000_t32" style="position:absolute;margin-left:-4pt;margin-top:10pt;width:463pt;height:1pt;z-index:-251695616;visibility:visible;mso-wrap-style:square;mso-wrap-distance-left:0;mso-wrap-distance-top:0;mso-wrap-distance-right:0;mso-wrap-distance-bottom:0;mso-position-horizontal:absolute;mso-position-horizontal-relative:margin;mso-position-vertical:absolute;mso-position-vertical-relative:text" o:gfxdata="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" filled="t" strokeweight="1pt">
                 <v:stroke joinstyle="miter"/>
                 <w10:wrap type="square" anchorx="margin"/>
               </v:shape>
@@ -11645,7 +11756,7 @@
           </mc:Choice>
           <mc:Fallback>
             <w:pict>
-              <v:shape w14:anchorId="01670B48" id="Straight Arrow Connector 45" o:spid="_x0000_s1026" type="#_x0000_t32" style="position:absolute;margin-left:-4pt;margin-top:1pt;width:463pt;height:1pt;z-index:-251693568;visibility:visible;mso-wrap-style:square;mso-wrap-distance-left:0;mso-wrap-distance-top:0;mso-wrap-distance-right:0;mso-wrap-distance-bottom:0;mso-position-horizontal:absolute;mso-position-horizontal-relative:margin;mso-position-vertical:absolute;mso-position-vertical-relative:text" o:gfxdata="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" filled="t" strokeweight="1pt">
+              <v:shape w14:anchorId="30EED1C0" id="Straight Arrow Connector 45" o:spid="_x0000_s1026" type="#_x0000_t32" style="position:absolute;margin-left:-4pt;margin-top:1pt;width:463pt;height:1pt;z-index:-251693568;visibility:visible;mso-wrap-style:square;mso-wrap-distance-left:0;mso-wrap-distance-top:0;mso-wrap-distance-right:0;mso-wrap-distance-bottom:0;mso-position-horizontal:absolute;mso-position-horizontal-relative:margin;mso-position-vertical:absolute;mso-position-vertical-relative:text" o:gfxdata="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" filled="t" strokeweight="1pt">
                 <v:stroke joinstyle="miter"/>
                 <w10:wrap type="square" anchorx="margin"/>
               </v:shape>
@@ -11778,7 +11889,7 @@
           </mc:Choice>
           <mc:Fallback>
             <w:pict>
-              <v:shape w14:anchorId="1FE1B387" id="Straight Arrow Connector 42" o:spid="_x0000_s1026" type="#_x0000_t32" style="position:absolute;margin-left:-4pt;margin-top:29pt;width:1pt;height:17.3pt;z-index:-251691520;visibility:visible;mso-wrap-style:square;mso-wrap-distance-left:0;mso-wrap-distance-top:0;mso-wrap-distance-right:0;mso-wrap-distance-bottom:0;mso-position-horizontal:absolute;mso-position-horizontal-relative:margin;mso-position-vertical:absolute;mso-position-vertical-relative:text" o:gfxdata="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" filled="t" strokeweight="1pt">
+              <v:shape w14:anchorId="7CDF5CB5" id="Straight Arrow Connector 42" o:spid="_x0000_s1026" type="#_x0000_t32" style="position:absolute;margin-left:-4pt;margin-top:29pt;width:1pt;height:17.3pt;z-index:-251691520;visibility:visible;mso-wrap-style:square;mso-wrap-distance-left:0;mso-wrap-distance-top:0;mso-wrap-distance-right:0;mso-wrap-distance-bottom:0;mso-position-horizontal:absolute;mso-position-horizontal-relative:margin;mso-position-vertical:absolute;mso-position-vertical-relative:text" o:gfxdata="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" filled="t" strokeweight="1pt">
                 <v:stroke joinstyle="miter"/>
                 <w10:wrap type="square" anchorx="margin"/>
               </v:shape>
@@ -11840,7 +11951,7 @@
           </mc:Choice>
           <mc:Fallback>
             <w:pict>
-              <v:shape w14:anchorId="107D7E5B" id="Straight Arrow Connector 43" o:spid="_x0000_s1026" type="#_x0000_t32" style="position:absolute;margin-left:457pt;margin-top:29pt;width:1pt;height:17.3pt;z-index:-251689472;visibility:visible;mso-wrap-style:square;mso-wrap-distance-left:0;mso-wrap-distance-top:0;mso-wrap-distance-right:0;mso-wrap-distance-bottom:0;mso-position-horizontal:absolute;mso-position-horizontal-relative:margin;mso-position-vertical:absolute;mso-position-vertical-relative:text" o:gfxdata="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" filled="t" strokeweight="1pt">
+              <v:shape w14:anchorId="34F7F838" id="Straight Arrow Connector 43" o:spid="_x0000_s1026" type="#_x0000_t32" style="position:absolute;margin-left:457pt;margin-top:29pt;width:1pt;height:17.3pt;z-index:-251689472;visibility:visible;mso-wrap-style:square;mso-wrap-distance-left:0;mso-wrap-distance-top:0;mso-wrap-distance-right:0;mso-wrap-distance-bottom:0;mso-position-horizontal:absolute;mso-position-horizontal-relative:margin;mso-position-vertical:absolute;mso-position-vertical-relative:text" o:gfxdata="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" filled="t" strokeweight="1pt">
                 <v:stroke joinstyle="miter"/>
                 <w10:wrap type="square" anchorx="margin"/>
               </v:shape>
@@ -11902,7 +12013,7 @@
           </mc:Choice>
           <mc:Fallback>
             <w:pict>
-              <v:shape w14:anchorId="7545D34A" id="Straight Arrow Connector 39" o:spid="_x0000_s1026" type="#_x0000_t32" style="position:absolute;margin-left:-4pt;margin-top:29pt;width:463pt;height:1pt;z-index:-251687424;visibility:visible;mso-wrap-style:square;mso-wrap-distance-left:0;mso-wrap-distance-top:0;mso-wrap-distance-right:0;mso-wrap-distance-bottom:0;mso-position-horizontal:absolute;mso-position-horizontal-relative:margin;mso-position-vertical:absolute;mso-position-vertical-relative:text" o:gfxdata="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" filled="t" strokeweight="1pt">
+              <v:shape w14:anchorId="5A551D60" id="Straight Arrow Connector 39" o:spid="_x0000_s1026" type="#_x0000_t32" style="position:absolute;margin-left:-4pt;margin-top:29pt;width:463pt;height:1pt;z-index:-251687424;visibility:visible;mso-wrap-style:square;mso-wrap-distance-left:0;mso-wrap-distance-top:0;mso-wrap-distance-right:0;mso-wrap-distance-bottom:0;mso-position-horizontal:absolute;mso-position-horizontal-relative:margin;mso-position-vertical:absolute;mso-position-vertical-relative:text" o:gfxdata="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" filled="t" strokeweight="1pt">
                 <v:stroke joinstyle="miter"/>
                 <w10:wrap type="square" anchorx="margin"/>
               </v:shape>
@@ -12017,7 +12128,7 @@
           </mc:Choice>
           <mc:Fallback>
             <w:pict>
-              <v:shape w14:anchorId="4B9324D6" id="Straight Arrow Connector 40" o:spid="_x0000_s1026" type="#_x0000_t32" style="position:absolute;margin-left:-4pt;margin-top:1pt;width:463pt;height:1pt;z-index:-251685376;visibility:visible;mso-wrap-style:square;mso-wrap-distance-left:0;mso-wrap-distance-top:0;mso-wrap-distance-right:0;mso-wrap-distance-bottom:0;mso-position-horizontal:absolute;mso-position-horizontal-relative:margin;mso-position-vertical:absolute;mso-position-vertical-relative:text" o:gfxdata="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" filled="t" strokeweight="1pt">
+              <v:shape w14:anchorId="640595EC" id="Straight Arrow Connector 40" o:spid="_x0000_s1026" type="#_x0000_t32" style="position:absolute;margin-left:-4pt;margin-top:1pt;width:463pt;height:1pt;z-index:-251685376;visibility:visible;mso-wrap-style:square;mso-wrap-distance-left:0;mso-wrap-distance-top:0;mso-wrap-distance-right:0;mso-wrap-distance-bottom:0;mso-position-horizontal:absolute;mso-position-horizontal-relative:margin;mso-position-vertical:absolute;mso-position-vertical-relative:text" o:gfxdata="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" filled="t" strokeweight="1pt">
                 <v:stroke joinstyle="miter"/>
                 <w10:wrap type="square" anchorx="margin"/>
               </v:shape>
@@ -12051,32 +12162,58 @@
           <w:sz w:val="24"/>
           <w:szCs w:val="24"/>
         </w:rPr>
-        <w:t xml:space="preserve">Nome do caso de uso: </w:t>
-      </w:r>
-      <w:r>
-        <w:rPr>
-          <w:rFonts w:ascii="Times New Roman" w:eastAsia="Times New Roman" w:hAnsi="Times New Roman" w:cs="Times New Roman"/>
-          <w:sz w:val="24"/>
-          <w:szCs w:val="24"/>
-        </w:rPr>
-        <w:t xml:space="preserve">Criar </w:t>
-      </w:r>
-      <w:r>
-        <w:rPr>
-          <w:rFonts w:ascii="Times New Roman" w:eastAsia="Times New Roman" w:hAnsi="Times New Roman" w:cs="Times New Roman"/>
-          <w:sz w:val="24"/>
-          <w:szCs w:val="24"/>
-        </w:rPr>
-        <w:t>Aluno.</w:t>
-      </w:r>
-    </w:p>
-    <w:p>
-      <w:pPr>
-        <w:jc w:val="both"/>
-        <w:rPr>
-          <w:rFonts w:ascii="Times New Roman" w:eastAsia="Times New Roman" w:hAnsi="Times New Roman" w:cs="Times New Roman"/>
-        </w:rPr>
-      </w:pPr>
+        <w:t xml:space="preserve">Descrição do caso de uso: </w:t>
+      </w:r>
+      <w:r>
+        <w:rPr>
+          <w:rFonts w:ascii="Times New Roman" w:eastAsia="Times New Roman" w:hAnsi="Times New Roman" w:cs="Times New Roman"/>
+          <w:sz w:val="24"/>
+          <w:szCs w:val="24"/>
+        </w:rPr>
+        <w:t>Este caso de uso permite que o usuário (</w:t>
+      </w:r>
+      <w:r>
+        <w:rPr>
+          <w:rFonts w:ascii="Times New Roman" w:eastAsia="Times New Roman" w:hAnsi="Times New Roman" w:cs="Times New Roman"/>
+          <w:i/>
+          <w:sz w:val="24"/>
+          <w:szCs w:val="24"/>
+        </w:rPr>
+        <w:t>personal trainer</w:t>
+      </w:r>
+      <w:r>
+        <w:rPr>
+          <w:rFonts w:ascii="Times New Roman" w:eastAsia="Times New Roman" w:hAnsi="Times New Roman" w:cs="Times New Roman"/>
+          <w:sz w:val="24"/>
+          <w:szCs w:val="24"/>
+        </w:rPr>
+        <w:t>) crie e armazene um novo</w:t>
+      </w:r>
+      <w:r>
+        <w:rPr>
+          <w:rFonts w:ascii="Times New Roman" w:eastAsia="Times New Roman" w:hAnsi="Times New Roman" w:cs="Times New Roman"/>
+          <w:b/>
+          <w:sz w:val="24"/>
+          <w:szCs w:val="24"/>
+        </w:rPr>
+        <w:t xml:space="preserve"> </w:t>
+      </w:r>
+      <w:r>
+        <w:rPr>
+          <w:rFonts w:ascii="Times New Roman" w:eastAsia="Times New Roman" w:hAnsi="Times New Roman" w:cs="Times New Roman"/>
+          <w:sz w:val="24"/>
+          <w:szCs w:val="24"/>
+        </w:rPr>
+        <w:t>aluno</w:t>
+      </w:r>
+      <w:r>
+        <w:rPr>
+          <w:rFonts w:ascii="Times New Roman" w:eastAsia="Times New Roman" w:hAnsi="Times New Roman" w:cs="Times New Roman"/>
+          <w:sz w:val="24"/>
+          <w:szCs w:val="24"/>
+        </w:rPr>
+        <w:t xml:space="preserve"> no sistema.</w:t>
+      </w:r>
     </w:p>
     <w:p>
       <w:pPr>
@@ -12095,15 +12232,7 @@
           <w:sz w:val="24"/>
           <w:szCs w:val="24"/>
         </w:rPr>
-        <w:t xml:space="preserve">Descrição do caso de uso: </w:t>
-      </w:r>
-      <w:r>
-        <w:rPr>
-          <w:rFonts w:ascii="Times New Roman" w:eastAsia="Times New Roman" w:hAnsi="Times New Roman" w:cs="Times New Roman"/>
-          <w:sz w:val="24"/>
-          <w:szCs w:val="24"/>
-        </w:rPr>
-        <w:t>Este caso de uso permite que o usuário (</w:t>
+        <w:t xml:space="preserve">Atores: </w:t>
       </w:r>
       <w:r>
         <w:rPr>
@@ -12112,117 +12241,40 @@
           <w:sz w:val="24"/>
           <w:szCs w:val="24"/>
         </w:rPr>
-        <w:t>personal trainer</w:t>
-      </w:r>
-      <w:r>
-        <w:rPr>
-          <w:rFonts w:ascii="Times New Roman" w:eastAsia="Times New Roman" w:hAnsi="Times New Roman" w:cs="Times New Roman"/>
-          <w:sz w:val="24"/>
-          <w:szCs w:val="24"/>
-        </w:rPr>
-        <w:t>) crie e armazene um novo</w:t>
-      </w:r>
-      <w:r>
-        <w:rPr>
-          <w:rFonts w:ascii="Times New Roman" w:eastAsia="Times New Roman" w:hAnsi="Times New Roman" w:cs="Times New Roman"/>
-          <w:b/>
-          <w:sz w:val="24"/>
-          <w:szCs w:val="24"/>
+        <w:t>Person</w:t>
+      </w:r>
+      <w:r>
+        <w:rPr>
+          <w:rFonts w:ascii="Times New Roman" w:eastAsia="Times New Roman" w:hAnsi="Times New Roman" w:cs="Times New Roman"/>
+          <w:i/>
+          <w:sz w:val="24"/>
+          <w:szCs w:val="24"/>
+        </w:rPr>
+        <w:t>al trainer</w:t>
+      </w:r>
+      <w:r>
+        <w:rPr>
+          <w:rFonts w:ascii="Times New Roman" w:eastAsia="Times New Roman" w:hAnsi="Times New Roman" w:cs="Times New Roman"/>
+          <w:sz w:val="24"/>
+          <w:szCs w:val="24"/>
+        </w:rPr>
+        <w:t>.</w:t>
+      </w:r>
+    </w:p>
+    <w:p>
+      <w:pPr>
+        <w:ind w:left="2"/>
+        <w:jc w:val="both"/>
+        <w:rPr>
+          <w:rFonts w:ascii="Times New Roman" w:eastAsia="Times New Roman" w:hAnsi="Times New Roman" w:cs="Times New Roman"/>
+        </w:rPr>
+      </w:pPr>
+      <w:r>
+        <w:rPr>
+          <w:rFonts w:ascii="Times New Roman" w:eastAsia="Times New Roman" w:hAnsi="Times New Roman" w:cs="Times New Roman"/>
         </w:rPr>
         <w:t xml:space="preserve"> </w:t>
       </w:r>
-      <w:r>
-        <w:rPr>
-          <w:rFonts w:ascii="Times New Roman" w:eastAsia="Times New Roman" w:hAnsi="Times New Roman" w:cs="Times New Roman"/>
-          <w:sz w:val="24"/>
-          <w:szCs w:val="24"/>
-        </w:rPr>
-        <w:t>aluno</w:t>
-      </w:r>
-      <w:r>
-        <w:rPr>
-          <w:rFonts w:ascii="Times New Roman" w:eastAsia="Times New Roman" w:hAnsi="Times New Roman" w:cs="Times New Roman"/>
-          <w:sz w:val="24"/>
-          <w:szCs w:val="24"/>
-        </w:rPr>
-        <w:t xml:space="preserve"> no sistema.</w:t>
-      </w:r>
-    </w:p>
-    <w:p>
-      <w:pPr>
-        <w:ind w:left="2"/>
-        <w:jc w:val="both"/>
-        <w:rPr>
-          <w:rFonts w:ascii="Times New Roman" w:eastAsia="Times New Roman" w:hAnsi="Times New Roman" w:cs="Times New Roman"/>
-          <w:b/>
-          <w:sz w:val="24"/>
-          <w:szCs w:val="24"/>
-        </w:rPr>
-      </w:pPr>
-      <w:r>
-        <w:rPr>
-          <w:rFonts w:ascii="Times New Roman" w:eastAsia="Times New Roman" w:hAnsi="Times New Roman" w:cs="Times New Roman"/>
-          <w:b/>
-          <w:sz w:val="24"/>
-          <w:szCs w:val="24"/>
-        </w:rPr>
-        <w:t xml:space="preserve">Atores: </w:t>
-      </w:r>
-      <w:r>
-        <w:rPr>
-          <w:rFonts w:ascii="Times New Roman" w:eastAsia="Times New Roman" w:hAnsi="Times New Roman" w:cs="Times New Roman"/>
-          <w:i/>
-          <w:sz w:val="24"/>
-          <w:szCs w:val="24"/>
-        </w:rPr>
-        <w:t>Person</w:t>
-      </w:r>
-      <w:r>
-        <w:rPr>
-          <w:rFonts w:ascii="Times New Roman" w:eastAsia="Times New Roman" w:hAnsi="Times New Roman" w:cs="Times New Roman"/>
-          <w:i/>
-          <w:sz w:val="24"/>
-          <w:szCs w:val="24"/>
-        </w:rPr>
-        <w:t>al trainer</w:t>
-      </w:r>
-      <w:r>
-        <w:rPr>
-          <w:rFonts w:ascii="Times New Roman" w:eastAsia="Times New Roman" w:hAnsi="Times New Roman" w:cs="Times New Roman"/>
-          <w:sz w:val="24"/>
-          <w:szCs w:val="24"/>
-        </w:rPr>
-        <w:t>.</w:t>
-      </w:r>
-    </w:p>
-    <w:p>
-      <w:pPr>
-        <w:ind w:left="2"/>
-        <w:jc w:val="both"/>
-        <w:rPr>
-          <w:rFonts w:ascii="Times New Roman" w:eastAsia="Times New Roman" w:hAnsi="Times New Roman" w:cs="Times New Roman"/>
-          <w:b/>
-          <w:sz w:val="24"/>
-          <w:szCs w:val="24"/>
-        </w:rPr>
-      </w:pPr>
-      <w:r>
-        <w:rPr>
-          <w:rFonts w:ascii="Times New Roman" w:eastAsia="Times New Roman" w:hAnsi="Times New Roman" w:cs="Times New Roman"/>
-          <w:b/>
-          <w:sz w:val="24"/>
-          <w:szCs w:val="24"/>
-        </w:rPr>
-        <w:t>Regras de negócio:</w:t>
-      </w:r>
-    </w:p>
-    <w:p>
-      <w:pPr>
-        <w:jc w:val="both"/>
-        <w:rPr>
-          <w:rFonts w:ascii="Times New Roman" w:eastAsia="Times New Roman" w:hAnsi="Times New Roman" w:cs="Times New Roman"/>
-        </w:rPr>
-      </w:pPr>
     </w:p>
     <w:p>
       <w:pPr>
@@ -12362,6 +12414,14 @@
     </w:p>
     <w:p>
       <w:pPr>
+        <w:jc w:val="both"/>
+        <w:rPr>
+          <w:rFonts w:ascii="Times New Roman" w:eastAsia="Times New Roman" w:hAnsi="Times New Roman" w:cs="Times New Roman"/>
+        </w:rPr>
+      </w:pPr>
+    </w:p>
+    <w:p>
+      <w:pPr>
         <w:ind w:left="2"/>
         <w:jc w:val="both"/>
         <w:rPr>
@@ -12404,7 +12464,6 @@
           <w:sz w:val="24"/>
           <w:szCs w:val="24"/>
         </w:rPr>
-        <w:lastRenderedPageBreak/>
         <w:t xml:space="preserve">O aluno deve ser cadastrado exclusivamente por um </w:t>
       </w:r>
       <w:r>
@@ -12453,6 +12512,7 @@
           <w:sz w:val="24"/>
           <w:szCs w:val="24"/>
         </w:rPr>
+        <w:lastRenderedPageBreak/>
         <w:t>Nome</w:t>
       </w:r>
       <w:r>
@@ -12832,17 +12892,14 @@
         </w:rPr>
         <w:t>:</w:t>
       </w:r>
-    </w:p>
-    <w:p>
-      <w:pPr>
-        <w:ind w:left="2"/>
-        <w:jc w:val="both"/>
-        <w:rPr>
-          <w:rFonts w:ascii="Times New Roman" w:eastAsia="Times New Roman" w:hAnsi="Times New Roman" w:cs="Times New Roman"/>
-          <w:sz w:val="24"/>
-          <w:szCs w:val="24"/>
-        </w:rPr>
-      </w:pPr>
+      <w:r>
+        <w:rPr>
+          <w:rFonts w:ascii="Times New Roman" w:eastAsia="Times New Roman" w:hAnsi="Times New Roman" w:cs="Times New Roman"/>
+          <w:sz w:val="24"/>
+          <w:szCs w:val="24"/>
+        </w:rPr>
+        <w:t xml:space="preserve"> </w:t>
+      </w:r>
       <w:r>
         <w:rPr>
           <w:rFonts w:ascii="Times New Roman" w:eastAsia="Times New Roman" w:hAnsi="Times New Roman" w:cs="Times New Roman"/>
@@ -12945,7 +13002,7 @@
           </mc:Choice>
           <mc:Fallback>
             <w:pict>
-              <v:shape w14:anchorId="25D17E3E" id="Straight Arrow Connector 28" o:spid="_x0000_s1026" type="#_x0000_t32" style="position:absolute;margin-left:-4pt;margin-top:38pt;width:1pt;height:17.3pt;z-index:-251683328;visibility:visible;mso-wrap-style:square;mso-wrap-distance-left:0;mso-wrap-distance-top:0;mso-wrap-distance-right:0;mso-wrap-distance-bottom:0;mso-position-horizontal:absolute;mso-position-horizontal-relative:margin;mso-position-vertical:absolute;mso-position-vertical-relative:text" o:gfxdata="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" filled="t" strokeweight="1pt">
+              <v:shape w14:anchorId="3BFD81FF" id="Straight Arrow Connector 28" o:spid="_x0000_s1026" type="#_x0000_t32" style="position:absolute;margin-left:-4pt;margin-top:38pt;width:1pt;height:17.3pt;z-index:-251683328;visibility:visible;mso-wrap-style:square;mso-wrap-distance-left:0;mso-wrap-distance-top:0;mso-wrap-distance-right:0;mso-wrap-distance-bottom:0;mso-position-horizontal:absolute;mso-position-horizontal-relative:margin;mso-position-vertical:absolute;mso-position-vertical-relative:text" o:gfxdata="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" filled="t" strokeweight="1pt">
                 <v:stroke joinstyle="miter"/>
                 <w10:wrap type="square" anchorx="margin"/>
               </v:shape>
@@ -13007,7 +13064,7 @@
           </mc:Choice>
           <mc:Fallback>
             <w:pict>
-              <v:shape w14:anchorId="4FD7F4AE" id="Straight Arrow Connector 26" o:spid="_x0000_s1026" type="#_x0000_t32" style="position:absolute;margin-left:457pt;margin-top:38pt;width:1pt;height:17.3pt;z-index:-251681280;visibility:visible;mso-wrap-style:square;mso-wrap-distance-left:0;mso-wrap-distance-top:0;mso-wrap-distance-right:0;mso-wrap-distance-bottom:0;mso-position-horizontal:absolute;mso-position-horizontal-relative:margin;mso-position-vertical:absolute;mso-position-vertical-relative:text" o:gfxdata="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" filled="t" strokeweight="1pt">
+              <v:shape w14:anchorId="774D2D03" id="Straight Arrow Connector 26" o:spid="_x0000_s1026" type="#_x0000_t32" style="position:absolute;margin-left:457pt;margin-top:38pt;width:1pt;height:17.3pt;z-index:-251681280;visibility:visible;mso-wrap-style:square;mso-wrap-distance-left:0;mso-wrap-distance-top:0;mso-wrap-distance-right:0;mso-wrap-distance-bottom:0;mso-position-horizontal:absolute;mso-position-horizontal-relative:margin;mso-position-vertical:absolute;mso-position-vertical-relative:text" o:gfxdata="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" filled="t" strokeweight="1pt">
                 <v:stroke joinstyle="miter"/>
                 <w10:wrap type="square" anchorx="margin"/>
               </v:shape>
@@ -13069,7 +13126,7 @@
           </mc:Choice>
           <mc:Fallback>
             <w:pict>
-              <v:shape w14:anchorId="367E8701" id="Straight Arrow Connector 27" o:spid="_x0000_s1026" type="#_x0000_t32" style="position:absolute;margin-left:-4pt;margin-top:38pt;width:463pt;height:1pt;z-index:-251679232;visibility:visible;mso-wrap-style:square;mso-wrap-distance-left:0;mso-wrap-distance-top:0;mso-wrap-distance-right:0;mso-wrap-distance-bottom:0;mso-position-horizontal:absolute;mso-position-horizontal-relative:margin;mso-position-vertical:absolute;mso-position-vertical-relative:text" o:gfxdata="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" filled="t" strokeweight="1pt">
+              <v:shape w14:anchorId="1B5F8C51" id="Straight Arrow Connector 27" o:spid="_x0000_s1026" type="#_x0000_t32" style="position:absolute;margin-left:-4pt;margin-top:38pt;width:463pt;height:1pt;z-index:-251679232;visibility:visible;mso-wrap-style:square;mso-wrap-distance-left:0;mso-wrap-distance-top:0;mso-wrap-distance-right:0;mso-wrap-distance-bottom:0;mso-position-horizontal:absolute;mso-position-horizontal-relative:margin;mso-position-vertical:absolute;mso-position-vertical-relative:text" o:gfxdata="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" filled="t" strokeweight="1pt">
                 <v:stroke joinstyle="miter"/>
                 <w10:wrap type="square" anchorx="margin"/>
               </v:shape>
@@ -13113,8 +13170,6 @@
           <w:szCs w:val="24"/>
         </w:rPr>
       </w:pPr>
-      <w:bookmarkStart w:id="7" w:name="_GoBack"/>
-      <w:bookmarkEnd w:id="7"/>
       <w:r>
         <w:rPr>
           <w:rFonts w:ascii="Arial" w:eastAsia="Arial" w:hAnsi="Arial" w:cs="Arial"/>
@@ -13131,7 +13186,16 @@
           <w:sz w:val="24"/>
           <w:szCs w:val="24"/>
         </w:rPr>
-        <w:t>aluno</w:t>
+        <w:t>A</w:t>
+      </w:r>
+      <w:r>
+        <w:rPr>
+          <w:rFonts w:ascii="Arial" w:eastAsia="Arial" w:hAnsi="Arial" w:cs="Arial"/>
+          <w:b/>
+          <w:sz w:val="24"/>
+          <w:szCs w:val="24"/>
+        </w:rPr>
+        <w:t>luno</w:t>
       </w:r>
     </w:p>
     <w:p>
@@ -13195,7 +13259,7 @@
           </mc:Choice>
           <mc:Fallback>
             <w:pict>
-              <v:shape w14:anchorId="5F587D10" id="Straight Arrow Connector 24" o:spid="_x0000_s1026" type="#_x0000_t32" style="position:absolute;margin-left:-4pt;margin-top:1pt;width:463pt;height:1pt;z-index:-251677184;visibility:visible;mso-wrap-style:square;mso-wrap-distance-left:0;mso-wrap-distance-top:0;mso-wrap-distance-right:0;mso-wrap-distance-bottom:0;mso-position-horizontal:absolute;mso-position-horizontal-relative:margin;mso-position-vertical:absolute;mso-position-vertical-relative:text" o:gfxdata="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" filled="t" strokeweight="1pt">
+              <v:shape w14:anchorId="195FBA6D" id="Straight Arrow Connector 24" o:spid="_x0000_s1026" type="#_x0000_t32" style="position:absolute;margin-left:-4pt;margin-top:1pt;width:463pt;height:1pt;z-index:-251677184;visibility:visible;mso-wrap-style:square;mso-wrap-distance-left:0;mso-wrap-distance-top:0;mso-wrap-distance-right:0;mso-wrap-distance-bottom:0;mso-position-horizontal:absolute;mso-position-horizontal-relative:margin;mso-position-vertical:absolute;mso-position-vertical-relative:text" o:gfxdata="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" filled="t" strokeweight="1pt">
                 <v:stroke joinstyle="miter"/>
                 <w10:wrap type="square" anchorx="margin"/>
               </v:shape>
@@ -13316,86 +13380,6 @@
     </w:p>
     <w:p>
       <w:pPr>
-        <w:jc w:val="both"/>
-        <w:rPr>
-          <w:rFonts w:ascii="Times New Roman" w:eastAsia="Times New Roman" w:hAnsi="Times New Roman" w:cs="Times New Roman"/>
-        </w:rPr>
-      </w:pPr>
-      <w:r>
-        <w:rPr>
-          <w:noProof/>
-        </w:rPr>
-        <mc:AlternateContent>
-          <mc:Choice Requires="wps">
-            <w:drawing>
-              <wp:anchor distT="0" distB="0" distL="0" distR="0" simplePos="0" relativeHeight="251641344" behindDoc="1" locked="0" layoutInCell="1" hidden="0" allowOverlap="1" wp14:anchorId="4348CACC" wp14:editId="5A98DAE9">
-                <wp:simplePos x="0" y="0"/>
-                <wp:positionH relativeFrom="margin">
-                  <wp:posOffset>0</wp:posOffset>
-                </wp:positionH>
-                <wp:positionV relativeFrom="paragraph">
-                  <wp:posOffset>254000</wp:posOffset>
-                </wp:positionV>
-                <wp:extent cx="5758815" cy="12700"/>
-                <wp:effectExtent l="0" t="0" r="0" b="0"/>
-                <wp:wrapSquare wrapText="bothSides" distT="0" distB="0" distL="0" distR="0"/>
-                <wp:docPr id="25" name="Straight Arrow Connector 25"/>
-                <wp:cNvGraphicFramePr/>
-                <a:graphic xmlns:a="http://schemas.openxmlformats.org/drawingml/2006/main">
-                  <a:graphicData uri="http://schemas.microsoft.com/office/word/2010/wordprocessingShape">
-                    <wps:wsp>
-                      <wps:cNvCnPr/>
-                      <wps:spPr>
-                        <a:xfrm>
-                          <a:off x="2466593" y="3780000"/>
-                          <a:ext cx="5758815" cy="0"/>
-                        </a:xfrm>
-                        <a:prstGeom prst="straightConnector1">
-                          <a:avLst/>
-                        </a:prstGeom>
-                        <a:solidFill>
-                          <a:srgbClr val="FFFFFF"/>
-                        </a:solidFill>
-                        <a:ln w="12700" cap="flat" cmpd="sng">
-                          <a:solidFill>
-                            <a:srgbClr val="000000"/>
-                          </a:solidFill>
-                          <a:prstDash val="solid"/>
-                          <a:miter lim="800000"/>
-                          <a:headEnd type="none" w="med" len="med"/>
-                          <a:tailEnd type="none" w="med" len="med"/>
-                        </a:ln>
-                      </wps:spPr>
-                      <wps:bodyPr/>
-                    </wps:wsp>
-                  </a:graphicData>
-                </a:graphic>
-              </wp:anchor>
-            </w:drawing>
-          </mc:Choice>
-          <mc:Fallback>
-            <w:pict>
-              <v:shape w14:anchorId="5BBB587E" id="Straight Arrow Connector 25" o:spid="_x0000_s1026" type="#_x0000_t32" style="position:absolute;margin-left:0;margin-top:20pt;width:453.45pt;height:1pt;z-index:-251675136;visibility:visible;mso-wrap-style:square;mso-wrap-distance-left:0;mso-wrap-distance-top:0;mso-wrap-distance-right:0;mso-wrap-distance-bottom:0;mso-position-horizontal:absolute;mso-position-horizontal-relative:margin;mso-position-vertical:absolute;mso-position-vertical-relative:text" o:gfxdata="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" filled="t" strokeweight="1pt">
-                <v:stroke joinstyle="miter"/>
-                <w10:wrap type="square" anchorx="margin"/>
-              </v:shape>
-            </w:pict>
-          </mc:Fallback>
-        </mc:AlternateContent>
-      </w:r>
-    </w:p>
-    <w:p>
-      <w:pPr>
-        <w:jc w:val="both"/>
-        <w:rPr>
-          <w:rFonts w:ascii="Times New Roman" w:eastAsia="Times New Roman" w:hAnsi="Times New Roman" w:cs="Times New Roman"/>
-        </w:rPr>
-      </w:pPr>
-      <w:bookmarkStart w:id="8" w:name="tyjcwt" w:colFirst="0" w:colLast="0"/>
-      <w:bookmarkEnd w:id="8"/>
-    </w:p>
-    <w:p>
-      <w:pPr>
         <w:widowControl w:val="0"/>
         <w:spacing w:line="276" w:lineRule="auto"/>
         <w:jc w:val="both"/>
@@ -13409,6 +13393,52 @@
           <w:cols w:space="720"/>
         </w:sectPr>
       </w:pPr>
+      <w:bookmarkStart w:id="7" w:name="tyjcwt" w:colFirst="0" w:colLast="0"/>
+      <w:bookmarkEnd w:id="7"/>
+    </w:p>
+    <w:p>
+      <w:pPr>
+        <w:spacing w:line="258" w:lineRule="auto"/>
+        <w:ind w:left="2"/>
+        <w:jc w:val="both"/>
+        <w:rPr>
+          <w:rFonts w:ascii="Times New Roman" w:eastAsia="Times New Roman" w:hAnsi="Times New Roman" w:cs="Times New Roman"/>
+          <w:sz w:val="24"/>
+          <w:szCs w:val="24"/>
+        </w:rPr>
+        <w:sectPr>
+          <w:type w:val="continuous"/>
+          <w:pgSz w:w="11900" w:h="16820"/>
+          <w:pgMar w:top="1402" w:right="1440" w:bottom="1440" w:left="1420" w:header="0" w:footer="0" w:gutter="0"/>
+          <w:cols w:space="720"/>
+        </w:sectPr>
+      </w:pPr>
+      <w:r>
+        <w:rPr>
+          <w:rFonts w:ascii="Times New Roman" w:eastAsia="Times New Roman" w:hAnsi="Times New Roman" w:cs="Times New Roman"/>
+          <w:b/>
+          <w:sz w:val="24"/>
+          <w:szCs w:val="24"/>
+        </w:rPr>
+        <w:t>Atores:</w:t>
+      </w:r>
+      <w:r>
+        <w:rPr>
+          <w:rFonts w:ascii="Times New Roman" w:eastAsia="Times New Roman" w:hAnsi="Times New Roman" w:cs="Times New Roman"/>
+          <w:sz w:val="24"/>
+          <w:szCs w:val="24"/>
+        </w:rPr>
+        <w:t xml:space="preserve"> </w:t>
+      </w:r>
+      <w:r>
+        <w:rPr>
+          <w:rFonts w:ascii="Times New Roman" w:eastAsia="Times New Roman" w:hAnsi="Times New Roman" w:cs="Times New Roman"/>
+          <w:i/>
+          <w:sz w:val="24"/>
+          <w:szCs w:val="24"/>
+        </w:rPr>
+        <w:t>Personal Trainer</w:t>
+      </w:r>
     </w:p>
     <w:p>
       <w:pPr>
@@ -13429,6 +13459,23 @@
         <w:jc w:val="both"/>
         <w:rPr>
           <w:rFonts w:ascii="Times New Roman" w:eastAsia="Times New Roman" w:hAnsi="Times New Roman" w:cs="Times New Roman"/>
+          <w:b/>
+          <w:sz w:val="24"/>
+          <w:szCs w:val="24"/>
+        </w:rPr>
+      </w:pPr>
+    </w:p>
+    <w:p>
+      <w:pPr>
+        <w:tabs>
+          <w:tab w:val="left" w:pos="1822"/>
+          <w:tab w:val="left" w:pos="4202"/>
+          <w:tab w:val="left" w:pos="6602"/>
+        </w:tabs>
+        <w:ind w:left="2"/>
+        <w:jc w:val="both"/>
+        <w:rPr>
+          <w:rFonts w:ascii="Times New Roman" w:eastAsia="Times New Roman" w:hAnsi="Times New Roman" w:cs="Times New Roman"/>
           <w:sz w:val="21"/>
           <w:szCs w:val="21"/>
         </w:rPr>
@@ -13556,14 +13603,6 @@
     </w:p>
     <w:p>
       <w:pPr>
-        <w:jc w:val="both"/>
-        <w:rPr>
-          <w:rFonts w:ascii="Times New Roman" w:eastAsia="Times New Roman" w:hAnsi="Times New Roman" w:cs="Times New Roman"/>
-        </w:rPr>
-      </w:pPr>
-    </w:p>
-    <w:p>
-      <w:pPr>
         <w:ind w:left="2"/>
         <w:jc w:val="both"/>
         <w:rPr>
@@ -13587,7 +13626,15 @@
           <w:sz w:val="24"/>
           <w:szCs w:val="24"/>
         </w:rPr>
-        <w:t xml:space="preserve">: recebe como entrada o </w:t>
+        <w:t>: R</w:t>
+      </w:r>
+      <w:r>
+        <w:rPr>
+          <w:rFonts w:ascii="Times New Roman" w:eastAsia="Times New Roman" w:hAnsi="Times New Roman" w:cs="Times New Roman"/>
+          <w:sz w:val="24"/>
+          <w:szCs w:val="24"/>
+        </w:rPr>
+        <w:t xml:space="preserve">ecebe como entrada o </w:t>
       </w:r>
       <w:r>
         <w:rPr>
@@ -13639,7 +13686,15 @@
           <w:sz w:val="24"/>
           <w:szCs w:val="24"/>
         </w:rPr>
-        <w:t xml:space="preserve">: o usuário consegue excluir o </w:t>
+        <w:t>: O</w:t>
+      </w:r>
+      <w:r>
+        <w:rPr>
+          <w:rFonts w:ascii="Times New Roman" w:eastAsia="Times New Roman" w:hAnsi="Times New Roman" w:cs="Times New Roman"/>
+          <w:sz w:val="24"/>
+          <w:szCs w:val="24"/>
+        </w:rPr>
+        <w:t xml:space="preserve"> usuário consegue excluir o </w:t>
       </w:r>
       <w:r>
         <w:rPr>
@@ -13730,7 +13785,7 @@
           </mc:Choice>
           <mc:Fallback>
             <w:pict>
-              <v:shape w14:anchorId="117CCA09" id="Straight Arrow Connector 82" o:spid="_x0000_s1026" type="#_x0000_t32" style="position:absolute;margin-left:-4pt;margin-top:12pt;width:1pt;height:17.3pt;z-index:-251599360;visibility:visible;mso-wrap-style:square;mso-wrap-distance-left:0;mso-wrap-distance-top:0;mso-wrap-distance-right:0;mso-wrap-distance-bottom:0;mso-position-horizontal:absolute;mso-position-horizontal-relative:margin;mso-position-vertical:absolute;mso-position-vertical-relative:text" o:gfxdata="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" filled="t" strokeweight="1pt">
+              <v:shape w14:anchorId="5A8BC28F" id="Straight Arrow Connector 82" o:spid="_x0000_s1026" type="#_x0000_t32" style="position:absolute;margin-left:-4pt;margin-top:12pt;width:1pt;height:17.3pt;z-index:-251599360;visibility:visible;mso-wrap-style:square;mso-wrap-distance-left:0;mso-wrap-distance-top:0;mso-wrap-distance-right:0;mso-wrap-distance-bottom:0;mso-position-horizontal:absolute;mso-position-horizontal-relative:margin;mso-position-vertical:absolute;mso-position-vertical-relative:text" o:gfxdata="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" filled="t" strokeweight="1pt">
                 <v:stroke joinstyle="miter"/>
                 <w10:wrap type="square" anchorx="margin"/>
               </v:shape>
@@ -13792,7 +13847,7 @@
           </mc:Choice>
           <mc:Fallback>
             <w:pict>
-              <v:shape w14:anchorId="42A1154F" id="Straight Arrow Connector 83" o:spid="_x0000_s1026" type="#_x0000_t32" style="position:absolute;margin-left:457pt;margin-top:12pt;width:1pt;height:17.3pt;z-index:-251598336;visibility:visible;mso-wrap-style:square;mso-wrap-distance-left:0;mso-wrap-distance-top:0;mso-wrap-distance-right:0;mso-wrap-distance-bottom:0;mso-position-horizontal:absolute;mso-position-horizontal-relative:margin;mso-position-vertical:absolute;mso-position-vertical-relative:text" o:gfxdata="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" filled="t" strokeweight="1pt">
+              <v:shape w14:anchorId="57E22760" id="Straight Arrow Connector 83" o:spid="_x0000_s1026" type="#_x0000_t32" style="position:absolute;margin-left:457pt;margin-top:12pt;width:1pt;height:17.3pt;z-index:-251598336;visibility:visible;mso-wrap-style:square;mso-wrap-distance-left:0;mso-wrap-distance-top:0;mso-wrap-distance-right:0;mso-wrap-distance-bottom:0;mso-position-horizontal:absolute;mso-position-horizontal-relative:margin;mso-position-vertical:absolute;mso-position-vertical-relative:text" o:gfxdata="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" filled="t" strokeweight="1pt">
                 <v:stroke joinstyle="miter"/>
                 <w10:wrap type="square" anchorx="margin"/>
               </v:shape>
@@ -13854,7 +13909,7 @@
           </mc:Choice>
           <mc:Fallback>
             <w:pict>
-              <v:shape w14:anchorId="0B63B480" id="Straight Arrow Connector 84" o:spid="_x0000_s1026" type="#_x0000_t32" style="position:absolute;margin-left:-4pt;margin-top:12pt;width:463pt;height:1pt;z-index:-251597312;visibility:visible;mso-wrap-style:square;mso-wrap-distance-left:0;mso-wrap-distance-top:0;mso-wrap-distance-right:0;mso-wrap-distance-bottom:0;mso-position-horizontal:absolute;mso-position-horizontal-relative:margin;mso-position-vertical:absolute;mso-position-vertical-relative:text" o:gfxdata="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" filled="t" strokeweight="1pt">
+              <v:shape w14:anchorId="64690D20" id="Straight Arrow Connector 84" o:spid="_x0000_s1026" type="#_x0000_t32" style="position:absolute;margin-left:-4pt;margin-top:12pt;width:463pt;height:1pt;z-index:-251597312;visibility:visible;mso-wrap-style:square;mso-wrap-distance-left:0;mso-wrap-distance-top:0;mso-wrap-distance-right:0;mso-wrap-distance-bottom:0;mso-position-horizontal:absolute;mso-position-horizontal-relative:margin;mso-position-vertical:absolute;mso-position-vertical-relative:text" o:gfxdata="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" filled="t" strokeweight="1pt">
                 <v:stroke joinstyle="miter"/>
                 <w10:wrap type="square" anchorx="margin"/>
               </v:shape>
@@ -13925,7 +13980,16 @@
           <w:sz w:val="24"/>
           <w:szCs w:val="24"/>
         </w:rPr>
-        <w:t>aluno</w:t>
+        <w:t>A</w:t>
+      </w:r>
+      <w:r>
+        <w:rPr>
+          <w:rFonts w:ascii="Arial" w:eastAsia="Arial" w:hAnsi="Arial" w:cs="Arial"/>
+          <w:b/>
+          <w:sz w:val="24"/>
+          <w:szCs w:val="24"/>
+        </w:rPr>
+        <w:t>luno</w:t>
       </w:r>
     </w:p>
     <w:p>
@@ -13989,7 +14053,7 @@
           </mc:Choice>
           <mc:Fallback>
             <w:pict>
-              <v:shape w14:anchorId="29D64B8A" id="Straight Arrow Connector 80" o:spid="_x0000_s1026" type="#_x0000_t32" style="position:absolute;margin-left:-4pt;margin-top:1pt;width:463pt;height:1pt;z-index:-251602432;visibility:visible;mso-wrap-style:square;mso-wrap-distance-left:0;mso-wrap-distance-top:0;mso-wrap-distance-right:0;mso-wrap-distance-bottom:0;mso-position-horizontal:absolute;mso-position-horizontal-relative:margin;mso-position-vertical:absolute;mso-position-vertical-relative:text" o:gfxdata="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" filled="t" strokeweight="1pt">
+              <v:shape w14:anchorId="09946B17" id="Straight Arrow Connector 80" o:spid="_x0000_s1026" type="#_x0000_t32" style="position:absolute;margin-left:-4pt;margin-top:1pt;width:463pt;height:1pt;z-index:-251602432;visibility:visible;mso-wrap-style:square;mso-wrap-distance-left:0;mso-wrap-distance-top:0;mso-wrap-distance-right:0;mso-wrap-distance-bottom:0;mso-position-horizontal:absolute;mso-position-horizontal-relative:margin;mso-position-vertical:absolute;mso-position-vertical-relative:text" o:gfxdata="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" filled="t" strokeweight="1pt">
                 <v:stroke joinstyle="miter"/>
                 <w10:wrap type="square" anchorx="margin"/>
               </v:shape>
@@ -14097,94 +14161,26 @@
           <w:sz w:val="24"/>
           <w:szCs w:val="24"/>
         </w:rPr>
-        <w:t>Em outras palavras os dados do progresso do aluno poderão ser continuados.</w:t>
-      </w:r>
-    </w:p>
-    <w:p>
-      <w:pPr>
-        <w:jc w:val="both"/>
-        <w:rPr>
-          <w:rFonts w:ascii="Times New Roman" w:eastAsia="Times New Roman" w:hAnsi="Times New Roman" w:cs="Times New Roman"/>
-        </w:rPr>
-      </w:pPr>
-      <w:r>
-        <w:rPr>
-          <w:noProof/>
-        </w:rPr>
-        <mc:AlternateContent>
-          <mc:Choice Requires="wps">
-            <w:drawing>
-              <wp:anchor distT="0" distB="0" distL="0" distR="0" simplePos="0" relativeHeight="251715072" behindDoc="1" locked="0" layoutInCell="1" hidden="0" allowOverlap="1" wp14:anchorId="107CB38B" wp14:editId="1B00A72D">
-                <wp:simplePos x="0" y="0"/>
-                <wp:positionH relativeFrom="margin">
-                  <wp:posOffset>0</wp:posOffset>
-                </wp:positionH>
-                <wp:positionV relativeFrom="paragraph">
-                  <wp:posOffset>254000</wp:posOffset>
-                </wp:positionV>
-                <wp:extent cx="5758815" cy="12700"/>
-                <wp:effectExtent l="0" t="0" r="0" b="0"/>
-                <wp:wrapSquare wrapText="bothSides" distT="0" distB="0" distL="0" distR="0"/>
-                <wp:docPr id="81" name="Straight Arrow Connector 81"/>
-                <wp:cNvGraphicFramePr/>
-                <a:graphic xmlns:a="http://schemas.openxmlformats.org/drawingml/2006/main">
-                  <a:graphicData uri="http://schemas.microsoft.com/office/word/2010/wordprocessingShape">
-                    <wps:wsp>
-                      <wps:cNvCnPr/>
-                      <wps:spPr>
-                        <a:xfrm>
-                          <a:off x="2466593" y="3780000"/>
-                          <a:ext cx="5758815" cy="0"/>
-                        </a:xfrm>
-                        <a:prstGeom prst="straightConnector1">
-                          <a:avLst/>
-                        </a:prstGeom>
-                        <a:solidFill>
-                          <a:srgbClr val="FFFFFF"/>
-                        </a:solidFill>
-                        <a:ln w="12700" cap="flat" cmpd="sng">
-                          <a:solidFill>
-                            <a:srgbClr val="000000"/>
-                          </a:solidFill>
-                          <a:prstDash val="solid"/>
-                          <a:miter lim="800000"/>
-                          <a:headEnd type="none" w="med" len="med"/>
-                          <a:tailEnd type="none" w="med" len="med"/>
-                        </a:ln>
-                      </wps:spPr>
-                      <wps:bodyPr/>
-                    </wps:wsp>
-                  </a:graphicData>
-                </a:graphic>
-              </wp:anchor>
-            </w:drawing>
-          </mc:Choice>
-          <mc:Fallback>
-            <w:pict>
-              <v:shape w14:anchorId="7C2E0AFF" id="Straight Arrow Connector 81" o:spid="_x0000_s1026" type="#_x0000_t32" style="position:absolute;margin-left:0;margin-top:20pt;width:453.45pt;height:1pt;z-index:-251601408;visibility:visible;mso-wrap-style:square;mso-wrap-distance-left:0;mso-wrap-distance-top:0;mso-wrap-distance-right:0;mso-wrap-distance-bottom:0;mso-position-horizontal:absolute;mso-position-horizontal-relative:margin;mso-position-vertical:absolute;mso-position-vertical-relative:text" o:gfxdata="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" filled="t" strokeweight="1pt">
-                <v:stroke joinstyle="miter"/>
-                <w10:wrap type="square" anchorx="margin"/>
-              </v:shape>
-            </w:pict>
-          </mc:Fallback>
-        </mc:AlternateContent>
-      </w:r>
-    </w:p>
-    <w:p>
-      <w:pPr>
-        <w:jc w:val="both"/>
-        <w:rPr>
-          <w:rFonts w:ascii="Times New Roman" w:eastAsia="Times New Roman" w:hAnsi="Times New Roman" w:cs="Times New Roman"/>
-        </w:rPr>
-      </w:pPr>
-    </w:p>
-    <w:p>
-      <w:pPr>
-        <w:widowControl w:val="0"/>
-        <w:spacing w:line="276" w:lineRule="auto"/>
-        <w:jc w:val="both"/>
-        <w:rPr>
-          <w:rFonts w:ascii="Times New Roman" w:eastAsia="Times New Roman" w:hAnsi="Times New Roman" w:cs="Times New Roman"/>
+        <w:t>Em outras palavras os dados do progresso d</w:t>
+      </w:r>
+      <w:r>
+        <w:rPr>
+          <w:rFonts w:ascii="Times New Roman" w:eastAsia="Times New Roman" w:hAnsi="Times New Roman" w:cs="Times New Roman"/>
+          <w:sz w:val="24"/>
+          <w:szCs w:val="24"/>
+        </w:rPr>
+        <w:t>o aluno poderão ser continuados.</w:t>
+      </w:r>
+    </w:p>
+    <w:p>
+      <w:pPr>
+        <w:spacing w:line="258" w:lineRule="auto"/>
+        <w:ind w:left="2"/>
+        <w:jc w:val="both"/>
+        <w:rPr>
+          <w:rFonts w:ascii="Times New Roman" w:eastAsia="Times New Roman" w:hAnsi="Times New Roman" w:cs="Times New Roman"/>
+          <w:sz w:val="24"/>
+          <w:szCs w:val="24"/>
         </w:rPr>
         <w:sectPr>
           <w:type w:val="continuous"/>
@@ -14193,6 +14189,40 @@
           <w:cols w:space="720"/>
         </w:sectPr>
       </w:pPr>
+      <w:r>
+        <w:rPr>
+          <w:rFonts w:ascii="Times New Roman" w:eastAsia="Times New Roman" w:hAnsi="Times New Roman" w:cs="Times New Roman"/>
+          <w:b/>
+          <w:sz w:val="24"/>
+          <w:szCs w:val="24"/>
+        </w:rPr>
+        <w:t>Atores:</w:t>
+      </w:r>
+      <w:r>
+        <w:rPr>
+          <w:rFonts w:ascii="Times New Roman" w:eastAsia="Times New Roman" w:hAnsi="Times New Roman" w:cs="Times New Roman"/>
+          <w:sz w:val="24"/>
+          <w:szCs w:val="24"/>
+        </w:rPr>
+        <w:t xml:space="preserve"> </w:t>
+      </w:r>
+      <w:r>
+        <w:rPr>
+          <w:rFonts w:ascii="Times New Roman" w:eastAsia="Times New Roman" w:hAnsi="Times New Roman" w:cs="Times New Roman"/>
+          <w:i/>
+          <w:sz w:val="24"/>
+          <w:szCs w:val="24"/>
+        </w:rPr>
+        <w:t>Personal Trainer</w:t>
+      </w:r>
+    </w:p>
+    <w:p>
+      <w:pPr>
+        <w:jc w:val="both"/>
+        <w:rPr>
+          <w:rFonts w:ascii="Times New Roman" w:eastAsia="Times New Roman" w:hAnsi="Times New Roman" w:cs="Times New Roman"/>
+        </w:rPr>
+      </w:pPr>
     </w:p>
     <w:p>
       <w:pPr>
@@ -14353,7 +14383,15 @@
           <w:sz w:val="24"/>
           <w:szCs w:val="24"/>
         </w:rPr>
-        <w:t>: recebe como entrada o aluno que</w:t>
+        <w:t>: R</w:t>
+      </w:r>
+      <w:r>
+        <w:rPr>
+          <w:rFonts w:ascii="Times New Roman" w:eastAsia="Times New Roman" w:hAnsi="Times New Roman" w:cs="Times New Roman"/>
+          <w:sz w:val="24"/>
+          <w:szCs w:val="24"/>
+        </w:rPr>
+        <w:t>ecebe como entrada o aluno que</w:t>
       </w:r>
       <w:r>
         <w:rPr>
@@ -14496,7 +14534,7 @@
           </mc:Choice>
           <mc:Fallback>
             <w:pict>
-              <v:shape w14:anchorId="20572913" id="Straight Arrow Connector 32" o:spid="_x0000_s1026" type="#_x0000_t32" style="position:absolute;margin-left:-4pt;margin-top:12pt;width:1pt;height:17.3pt;z-index:-251673088;visibility:visible;mso-wrap-style:square;mso-wrap-distance-left:0;mso-wrap-distance-top:0;mso-wrap-distance-right:0;mso-wrap-distance-bottom:0;mso-position-horizontal:absolute;mso-position-horizontal-relative:margin;mso-position-vertical:absolute;mso-position-vertical-relative:text" o:gfxdata="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" filled="t" strokeweight="1pt">
+              <v:shape w14:anchorId="042F3A32" id="Straight Arrow Connector 32" o:spid="_x0000_s1026" type="#_x0000_t32" style="position:absolute;margin-left:-4pt;margin-top:12pt;width:1pt;height:17.3pt;z-index:-251673088;visibility:visible;mso-wrap-style:square;mso-wrap-distance-left:0;mso-wrap-distance-top:0;mso-wrap-distance-right:0;mso-wrap-distance-bottom:0;mso-position-horizontal:absolute;mso-position-horizontal-relative:margin;mso-position-vertical:absolute;mso-position-vertical-relative:text" o:gfxdata="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" filled="t" strokeweight="1pt">
                 <v:stroke joinstyle="miter"/>
                 <w10:wrap type="square" anchorx="margin"/>
               </v:shape>
@@ -14558,7 +14596,7 @@
           </mc:Choice>
           <mc:Fallback>
             <w:pict>
-              <v:shape w14:anchorId="1C4B8E57" id="Straight Arrow Connector 33" o:spid="_x0000_s1026" type="#_x0000_t32" style="position:absolute;margin-left:457pt;margin-top:12pt;width:1pt;height:17.3pt;z-index:-251671040;visibility:visible;mso-wrap-style:square;mso-wrap-distance-left:0;mso-wrap-distance-top:0;mso-wrap-distance-right:0;mso-wrap-distance-bottom:0;mso-position-horizontal:absolute;mso-position-horizontal-relative:margin;mso-position-vertical:absolute;mso-position-vertical-relative:text" o:gfxdata="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" filled="t" strokeweight="1pt">
+              <v:shape w14:anchorId="0CE65EAF" id="Straight Arrow Connector 33" o:spid="_x0000_s1026" type="#_x0000_t32" style="position:absolute;margin-left:457pt;margin-top:12pt;width:1pt;height:17.3pt;z-index:-251671040;visibility:visible;mso-wrap-style:square;mso-wrap-distance-left:0;mso-wrap-distance-top:0;mso-wrap-distance-right:0;mso-wrap-distance-bottom:0;mso-position-horizontal:absolute;mso-position-horizontal-relative:margin;mso-position-vertical:absolute;mso-position-vertical-relative:text" o:gfxdata="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" filled="t" strokeweight="1pt">
                 <v:stroke joinstyle="miter"/>
                 <w10:wrap type="square" anchorx="margin"/>
               </v:shape>
@@ -14620,7 +14658,7 @@
           </mc:Choice>
           <mc:Fallback>
             <w:pict>
-              <v:shape w14:anchorId="50D035C9" id="Straight Arrow Connector 30" o:spid="_x0000_s1026" type="#_x0000_t32" style="position:absolute;margin-left:-4pt;margin-top:12pt;width:463pt;height:1pt;z-index:-251668992;visibility:visible;mso-wrap-style:square;mso-wrap-distance-left:0;mso-wrap-distance-top:0;mso-wrap-distance-right:0;mso-wrap-distance-bottom:0;mso-position-horizontal:absolute;mso-position-horizontal-relative:margin;mso-position-vertical:absolute;mso-position-vertical-relative:text" o:gfxdata="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" filled="t" strokeweight="1pt">
+              <v:shape w14:anchorId="44D28693" id="Straight Arrow Connector 30" o:spid="_x0000_s1026" type="#_x0000_t32" style="position:absolute;margin-left:-4pt;margin-top:12pt;width:463pt;height:1pt;z-index:-251668992;visibility:visible;mso-wrap-style:square;mso-wrap-distance-left:0;mso-wrap-distance-top:0;mso-wrap-distance-right:0;mso-wrap-distance-bottom:0;mso-position-horizontal:absolute;mso-position-horizontal-relative:margin;mso-position-vertical:absolute;mso-position-vertical-relative:text" o:gfxdata="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" filled="t" strokeweight="1pt">
                 <v:stroke joinstyle="miter"/>
                 <w10:wrap type="square" anchorx="margin"/>
               </v:shape>
@@ -14654,7 +14692,16 @@
           <w:sz w:val="24"/>
           <w:szCs w:val="24"/>
         </w:rPr>
-        <w:t>[RF004</w:t>
+        <w:t>[RF00</w:t>
+      </w:r>
+      <w:r>
+        <w:rPr>
+          <w:rFonts w:ascii="Arial" w:eastAsia="Arial" w:hAnsi="Arial" w:cs="Arial"/>
+          <w:b/>
+          <w:sz w:val="24"/>
+          <w:szCs w:val="24"/>
+        </w:rPr>
+        <w:t>4</w:t>
       </w:r>
       <w:r>
         <w:rPr>
@@ -14736,7 +14783,7 @@
           </mc:Choice>
           <mc:Fallback>
             <w:pict>
-              <v:shape w14:anchorId="26C455E2" id="Straight Arrow Connector 31" o:spid="_x0000_s1026" type="#_x0000_t32" style="position:absolute;margin-left:-4pt;margin-top:1pt;width:463pt;height:1pt;z-index:-251666944;visibility:visible;mso-wrap-style:square;mso-wrap-distance-left:0;mso-wrap-distance-top:0;mso-wrap-distance-right:0;mso-wrap-distance-bottom:0;mso-position-horizontal:absolute;mso-position-horizontal-relative:margin;mso-position-vertical:absolute;mso-position-vertical-relative:text" o:gfxdata="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" filled="t" strokeweight="1pt">
+              <v:shape w14:anchorId="23728192" id="Straight Arrow Connector 31" o:spid="_x0000_s1026" type="#_x0000_t32" style="position:absolute;margin-left:-4pt;margin-top:1pt;width:463pt;height:1pt;z-index:-251666944;visibility:visible;mso-wrap-style:square;mso-wrap-distance-left:0;mso-wrap-distance-top:0;mso-wrap-distance-right:0;mso-wrap-distance-bottom:0;mso-position-horizontal:absolute;mso-position-horizontal-relative:margin;mso-position-vertical:absolute;mso-position-vertical-relative:text" o:gfxdata="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" filled="t" strokeweight="1pt">
                 <v:stroke joinstyle="miter"/>
                 <w10:wrap type="square" anchorx="margin"/>
               </v:shape>
@@ -14770,15 +14817,24 @@
           <w:sz w:val="24"/>
           <w:szCs w:val="24"/>
         </w:rPr>
-        <w:t xml:space="preserve">Nome do caso de uso: </w:t>
-      </w:r>
-      <w:r>
-        <w:rPr>
-          <w:rFonts w:ascii="Times New Roman" w:eastAsia="Times New Roman" w:hAnsi="Times New Roman" w:cs="Times New Roman"/>
-          <w:sz w:val="24"/>
-          <w:szCs w:val="24"/>
-        </w:rPr>
-        <w:t xml:space="preserve">Alterar </w:t>
+        <w:t xml:space="preserve">Descrição do caso de uso: </w:t>
+      </w:r>
+      <w:r>
+        <w:rPr>
+          <w:rFonts w:ascii="Times New Roman" w:eastAsia="Times New Roman" w:hAnsi="Times New Roman" w:cs="Times New Roman"/>
+          <w:sz w:val="24"/>
+          <w:szCs w:val="24"/>
+        </w:rPr>
+        <w:t>Este caso de uso permite que o usuário altere os dados de um</w:t>
+      </w:r>
+      <w:r>
+        <w:rPr>
+          <w:rFonts w:ascii="Times New Roman" w:eastAsia="Times New Roman" w:hAnsi="Times New Roman" w:cs="Times New Roman"/>
+          <w:b/>
+          <w:sz w:val="24"/>
+          <w:szCs w:val="24"/>
+        </w:rPr>
+        <w:t xml:space="preserve"> </w:t>
       </w:r>
       <w:r>
         <w:rPr>
@@ -14788,14 +14844,14 @@
         </w:rPr>
         <w:t>aluno</w:t>
       </w:r>
-    </w:p>
-    <w:p>
-      <w:pPr>
-        <w:jc w:val="both"/>
-        <w:rPr>
-          <w:rFonts w:ascii="Times New Roman" w:eastAsia="Times New Roman" w:hAnsi="Times New Roman" w:cs="Times New Roman"/>
-        </w:rPr>
-      </w:pPr>
+      <w:r>
+        <w:rPr>
+          <w:rFonts w:ascii="Times New Roman" w:eastAsia="Times New Roman" w:hAnsi="Times New Roman" w:cs="Times New Roman"/>
+          <w:sz w:val="24"/>
+          <w:szCs w:val="24"/>
+        </w:rPr>
+        <w:t>.</w:t>
+      </w:r>
     </w:p>
     <w:p>
       <w:pPr>
@@ -14814,16 +14870,118 @@
           <w:sz w:val="24"/>
           <w:szCs w:val="24"/>
         </w:rPr>
-        <w:t xml:space="preserve">Descrição do caso de uso: </w:t>
-      </w:r>
-      <w:r>
-        <w:rPr>
-          <w:rFonts w:ascii="Times New Roman" w:eastAsia="Times New Roman" w:hAnsi="Times New Roman" w:cs="Times New Roman"/>
-          <w:sz w:val="24"/>
-          <w:szCs w:val="24"/>
-        </w:rPr>
-        <w:t>Este caso de uso permite que o usuário altere os dados de um</w:t>
-      </w:r>
+        <w:t>Regras de negócio:</w:t>
+      </w:r>
+      <w:r>
+        <w:rPr>
+          <w:rFonts w:ascii="Times New Roman" w:eastAsia="Times New Roman" w:hAnsi="Times New Roman" w:cs="Times New Roman"/>
+          <w:sz w:val="24"/>
+          <w:szCs w:val="24"/>
+        </w:rPr>
+        <w:t xml:space="preserve"> Alterar informações do aluno terá dois modos: (a) quando acessado pelo </w:t>
+      </w:r>
+      <w:r>
+        <w:rPr>
+          <w:rFonts w:ascii="Times New Roman" w:eastAsia="Times New Roman" w:hAnsi="Times New Roman" w:cs="Times New Roman"/>
+          <w:i/>
+          <w:sz w:val="24"/>
+          <w:szCs w:val="24"/>
+        </w:rPr>
+        <w:t>Personal Trainer</w:t>
+      </w:r>
+      <w:r>
+        <w:rPr>
+          <w:rFonts w:ascii="Times New Roman" w:eastAsia="Times New Roman" w:hAnsi="Times New Roman" w:cs="Times New Roman"/>
+          <w:sz w:val="24"/>
+          <w:szCs w:val="24"/>
+        </w:rPr>
+        <w:t xml:space="preserve"> e (b) quando acessado pelo próprio aluno.</w:t>
+      </w:r>
+    </w:p>
+    <w:p>
+      <w:pPr>
+        <w:pStyle w:val="ListParagraph"/>
+        <w:numPr>
+          <w:ilvl w:val="0"/>
+          <w:numId w:val="10"/>
+        </w:numPr>
+        <w:jc w:val="both"/>
+        <w:rPr>
+          <w:rFonts w:ascii="Times New Roman" w:eastAsia="Times New Roman" w:hAnsi="Times New Roman" w:cs="Times New Roman"/>
+          <w:sz w:val="24"/>
+          <w:szCs w:val="24"/>
+        </w:rPr>
+      </w:pPr>
+      <w:r>
+        <w:rPr>
+          <w:rFonts w:ascii="Times New Roman" w:eastAsia="Times New Roman" w:hAnsi="Times New Roman" w:cs="Times New Roman"/>
+          <w:sz w:val="24"/>
+          <w:szCs w:val="24"/>
+        </w:rPr>
+        <w:t xml:space="preserve">Todas as informações iseridas no cadastro do aluno poderão ser editadas pelo </w:t>
+      </w:r>
+      <w:r>
+        <w:rPr>
+          <w:rFonts w:ascii="Times New Roman" w:eastAsia="Times New Roman" w:hAnsi="Times New Roman" w:cs="Times New Roman"/>
+          <w:i/>
+          <w:sz w:val="24"/>
+          <w:szCs w:val="24"/>
+        </w:rPr>
+        <w:t>Personal Trainer</w:t>
+      </w:r>
+      <w:r>
+        <w:rPr>
+          <w:rFonts w:ascii="Times New Roman" w:eastAsia="Times New Roman" w:hAnsi="Times New Roman" w:cs="Times New Roman"/>
+          <w:sz w:val="24"/>
+          <w:szCs w:val="24"/>
+        </w:rPr>
+        <w:t xml:space="preserve"> para efeito de correção ou avaliações posteriores do aluno. Essas mudanças devem sempre ser na presença ou com a devida permissão do aluno por se tratar de dados sensíveis.</w:t>
+      </w:r>
+    </w:p>
+    <w:p>
+      <w:pPr>
+        <w:pStyle w:val="ListParagraph"/>
+        <w:numPr>
+          <w:ilvl w:val="0"/>
+          <w:numId w:val="10"/>
+        </w:numPr>
+        <w:jc w:val="both"/>
+        <w:rPr>
+          <w:rFonts w:ascii="Times New Roman" w:eastAsia="Times New Roman" w:hAnsi="Times New Roman" w:cs="Times New Roman"/>
+          <w:sz w:val="24"/>
+          <w:szCs w:val="24"/>
+        </w:rPr>
+      </w:pPr>
+      <w:r>
+        <w:rPr>
+          <w:rFonts w:ascii="Times New Roman" w:eastAsia="Times New Roman" w:hAnsi="Times New Roman" w:cs="Times New Roman"/>
+          <w:sz w:val="24"/>
+          <w:szCs w:val="24"/>
+        </w:rPr>
+        <w:t xml:space="preserve">O aluno só poderá editar aquilo </w:t>
+      </w:r>
+      <w:r>
+        <w:rPr>
+          <w:rFonts w:ascii="Times New Roman" w:eastAsia="Times New Roman" w:hAnsi="Times New Roman" w:cs="Times New Roman"/>
+          <w:sz w:val="24"/>
+          <w:szCs w:val="24"/>
+        </w:rPr>
+        <w:t>possa aferir sem a necessidade de formção peofissional: peso e pressão arterial. Esses dados podem ser alterados diariamente pelo aluno, dessa forma terá um detalhamento maior no acompanhamento do seu progresso.</w:t>
+      </w:r>
+    </w:p>
+    <w:p>
+      <w:pPr>
+        <w:ind w:left="2"/>
+        <w:jc w:val="both"/>
+        <w:rPr>
+          <w:rFonts w:ascii="Times New Roman" w:eastAsia="Times New Roman" w:hAnsi="Times New Roman" w:cs="Times New Roman"/>
+          <w:i/>
+          <w:sz w:val="24"/>
+          <w:szCs w:val="24"/>
+        </w:rPr>
+      </w:pPr>
+      <w:bookmarkStart w:id="8" w:name="_GoBack"/>
+      <w:bookmarkEnd w:id="8"/>
       <w:r>
         <w:rPr>
           <w:rFonts w:ascii="Times New Roman" w:eastAsia="Times New Roman" w:hAnsi="Times New Roman" w:cs="Times New Roman"/>
@@ -14831,85 +14989,25 @@
           <w:sz w:val="24"/>
           <w:szCs w:val="24"/>
         </w:rPr>
-        <w:t xml:space="preserve"> </w:t>
-      </w:r>
-      <w:r>
-        <w:rPr>
-          <w:rFonts w:ascii="Times New Roman" w:eastAsia="Times New Roman" w:hAnsi="Times New Roman" w:cs="Times New Roman"/>
-          <w:sz w:val="24"/>
-          <w:szCs w:val="24"/>
-        </w:rPr>
-        <w:t>aluno</w:t>
-      </w:r>
-      <w:r>
-        <w:rPr>
-          <w:rFonts w:ascii="Times New Roman" w:eastAsia="Times New Roman" w:hAnsi="Times New Roman" w:cs="Times New Roman"/>
-          <w:sz w:val="24"/>
-          <w:szCs w:val="24"/>
-        </w:rPr>
-        <w:t>.</w:t>
-      </w:r>
-    </w:p>
-    <w:p>
-      <w:pPr>
-        <w:ind w:left="2"/>
-        <w:jc w:val="both"/>
+        <w:t>A</w:t>
+      </w:r>
+      <w:r>
         <w:rPr>
           <w:rFonts w:ascii="Times New Roman" w:eastAsia="Times New Roman" w:hAnsi="Times New Roman" w:cs="Times New Roman"/>
           <w:b/>
           <w:sz w:val="24"/>
           <w:szCs w:val="24"/>
         </w:rPr>
-      </w:pPr>
-      <w:r>
-        <w:rPr>
-          <w:rFonts w:ascii="Times New Roman" w:eastAsia="Times New Roman" w:hAnsi="Times New Roman" w:cs="Times New Roman"/>
-          <w:b/>
-          <w:sz w:val="24"/>
-          <w:szCs w:val="24"/>
-        </w:rPr>
-        <w:t xml:space="preserve">Atores: </w:t>
-      </w:r>
-      <w:r>
-        <w:rPr>
-          <w:rFonts w:ascii="Times New Roman" w:eastAsia="Times New Roman" w:hAnsi="Times New Roman" w:cs="Times New Roman"/>
-          <w:b/>
+        <w:t xml:space="preserve">tores: </w:t>
+      </w:r>
+      <w:r>
+        <w:rPr>
+          <w:rFonts w:ascii="Times New Roman" w:eastAsia="Times New Roman" w:hAnsi="Times New Roman" w:cs="Times New Roman"/>
           <w:i/>
           <w:sz w:val="24"/>
           <w:szCs w:val="24"/>
         </w:rPr>
-        <w:t>Personal tr</w:t>
-      </w:r>
-      <w:r>
-        <w:rPr>
-          <w:rFonts w:ascii="Times New Roman" w:eastAsia="Times New Roman" w:hAnsi="Times New Roman" w:cs="Times New Roman"/>
-          <w:b/>
-          <w:i/>
-          <w:sz w:val="24"/>
-          <w:szCs w:val="24"/>
-        </w:rPr>
-        <w:t>ainer</w:t>
-      </w:r>
-    </w:p>
-    <w:p>
-      <w:pPr>
-        <w:ind w:left="2"/>
-        <w:jc w:val="both"/>
-        <w:rPr>
-          <w:rFonts w:ascii="Times New Roman" w:eastAsia="Times New Roman" w:hAnsi="Times New Roman" w:cs="Times New Roman"/>
-          <w:b/>
-          <w:sz w:val="24"/>
-          <w:szCs w:val="24"/>
-        </w:rPr>
-      </w:pPr>
-      <w:r>
-        <w:rPr>
-          <w:rFonts w:ascii="Times New Roman" w:eastAsia="Times New Roman" w:hAnsi="Times New Roman" w:cs="Times New Roman"/>
-          <w:b/>
-          <w:sz w:val="24"/>
-          <w:szCs w:val="24"/>
-        </w:rPr>
-        <w:t>Regras de negócio:</w:t>
+        <w:t>Personal Trainer</w:t>
       </w:r>
     </w:p>
     <w:p>
@@ -15089,7 +15187,23 @@
           <w:sz w:val="24"/>
           <w:szCs w:val="24"/>
         </w:rPr>
-        <w:t xml:space="preserve">: recebe como entrada o </w:t>
+        <w:t xml:space="preserve">: </w:t>
+      </w:r>
+      <w:r>
+        <w:rPr>
+          <w:rFonts w:ascii="Times New Roman" w:eastAsia="Times New Roman" w:hAnsi="Times New Roman" w:cs="Times New Roman"/>
+          <w:sz w:val="24"/>
+          <w:szCs w:val="24"/>
+        </w:rPr>
+        <w:t>R</w:t>
+      </w:r>
+      <w:r>
+        <w:rPr>
+          <w:rFonts w:ascii="Times New Roman" w:eastAsia="Times New Roman" w:hAnsi="Times New Roman" w:cs="Times New Roman"/>
+          <w:sz w:val="24"/>
+          <w:szCs w:val="24"/>
+        </w:rPr>
+        <w:t xml:space="preserve">ecebe como entrada o </w:t>
       </w:r>
       <w:r>
         <w:rPr>
@@ -15105,7 +15219,23 @@
           <w:sz w:val="24"/>
           <w:szCs w:val="24"/>
         </w:rPr>
-        <w:t xml:space="preserve"> que se deseja alterar.</w:t>
+        <w:t xml:space="preserve"> que se deseja alterar</w:t>
+      </w:r>
+      <w:r>
+        <w:rPr>
+          <w:rFonts w:ascii="Times New Roman" w:eastAsia="Times New Roman" w:hAnsi="Times New Roman" w:cs="Times New Roman"/>
+          <w:sz w:val="24"/>
+          <w:szCs w:val="24"/>
+        </w:rPr>
+        <w:t>. O Personal Trainer tem de estar logado para atualizar o aluno e só poderá alterar alunos vinculado ao seu usuário</w:t>
+      </w:r>
+      <w:r>
+        <w:rPr>
+          <w:rFonts w:ascii="Times New Roman" w:eastAsia="Times New Roman" w:hAnsi="Times New Roman" w:cs="Times New Roman"/>
+          <w:sz w:val="24"/>
+          <w:szCs w:val="24"/>
+        </w:rPr>
+        <w:t>.</w:t>
       </w:r>
     </w:p>
     <w:p>
@@ -15276,7 +15406,7 @@
           </mc:Choice>
           <mc:Fallback>
             <w:pict>
-              <v:shape w14:anchorId="6BB49E79" id="Straight Arrow Connector 29" o:spid="_x0000_s1026" type="#_x0000_t32" style="position:absolute;margin-left:-4pt;margin-top:29pt;width:1pt;height:17.3pt;z-index:-251664896;visibility:visible;mso-wrap-style:square;mso-wrap-distance-left:0;mso-wrap-distance-top:0;mso-wrap-distance-right:0;mso-wrap-distance-bottom:0;mso-position-horizontal:absolute;mso-position-horizontal-relative:margin;mso-position-vertical:absolute;mso-position-vertical-relative:text" o:gfxdata="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" filled="t" strokeweight="1pt">
+              <v:shape w14:anchorId="0CC2BFF2" id="Straight Arrow Connector 29" o:spid="_x0000_s1026" type="#_x0000_t32" style="position:absolute;margin-left:-4pt;margin-top:29pt;width:1pt;height:17.3pt;z-index:-251664896;visibility:visible;mso-wrap-style:square;mso-wrap-distance-left:0;mso-wrap-distance-top:0;mso-wrap-distance-right:0;mso-wrap-distance-bottom:0;mso-position-horizontal:absolute;mso-position-horizontal-relative:margin;mso-position-vertical:absolute;mso-position-vertical-relative:text" o:gfxdata="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" filled="t" strokeweight="1pt">
                 <v:stroke joinstyle="miter"/>
                 <w10:wrap type="square" anchorx="margin"/>
               </v:shape>
@@ -15338,7 +15468,7 @@
           </mc:Choice>
           <mc:Fallback>
             <w:pict>
-              <v:shape w14:anchorId="3A864A14" id="Straight Arrow Connector 66" o:spid="_x0000_s1026" type="#_x0000_t32" style="position:absolute;margin-left:457pt;margin-top:29pt;width:1pt;height:17.3pt;z-index:-251662848;visibility:visible;mso-wrap-style:square;mso-wrap-distance-left:0;mso-wrap-distance-top:0;mso-wrap-distance-right:0;mso-wrap-distance-bottom:0;mso-position-horizontal:absolute;mso-position-horizontal-relative:margin;mso-position-vertical:absolute;mso-position-vertical-relative:text" o:gfxdata="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" filled="t" strokeweight="1pt">
+              <v:shape w14:anchorId="6FE39159" id="Straight Arrow Connector 66" o:spid="_x0000_s1026" type="#_x0000_t32" style="position:absolute;margin-left:457pt;margin-top:29pt;width:1pt;height:17.3pt;z-index:-251662848;visibility:visible;mso-wrap-style:square;mso-wrap-distance-left:0;mso-wrap-distance-top:0;mso-wrap-distance-right:0;mso-wrap-distance-bottom:0;mso-position-horizontal:absolute;mso-position-horizontal-relative:margin;mso-position-vertical:absolute;mso-position-vertical-relative:text" o:gfxdata="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" filled="t" strokeweight="1pt">
                 <v:stroke joinstyle="miter"/>
                 <w10:wrap type="square" anchorx="margin"/>
               </v:shape>
@@ -15400,7 +15530,7 @@
           </mc:Choice>
           <mc:Fallback>
             <w:pict>
-              <v:shape w14:anchorId="61DB8269" id="Straight Arrow Connector 67" o:spid="_x0000_s1026" type="#_x0000_t32" style="position:absolute;margin-left:-4pt;margin-top:29pt;width:463pt;height:1pt;z-index:-251660800;visibility:visible;mso-wrap-style:square;mso-wrap-distance-left:0;mso-wrap-distance-top:0;mso-wrap-distance-right:0;mso-wrap-distance-bottom:0;mso-position-horizontal:absolute;mso-position-horizontal-relative:margin;mso-position-vertical:absolute;mso-position-vertical-relative:text" o:gfxdata="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" filled="t" strokeweight="1pt">
+              <v:shape w14:anchorId="01BFA0C8" id="Straight Arrow Connector 67" o:spid="_x0000_s1026" type="#_x0000_t32" style="position:absolute;margin-left:-4pt;margin-top:29pt;width:463pt;height:1pt;z-index:-251660800;visibility:visible;mso-wrap-style:square;mso-wrap-distance-left:0;mso-wrap-distance-top:0;mso-wrap-distance-right:0;mso-wrap-distance-bottom:0;mso-position-horizontal:absolute;mso-position-horizontal-relative:margin;mso-position-vertical:absolute;mso-position-vertical-relative:text" o:gfxdata="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" filled="t" strokeweight="1pt">
                 <v:stroke joinstyle="miter"/>
                 <w10:wrap type="square" anchorx="margin"/>
               </v:shape>
@@ -15515,7 +15645,7 @@
           </mc:Choice>
           <mc:Fallback>
             <w:pict>
-              <v:shape w14:anchorId="47D4C5E1" id="Straight Arrow Connector 64" o:spid="_x0000_s1026" type="#_x0000_t32" style="position:absolute;margin-left:-4pt;margin-top:1pt;width:463pt;height:1pt;z-index:-251658752;visibility:visible;mso-wrap-style:square;mso-wrap-distance-left:0;mso-wrap-distance-top:0;mso-wrap-distance-right:0;mso-wrap-distance-bottom:0;mso-position-horizontal:absolute;mso-position-horizontal-relative:margin;mso-position-vertical:absolute;mso-position-vertical-relative:text" o:gfxdata="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" filled="t" strokeweight="1pt">
+              <v:shape w14:anchorId="7EBA912A" id="Straight Arrow Connector 64" o:spid="_x0000_s1026" type="#_x0000_t32" style="position:absolute;margin-left:-4pt;margin-top:1pt;width:463pt;height:1pt;z-index:-251658752;visibility:visible;mso-wrap-style:square;mso-wrap-distance-left:0;mso-wrap-distance-top:0;mso-wrap-distance-right:0;mso-wrap-distance-bottom:0;mso-position-horizontal:absolute;mso-position-horizontal-relative:margin;mso-position-vertical:absolute;mso-position-vertical-relative:text" o:gfxdata="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" filled="t" strokeweight="1pt">
                 <v:stroke joinstyle="miter"/>
                 <w10:wrap type="square" anchorx="margin"/>
               </v:shape>
@@ -15687,6 +15817,23 @@
           <w:szCs w:val="24"/>
         </w:rPr>
         <w:t>:</w:t>
+      </w:r>
+      <w:r>
+        <w:rPr>
+          <w:rFonts w:ascii="Times New Roman" w:eastAsia="Times New Roman" w:hAnsi="Times New Roman" w:cs="Times New Roman"/>
+          <w:sz w:val="24"/>
+          <w:szCs w:val="24"/>
+        </w:rPr>
+        <w:t xml:space="preserve"> </w:t>
+      </w:r>
+      <w:r>
+        <w:rPr>
+          <w:rFonts w:ascii="Times New Roman" w:eastAsia="Times New Roman" w:hAnsi="Times New Roman" w:cs="Times New Roman"/>
+          <w:i/>
+          <w:sz w:val="24"/>
+          <w:szCs w:val="24"/>
+        </w:rPr>
+        <w:t>Personal Trainer</w:t>
       </w:r>
     </w:p>
     <w:p>
@@ -16030,7 +16177,7 @@
           </mc:Choice>
           <mc:Fallback>
             <w:pict>
-              <v:shape w14:anchorId="58E0E76B" id="Straight Arrow Connector 12" o:spid="_x0000_s1026" type="#_x0000_t32" style="position:absolute;margin-left:457pt;margin-top:29pt;width:1pt;height:17.3pt;z-index:-251650560;visibility:visible;mso-wrap-style:square;mso-wrap-distance-left:0;mso-wrap-distance-top:0;mso-wrap-distance-right:0;mso-wrap-distance-bottom:0;mso-position-horizontal:absolute;mso-position-horizontal-relative:margin;mso-position-vertical:absolute;mso-position-vertical-relative:text" o:gfxdata="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" filled="t" strokeweight="1pt">
+              <v:shape w14:anchorId="4D1C9B82" id="Straight Arrow Connector 12" o:spid="_x0000_s1026" type="#_x0000_t32" style="position:absolute;margin-left:457pt;margin-top:29pt;width:1pt;height:17.3pt;z-index:-251650560;visibility:visible;mso-wrap-style:square;mso-wrap-distance-left:0;mso-wrap-distance-top:0;mso-wrap-distance-right:0;mso-wrap-distance-bottom:0;mso-position-horizontal:absolute;mso-position-horizontal-relative:margin;mso-position-vertical:absolute;mso-position-vertical-relative:text" o:gfxdata="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" filled="t" strokeweight="1pt">
                 <v:stroke joinstyle="miter"/>
                 <w10:wrap type="square" anchorx="margin"/>
               </v:shape>
@@ -16092,7 +16239,7 @@
           </mc:Choice>
           <mc:Fallback>
             <w:pict>
-              <v:shape w14:anchorId="26D1B5EA" id="Straight Arrow Connector 71" o:spid="_x0000_s1026" type="#_x0000_t32" style="position:absolute;margin-left:-4pt;margin-top:29pt;width:1pt;height:17.3pt;z-index:-251648512;visibility:visible;mso-wrap-style:square;mso-wrap-distance-left:0;mso-wrap-distance-top:0;mso-wrap-distance-right:0;mso-wrap-distance-bottom:0;mso-position-horizontal:absolute;mso-position-horizontal-relative:margin;mso-position-vertical:absolute;mso-position-vertical-relative:text" o:gfxdata="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" filled="t" strokeweight="1pt">
+              <v:shape w14:anchorId="42EC1EF5" id="Straight Arrow Connector 71" o:spid="_x0000_s1026" type="#_x0000_t32" style="position:absolute;margin-left:-4pt;margin-top:29pt;width:1pt;height:17.3pt;z-index:-251648512;visibility:visible;mso-wrap-style:square;mso-wrap-distance-left:0;mso-wrap-distance-top:0;mso-wrap-distance-right:0;mso-wrap-distance-bottom:0;mso-position-horizontal:absolute;mso-position-horizontal-relative:margin;mso-position-vertical:absolute;mso-position-vertical-relative:text" o:gfxdata="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" filled="t" strokeweight="1pt">
                 <v:stroke joinstyle="miter"/>
                 <w10:wrap type="square" anchorx="margin"/>
               </v:shape>
@@ -16154,7 +16301,7 @@
           </mc:Choice>
           <mc:Fallback>
             <w:pict>
-              <v:shape w14:anchorId="209FBB58" id="Straight Arrow Connector 5" o:spid="_x0000_s1026" type="#_x0000_t32" style="position:absolute;margin-left:-4pt;margin-top:29pt;width:463pt;height:1pt;z-index:-251646464;visibility:visible;mso-wrap-style:square;mso-wrap-distance-left:0;mso-wrap-distance-top:0;mso-wrap-distance-right:0;mso-wrap-distance-bottom:0;mso-position-horizontal:absolute;mso-position-horizontal-relative:margin;mso-position-vertical:absolute;mso-position-vertical-relative:text" o:gfxdata="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" filled="t" strokeweight="1pt">
+              <v:shape w14:anchorId="4D7C9462" id="Straight Arrow Connector 5" o:spid="_x0000_s1026" type="#_x0000_t32" style="position:absolute;margin-left:-4pt;margin-top:29pt;width:463pt;height:1pt;z-index:-251646464;visibility:visible;mso-wrap-style:square;mso-wrap-distance-left:0;mso-wrap-distance-top:0;mso-wrap-distance-right:0;mso-wrap-distance-bottom:0;mso-position-horizontal:absolute;mso-position-horizontal-relative:margin;mso-position-vertical:absolute;mso-position-vertical-relative:text" o:gfxdata="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" filled="t" strokeweight="1pt">
                 <v:stroke joinstyle="miter"/>
                 <w10:wrap type="square" anchorx="margin"/>
               </v:shape>
@@ -16198,6 +16345,15 @@
         </w:rPr>
         <w:t>[RF002] Visualizar Lista de Aluno</w:t>
       </w:r>
+      <w:r>
+        <w:rPr>
+          <w:rFonts w:ascii="Arial" w:eastAsia="Arial" w:hAnsi="Arial" w:cs="Arial"/>
+          <w:b/>
+          <w:sz w:val="24"/>
+          <w:szCs w:val="24"/>
+        </w:rPr>
+        <w:t>s</w:t>
+      </w:r>
     </w:p>
     <w:p>
       <w:pPr>
@@ -16210,6 +16366,7 @@
         <w:rPr>
           <w:noProof/>
         </w:rPr>
+        <w:lastRenderedPageBreak/>
         <mc:AlternateContent>
           <mc:Choice Requires="wps">
             <w:drawing>
@@ -16260,7 +16417,7 @@
           </mc:Choice>
           <mc:Fallback>
             <w:pict>
-              <v:shape w14:anchorId="3A36ABCF" id="Straight Arrow Connector 34" o:spid="_x0000_s1026" type="#_x0000_t32" style="position:absolute;margin-left:-4pt;margin-top:1pt;width:463pt;height:1pt;z-index:-251644416;visibility:visible;mso-wrap-style:square;mso-wrap-distance-left:0;mso-wrap-distance-top:0;mso-wrap-distance-right:0;mso-wrap-distance-bottom:0;mso-position-horizontal:absolute;mso-position-horizontal-relative:margin;mso-position-vertical:absolute;mso-position-vertical-relative:text" o:gfxdata="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" filled="t" strokeweight="1pt">
+              <v:shape w14:anchorId="07880638" id="Straight Arrow Connector 34" o:spid="_x0000_s1026" type="#_x0000_t32" style="position:absolute;margin-left:-4pt;margin-top:1pt;width:463pt;height:1pt;z-index:-251644416;visibility:visible;mso-wrap-style:square;mso-wrap-distance-left:0;mso-wrap-distance-top:0;mso-wrap-distance-right:0;mso-wrap-distance-bottom:0;mso-position-horizontal:absolute;mso-position-horizontal-relative:margin;mso-position-vertical:absolute;mso-position-vertical-relative:text" o:gfxdata="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" filled="t" strokeweight="1pt">
                 <v:stroke joinstyle="miter"/>
                 <w10:wrap type="square" anchorx="margin"/>
               </v:shape>
@@ -16302,7 +16459,23 @@
           <w:sz w:val="24"/>
           <w:szCs w:val="24"/>
         </w:rPr>
-        <w:t>Visualizar Lista de Aluno.</w:t>
+        <w:t>Visualizar Lista de Aluno</w:t>
+      </w:r>
+      <w:r>
+        <w:rPr>
+          <w:rFonts w:ascii="Times New Roman" w:eastAsia="Times New Roman" w:hAnsi="Times New Roman" w:cs="Times New Roman"/>
+          <w:sz w:val="24"/>
+          <w:szCs w:val="24"/>
+        </w:rPr>
+        <w:t>s</w:t>
+      </w:r>
+      <w:r>
+        <w:rPr>
+          <w:rFonts w:ascii="Times New Roman" w:eastAsia="Times New Roman" w:hAnsi="Times New Roman" w:cs="Times New Roman"/>
+          <w:sz w:val="24"/>
+          <w:szCs w:val="24"/>
+        </w:rPr>
+        <w:t>.</w:t>
       </w:r>
     </w:p>
     <w:p>
@@ -16338,7 +16511,23 @@
           <w:sz w:val="24"/>
           <w:szCs w:val="24"/>
         </w:rPr>
-        <w:t>Este caso de uso permite que o usuário visualize os dados de todos os aluno, somente os mais relevantes, de maneira individual.</w:t>
+        <w:t>Este caso de uso permite que o usuário visualize os dados de todos os aluno</w:t>
+      </w:r>
+      <w:r>
+        <w:rPr>
+          <w:rFonts w:ascii="Times New Roman" w:eastAsia="Times New Roman" w:hAnsi="Times New Roman" w:cs="Times New Roman"/>
+          <w:sz w:val="24"/>
+          <w:szCs w:val="24"/>
+        </w:rPr>
+        <w:t>s</w:t>
+      </w:r>
+      <w:r>
+        <w:rPr>
+          <w:rFonts w:ascii="Times New Roman" w:eastAsia="Times New Roman" w:hAnsi="Times New Roman" w:cs="Times New Roman"/>
+          <w:sz w:val="24"/>
+          <w:szCs w:val="24"/>
+        </w:rPr>
+        <w:t>, somente os mais relevantes, de maneira individual.</w:t>
       </w:r>
     </w:p>
     <w:p>
@@ -16384,76 +16573,7 @@
           <w:sz w:val="24"/>
           <w:szCs w:val="24"/>
         </w:rPr>
-        <w:t>Nome;</w:t>
-      </w:r>
-    </w:p>
-    <w:p>
-      <w:pPr>
-        <w:numPr>
-          <w:ilvl w:val="1"/>
-          <w:numId w:val="2"/>
-        </w:numPr>
-        <w:contextualSpacing/>
-        <w:jc w:val="both"/>
-        <w:rPr>
-          <w:rFonts w:ascii="Times New Roman" w:eastAsia="Times New Roman" w:hAnsi="Times New Roman" w:cs="Times New Roman"/>
-          <w:sz w:val="24"/>
-          <w:szCs w:val="24"/>
-        </w:rPr>
-      </w:pPr>
-      <w:r>
-        <w:rPr>
-          <w:rFonts w:ascii="Times New Roman" w:eastAsia="Times New Roman" w:hAnsi="Times New Roman" w:cs="Times New Roman"/>
-          <w:sz w:val="24"/>
-          <w:szCs w:val="24"/>
-        </w:rPr>
-        <w:t>Sexo;</w:t>
-      </w:r>
-    </w:p>
-    <w:p>
-      <w:pPr>
-        <w:numPr>
-          <w:ilvl w:val="1"/>
-          <w:numId w:val="2"/>
-        </w:numPr>
-        <w:contextualSpacing/>
-        <w:jc w:val="both"/>
-        <w:rPr>
-          <w:rFonts w:ascii="Times New Roman" w:eastAsia="Times New Roman" w:hAnsi="Times New Roman" w:cs="Times New Roman"/>
-          <w:sz w:val="24"/>
-          <w:szCs w:val="24"/>
-        </w:rPr>
-      </w:pPr>
-      <w:r>
-        <w:rPr>
-          <w:rFonts w:ascii="Times New Roman" w:eastAsia="Times New Roman" w:hAnsi="Times New Roman" w:cs="Times New Roman"/>
-          <w:sz w:val="24"/>
-          <w:szCs w:val="24"/>
-        </w:rPr>
-        <w:t>Classificação do IMC</w:t>
-      </w:r>
-    </w:p>
-    <w:p>
-      <w:pPr>
-        <w:numPr>
-          <w:ilvl w:val="1"/>
-          <w:numId w:val="2"/>
-        </w:numPr>
-        <w:contextualSpacing/>
-        <w:jc w:val="both"/>
-        <w:rPr>
-          <w:rFonts w:ascii="Times New Roman" w:eastAsia="Times New Roman" w:hAnsi="Times New Roman" w:cs="Times New Roman"/>
-          <w:sz w:val="24"/>
-          <w:szCs w:val="24"/>
-        </w:rPr>
-      </w:pPr>
-      <w:r>
-        <w:rPr>
-          <w:rFonts w:ascii="Times New Roman" w:eastAsia="Times New Roman" w:hAnsi="Times New Roman" w:cs="Times New Roman"/>
-          <w:sz w:val="24"/>
-          <w:szCs w:val="24"/>
-        </w:rPr>
-        <w:t>Situação contratual;</w:t>
+        <w:t>Os mesmos dados inseridos no cadastro do aluno</w:t>
       </w:r>
     </w:p>
     <w:p>
@@ -16676,7 +16796,39 @@
           <w:sz w:val="24"/>
           <w:szCs w:val="24"/>
         </w:rPr>
-        <w:t>: irá ser a tela principal do sistema, basta o usuário está conectado.</w:t>
+        <w:t>:</w:t>
+      </w:r>
+      <w:r>
+        <w:rPr>
+          <w:rFonts w:ascii="Times New Roman" w:eastAsia="Times New Roman" w:hAnsi="Times New Roman" w:cs="Times New Roman"/>
+          <w:sz w:val="24"/>
+          <w:szCs w:val="24"/>
+        </w:rPr>
+        <w:t xml:space="preserve"> Será</w:t>
+      </w:r>
+      <w:r>
+        <w:rPr>
+          <w:rFonts w:ascii="Times New Roman" w:eastAsia="Times New Roman" w:hAnsi="Times New Roman" w:cs="Times New Roman"/>
+          <w:sz w:val="24"/>
+          <w:szCs w:val="24"/>
+        </w:rPr>
+        <w:t xml:space="preserve"> a tela principal do sistema, basta o usuário está</w:t>
+      </w:r>
+      <w:r>
+        <w:rPr>
+          <w:rFonts w:ascii="Times New Roman" w:eastAsia="Times New Roman" w:hAnsi="Times New Roman" w:cs="Times New Roman"/>
+          <w:sz w:val="24"/>
+          <w:szCs w:val="24"/>
+        </w:rPr>
+        <w:t xml:space="preserve"> logado</w:t>
+      </w:r>
+      <w:r>
+        <w:rPr>
+          <w:rFonts w:ascii="Times New Roman" w:eastAsia="Times New Roman" w:hAnsi="Times New Roman" w:cs="Times New Roman"/>
+          <w:sz w:val="24"/>
+          <w:szCs w:val="24"/>
+        </w:rPr>
+        <w:t>.</w:t>
       </w:r>
     </w:p>
     <w:p>
@@ -16714,216 +16866,6 @@
         </w:rPr>
         <w:t>: o usuário visualiza a lista aluno desejado</w:t>
       </w:r>
-    </w:p>
-    <w:p>
-      <w:pPr>
-        <w:jc w:val="both"/>
-        <w:rPr>
-          <w:rFonts w:ascii="Times New Roman" w:eastAsia="Times New Roman" w:hAnsi="Times New Roman" w:cs="Times New Roman"/>
-        </w:rPr>
-      </w:pPr>
-      <w:r>
-        <w:rPr>
-          <w:noProof/>
-        </w:rPr>
-        <mc:AlternateContent>
-          <mc:Choice Requires="wps">
-            <w:drawing>
-              <wp:anchor distT="0" distB="0" distL="0" distR="0" simplePos="0" relativeHeight="251673088" behindDoc="1" locked="0" layoutInCell="1" hidden="0" allowOverlap="1" wp14:anchorId="1E7ABCFB" wp14:editId="65B0A786">
-                <wp:simplePos x="0" y="0"/>
-                <wp:positionH relativeFrom="margin">
-                  <wp:posOffset>-50799</wp:posOffset>
-                </wp:positionH>
-                <wp:positionV relativeFrom="paragraph">
-                  <wp:posOffset>330200</wp:posOffset>
-                </wp:positionV>
-                <wp:extent cx="5880100" cy="12700"/>
-                <wp:effectExtent l="0" t="0" r="0" b="0"/>
-                <wp:wrapSquare wrapText="bothSides" distT="0" distB="0" distL="0" distR="0"/>
-                <wp:docPr id="41" name="Straight Arrow Connector 41"/>
-                <wp:cNvGraphicFramePr/>
-                <a:graphic xmlns:a="http://schemas.openxmlformats.org/drawingml/2006/main">
-                  <a:graphicData uri="http://schemas.microsoft.com/office/word/2010/wordprocessingShape">
-                    <wps:wsp>
-                      <wps:cNvCnPr/>
-                      <wps:spPr>
-                        <a:xfrm>
-                          <a:off x="2405950" y="3780000"/>
-                          <a:ext cx="5880100" cy="0"/>
-                        </a:xfrm>
-                        <a:prstGeom prst="straightConnector1">
-                          <a:avLst/>
-                        </a:prstGeom>
-                        <a:solidFill>
-                          <a:srgbClr val="FFFFFF"/>
-                        </a:solidFill>
-                        <a:ln w="12700" cap="flat" cmpd="sng">
-                          <a:solidFill>
-                            <a:srgbClr val="000000"/>
-                          </a:solidFill>
-                          <a:prstDash val="solid"/>
-                          <a:miter lim="800000"/>
-                          <a:headEnd type="none" w="med" len="med"/>
-                          <a:tailEnd type="none" w="med" len="med"/>
-                        </a:ln>
-                      </wps:spPr>
-                      <wps:bodyPr/>
-                    </wps:wsp>
-                  </a:graphicData>
-                </a:graphic>
-              </wp:anchor>
-            </w:drawing>
-          </mc:Choice>
-          <mc:Fallback>
-            <w:pict>
-              <v:shape w14:anchorId="26C0E49C" id="Straight Arrow Connector 41" o:spid="_x0000_s1026" type="#_x0000_t32" style="position:absolute;margin-left:-4pt;margin-top:26pt;width:463pt;height:1pt;z-index:-251643392;visibility:visible;mso-wrap-style:square;mso-wrap-distance-left:0;mso-wrap-distance-top:0;mso-wrap-distance-right:0;mso-wrap-distance-bottom:0;mso-position-horizontal:absolute;mso-position-horizontal-relative:margin;mso-position-vertical:absolute;mso-position-vertical-relative:text" o:gfxdata="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" filled="t" strokeweight="1pt">
-                <v:stroke joinstyle="miter"/>
-                <w10:wrap type="square" anchorx="margin"/>
-              </v:shape>
-            </w:pict>
-          </mc:Fallback>
-        </mc:AlternateContent>
-      </w:r>
-      <w:r>
-        <w:rPr>
-          <w:noProof/>
-        </w:rPr>
-        <mc:AlternateContent>
-          <mc:Choice Requires="wps">
-            <w:drawing>
-              <wp:anchor distT="0" distB="0" distL="0" distR="0" simplePos="0" relativeHeight="251674112" behindDoc="1" locked="0" layoutInCell="1" hidden="0" allowOverlap="1" wp14:anchorId="45179E50" wp14:editId="36214CB6">
-                <wp:simplePos x="0" y="0"/>
-                <wp:positionH relativeFrom="margin">
-                  <wp:posOffset>5803900</wp:posOffset>
-                </wp:positionH>
-                <wp:positionV relativeFrom="paragraph">
-                  <wp:posOffset>330200</wp:posOffset>
-                </wp:positionV>
-                <wp:extent cx="12700" cy="248920"/>
-                <wp:effectExtent l="0" t="0" r="0" b="0"/>
-                <wp:wrapSquare wrapText="bothSides" distT="0" distB="0" distL="0" distR="0"/>
-                <wp:docPr id="61" name="Straight Arrow Connector 61"/>
-                <wp:cNvGraphicFramePr/>
-                <a:graphic xmlns:a="http://schemas.openxmlformats.org/drawingml/2006/main">
-                  <a:graphicData uri="http://schemas.microsoft.com/office/word/2010/wordprocessingShape">
-                    <wps:wsp>
-                      <wps:cNvCnPr/>
-                      <wps:spPr>
-                        <a:xfrm>
-                          <a:off x="5346000" y="3655540"/>
-                          <a:ext cx="0" cy="248920"/>
-                        </a:xfrm>
-                        <a:prstGeom prst="straightConnector1">
-                          <a:avLst/>
-                        </a:prstGeom>
-                        <a:solidFill>
-                          <a:srgbClr val="FFFFFF"/>
-                        </a:solidFill>
-                        <a:ln w="12700" cap="flat" cmpd="sng">
-                          <a:solidFill>
-                            <a:srgbClr val="000000"/>
-                          </a:solidFill>
-                          <a:prstDash val="solid"/>
-                          <a:miter lim="800000"/>
-                          <a:headEnd type="none" w="med" len="med"/>
-                          <a:tailEnd type="none" w="med" len="med"/>
-                        </a:ln>
-                      </wps:spPr>
-                      <wps:bodyPr/>
-                    </wps:wsp>
-                  </a:graphicData>
-                </a:graphic>
-              </wp:anchor>
-            </w:drawing>
-          </mc:Choice>
-          <mc:Fallback>
-            <w:pict>
-              <v:shape w14:anchorId="3F90907F" id="Straight Arrow Connector 61" o:spid="_x0000_s1026" type="#_x0000_t32" style="position:absolute;margin-left:457pt;margin-top:26pt;width:1pt;height:19.6pt;z-index:-251642368;visibility:visible;mso-wrap-style:square;mso-wrap-distance-left:0;mso-wrap-distance-top:0;mso-wrap-distance-right:0;mso-wrap-distance-bottom:0;mso-position-horizontal:absolute;mso-position-horizontal-relative:margin;mso-position-vertical:absolute;mso-position-vertical-relative:text" o:gfxdata="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" filled="t" strokeweight="1pt">
-                <v:stroke joinstyle="miter"/>
-                <w10:wrap type="square" anchorx="margin"/>
-              </v:shape>
-            </w:pict>
-          </mc:Fallback>
-        </mc:AlternateContent>
-      </w:r>
-      <w:r>
-        <w:rPr>
-          <w:noProof/>
-        </w:rPr>
-        <mc:AlternateContent>
-          <mc:Choice Requires="wps">
-            <w:drawing>
-              <wp:anchor distT="0" distB="0" distL="0" distR="0" simplePos="0" relativeHeight="251675136" behindDoc="1" locked="0" layoutInCell="1" hidden="0" allowOverlap="1" wp14:anchorId="3688C04E" wp14:editId="3746302D">
-                <wp:simplePos x="0" y="0"/>
-                <wp:positionH relativeFrom="margin">
-                  <wp:posOffset>-50799</wp:posOffset>
-                </wp:positionH>
-                <wp:positionV relativeFrom="paragraph">
-                  <wp:posOffset>330200</wp:posOffset>
-                </wp:positionV>
-                <wp:extent cx="12700" cy="248920"/>
-                <wp:effectExtent l="0" t="0" r="0" b="0"/>
-                <wp:wrapSquare wrapText="bothSides" distT="0" distB="0" distL="0" distR="0"/>
-                <wp:docPr id="68" name="Straight Arrow Connector 68"/>
-                <wp:cNvGraphicFramePr/>
-                <a:graphic xmlns:a="http://schemas.openxmlformats.org/drawingml/2006/main">
-                  <a:graphicData uri="http://schemas.microsoft.com/office/word/2010/wordprocessingShape">
-                    <wps:wsp>
-                      <wps:cNvCnPr/>
-                      <wps:spPr>
-                        <a:xfrm>
-                          <a:off x="5346000" y="3655540"/>
-                          <a:ext cx="0" cy="248920"/>
-                        </a:xfrm>
-                        <a:prstGeom prst="straightConnector1">
-                          <a:avLst/>
-                        </a:prstGeom>
-                        <a:solidFill>
-                          <a:srgbClr val="FFFFFF"/>
-                        </a:solidFill>
-                        <a:ln w="12700" cap="flat" cmpd="sng">
-                          <a:solidFill>
-                            <a:srgbClr val="000000"/>
-                          </a:solidFill>
-                          <a:prstDash val="solid"/>
-                          <a:miter lim="800000"/>
-                          <a:headEnd type="none" w="med" len="med"/>
-                          <a:tailEnd type="none" w="med" len="med"/>
-                        </a:ln>
-                      </wps:spPr>
-                      <wps:bodyPr/>
-                    </wps:wsp>
-                  </a:graphicData>
-                </a:graphic>
-              </wp:anchor>
-            </w:drawing>
-          </mc:Choice>
-          <mc:Fallback>
-            <w:pict>
-              <v:shape w14:anchorId="20379AA7" id="Straight Arrow Connector 68" o:spid="_x0000_s1026" type="#_x0000_t32" style="position:absolute;margin-left:-4pt;margin-top:26pt;width:1pt;height:19.6pt;z-index:-251641344;visibility:visible;mso-wrap-style:square;mso-wrap-distance-left:0;mso-wrap-distance-top:0;mso-wrap-distance-right:0;mso-wrap-distance-bottom:0;mso-position-horizontal:absolute;mso-position-horizontal-relative:margin;mso-position-vertical:absolute;mso-position-vertical-relative:text" o:gfxdata="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" filled="t" strokeweight="1pt">
-                <v:stroke joinstyle="miter"/>
-                <w10:wrap type="square" anchorx="margin"/>
-              </v:shape>
-            </w:pict>
-          </mc:Fallback>
-        </mc:AlternateContent>
-      </w:r>
-    </w:p>
-    <w:p>
-      <w:pPr>
-        <w:jc w:val="both"/>
-        <w:rPr>
-          <w:rFonts w:ascii="Times New Roman" w:eastAsia="Times New Roman" w:hAnsi="Times New Roman" w:cs="Times New Roman"/>
-        </w:rPr>
-      </w:pPr>
-    </w:p>
-    <w:p>
-      <w:pPr>
-        <w:jc w:val="both"/>
-        <w:rPr>
-          <w:rFonts w:ascii="Times New Roman" w:eastAsia="Times New Roman" w:hAnsi="Times New Roman" w:cs="Times New Roman"/>
-        </w:rPr>
-      </w:pPr>
     </w:p>
     <w:p>
       <w:pPr>
@@ -16986,7 +16928,7 @@
           </mc:Choice>
           <mc:Fallback>
             <w:pict>
-              <v:shape w14:anchorId="7729E07C" id="Straight Arrow Connector 21" o:spid="_x0000_s1026" type="#_x0000_t32" style="position:absolute;margin-left:457pt;margin-top:29pt;width:1pt;height:17.3pt;z-index:-251640320;visibility:visible;mso-wrap-style:square;mso-wrap-distance-left:0;mso-wrap-distance-top:0;mso-wrap-distance-right:0;mso-wrap-distance-bottom:0;mso-position-horizontal:absolute;mso-position-horizontal-relative:margin;mso-position-vertical:absolute;mso-position-vertical-relative:text" o:gfxdata="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" filled="t" strokeweight="1pt">
+              <v:shape w14:anchorId="75922FF2" id="Straight Arrow Connector 21" o:spid="_x0000_s1026" type="#_x0000_t32" style="position:absolute;margin-left:457pt;margin-top:29pt;width:1pt;height:17.3pt;z-index:-251640320;visibility:visible;mso-wrap-style:square;mso-wrap-distance-left:0;mso-wrap-distance-top:0;mso-wrap-distance-right:0;mso-wrap-distance-bottom:0;mso-position-horizontal:absolute;mso-position-horizontal-relative:margin;mso-position-vertical:absolute;mso-position-vertical-relative:text" o:gfxdata="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" filled="t" strokeweight="1pt">
                 <v:stroke joinstyle="miter"/>
                 <w10:wrap type="square" anchorx="margin"/>
               </v:shape>
@@ -17048,7 +16990,7 @@
           </mc:Choice>
           <mc:Fallback>
             <w:pict>
-              <v:shape w14:anchorId="7FD7B63D" id="Straight Arrow Connector 8" o:spid="_x0000_s1026" type="#_x0000_t32" style="position:absolute;margin-left:-4pt;margin-top:29pt;width:463pt;height:1pt;z-index:-251639296;visibility:visible;mso-wrap-style:square;mso-wrap-distance-left:0;mso-wrap-distance-top:0;mso-wrap-distance-right:0;mso-wrap-distance-bottom:0;mso-position-horizontal:absolute;mso-position-horizontal-relative:margin;mso-position-vertical:absolute;mso-position-vertical-relative:text" o:gfxdata="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" filled="t" strokeweight="1pt">
+              <v:shape w14:anchorId="66C2BCB1" id="Straight Arrow Connector 8" o:spid="_x0000_s1026" type="#_x0000_t32" style="position:absolute;margin-left:-4pt;margin-top:29pt;width:463pt;height:1pt;z-index:-251639296;visibility:visible;mso-wrap-style:square;mso-wrap-distance-left:0;mso-wrap-distance-top:0;mso-wrap-distance-right:0;mso-wrap-distance-bottom:0;mso-position-horizontal:absolute;mso-position-horizontal-relative:margin;mso-position-vertical:absolute;mso-position-vertical-relative:text" o:gfxdata="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" filled="t" strokeweight="1pt">
                 <v:stroke joinstyle="miter"/>
                 <w10:wrap type="square" anchorx="margin"/>
               </v:shape>
@@ -17110,7 +17052,7 @@
           </mc:Choice>
           <mc:Fallback>
             <w:pict>
-              <v:shape w14:anchorId="40C1D822" id="Straight Arrow Connector 9" o:spid="_x0000_s1026" type="#_x0000_t32" style="position:absolute;margin-left:-4pt;margin-top:29pt;width:1pt;height:17.3pt;z-index:-251638272;visibility:visible;mso-wrap-style:square;mso-wrap-distance-left:0;mso-wrap-distance-top:0;mso-wrap-distance-right:0;mso-wrap-distance-bottom:0;mso-position-horizontal:absolute;mso-position-horizontal-relative:margin;mso-position-vertical:absolute;mso-position-vertical-relative:text" o:gfxdata="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" filled="t" strokeweight="1pt">
+              <v:shape w14:anchorId="1696810A" id="Straight Arrow Connector 9" o:spid="_x0000_s1026" type="#_x0000_t32" style="position:absolute;margin-left:-4pt;margin-top:29pt;width:1pt;height:17.3pt;z-index:-251638272;visibility:visible;mso-wrap-style:square;mso-wrap-distance-left:0;mso-wrap-distance-top:0;mso-wrap-distance-right:0;mso-wrap-distance-bottom:0;mso-position-horizontal:absolute;mso-position-horizontal-relative:margin;mso-position-vertical:absolute;mso-position-vertical-relative:text" o:gfxdata="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" filled="t" strokeweight="1pt">
                 <v:stroke joinstyle="miter"/>
                 <w10:wrap type="square" anchorx="margin"/>
               </v:shape>
@@ -17124,14 +17066,17 @@
         <w:jc w:val="both"/>
         <w:rPr>
           <w:rFonts w:ascii="Times New Roman" w:eastAsia="Times New Roman" w:hAnsi="Times New Roman" w:cs="Times New Roman"/>
-        </w:rPr>
-      </w:pPr>
-    </w:p>
-    <w:p>
-      <w:pPr>
-        <w:jc w:val="both"/>
-        <w:rPr>
-          <w:rFonts w:ascii="Times New Roman" w:eastAsia="Times New Roman" w:hAnsi="Times New Roman" w:cs="Times New Roman"/>
+          <w:color w:val="C0504D" w:themeColor="accent2"/>
+        </w:rPr>
+      </w:pPr>
+      <w:commentRangeStart w:id="9"/>
+    </w:p>
+    <w:p>
+      <w:pPr>
+        <w:jc w:val="both"/>
+        <w:rPr>
+          <w:rFonts w:ascii="Times New Roman" w:eastAsia="Times New Roman" w:hAnsi="Times New Roman" w:cs="Times New Roman"/>
+          <w:color w:val="C0504D" w:themeColor="accent2"/>
         </w:rPr>
       </w:pPr>
     </w:p>
@@ -17141,6 +17086,7 @@
         <w:rPr>
           <w:rFonts w:ascii="Arial" w:eastAsia="Arial" w:hAnsi="Arial" w:cs="Arial"/>
           <w:b/>
+          <w:color w:val="C0504D" w:themeColor="accent2"/>
           <w:sz w:val="24"/>
           <w:szCs w:val="24"/>
         </w:rPr>
@@ -17149,6 +17095,7 @@
         <w:rPr>
           <w:rFonts w:ascii="Arial" w:eastAsia="Arial" w:hAnsi="Arial" w:cs="Arial"/>
           <w:b/>
+          <w:color w:val="C0504D" w:themeColor="accent2"/>
           <w:sz w:val="24"/>
           <w:szCs w:val="24"/>
         </w:rPr>
@@ -17160,11 +17107,13 @@
         <w:jc w:val="both"/>
         <w:rPr>
           <w:rFonts w:ascii="Times New Roman" w:eastAsia="Times New Roman" w:hAnsi="Times New Roman" w:cs="Times New Roman"/>
+          <w:color w:val="C0504D" w:themeColor="accent2"/>
         </w:rPr>
       </w:pPr>
       <w:r>
         <w:rPr>
           <w:noProof/>
+          <w:color w:val="C0504D" w:themeColor="accent2"/>
         </w:rPr>
         <mc:AlternateContent>
           <mc:Choice Requires="wps">
@@ -17216,7 +17165,7 @@
           </mc:Choice>
           <mc:Fallback>
             <w:pict>
-              <v:shape w14:anchorId="500EB2A9" id="Straight Arrow Connector 22" o:spid="_x0000_s1026" type="#_x0000_t32" style="position:absolute;margin-left:-4pt;margin-top:1pt;width:463pt;height:1pt;z-index:-251637248;visibility:visible;mso-wrap-style:square;mso-wrap-distance-left:0;mso-wrap-distance-top:0;mso-wrap-distance-right:0;mso-wrap-distance-bottom:0;mso-position-horizontal:absolute;mso-position-horizontal-relative:margin;mso-position-vertical:absolute;mso-position-vertical-relative:text" o:gfxdata="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" filled="t" strokeweight="1pt">
+              <v:shape w14:anchorId="0EDD0488" id="Straight Arrow Connector 22" o:spid="_x0000_s1026" type="#_x0000_t32" style="position:absolute;margin-left:-4pt;margin-top:1pt;width:463pt;height:1pt;z-index:-251637248;visibility:visible;mso-wrap-style:square;mso-wrap-distance-left:0;mso-wrap-distance-top:0;mso-wrap-distance-right:0;mso-wrap-distance-bottom:0;mso-position-horizontal:absolute;mso-position-horizontal-relative:margin;mso-position-vertical:absolute;mso-position-vertical-relative:text" o:gfxdata="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" filled="t" strokeweight="1pt">
                 <v:stroke joinstyle="miter"/>
                 <w10:wrap type="square" anchorx="margin"/>
               </v:shape>
@@ -17230,6 +17179,7 @@
         <w:jc w:val="both"/>
         <w:rPr>
           <w:rFonts w:ascii="Times New Roman" w:eastAsia="Times New Roman" w:hAnsi="Times New Roman" w:cs="Times New Roman"/>
+          <w:color w:val="C0504D" w:themeColor="accent2"/>
         </w:rPr>
       </w:pPr>
     </w:p>
@@ -17239,6 +17189,7 @@
         <w:jc w:val="both"/>
         <w:rPr>
           <w:rFonts w:ascii="Times New Roman" w:eastAsia="Times New Roman" w:hAnsi="Times New Roman" w:cs="Times New Roman"/>
+          <w:color w:val="C0504D" w:themeColor="accent2"/>
           <w:sz w:val="24"/>
           <w:szCs w:val="24"/>
         </w:rPr>
@@ -17247,6 +17198,7 @@
         <w:rPr>
           <w:rFonts w:ascii="Times New Roman" w:eastAsia="Times New Roman" w:hAnsi="Times New Roman" w:cs="Times New Roman"/>
           <w:b/>
+          <w:color w:val="C0504D" w:themeColor="accent2"/>
           <w:sz w:val="24"/>
           <w:szCs w:val="24"/>
         </w:rPr>
@@ -17255,6 +17207,7 @@
       <w:r>
         <w:rPr>
           <w:rFonts w:ascii="Times New Roman" w:eastAsia="Times New Roman" w:hAnsi="Times New Roman" w:cs="Times New Roman"/>
+          <w:color w:val="C0504D" w:themeColor="accent2"/>
           <w:sz w:val="24"/>
           <w:szCs w:val="24"/>
         </w:rPr>
@@ -17266,6 +17219,7 @@
         <w:jc w:val="both"/>
         <w:rPr>
           <w:rFonts w:ascii="Times New Roman" w:eastAsia="Times New Roman" w:hAnsi="Times New Roman" w:cs="Times New Roman"/>
+          <w:color w:val="C0504D" w:themeColor="accent2"/>
         </w:rPr>
       </w:pPr>
     </w:p>
@@ -17275,6 +17229,7 @@
         <w:jc w:val="both"/>
         <w:rPr>
           <w:rFonts w:ascii="Times New Roman" w:eastAsia="Times New Roman" w:hAnsi="Times New Roman" w:cs="Times New Roman"/>
+          <w:color w:val="C0504D" w:themeColor="accent2"/>
           <w:sz w:val="24"/>
           <w:szCs w:val="24"/>
         </w:rPr>
@@ -17283,6 +17238,7 @@
         <w:rPr>
           <w:rFonts w:ascii="Times New Roman" w:eastAsia="Times New Roman" w:hAnsi="Times New Roman" w:cs="Times New Roman"/>
           <w:b/>
+          <w:color w:val="C0504D" w:themeColor="accent2"/>
           <w:sz w:val="24"/>
           <w:szCs w:val="24"/>
         </w:rPr>
@@ -17291,6 +17247,7 @@
       <w:r>
         <w:rPr>
           <w:rFonts w:ascii="Times New Roman" w:eastAsia="Times New Roman" w:hAnsi="Times New Roman" w:cs="Times New Roman"/>
+          <w:color w:val="C0504D" w:themeColor="accent2"/>
           <w:sz w:val="24"/>
           <w:szCs w:val="24"/>
         </w:rPr>
@@ -17300,6 +17257,7 @@
         <w:rPr>
           <w:rFonts w:ascii="Times New Roman" w:eastAsia="Times New Roman" w:hAnsi="Times New Roman" w:cs="Times New Roman"/>
           <w:b/>
+          <w:color w:val="C0504D" w:themeColor="accent2"/>
           <w:sz w:val="24"/>
           <w:szCs w:val="24"/>
         </w:rPr>
@@ -17308,6 +17266,7 @@
       <w:r>
         <w:rPr>
           <w:rFonts w:ascii="Times New Roman" w:eastAsia="Times New Roman" w:hAnsi="Times New Roman" w:cs="Times New Roman"/>
+          <w:color w:val="C0504D" w:themeColor="accent2"/>
           <w:sz w:val="24"/>
           <w:szCs w:val="24"/>
         </w:rPr>
@@ -17320,6 +17279,7 @@
         <w:jc w:val="both"/>
         <w:rPr>
           <w:rFonts w:ascii="Times New Roman" w:eastAsia="Times New Roman" w:hAnsi="Times New Roman" w:cs="Times New Roman"/>
+          <w:color w:val="C0504D" w:themeColor="accent2"/>
           <w:sz w:val="24"/>
           <w:szCs w:val="24"/>
         </w:rPr>
@@ -17328,6 +17288,7 @@
         <w:rPr>
           <w:rFonts w:ascii="Times New Roman" w:eastAsia="Times New Roman" w:hAnsi="Times New Roman" w:cs="Times New Roman"/>
           <w:b/>
+          <w:color w:val="C0504D" w:themeColor="accent2"/>
           <w:sz w:val="24"/>
           <w:szCs w:val="24"/>
         </w:rPr>
@@ -17336,6 +17297,7 @@
       <w:r>
         <w:rPr>
           <w:rFonts w:ascii="Times New Roman" w:eastAsia="Times New Roman" w:hAnsi="Times New Roman" w:cs="Times New Roman"/>
+          <w:color w:val="C0504D" w:themeColor="accent2"/>
           <w:sz w:val="24"/>
           <w:szCs w:val="24"/>
         </w:rPr>
@@ -17349,6 +17311,7 @@
         <w:rPr>
           <w:rFonts w:ascii="Times New Roman" w:eastAsia="Times New Roman" w:hAnsi="Times New Roman" w:cs="Times New Roman"/>
           <w:b/>
+          <w:color w:val="C0504D" w:themeColor="accent2"/>
           <w:sz w:val="24"/>
           <w:szCs w:val="24"/>
         </w:rPr>
@@ -17357,6 +17320,7 @@
         <w:rPr>
           <w:rFonts w:ascii="Times New Roman" w:eastAsia="Times New Roman" w:hAnsi="Times New Roman" w:cs="Times New Roman"/>
           <w:b/>
+          <w:color w:val="C0504D" w:themeColor="accent2"/>
           <w:sz w:val="24"/>
           <w:szCs w:val="24"/>
         </w:rPr>
@@ -17368,6 +17332,7 @@
         <w:jc w:val="both"/>
         <w:rPr>
           <w:rFonts w:ascii="Times New Roman" w:eastAsia="Times New Roman" w:hAnsi="Times New Roman" w:cs="Times New Roman"/>
+          <w:color w:val="C0504D" w:themeColor="accent2"/>
         </w:rPr>
       </w:pPr>
     </w:p>
@@ -17382,6 +17347,7 @@
         <w:jc w:val="both"/>
         <w:rPr>
           <w:rFonts w:ascii="Times New Roman" w:eastAsia="Times New Roman" w:hAnsi="Times New Roman" w:cs="Times New Roman"/>
+          <w:color w:val="C0504D" w:themeColor="accent2"/>
           <w:sz w:val="21"/>
           <w:szCs w:val="21"/>
         </w:rPr>
@@ -17390,6 +17356,7 @@
         <w:rPr>
           <w:rFonts w:ascii="Times New Roman" w:eastAsia="Times New Roman" w:hAnsi="Times New Roman" w:cs="Times New Roman"/>
           <w:b/>
+          <w:color w:val="C0504D" w:themeColor="accent2"/>
           <w:sz w:val="24"/>
           <w:szCs w:val="24"/>
         </w:rPr>
@@ -17398,6 +17365,7 @@
       <w:r>
         <w:rPr>
           <w:rFonts w:ascii="Times New Roman" w:eastAsia="Times New Roman" w:hAnsi="Times New Roman" w:cs="Times New Roman"/>
+          <w:color w:val="C0504D" w:themeColor="accent2"/>
           <w:sz w:val="24"/>
           <w:szCs w:val="24"/>
         </w:rPr>
@@ -17406,6 +17374,7 @@
       <w:r>
         <w:rPr>
           <w:rFonts w:ascii="Times New Roman" w:eastAsia="Times New Roman" w:hAnsi="Times New Roman" w:cs="Times New Roman"/>
+          <w:color w:val="C0504D" w:themeColor="accent2"/>
         </w:rPr>
         <w:tab/>
       </w:r>
@@ -17413,6 +17382,7 @@
         <w:rPr>
           <w:rFonts w:ascii="Noto Sans Symbols" w:eastAsia="Noto Sans Symbols" w:hAnsi="Noto Sans Symbols" w:cs="Noto Sans Symbols"/>
           <w:b/>
+          <w:color w:val="C0504D" w:themeColor="accent2"/>
           <w:sz w:val="24"/>
           <w:szCs w:val="24"/>
         </w:rPr>
@@ -17421,6 +17391,7 @@
       <w:r>
         <w:rPr>
           <w:rFonts w:ascii="Times New Roman" w:eastAsia="Times New Roman" w:hAnsi="Times New Roman" w:cs="Times New Roman"/>
+          <w:color w:val="C0504D" w:themeColor="accent2"/>
           <w:sz w:val="24"/>
           <w:szCs w:val="24"/>
         </w:rPr>
@@ -17429,6 +17400,7 @@
       <w:r>
         <w:rPr>
           <w:rFonts w:ascii="Times New Roman" w:eastAsia="Times New Roman" w:hAnsi="Times New Roman" w:cs="Times New Roman"/>
+          <w:color w:val="C0504D" w:themeColor="accent2"/>
         </w:rPr>
         <w:tab/>
       </w:r>
@@ -17436,6 +17408,7 @@
         <w:rPr>
           <w:rFonts w:ascii="Noto Sans Symbols" w:eastAsia="Noto Sans Symbols" w:hAnsi="Noto Sans Symbols" w:cs="Noto Sans Symbols"/>
           <w:b/>
+          <w:color w:val="C0504D" w:themeColor="accent2"/>
           <w:sz w:val="24"/>
           <w:szCs w:val="24"/>
         </w:rPr>
@@ -17445,6 +17418,7 @@
         <w:rPr>
           <w:rFonts w:ascii="Noto Sans Symbols" w:eastAsia="Noto Sans Symbols" w:hAnsi="Noto Sans Symbols" w:cs="Noto Sans Symbols"/>
           <w:b/>
+          <w:color w:val="C0504D" w:themeColor="accent2"/>
           <w:sz w:val="24"/>
           <w:szCs w:val="24"/>
         </w:rPr>
@@ -17453,6 +17427,7 @@
       <w:r>
         <w:rPr>
           <w:rFonts w:ascii="Times New Roman" w:eastAsia="Times New Roman" w:hAnsi="Times New Roman" w:cs="Times New Roman"/>
+          <w:color w:val="C0504D" w:themeColor="accent2"/>
           <w:sz w:val="24"/>
           <w:szCs w:val="24"/>
         </w:rPr>
@@ -17461,6 +17436,7 @@
       <w:r>
         <w:rPr>
           <w:rFonts w:ascii="Times New Roman" w:eastAsia="Times New Roman" w:hAnsi="Times New Roman" w:cs="Times New Roman"/>
+          <w:color w:val="C0504D" w:themeColor="accent2"/>
         </w:rPr>
         <w:tab/>
       </w:r>
@@ -17468,6 +17444,7 @@
         <w:rPr>
           <w:rFonts w:ascii="Noto Sans Symbols" w:eastAsia="Noto Sans Symbols" w:hAnsi="Noto Sans Symbols" w:cs="Noto Sans Symbols"/>
           <w:b/>
+          <w:color w:val="C0504D" w:themeColor="accent2"/>
           <w:sz w:val="21"/>
           <w:szCs w:val="21"/>
         </w:rPr>
@@ -17477,6 +17454,7 @@
         <w:rPr>
           <w:rFonts w:ascii="Noto Sans Symbols" w:eastAsia="Noto Sans Symbols" w:hAnsi="Noto Sans Symbols" w:cs="Noto Sans Symbols"/>
           <w:b/>
+          <w:color w:val="C0504D" w:themeColor="accent2"/>
           <w:sz w:val="21"/>
           <w:szCs w:val="21"/>
         </w:rPr>
@@ -17485,6 +17463,7 @@
       <w:r>
         <w:rPr>
           <w:rFonts w:ascii="Times New Roman" w:eastAsia="Times New Roman" w:hAnsi="Times New Roman" w:cs="Times New Roman"/>
+          <w:color w:val="C0504D" w:themeColor="accent2"/>
           <w:sz w:val="21"/>
           <w:szCs w:val="21"/>
         </w:rPr>
@@ -17496,6 +17475,7 @@
         <w:jc w:val="both"/>
         <w:rPr>
           <w:rFonts w:ascii="Times New Roman" w:eastAsia="Times New Roman" w:hAnsi="Times New Roman" w:cs="Times New Roman"/>
+          <w:color w:val="C0504D" w:themeColor="accent2"/>
         </w:rPr>
       </w:pPr>
     </w:p>
@@ -17506,6 +17486,7 @@
         <w:jc w:val="both"/>
         <w:rPr>
           <w:rFonts w:ascii="Times New Roman" w:eastAsia="Times New Roman" w:hAnsi="Times New Roman" w:cs="Times New Roman"/>
+          <w:color w:val="C0504D" w:themeColor="accent2"/>
           <w:sz w:val="24"/>
           <w:szCs w:val="24"/>
         </w:rPr>
@@ -17514,6 +17495,7 @@
         <w:rPr>
           <w:rFonts w:ascii="Times New Roman" w:eastAsia="Times New Roman" w:hAnsi="Times New Roman" w:cs="Times New Roman"/>
           <w:b/>
+          <w:color w:val="C0504D" w:themeColor="accent2"/>
           <w:sz w:val="24"/>
           <w:szCs w:val="24"/>
         </w:rPr>
@@ -17522,6 +17504,7 @@
       <w:r>
         <w:rPr>
           <w:rFonts w:ascii="Times New Roman" w:eastAsia="Times New Roman" w:hAnsi="Times New Roman" w:cs="Times New Roman"/>
+          <w:color w:val="C0504D" w:themeColor="accent2"/>
           <w:sz w:val="24"/>
           <w:szCs w:val="24"/>
         </w:rPr>
@@ -17531,6 +17514,7 @@
         <w:rPr>
           <w:rFonts w:ascii="Times New Roman" w:eastAsia="Times New Roman" w:hAnsi="Times New Roman" w:cs="Times New Roman"/>
           <w:b/>
+          <w:color w:val="C0504D" w:themeColor="accent2"/>
           <w:sz w:val="24"/>
           <w:szCs w:val="24"/>
         </w:rPr>
@@ -17539,6 +17523,7 @@
       <w:r>
         <w:rPr>
           <w:rFonts w:ascii="Times New Roman" w:eastAsia="Times New Roman" w:hAnsi="Times New Roman" w:cs="Times New Roman"/>
+          <w:color w:val="C0504D" w:themeColor="accent2"/>
           <w:sz w:val="24"/>
           <w:szCs w:val="24"/>
         </w:rPr>
@@ -17550,6 +17535,7 @@
         <w:jc w:val="both"/>
         <w:rPr>
           <w:rFonts w:ascii="Times New Roman" w:eastAsia="Times New Roman" w:hAnsi="Times New Roman" w:cs="Times New Roman"/>
+          <w:color w:val="C0504D" w:themeColor="accent2"/>
         </w:rPr>
       </w:pPr>
     </w:p>
@@ -17559,6 +17545,7 @@
         <w:jc w:val="both"/>
         <w:rPr>
           <w:rFonts w:ascii="Times New Roman" w:eastAsia="Times New Roman" w:hAnsi="Times New Roman" w:cs="Times New Roman"/>
+          <w:color w:val="C0504D" w:themeColor="accent2"/>
           <w:sz w:val="24"/>
           <w:szCs w:val="24"/>
         </w:rPr>
@@ -17567,6 +17554,7 @@
         <w:rPr>
           <w:rFonts w:ascii="Times New Roman" w:eastAsia="Times New Roman" w:hAnsi="Times New Roman" w:cs="Times New Roman"/>
           <w:b/>
+          <w:color w:val="C0504D" w:themeColor="accent2"/>
           <w:sz w:val="24"/>
           <w:szCs w:val="24"/>
         </w:rPr>
@@ -17575,10 +17563,18 @@
       <w:r>
         <w:rPr>
           <w:rFonts w:ascii="Times New Roman" w:eastAsia="Times New Roman" w:hAnsi="Times New Roman" w:cs="Times New Roman"/>
+          <w:color w:val="C0504D" w:themeColor="accent2"/>
           <w:sz w:val="24"/>
           <w:szCs w:val="24"/>
         </w:rPr>
         <w:t>: o usuário consegue alterar os dados do aluno desejado</w:t>
+      </w:r>
+      <w:commentRangeEnd w:id="9"/>
+      <w:r>
+        <w:rPr>
+          <w:rStyle w:val="CommentReference"/>
+        </w:rPr>
+        <w:commentReference w:id="9"/>
       </w:r>
     </w:p>
     <w:p>
@@ -17642,7 +17638,7 @@
           </mc:Choice>
           <mc:Fallback>
             <w:pict>
-              <v:shape w14:anchorId="1A96DBA7" id="Straight Arrow Connector 23" o:spid="_x0000_s1026" type="#_x0000_t32" style="position:absolute;margin-left:-4pt;margin-top:26pt;width:463pt;height:1pt;z-index:-251636224;visibility:visible;mso-wrap-style:square;mso-wrap-distance-left:0;mso-wrap-distance-top:0;mso-wrap-distance-right:0;mso-wrap-distance-bottom:0;mso-position-horizontal:absolute;mso-position-horizontal-relative:margin;mso-position-vertical:absolute;mso-position-vertical-relative:text" o:gfxdata="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" filled="t" strokeweight="1pt">
+              <v:shape w14:anchorId="1F8DDDA0" id="Straight Arrow Connector 23" o:spid="_x0000_s1026" type="#_x0000_t32" style="position:absolute;margin-left:-4pt;margin-top:26pt;width:463pt;height:1pt;z-index:-251636224;visibility:visible;mso-wrap-style:square;mso-wrap-distance-left:0;mso-wrap-distance-top:0;mso-wrap-distance-right:0;mso-wrap-distance-bottom:0;mso-position-horizontal:absolute;mso-position-horizontal-relative:margin;mso-position-vertical:absolute;mso-position-vertical-relative:text" o:gfxdata="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" filled="t" strokeweight="1pt">
                 <v:stroke joinstyle="miter"/>
                 <w10:wrap type="square" anchorx="margin"/>
               </v:shape>
@@ -17704,7 +17700,7 @@
           </mc:Choice>
           <mc:Fallback>
             <w:pict>
-              <v:shape w14:anchorId="449B5FD7" id="Straight Arrow Connector 7" o:spid="_x0000_s1026" type="#_x0000_t32" style="position:absolute;margin-left:457pt;margin-top:26pt;width:1pt;height:19.6pt;z-index:-251635200;visibility:visible;mso-wrap-style:square;mso-wrap-distance-left:0;mso-wrap-distance-top:0;mso-wrap-distance-right:0;mso-wrap-distance-bottom:0;mso-position-horizontal:absolute;mso-position-horizontal-relative:margin;mso-position-vertical:absolute;mso-position-vertical-relative:text" o:gfxdata="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" filled="t" strokeweight="1pt">
+              <v:shape w14:anchorId="5A3489D1" id="Straight Arrow Connector 7" o:spid="_x0000_s1026" type="#_x0000_t32" style="position:absolute;margin-left:457pt;margin-top:26pt;width:1pt;height:19.6pt;z-index:-251635200;visibility:visible;mso-wrap-style:square;mso-wrap-distance-left:0;mso-wrap-distance-top:0;mso-wrap-distance-right:0;mso-wrap-distance-bottom:0;mso-position-horizontal:absolute;mso-position-horizontal-relative:margin;mso-position-vertical:absolute;mso-position-vertical-relative:text" o:gfxdata="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" filled="t" strokeweight="1pt">
                 <v:stroke joinstyle="miter"/>
                 <w10:wrap type="square" anchorx="margin"/>
               </v:shape>
@@ -17766,7 +17762,7 @@
           </mc:Choice>
           <mc:Fallback>
             <w:pict>
-              <v:shape w14:anchorId="14B196BB" id="Straight Arrow Connector 69" o:spid="_x0000_s1026" type="#_x0000_t32" style="position:absolute;margin-left:-4pt;margin-top:26pt;width:1pt;height:19.6pt;z-index:-251634176;visibility:visible;mso-wrap-style:square;mso-wrap-distance-left:0;mso-wrap-distance-top:0;mso-wrap-distance-right:0;mso-wrap-distance-bottom:0;mso-position-horizontal:absolute;mso-position-horizontal-relative:margin;mso-position-vertical:absolute;mso-position-vertical-relative:text" o:gfxdata="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" filled="t" strokeweight="1pt">
+              <v:shape w14:anchorId="3D834BF7" id="Straight Arrow Connector 69" o:spid="_x0000_s1026" type="#_x0000_t32" style="position:absolute;margin-left:-4pt;margin-top:26pt;width:1pt;height:19.6pt;z-index:-251634176;visibility:visible;mso-wrap-style:square;mso-wrap-distance-left:0;mso-wrap-distance-top:0;mso-wrap-distance-right:0;mso-wrap-distance-bottom:0;mso-position-horizontal:absolute;mso-position-horizontal-relative:margin;mso-position-vertical:absolute;mso-position-vertical-relative:text" o:gfxdata="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" filled="t" strokeweight="1pt">
                 <v:stroke joinstyle="miter"/>
                 <w10:wrap type="square" anchorx="margin"/>
               </v:shape>
@@ -17896,7 +17892,7 @@
           </mc:Choice>
           <mc:Fallback>
             <w:pict>
-              <v:shape w14:anchorId="51B524D8" id="Straight Arrow Connector 77" o:spid="_x0000_s1026" type="#_x0000_t32" style="position:absolute;margin-left:-4pt;margin-top:1pt;width:463pt;height:1pt;z-index:-251633152;visibility:visible;mso-wrap-style:square;mso-wrap-distance-left:0;mso-wrap-distance-top:0;mso-wrap-distance-right:0;mso-wrap-distance-bottom:0;mso-position-horizontal:absolute;mso-position-horizontal-relative:margin;mso-position-vertical:absolute;mso-position-vertical-relative:text" o:gfxdata="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" filled="t" strokeweight="1pt">
+              <v:shape w14:anchorId="4B00CEB5" id="Straight Arrow Connector 77" o:spid="_x0000_s1026" type="#_x0000_t32" style="position:absolute;margin-left:-4pt;margin-top:1pt;width:463pt;height:1pt;z-index:-251633152;visibility:visible;mso-wrap-style:square;mso-wrap-distance-left:0;mso-wrap-distance-top:0;mso-wrap-distance-right:0;mso-wrap-distance-bottom:0;mso-position-horizontal:absolute;mso-position-horizontal-relative:margin;mso-position-vertical:absolute;mso-position-vertical-relative:text" o:gfxdata="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" filled="t" strokeweight="1pt">
                 <v:stroke joinstyle="miter"/>
                 <w10:wrap type="square" anchorx="margin"/>
               </v:shape>
@@ -17958,7 +17954,7 @@
           </mc:Choice>
           <mc:Fallback>
             <w:pict>
-              <v:shape w14:anchorId="2DF0C25F" id="Straight Arrow Connector 78" o:spid="_x0000_s1026" type="#_x0000_t32" style="position:absolute;margin-left:-4pt;margin-top:34pt;width:1pt;height:17.3pt;z-index:-251632128;visibility:visible;mso-wrap-style:square;mso-wrap-distance-left:0;mso-wrap-distance-top:0;mso-wrap-distance-right:0;mso-wrap-distance-bottom:0;mso-position-horizontal:absolute;mso-position-horizontal-relative:margin;mso-position-vertical:absolute;mso-position-vertical-relative:text" o:gfxdata="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" filled="t" strokeweight="1pt">
+              <v:shape w14:anchorId="59DD43BF" id="Straight Arrow Connector 78" o:spid="_x0000_s1026" type="#_x0000_t32" style="position:absolute;margin-left:-4pt;margin-top:34pt;width:1pt;height:17.3pt;z-index:-251632128;visibility:visible;mso-wrap-style:square;mso-wrap-distance-left:0;mso-wrap-distance-top:0;mso-wrap-distance-right:0;mso-wrap-distance-bottom:0;mso-position-horizontal:absolute;mso-position-horizontal-relative:margin;mso-position-vertical:absolute;mso-position-vertical-relative:text" o:gfxdata="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" filled="t" strokeweight="1pt">
                 <v:stroke joinstyle="miter"/>
                 <w10:wrap type="square" anchorx="margin"/>
               </v:shape>
@@ -18020,7 +18016,7 @@
           </mc:Choice>
           <mc:Fallback>
             <w:pict>
-              <v:shape w14:anchorId="0EB4BD24" id="Straight Arrow Connector 73" o:spid="_x0000_s1026" type="#_x0000_t32" style="position:absolute;margin-left:457pt;margin-top:34pt;width:1pt;height:17.3pt;z-index:-251631104;visibility:visible;mso-wrap-style:square;mso-wrap-distance-left:0;mso-wrap-distance-top:0;mso-wrap-distance-right:0;mso-wrap-distance-bottom:0;mso-position-horizontal:absolute;mso-position-horizontal-relative:margin;mso-position-vertical:absolute;mso-position-vertical-relative:text" o:gfxdata="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" filled="t" strokeweight="1pt">
+              <v:shape w14:anchorId="06296B73" id="Straight Arrow Connector 73" o:spid="_x0000_s1026" type="#_x0000_t32" style="position:absolute;margin-left:457pt;margin-top:34pt;width:1pt;height:17.3pt;z-index:-251631104;visibility:visible;mso-wrap-style:square;mso-wrap-distance-left:0;mso-wrap-distance-top:0;mso-wrap-distance-right:0;mso-wrap-distance-bottom:0;mso-position-horizontal:absolute;mso-position-horizontal-relative:margin;mso-position-vertical:absolute;mso-position-vertical-relative:text" o:gfxdata="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" filled="t" strokeweight="1pt">
                 <v:stroke joinstyle="miter"/>
                 <w10:wrap type="square" anchorx="margin"/>
               </v:shape>
@@ -18082,7 +18078,7 @@
           </mc:Choice>
           <mc:Fallback>
             <w:pict>
-              <v:shape w14:anchorId="161BB6A9" id="Straight Arrow Connector 75" o:spid="_x0000_s1026" type="#_x0000_t32" style="position:absolute;margin-left:-4pt;margin-top:34pt;width:463pt;height:1pt;z-index:-251630080;visibility:visible;mso-wrap-style:square;mso-wrap-distance-left:0;mso-wrap-distance-top:0;mso-wrap-distance-right:0;mso-wrap-distance-bottom:0;mso-position-horizontal:absolute;mso-position-horizontal-relative:margin;mso-position-vertical:absolute;mso-position-vertical-relative:text" o:gfxdata="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" filled="t" strokeweight="1pt">
+              <v:shape w14:anchorId="72C34E2E" id="Straight Arrow Connector 75" o:spid="_x0000_s1026" type="#_x0000_t32" style="position:absolute;margin-left:-4pt;margin-top:34pt;width:463pt;height:1pt;z-index:-251630080;visibility:visible;mso-wrap-style:square;mso-wrap-distance-left:0;mso-wrap-distance-top:0;mso-wrap-distance-right:0;mso-wrap-distance-bottom:0;mso-position-horizontal:absolute;mso-position-horizontal-relative:margin;mso-position-vertical:absolute;mso-position-vertical-relative:text" o:gfxdata="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" filled="t" strokeweight="1pt">
                 <v:stroke joinstyle="miter"/>
                 <w10:wrap type="square" anchorx="margin"/>
               </v:shape>
@@ -18132,7 +18128,7 @@
     <w:p>
       <w:pPr>
         <w:ind w:right="-1"/>
-        <w:jc w:val="both"/>
+        <w:jc w:val="center"/>
         <w:rPr>
           <w:rFonts w:ascii="Arial" w:eastAsia="Arial" w:hAnsi="Arial" w:cs="Arial"/>
           <w:b/>
@@ -18211,7 +18207,7 @@
           </mc:Choice>
           <mc:Fallback>
             <w:pict>
-              <v:shape w14:anchorId="23439ECC" id="Straight Arrow Connector 57" o:spid="_x0000_s1026" type="#_x0000_t32" style="position:absolute;margin-left:0;margin-top:24pt;width:453.45pt;height:1pt;z-index:-251629056;visibility:visible;mso-wrap-style:square;mso-wrap-distance-left:0;mso-wrap-distance-top:0;mso-wrap-distance-right:0;mso-wrap-distance-bottom:0;mso-position-horizontal:absolute;mso-position-horizontal-relative:margin;mso-position-vertical:absolute;mso-position-vertical-relative:text" o:gfxdata="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" filled="t" strokeweight="1pt">
+              <v:shape w14:anchorId="2B4DBDFC" id="Straight Arrow Connector 57" o:spid="_x0000_s1026" type="#_x0000_t32" style="position:absolute;margin-left:0;margin-top:24pt;width:453.45pt;height:1pt;z-index:-251629056;visibility:visible;mso-wrap-style:square;mso-wrap-distance-left:0;mso-wrap-distance-top:0;mso-wrap-distance-right:0;mso-wrap-distance-bottom:0;mso-position-horizontal:absolute;mso-position-horizontal-relative:margin;mso-position-vertical:absolute;mso-position-vertical-relative:text" o:gfxdata="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" filled="t" strokeweight="1pt">
                 <v:stroke joinstyle="miter"/>
                 <w10:wrap type="square" anchorx="margin"/>
               </v:shape>
@@ -18273,7 +18269,7 @@
           </mc:Choice>
           <mc:Fallback>
             <w:pict>
-              <v:shape w14:anchorId="1DE54DB9" id="Straight Arrow Connector 55" o:spid="_x0000_s1026" type="#_x0000_t32" style="position:absolute;margin-left:-4pt;margin-top:1pt;width:463pt;height:1pt;z-index:-251628032;visibility:visible;mso-wrap-style:square;mso-wrap-distance-left:0;mso-wrap-distance-top:0;mso-wrap-distance-right:0;mso-wrap-distance-bottom:0;mso-position-horizontal:absolute;mso-position-horizontal-relative:margin;mso-position-vertical:absolute;mso-position-vertical-relative:text" o:gfxdata="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" filled="t" strokeweight="1pt">
+              <v:shape w14:anchorId="4E10AD12" id="Straight Arrow Connector 55" o:spid="_x0000_s1026" type="#_x0000_t32" style="position:absolute;margin-left:-4pt;margin-top:1pt;width:463pt;height:1pt;z-index:-251628032;visibility:visible;mso-wrap-style:square;mso-wrap-distance-left:0;mso-wrap-distance-top:0;mso-wrap-distance-right:0;mso-wrap-distance-bottom:0;mso-position-horizontal:absolute;mso-position-horizontal-relative:margin;mso-position-vertical:absolute;mso-position-vertical-relative:text" o:gfxdata="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" filled="t" strokeweight="1pt">
                 <v:stroke joinstyle="miter"/>
                 <w10:wrap type="square" anchorx="margin"/>
               </v:shape>
@@ -18289,8 +18285,8 @@
           <w:rFonts w:ascii="Times New Roman" w:eastAsia="Times New Roman" w:hAnsi="Times New Roman" w:cs="Times New Roman"/>
         </w:rPr>
       </w:pPr>
-      <w:bookmarkStart w:id="9" w:name="3dy6vkm" w:colFirst="0" w:colLast="0"/>
-      <w:bookmarkEnd w:id="9"/>
+      <w:bookmarkStart w:id="10" w:name="3dy6vkm" w:colFirst="0" w:colLast="0"/>
+      <w:bookmarkEnd w:id="10"/>
     </w:p>
     <w:p>
       <w:pPr>
@@ -18565,7 +18561,7 @@
           </mc:Choice>
           <mc:Fallback>
             <w:pict>
-              <v:shape w14:anchorId="7421FDEC" id="Straight Arrow Connector 56" o:spid="_x0000_s1026" type="#_x0000_t32" style="position:absolute;margin-left:-4pt;margin-top:38pt;width:1pt;height:17.3pt;z-index:-251627008;visibility:visible;mso-wrap-style:square;mso-wrap-distance-left:0;mso-wrap-distance-top:0;mso-wrap-distance-right:0;mso-wrap-distance-bottom:0;mso-position-horizontal:absolute;mso-position-horizontal-relative:margin;mso-position-vertical:absolute;mso-position-vertical-relative:text" o:gfxdata="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" filled="t" strokeweight="1pt">
+              <v:shape w14:anchorId="0A95B6B5" id="Straight Arrow Connector 56" o:spid="_x0000_s1026" type="#_x0000_t32" style="position:absolute;margin-left:-4pt;margin-top:38pt;width:1pt;height:17.3pt;z-index:-251627008;visibility:visible;mso-wrap-style:square;mso-wrap-distance-left:0;mso-wrap-distance-top:0;mso-wrap-distance-right:0;mso-wrap-distance-bottom:0;mso-position-horizontal:absolute;mso-position-horizontal-relative:margin;mso-position-vertical:absolute;mso-position-vertical-relative:text" o:gfxdata="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" filled="t" strokeweight="1pt">
                 <v:stroke joinstyle="miter"/>
                 <w10:wrap type="square" anchorx="margin"/>
               </v:shape>
@@ -18627,7 +18623,7 @@
           </mc:Choice>
           <mc:Fallback>
             <w:pict>
-              <v:shape w14:anchorId="69C720F1" id="Straight Arrow Connector 53" o:spid="_x0000_s1026" type="#_x0000_t32" style="position:absolute;margin-left:457pt;margin-top:38pt;width:1pt;height:17.3pt;z-index:-251625984;visibility:visible;mso-wrap-style:square;mso-wrap-distance-left:0;mso-wrap-distance-top:0;mso-wrap-distance-right:0;mso-wrap-distance-bottom:0;mso-position-horizontal:absolute;mso-position-horizontal-relative:margin;mso-position-vertical:absolute;mso-position-vertical-relative:text" o:gfxdata="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" filled="t" strokeweight="1pt">
+              <v:shape w14:anchorId="39EA970C" id="Straight Arrow Connector 53" o:spid="_x0000_s1026" type="#_x0000_t32" style="position:absolute;margin-left:457pt;margin-top:38pt;width:1pt;height:17.3pt;z-index:-251625984;visibility:visible;mso-wrap-style:square;mso-wrap-distance-left:0;mso-wrap-distance-top:0;mso-wrap-distance-right:0;mso-wrap-distance-bottom:0;mso-position-horizontal:absolute;mso-position-horizontal-relative:margin;mso-position-vertical:absolute;mso-position-vertical-relative:text" o:gfxdata="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" filled="t" strokeweight="1pt">
                 <v:stroke joinstyle="miter"/>
                 <w10:wrap type="square" anchorx="margin"/>
               </v:shape>
@@ -18689,7 +18685,7 @@
           </mc:Choice>
           <mc:Fallback>
             <w:pict>
-              <v:shape w14:anchorId="755D9B0A" id="Straight Arrow Connector 54" o:spid="_x0000_s1026" type="#_x0000_t32" style="position:absolute;margin-left:-4pt;margin-top:38pt;width:463pt;height:1pt;z-index:-251624960;visibility:visible;mso-wrap-style:square;mso-wrap-distance-left:0;mso-wrap-distance-top:0;mso-wrap-distance-right:0;mso-wrap-distance-bottom:0;mso-position-horizontal:absolute;mso-position-horizontal-relative:margin;mso-position-vertical:absolute;mso-position-vertical-relative:text" o:gfxdata="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" filled="t" strokeweight="1pt">
+              <v:shape w14:anchorId="2411CD96" id="Straight Arrow Connector 54" o:spid="_x0000_s1026" type="#_x0000_t32" style="position:absolute;margin-left:-4pt;margin-top:38pt;width:463pt;height:1pt;z-index:-251624960;visibility:visible;mso-wrap-style:square;mso-wrap-distance-left:0;mso-wrap-distance-top:0;mso-wrap-distance-right:0;mso-wrap-distance-bottom:0;mso-position-horizontal:absolute;mso-position-horizontal-relative:margin;mso-position-vertical:absolute;mso-position-vertical-relative:text" o:gfxdata="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" filled="t" strokeweight="1pt">
                 <v:stroke joinstyle="miter"/>
                 <w10:wrap type="square" anchorx="margin"/>
               </v:shape>
@@ -18725,7 +18721,7 @@
     <w:p>
       <w:pPr>
         <w:ind w:right="-1"/>
-        <w:jc w:val="both"/>
+        <w:jc w:val="center"/>
         <w:rPr>
           <w:rFonts w:ascii="Arial" w:eastAsia="Arial" w:hAnsi="Arial" w:cs="Arial"/>
           <w:b/>
@@ -18822,7 +18818,7 @@
           </mc:Choice>
           <mc:Fallback>
             <w:pict>
-              <v:shape w14:anchorId="6E0C6144" id="Straight Arrow Connector 51" o:spid="_x0000_s1026" type="#_x0000_t32" style="position:absolute;margin-left:-4pt;margin-top:1pt;width:463pt;height:1pt;z-index:-251623936;visibility:visible;mso-wrap-style:square;mso-wrap-distance-left:0;mso-wrap-distance-top:0;mso-wrap-distance-right:0;mso-wrap-distance-bottom:0;mso-position-horizontal:absolute;mso-position-horizontal-relative:margin;mso-position-vertical:absolute;mso-position-vertical-relative:text" o:gfxdata="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" filled="t" strokeweight="1pt">
+              <v:shape w14:anchorId="002F9DC5" id="Straight Arrow Connector 51" o:spid="_x0000_s1026" type="#_x0000_t32" style="position:absolute;margin-left:-4pt;margin-top:1pt;width:463pt;height:1pt;z-index:-251623936;visibility:visible;mso-wrap-style:square;mso-wrap-distance-left:0;mso-wrap-distance-top:0;mso-wrap-distance-right:0;mso-wrap-distance-bottom:0;mso-position-horizontal:absolute;mso-position-horizontal-relative:margin;mso-position-vertical:absolute;mso-position-vertical-relative:text" o:gfxdata="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" filled="t" strokeweight="1pt">
                 <v:stroke joinstyle="miter"/>
                 <w10:wrap type="square" anchorx="margin"/>
               </v:shape>
@@ -19056,7 +19052,7 @@
           </mc:Choice>
           <mc:Fallback>
             <w:pict>
-              <v:shape w14:anchorId="57C03DC8" id="Straight Arrow Connector 52" o:spid="_x0000_s1026" type="#_x0000_t32" style="position:absolute;margin-left:-4pt;margin-top:38pt;width:1pt;height:17.3pt;z-index:-251622912;visibility:visible;mso-wrap-style:square;mso-wrap-distance-left:0;mso-wrap-distance-top:0;mso-wrap-distance-right:0;mso-wrap-distance-bottom:0;mso-position-horizontal:absolute;mso-position-horizontal-relative:margin;mso-position-vertical:absolute;mso-position-vertical-relative:text" o:gfxdata="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" filled="t" strokeweight="1pt">
+              <v:shape w14:anchorId="1660C397" id="Straight Arrow Connector 52" o:spid="_x0000_s1026" type="#_x0000_t32" style="position:absolute;margin-left:-4pt;margin-top:38pt;width:1pt;height:17.3pt;z-index:-251622912;visibility:visible;mso-wrap-style:square;mso-wrap-distance-left:0;mso-wrap-distance-top:0;mso-wrap-distance-right:0;mso-wrap-distance-bottom:0;mso-position-horizontal:absolute;mso-position-horizontal-relative:margin;mso-position-vertical:absolute;mso-position-vertical-relative:text" o:gfxdata="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" filled="t" strokeweight="1pt">
                 <v:stroke joinstyle="miter"/>
                 <w10:wrap type="square" anchorx="margin"/>
               </v:shape>
@@ -19118,7 +19114,7 @@
           </mc:Choice>
           <mc:Fallback>
             <w:pict>
-              <v:shape w14:anchorId="65DF26B2" id="Straight Arrow Connector 59" o:spid="_x0000_s1026" type="#_x0000_t32" style="position:absolute;margin-left:457pt;margin-top:38pt;width:1pt;height:17.3pt;z-index:-251621888;visibility:visible;mso-wrap-style:square;mso-wrap-distance-left:0;mso-wrap-distance-top:0;mso-wrap-distance-right:0;mso-wrap-distance-bottom:0;mso-position-horizontal:absolute;mso-position-horizontal-relative:margin;mso-position-vertical:absolute;mso-position-vertical-relative:text" o:gfxdata="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" filled="t" strokeweight="1pt">
+              <v:shape w14:anchorId="5EE1EE6B" id="Straight Arrow Connector 59" o:spid="_x0000_s1026" type="#_x0000_t32" style="position:absolute;margin-left:457pt;margin-top:38pt;width:1pt;height:17.3pt;z-index:-251621888;visibility:visible;mso-wrap-style:square;mso-wrap-distance-left:0;mso-wrap-distance-top:0;mso-wrap-distance-right:0;mso-wrap-distance-bottom:0;mso-position-horizontal:absolute;mso-position-horizontal-relative:margin;mso-position-vertical:absolute;mso-position-vertical-relative:text" o:gfxdata="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" filled="t" strokeweight="1pt">
                 <v:stroke joinstyle="miter"/>
                 <w10:wrap type="square" anchorx="margin"/>
               </v:shape>
@@ -19180,7 +19176,7 @@
           </mc:Choice>
           <mc:Fallback>
             <w:pict>
-              <v:shape w14:anchorId="05A57775" id="Straight Arrow Connector 60" o:spid="_x0000_s1026" type="#_x0000_t32" style="position:absolute;margin-left:-4pt;margin-top:38pt;width:463pt;height:1pt;z-index:-251620864;visibility:visible;mso-wrap-style:square;mso-wrap-distance-left:0;mso-wrap-distance-top:0;mso-wrap-distance-right:0;mso-wrap-distance-bottom:0;mso-position-horizontal:absolute;mso-position-horizontal-relative:margin;mso-position-vertical:absolute;mso-position-vertical-relative:text" o:gfxdata="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" filled="t" strokeweight="1pt">
+              <v:shape w14:anchorId="63EEF267" id="Straight Arrow Connector 60" o:spid="_x0000_s1026" type="#_x0000_t32" style="position:absolute;margin-left:-4pt;margin-top:38pt;width:463pt;height:1pt;z-index:-251620864;visibility:visible;mso-wrap-style:square;mso-wrap-distance-left:0;mso-wrap-distance-top:0;mso-wrap-distance-right:0;mso-wrap-distance-bottom:0;mso-position-horizontal:absolute;mso-position-horizontal-relative:margin;mso-position-vertical:absolute;mso-position-vertical-relative:text" o:gfxdata="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" filled="t" strokeweight="1pt">
                 <v:stroke joinstyle="miter"/>
                 <w10:wrap type="square" anchorx="margin"/>
               </v:shape>
@@ -19216,7 +19212,7 @@
     <w:p>
       <w:pPr>
         <w:ind w:right="-61"/>
-        <w:jc w:val="both"/>
+        <w:jc w:val="center"/>
         <w:rPr>
           <w:rFonts w:ascii="Arial" w:eastAsia="Arial" w:hAnsi="Arial" w:cs="Arial"/>
           <w:b/>
@@ -19313,7 +19309,7 @@
           </mc:Choice>
           <mc:Fallback>
             <w:pict>
-              <v:shape w14:anchorId="37F5DF1C" id="Straight Arrow Connector 58" o:spid="_x0000_s1026" type="#_x0000_t32" style="position:absolute;margin-left:-4pt;margin-top:1pt;width:463pt;height:1pt;z-index:-251619840;visibility:visible;mso-wrap-style:square;mso-wrap-distance-left:0;mso-wrap-distance-top:0;mso-wrap-distance-right:0;mso-wrap-distance-bottom:0;mso-position-horizontal:absolute;mso-position-horizontal-relative:margin;mso-position-vertical:absolute;mso-position-vertical-relative:text" o:gfxdata="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" filled="t" strokeweight="1pt">
+              <v:shape w14:anchorId="7469AC06" id="Straight Arrow Connector 58" o:spid="_x0000_s1026" type="#_x0000_t32" style="position:absolute;margin-left:-4pt;margin-top:1pt;width:463pt;height:1pt;z-index:-251619840;visibility:visible;mso-wrap-style:square;mso-wrap-distance-left:0;mso-wrap-distance-top:0;mso-wrap-distance-right:0;mso-wrap-distance-bottom:0;mso-position-horizontal:absolute;mso-position-horizontal-relative:margin;mso-position-vertical:absolute;mso-position-vertical-relative:text" o:gfxdata="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" filled="t" strokeweight="1pt">
                 <v:stroke joinstyle="miter"/>
                 <w10:wrap type="square" anchorx="margin"/>
               </v:shape>
@@ -19592,7 +19588,7 @@
           </mc:Choice>
           <mc:Fallback>
             <w:pict>
-              <v:shape w14:anchorId="75EF586F" id="Straight Arrow Connector 17" o:spid="_x0000_s1026" type="#_x0000_t32" style="position:absolute;margin-left:-4pt;margin-top:38pt;width:1pt;height:19.6pt;z-index:-251618816;visibility:visible;mso-wrap-style:square;mso-wrap-distance-left:0;mso-wrap-distance-top:0;mso-wrap-distance-right:0;mso-wrap-distance-bottom:0;mso-position-horizontal:absolute;mso-position-horizontal-relative:margin;mso-position-vertical:absolute;mso-position-vertical-relative:text" o:gfxdata="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" filled="t" strokeweight="1pt">
+              <v:shape w14:anchorId="6C758911" id="Straight Arrow Connector 17" o:spid="_x0000_s1026" type="#_x0000_t32" style="position:absolute;margin-left:-4pt;margin-top:38pt;width:1pt;height:19.6pt;z-index:-251618816;visibility:visible;mso-wrap-style:square;mso-wrap-distance-left:0;mso-wrap-distance-top:0;mso-wrap-distance-right:0;mso-wrap-distance-bottom:0;mso-position-horizontal:absolute;mso-position-horizontal-relative:margin;mso-position-vertical:absolute;mso-position-vertical-relative:text" o:gfxdata="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" filled="t" strokeweight="1pt">
                 <v:stroke joinstyle="miter"/>
                 <w10:wrap type="square" anchorx="margin"/>
               </v:shape>
@@ -19654,7 +19650,7 @@
           </mc:Choice>
           <mc:Fallback>
             <w:pict>
-              <v:shape w14:anchorId="57A5290F" id="Straight Arrow Connector 18" o:spid="_x0000_s1026" type="#_x0000_t32" style="position:absolute;margin-left:457pt;margin-top:38pt;width:1pt;height:19.6pt;z-index:-251617792;visibility:visible;mso-wrap-style:square;mso-wrap-distance-left:0;mso-wrap-distance-top:0;mso-wrap-distance-right:0;mso-wrap-distance-bottom:0;mso-position-horizontal:absolute;mso-position-horizontal-relative:margin;mso-position-vertical:absolute;mso-position-vertical-relative:text" o:gfxdata="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" filled="t" strokeweight="1pt">
+              <v:shape w14:anchorId="5FC4FB60" id="Straight Arrow Connector 18" o:spid="_x0000_s1026" type="#_x0000_t32" style="position:absolute;margin-left:457pt;margin-top:38pt;width:1pt;height:19.6pt;z-index:-251617792;visibility:visible;mso-wrap-style:square;mso-wrap-distance-left:0;mso-wrap-distance-top:0;mso-wrap-distance-right:0;mso-wrap-distance-bottom:0;mso-position-horizontal:absolute;mso-position-horizontal-relative:margin;mso-position-vertical:absolute;mso-position-vertical-relative:text" o:gfxdata="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" filled="t" strokeweight="1pt">
                 <v:stroke joinstyle="miter"/>
                 <w10:wrap type="square" anchorx="margin"/>
               </v:shape>
@@ -19716,7 +19712,7 @@
           </mc:Choice>
           <mc:Fallback>
             <w:pict>
-              <v:shape w14:anchorId="2D0C8FF5" id="Straight Arrow Connector 15" o:spid="_x0000_s1026" type="#_x0000_t32" style="position:absolute;margin-left:-4pt;margin-top:38pt;width:463pt;height:1pt;z-index:-251616768;visibility:visible;mso-wrap-style:square;mso-wrap-distance-left:0;mso-wrap-distance-top:0;mso-wrap-distance-right:0;mso-wrap-distance-bottom:0;mso-position-horizontal:absolute;mso-position-horizontal-relative:margin;mso-position-vertical:absolute;mso-position-vertical-relative:text" o:gfxdata="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" filled="t" strokeweight="1pt">
+              <v:shape w14:anchorId="39849A6B" id="Straight Arrow Connector 15" o:spid="_x0000_s1026" type="#_x0000_t32" style="position:absolute;margin-left:-4pt;margin-top:38pt;width:463pt;height:1pt;z-index:-251616768;visibility:visible;mso-wrap-style:square;mso-wrap-distance-left:0;mso-wrap-distance-top:0;mso-wrap-distance-right:0;mso-wrap-distance-bottom:0;mso-position-horizontal:absolute;mso-position-horizontal-relative:margin;mso-position-vertical:absolute;mso-position-vertical-relative:text" o:gfxdata="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" filled="t" strokeweight="1pt">
                 <v:stroke joinstyle="miter"/>
                 <w10:wrap type="square" anchorx="margin"/>
               </v:shape>
@@ -19838,7 +19834,7 @@
           </mc:Choice>
           <mc:Fallback>
             <w:pict>
-              <v:shape w14:anchorId="65E7390E" id="Straight Arrow Connector 16" o:spid="_x0000_s1026" type="#_x0000_t32" style="position:absolute;margin-left:-4pt;margin-top:1pt;width:463pt;height:1pt;z-index:-251615744;visibility:visible;mso-wrap-style:square;mso-wrap-distance-left:0;mso-wrap-distance-top:0;mso-wrap-distance-right:0;mso-wrap-distance-bottom:0;mso-position-horizontal:absolute;mso-position-horizontal-relative:margin;mso-position-vertical:absolute;mso-position-vertical-relative:text" o:gfxdata="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" filled="t" strokeweight="1pt">
+              <v:shape w14:anchorId="662DBF49" id="Straight Arrow Connector 16" o:spid="_x0000_s1026" type="#_x0000_t32" style="position:absolute;margin-left:-4pt;margin-top:1pt;width:463pt;height:1pt;z-index:-251615744;visibility:visible;mso-wrap-style:square;mso-wrap-distance-left:0;mso-wrap-distance-top:0;mso-wrap-distance-right:0;mso-wrap-distance-bottom:0;mso-position-horizontal:absolute;mso-position-horizontal-relative:margin;mso-position-vertical:absolute;mso-position-vertical-relative:text" o:gfxdata="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" filled="t" strokeweight="1pt">
                 <v:stroke joinstyle="miter"/>
                 <w10:wrap type="square" anchorx="margin"/>
               </v:shape>
@@ -19977,7 +19973,7 @@
           </mc:Choice>
           <mc:Fallback>
             <w:pict>
-              <v:shape w14:anchorId="75430B6C" id="Straight Arrow Connector 13" o:spid="_x0000_s1026" type="#_x0000_t32" style="position:absolute;margin-left:-4pt;margin-top:57pt;width:1pt;height:19.6pt;z-index:-251614720;visibility:visible;mso-wrap-style:square;mso-wrap-distance-left:0;mso-wrap-distance-top:0;mso-wrap-distance-right:0;mso-wrap-distance-bottom:0;mso-position-horizontal:absolute;mso-position-horizontal-relative:margin;mso-position-vertical:absolute;mso-position-vertical-relative:text" o:gfxdata="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" filled="t" strokeweight="1pt">
+              <v:shape w14:anchorId="6C85D752" id="Straight Arrow Connector 13" o:spid="_x0000_s1026" type="#_x0000_t32" style="position:absolute;margin-left:-4pt;margin-top:57pt;width:1pt;height:19.6pt;z-index:-251614720;visibility:visible;mso-wrap-style:square;mso-wrap-distance-left:0;mso-wrap-distance-top:0;mso-wrap-distance-right:0;mso-wrap-distance-bottom:0;mso-position-horizontal:absolute;mso-position-horizontal-relative:margin;mso-position-vertical:absolute;mso-position-vertical-relative:text" o:gfxdata="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" filled="t" strokeweight="1pt">
                 <v:stroke joinstyle="miter"/>
                 <w10:wrap type="square" anchorx="margin"/>
               </v:shape>
@@ -20039,7 +20035,7 @@
           </mc:Choice>
           <mc:Fallback>
             <w:pict>
-              <v:shape w14:anchorId="6BE82642" id="Straight Arrow Connector 14" o:spid="_x0000_s1026" type="#_x0000_t32" style="position:absolute;margin-left:457pt;margin-top:57pt;width:1pt;height:19.6pt;z-index:-251613696;visibility:visible;mso-wrap-style:square;mso-wrap-distance-left:0;mso-wrap-distance-top:0;mso-wrap-distance-right:0;mso-wrap-distance-bottom:0;mso-position-horizontal:absolute;mso-position-horizontal-relative:margin;mso-position-vertical:absolute;mso-position-vertical-relative:text" o:gfxdata="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" filled="t" strokeweight="1pt">
+              <v:shape w14:anchorId="22DE8C22" id="Straight Arrow Connector 14" o:spid="_x0000_s1026" type="#_x0000_t32" style="position:absolute;margin-left:457pt;margin-top:57pt;width:1pt;height:19.6pt;z-index:-251613696;visibility:visible;mso-wrap-style:square;mso-wrap-distance-left:0;mso-wrap-distance-top:0;mso-wrap-distance-right:0;mso-wrap-distance-bottom:0;mso-position-horizontal:absolute;mso-position-horizontal-relative:margin;mso-position-vertical:absolute;mso-position-vertical-relative:text" o:gfxdata="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" filled="t" strokeweight="1pt">
                 <v:stroke joinstyle="miter"/>
                 <w10:wrap type="square" anchorx="margin"/>
               </v:shape>
@@ -20101,7 +20097,7 @@
           </mc:Choice>
           <mc:Fallback>
             <w:pict>
-              <v:shape w14:anchorId="3AAA5B57" id="Straight Arrow Connector 10" o:spid="_x0000_s1026" type="#_x0000_t32" style="position:absolute;margin-left:-4pt;margin-top:57pt;width:463pt;height:1pt;z-index:-251612672;visibility:visible;mso-wrap-style:square;mso-wrap-distance-left:0;mso-wrap-distance-top:0;mso-wrap-distance-right:0;mso-wrap-distance-bottom:0;mso-position-horizontal:absolute;mso-position-horizontal-relative:margin;mso-position-vertical:absolute;mso-position-vertical-relative:text" o:gfxdata="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" filled="t" strokeweight="1pt">
+              <v:shape w14:anchorId="397F0C36" id="Straight Arrow Connector 10" o:spid="_x0000_s1026" type="#_x0000_t32" style="position:absolute;margin-left:-4pt;margin-top:57pt;width:463pt;height:1pt;z-index:-251612672;visibility:visible;mso-wrap-style:square;mso-wrap-distance-left:0;mso-wrap-distance-top:0;mso-wrap-distance-right:0;mso-wrap-distance-bottom:0;mso-position-horizontal:absolute;mso-position-horizontal-relative:margin;mso-position-vertical:absolute;mso-position-vertical-relative:text" o:gfxdata="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" filled="t" strokeweight="1pt">
                 <v:stroke joinstyle="miter"/>
                 <w10:wrap type="square" anchorx="margin"/>
               </v:shape>
@@ -20171,7 +20167,7 @@
           </mc:Choice>
           <mc:Fallback>
             <w:pict>
-              <v:shape w14:anchorId="5D90DD6A" id="Straight Arrow Connector 11" o:spid="_x0000_s1026" type="#_x0000_t32" style="position:absolute;margin-left:0;margin-top:48pt;width:453.45pt;height:1pt;z-index:-251611648;visibility:visible;mso-wrap-style:square;mso-wrap-distance-left:0;mso-wrap-distance-top:0;mso-wrap-distance-right:0;mso-wrap-distance-bottom:0;mso-position-horizontal:absolute;mso-position-horizontal-relative:margin;mso-position-vertical:absolute;mso-position-vertical-relative:text" o:gfxdata="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" filled="t" strokeweight="1pt">
+              <v:shape w14:anchorId="5696C773" id="Straight Arrow Connector 11" o:spid="_x0000_s1026" type="#_x0000_t32" style="position:absolute;margin-left:0;margin-top:48pt;width:453.45pt;height:1pt;z-index:-251611648;visibility:visible;mso-wrap-style:square;mso-wrap-distance-left:0;mso-wrap-distance-top:0;mso-wrap-distance-right:0;mso-wrap-distance-bottom:0;mso-position-horizontal:absolute;mso-position-horizontal-relative:margin;mso-position-vertical:absolute;mso-position-vertical-relative:text" o:gfxdata="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" filled="t" strokeweight="1pt">
                 <v:stroke joinstyle="miter"/>
                 <w10:wrap type="square" anchorx="margin"/>
               </v:shape>
@@ -20233,7 +20229,7 @@
           </mc:Choice>
           <mc:Fallback>
             <w:pict>
-              <v:shape w14:anchorId="4339A6B5" id="Straight Arrow Connector 19" o:spid="_x0000_s1026" type="#_x0000_t32" style="position:absolute;margin-left:-4pt;margin-top:2pt;width:463pt;height:1pt;z-index:-251610624;visibility:visible;mso-wrap-style:square;mso-wrap-distance-left:0;mso-wrap-distance-top:0;mso-wrap-distance-right:0;mso-wrap-distance-bottom:0;mso-position-horizontal:absolute;mso-position-horizontal-relative:margin;mso-position-vertical:absolute;mso-position-vertical-relative:text" o:gfxdata="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" filled="t" strokeweight="1pt">
+              <v:shape w14:anchorId="63CF5B7D" id="Straight Arrow Connector 19" o:spid="_x0000_s1026" type="#_x0000_t32" style="position:absolute;margin-left:-4pt;margin-top:2pt;width:463pt;height:1pt;z-index:-251610624;visibility:visible;mso-wrap-style:square;mso-wrap-distance-left:0;mso-wrap-distance-top:0;mso-wrap-distance-right:0;mso-wrap-distance-bottom:0;mso-position-horizontal:absolute;mso-position-horizontal-relative:margin;mso-position-vertical:absolute;mso-position-vertical-relative:text" o:gfxdata="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" filled="t" strokeweight="1pt">
                 <v:stroke joinstyle="miter"/>
                 <w10:wrap type="square" anchorx="margin"/>
               </v:shape>
@@ -20249,8 +20245,8 @@
           <w:rFonts w:ascii="Times New Roman" w:eastAsia="Times New Roman" w:hAnsi="Times New Roman" w:cs="Times New Roman"/>
         </w:rPr>
       </w:pPr>
-      <w:bookmarkStart w:id="10" w:name="1t3h5sf" w:colFirst="0" w:colLast="0"/>
-      <w:bookmarkEnd w:id="10"/>
+      <w:bookmarkStart w:id="11" w:name="1t3h5sf" w:colFirst="0" w:colLast="0"/>
+      <w:bookmarkEnd w:id="11"/>
     </w:p>
     <w:p>
       <w:pPr>
@@ -20353,7 +20349,7 @@
           </mc:Choice>
           <mc:Fallback>
             <w:pict>
-              <v:shape w14:anchorId="2B2D1B32" id="Straight Arrow Connector 20" o:spid="_x0000_s1026" type="#_x0000_t32" style="position:absolute;margin-left:-4pt;margin-top:22pt;width:1pt;height:17.3pt;z-index:-251609600;visibility:visible;mso-wrap-style:square;mso-wrap-distance-left:0;mso-wrap-distance-top:0;mso-wrap-distance-right:0;mso-wrap-distance-bottom:0;mso-position-horizontal:absolute;mso-position-horizontal-relative:margin;mso-position-vertical:absolute;mso-position-vertical-relative:text" o:gfxdata="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" filled="t" strokeweight="1pt">
+              <v:shape w14:anchorId="1EE85C19" id="Straight Arrow Connector 20" o:spid="_x0000_s1026" type="#_x0000_t32" style="position:absolute;margin-left:-4pt;margin-top:22pt;width:1pt;height:17.3pt;z-index:-251609600;visibility:visible;mso-wrap-style:square;mso-wrap-distance-left:0;mso-wrap-distance-top:0;mso-wrap-distance-right:0;mso-wrap-distance-bottom:0;mso-position-horizontal:absolute;mso-position-horizontal-relative:margin;mso-position-vertical:absolute;mso-position-vertical-relative:text" o:gfxdata="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" filled="t" strokeweight="1pt">
                 <v:stroke joinstyle="miter"/>
                 <w10:wrap type="square" anchorx="margin"/>
               </v:shape>
@@ -20415,7 +20411,7 @@
           </mc:Choice>
           <mc:Fallback>
             <w:pict>
-              <v:shape w14:anchorId="3B3F2C0E" id="Straight Arrow Connector 2" o:spid="_x0000_s1026" type="#_x0000_t32" style="position:absolute;margin-left:457pt;margin-top:22pt;width:1pt;height:17.3pt;z-index:-251608576;visibility:visible;mso-wrap-style:square;mso-wrap-distance-left:0;mso-wrap-distance-top:0;mso-wrap-distance-right:0;mso-wrap-distance-bottom:0;mso-position-horizontal:absolute;mso-position-horizontal-relative:margin;mso-position-vertical:absolute;mso-position-vertical-relative:text" o:gfxdata="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" filled="t" strokeweight="1pt">
+              <v:shape w14:anchorId="39C56D30" id="Straight Arrow Connector 2" o:spid="_x0000_s1026" type="#_x0000_t32" style="position:absolute;margin-left:457pt;margin-top:22pt;width:1pt;height:17.3pt;z-index:-251608576;visibility:visible;mso-wrap-style:square;mso-wrap-distance-left:0;mso-wrap-distance-top:0;mso-wrap-distance-right:0;mso-wrap-distance-bottom:0;mso-position-horizontal:absolute;mso-position-horizontal-relative:margin;mso-position-vertical:absolute;mso-position-vertical-relative:text" o:gfxdata="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" filled="t" strokeweight="1pt">
                 <v:stroke joinstyle="miter"/>
                 <w10:wrap type="square" anchorx="margin"/>
               </v:shape>
@@ -20477,7 +20473,7 @@
           </mc:Choice>
           <mc:Fallback>
             <w:pict>
-              <v:shape w14:anchorId="1FF0C0EE" id="Straight Arrow Connector 4" o:spid="_x0000_s1026" type="#_x0000_t32" style="position:absolute;margin-left:-4pt;margin-top:22pt;width:462.95pt;height:1pt;z-index:-251607552;visibility:visible;mso-wrap-style:square;mso-wrap-distance-left:0;mso-wrap-distance-top:0;mso-wrap-distance-right:0;mso-wrap-distance-bottom:0;mso-position-horizontal:absolute;mso-position-horizontal-relative:margin;mso-position-vertical:absolute;mso-position-vertical-relative:text" o:gfxdata="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" filled="t" strokeweight="1pt">
+              <v:shape w14:anchorId="54ED100E" id="Straight Arrow Connector 4" o:spid="_x0000_s1026" type="#_x0000_t32" style="position:absolute;margin-left:-4pt;margin-top:22pt;width:462.95pt;height:1pt;z-index:-251607552;visibility:visible;mso-wrap-style:square;mso-wrap-distance-left:0;mso-wrap-distance-top:0;mso-wrap-distance-right:0;mso-wrap-distance-bottom:0;mso-position-horizontal:absolute;mso-position-horizontal-relative:margin;mso-position-vertical:absolute;mso-position-vertical-relative:text" o:gfxdata="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" filled="t" strokeweight="1pt">
                 <v:stroke joinstyle="miter"/>
                 <w10:wrap type="square" anchorx="margin"/>
               </v:shape>
@@ -20584,7 +20580,7 @@
           </mc:Choice>
           <mc:Fallback>
             <w:pict>
-              <v:shape w14:anchorId="33B2ECB9" id="Straight Arrow Connector 6" o:spid="_x0000_s1026" type="#_x0000_t32" style="position:absolute;margin-left:0;margin-top:619pt;width:453.4pt;height:1pt;z-index:-251606528;visibility:visible;mso-wrap-style:square;mso-wrap-distance-left:0;mso-wrap-distance-top:0;mso-wrap-distance-right:0;mso-wrap-distance-bottom:0;mso-position-horizontal:absolute;mso-position-horizontal-relative:margin;mso-position-vertical:absolute;mso-position-vertical-relative:text" o:gfxdata="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" filled="t" strokeweight="1pt">
+              <v:shape w14:anchorId="4919B614" id="Straight Arrow Connector 6" o:spid="_x0000_s1026" type="#_x0000_t32" style="position:absolute;margin-left:0;margin-top:619pt;width:453.4pt;height:1pt;z-index:-251606528;visibility:visible;mso-wrap-style:square;mso-wrap-distance-left:0;mso-wrap-distance-top:0;mso-wrap-distance-right:0;mso-wrap-distance-bottom:0;mso-position-horizontal:absolute;mso-position-horizontal-relative:margin;mso-position-vertical:absolute;mso-position-vertical-relative:text" o:gfxdata="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" filled="t" strokeweight="1pt">
                 <v:stroke joinstyle="miter"/>
                 <w10:wrap type="square" anchorx="margin"/>
               </v:shape>
@@ -20646,7 +20642,7 @@
           </mc:Choice>
           <mc:Fallback>
             <w:pict>
-              <v:shape w14:anchorId="3798B466" id="Straight Arrow Connector 3" o:spid="_x0000_s1026" type="#_x0000_t32" style="position:absolute;margin-left:-4pt;margin-top:1pt;width:462.95pt;height:1pt;z-index:-251605504;visibility:visible;mso-wrap-style:square;mso-wrap-distance-left:0;mso-wrap-distance-top:0;mso-wrap-distance-right:0;mso-wrap-distance-bottom:0;mso-position-horizontal:absolute;mso-position-horizontal-relative:margin;mso-position-vertical:absolute;mso-position-vertical-relative:text" o:gfxdata="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" filled="t" strokeweight="1pt">
+              <v:shape w14:anchorId="7E43C6AC" id="Straight Arrow Connector 3" o:spid="_x0000_s1026" type="#_x0000_t32" style="position:absolute;margin-left:-4pt;margin-top:1pt;width:462.95pt;height:1pt;z-index:-251605504;visibility:visible;mso-wrap-style:square;mso-wrap-distance-left:0;mso-wrap-distance-top:0;mso-wrap-distance-right:0;mso-wrap-distance-bottom:0;mso-position-horizontal:absolute;mso-position-horizontal-relative:margin;mso-position-vertical:absolute;mso-position-vertical-relative:text" o:gfxdata="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" filled="t" strokeweight="1pt">
                 <v:stroke joinstyle="miter"/>
                 <w10:wrap type="square" anchorx="margin"/>
               </v:shape>
@@ -20805,6 +20801,22 @@
       </w:r>
     </w:p>
   </w:comment>
+  <w:comment w:id="9" w:author="john mayk brito de lima" w:date="2018-03-10T21:55:00Z" w:initials="jmbdl">
+    <w:p>
+      <w:pPr>
+        <w:pStyle w:val="CommentText"/>
+      </w:pPr>
+      <w:r>
+        <w:rPr>
+          <w:rStyle w:val="CommentReference"/>
+        </w:rPr>
+        <w:annotationRef/>
+      </w:r>
+      <w:r>
+        <w:t>Já existe</w:t>
+      </w:r>
+    </w:p>
+  </w:comment>
 </w:comments>
 </file>
 
@@ -20812,6 +20824,7 @@
 <w15:commentsEx xmlns:wpc="http://schemas.microsoft.com/office/word/2010/wordprocessingCanvas" xmlns:cx="http://schemas.microsoft.com/office/drawing/2014/chartex" xmlns:cx1="http://schemas.microsoft.com/office/drawing/2015/9/8/chartex" xmlns:mc="http://schemas.openxmlformats.org/markup-compatibility/2006" xmlns:o="urn:schemas-microsoft-com:office:office" xmlns:r="http://schemas.openxmlformats.org/officeDocument/2006/relationships" xmlns:m="http://schemas.openxmlformats.org/officeDocument/2006/math" xmlns:v="urn:schemas-microsoft-com:vml" xmlns:wp14="http://schemas.microsoft.com/office/word/2010/wordprocessingDrawing" xmlns:wp="http://schemas.openxmlformats.org/drawingml/2006/wordprocessingDrawing" xmlns:w10="urn:schemas-microsoft-com:office:word" xmlns:w="http://schemas.openxmlformats.org/wordprocessingml/2006/main" xmlns:w14="http://schemas.microsoft.com/office/word/2010/wordml" xmlns:w15="http://schemas.microsoft.com/office/word/2012/wordml" xmlns:w16se="http://schemas.microsoft.com/office/word/2015/wordml/symex" xmlns:wpg="http://schemas.microsoft.com/office/word/2010/wordprocessingGroup" xmlns:wpi="http://schemas.microsoft.com/office/word/2010/wordprocessingInk" xmlns:wne="http://schemas.microsoft.com/office/word/2006/wordml" xmlns:wps="http://schemas.microsoft.com/office/word/2010/wordprocessingShape" mc:Ignorable="w14 w15 w16se wp14">
   <w15:commentEx w15:paraId="0A95321A" w15:done="0"/>
   <w15:commentEx w15:paraId="18AFB3DD" w15:done="0"/>
+  <w15:commentEx w15:paraId="2CF68CB7" w15:done="0"/>
 </w15:commentsEx>
 </file>
 
@@ -21832,6 +21845,95 @@
       <w:rPr>
         <w:vertAlign w:val="baseline"/>
       </w:rPr>
+    </w:lvl>
+  </w:abstractNum>
+  <w:abstractNum w:abstractNumId="9" w15:restartNumberingAfterBreak="0">
+    <w:nsid w:val="752F6B16"/>
+    <w:multiLevelType w:val="hybridMultilevel"/>
+    <w:tmpl w:val="D55E021E"/>
+    <w:lvl w:ilvl="0" w:tplc="E4E257A6">
+      <w:start w:val="1"/>
+      <w:numFmt w:val="lowerLetter"/>
+      <w:lvlText w:val="(%1)"/>
+      <w:lvlJc w:val="left"/>
+      <w:pPr>
+        <w:ind w:left="362" w:hanging="360"/>
+      </w:pPr>
+      <w:rPr>
+        <w:rFonts w:hint="default"/>
+      </w:rPr>
+    </w:lvl>
+    <w:lvl w:ilvl="1" w:tplc="04160019" w:tentative="1">
+      <w:start w:val="1"/>
+      <w:numFmt w:val="lowerLetter"/>
+      <w:lvlText w:val="%2."/>
+      <w:lvlJc w:val="left"/>
+      <w:pPr>
+        <w:ind w:left="1082" w:hanging="360"/>
+      </w:pPr>
+    </w:lvl>
+    <w:lvl w:ilvl="2" w:tplc="0416001B" w:tentative="1">
+      <w:start w:val="1"/>
+      <w:numFmt w:val="lowerRoman"/>
+      <w:lvlText w:val="%3."/>
+      <w:lvlJc w:val="right"/>
+      <w:pPr>
+        <w:ind w:left="1802" w:hanging="180"/>
+      </w:pPr>
+    </w:lvl>
+    <w:lvl w:ilvl="3" w:tplc="0416000F" w:tentative="1">
+      <w:start w:val="1"/>
+      <w:numFmt w:val="decimal"/>
+      <w:lvlText w:val="%4."/>
+      <w:lvlJc w:val="left"/>
+      <w:pPr>
+        <w:ind w:left="2522" w:hanging="360"/>
+      </w:pPr>
+    </w:lvl>
+    <w:lvl w:ilvl="4" w:tplc="04160019" w:tentative="1">
+      <w:start w:val="1"/>
+      <w:numFmt w:val="lowerLetter"/>
+      <w:lvlText w:val="%5."/>
+      <w:lvlJc w:val="left"/>
+      <w:pPr>
+        <w:ind w:left="3242" w:hanging="360"/>
+      </w:pPr>
+    </w:lvl>
+    <w:lvl w:ilvl="5" w:tplc="0416001B" w:tentative="1">
+      <w:start w:val="1"/>
+      <w:numFmt w:val="lowerRoman"/>
+      <w:lvlText w:val="%6."/>
+      <w:lvlJc w:val="right"/>
+      <w:pPr>
+        <w:ind w:left="3962" w:hanging="180"/>
+      </w:pPr>
+    </w:lvl>
+    <w:lvl w:ilvl="6" w:tplc="0416000F" w:tentative="1">
+      <w:start w:val="1"/>
+      <w:numFmt w:val="decimal"/>
+      <w:lvlText w:val="%7."/>
+      <w:lvlJc w:val="left"/>
+      <w:pPr>
+        <w:ind w:left="4682" w:hanging="360"/>
+      </w:pPr>
+    </w:lvl>
+    <w:lvl w:ilvl="7" w:tplc="04160019" w:tentative="1">
+      <w:start w:val="1"/>
+      <w:numFmt w:val="lowerLetter"/>
+      <w:lvlText w:val="%8."/>
+      <w:lvlJc w:val="left"/>
+      <w:pPr>
+        <w:ind w:left="5402" w:hanging="360"/>
+      </w:pPr>
+    </w:lvl>
+    <w:lvl w:ilvl="8" w:tplc="0416001B" w:tentative="1">
+      <w:start w:val="1"/>
+      <w:numFmt w:val="lowerRoman"/>
+      <w:lvlText w:val="%9."/>
+      <w:lvlJc w:val="right"/>
+      <w:pPr>
+        <w:ind w:left="6122" w:hanging="180"/>
+      </w:pPr>
     </w:lvl>
   </w:abstractNum>
   <w:num w:numId="1">
@@ -21860,6 +21962,9 @@
   </w:num>
   <w:num w:numId="9">
     <w:abstractNumId w:val="4"/>
+  </w:num>
+  <w:num w:numId="10">
+    <w:abstractNumId w:val="9"/>
   </w:num>
 </w:numbering>
 </file>
@@ -22367,7 +22472,6 @@
   <w:style w:type="character" w:default="1" w:styleId="DefaultParagraphFont">
     <w:name w:val="Default Paragraph Font"/>
     <w:uiPriority w:val="1"/>
-    <w:semiHidden/>
     <w:unhideWhenUsed/>
   </w:style>
   <w:style w:type="table" w:default="1" w:styleId="TableNormal">

</xml_diff>

<commit_message>
NO CHANGE RF006(Exibir Progresso)
</commit_message>
<xml_diff>
--- a/Documentation/Documento_Requisitos.docx
+++ b/Documentation/Documento_Requisitos.docx
@@ -12,9 +12,7 @@
         </w:rPr>
       </w:pPr>
       <w:bookmarkStart w:id="0" w:name="gjdgxs" w:colFirst="0" w:colLast="0"/>
-      <w:bookmarkStart w:id="1" w:name="_GoBack"/>
       <w:bookmarkEnd w:id="0"/>
-      <w:bookmarkEnd w:id="1"/>
       <w:r>
         <w:rPr>
           <w:rFonts w:ascii="Arial" w:eastAsia="Arial" w:hAnsi="Arial" w:cs="Arial"/>
@@ -146,7 +144,7 @@
           </mc:Choice>
           <mc:Fallback>
             <w:pict>
-              <v:shapetype w14:anchorId="6317714F" id="_x0000_t32" coordsize="21600,21600" o:spt="32" o:oned="t" path="m,l21600,21600e" filled="f">
+              <v:shapetype w14:anchorId="13A1F0E1" id="_x0000_t32" coordsize="21600,21600" o:spt="32" o:oned="t" path="m,l21600,21600e" filled="f">
                 <v:path arrowok="t" fillok="f" o:connecttype="none"/>
                 <o:lock v:ext="edit" shapetype="t"/>
               </v:shapetype>
@@ -527,8 +525,8 @@
           <w:szCs w:val="27"/>
         </w:rPr>
       </w:pPr>
-      <w:bookmarkStart w:id="2" w:name="30j0zll" w:colFirst="0" w:colLast="0"/>
-      <w:bookmarkEnd w:id="2"/>
+      <w:bookmarkStart w:id="1" w:name="30j0zll" w:colFirst="0" w:colLast="0"/>
+      <w:bookmarkEnd w:id="1"/>
     </w:p>
     <w:p>
       <w:pPr>
@@ -674,7 +672,7 @@
           </mc:Choice>
           <mc:Fallback>
             <w:pict>
-              <v:shape w14:anchorId="3B0D7FBA" id="Straight Arrow Connector 72" o:spid="_x0000_s1026" type="#_x0000_t32" style="position:absolute;margin-left:0;margin-top:0;width:453.5pt;height:1pt;z-index:-251712000;visibility:visible;mso-wrap-style:square;mso-wrap-distance-left:0;mso-wrap-distance-top:0;mso-wrap-distance-right:0;mso-wrap-distance-bottom:0;mso-position-horizontal:absolute;mso-position-horizontal-relative:margin;mso-position-vertical:absolute;mso-position-vertical-relative:text" o:gfxdata="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" filled="t" strokeweight="1pt">
+              <v:shape w14:anchorId="5ED1DA15" id="Straight Arrow Connector 72" o:spid="_x0000_s1026" type="#_x0000_t32" style="position:absolute;margin-left:0;margin-top:0;width:453.5pt;height:1pt;z-index:-251712000;visibility:visible;mso-wrap-style:square;mso-wrap-distance-left:0;mso-wrap-distance-top:0;mso-wrap-distance-right:0;mso-wrap-distance-bottom:0;mso-position-horizontal:absolute;mso-position-horizontal-relative:margin;mso-position-vertical:absolute;mso-position-vertical-relative:text" o:gfxdata="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" filled="t" strokeweight="1pt">
                 <v:stroke joinstyle="miter"/>
                 <w10:wrap type="square" anchorx="margin"/>
               </v:shape>
@@ -3333,8 +3331,8 @@
           <w:szCs w:val="3"/>
         </w:rPr>
       </w:pPr>
-      <w:bookmarkStart w:id="3" w:name="1fob9te" w:colFirst="0" w:colLast="0"/>
-      <w:bookmarkEnd w:id="3"/>
+      <w:bookmarkStart w:id="2" w:name="1fob9te" w:colFirst="0" w:colLast="0"/>
+      <w:bookmarkEnd w:id="2"/>
     </w:p>
     <w:p>
       <w:pPr>
@@ -9264,7 +9262,7 @@
           </mc:Choice>
           <mc:Fallback>
             <w:pict>
-              <v:shape w14:anchorId="09622F17" id="Straight Arrow Connector 74" o:spid="_x0000_s1026" type="#_x0000_t32" style="position:absolute;margin-left:0;margin-top:320pt;width:453.4pt;height:1pt;z-index:-251710976;visibility:visible;mso-wrap-style:square;mso-wrap-distance-left:0;mso-wrap-distance-top:0;mso-wrap-distance-right:0;mso-wrap-distance-bottom:0;mso-position-horizontal:absolute;mso-position-horizontal-relative:margin;mso-position-vertical:absolute;mso-position-vertical-relative:text" o:gfxdata="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" filled="t" strokeweight="1pt">
+              <v:shape w14:anchorId="2F4CBE57" id="Straight Arrow Connector 74" o:spid="_x0000_s1026" type="#_x0000_t32" style="position:absolute;margin-left:0;margin-top:320pt;width:453.4pt;height:1pt;z-index:-251710976;visibility:visible;mso-wrap-style:square;mso-wrap-distance-left:0;mso-wrap-distance-top:0;mso-wrap-distance-right:0;mso-wrap-distance-bottom:0;mso-position-horizontal:absolute;mso-position-horizontal-relative:margin;mso-position-vertical:absolute;mso-position-vertical-relative:text" o:gfxdata="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" filled="t" strokeweight="1pt">
                 <v:stroke joinstyle="miter"/>
                 <w10:wrap type="square" anchorx="margin"/>
               </v:shape>
@@ -9280,8 +9278,8 @@
           <w:rFonts w:ascii="Times New Roman" w:eastAsia="Times New Roman" w:hAnsi="Times New Roman" w:cs="Times New Roman"/>
         </w:rPr>
       </w:pPr>
-      <w:bookmarkStart w:id="4" w:name="3znysh7" w:colFirst="0" w:colLast="0"/>
-      <w:bookmarkEnd w:id="4"/>
+      <w:bookmarkStart w:id="3" w:name="3znysh7" w:colFirst="0" w:colLast="0"/>
+      <w:bookmarkEnd w:id="3"/>
     </w:p>
     <w:p>
       <w:pPr>
@@ -9364,7 +9362,7 @@
           </mc:Choice>
           <mc:Fallback>
             <w:pict>
-              <v:shape w14:anchorId="1EA770C9" id="Straight Arrow Connector 76" o:spid="_x0000_s1026" type="#_x0000_t32" style="position:absolute;margin-left:-4pt;margin-top:82pt;width:1pt;height:19.55pt;z-index:-251709952;visibility:visible;mso-wrap-style:square;mso-wrap-distance-left:0;mso-wrap-distance-top:0;mso-wrap-distance-right:0;mso-wrap-distance-bottom:0;mso-position-horizontal:absolute;mso-position-horizontal-relative:margin;mso-position-vertical:absolute;mso-position-vertical-relative:text" o:gfxdata="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" filled="t" strokeweight="1pt">
+              <v:shape w14:anchorId="4271C29B" id="Straight Arrow Connector 76" o:spid="_x0000_s1026" type="#_x0000_t32" style="position:absolute;margin-left:-4pt;margin-top:82pt;width:1pt;height:19.55pt;z-index:-251709952;visibility:visible;mso-wrap-style:square;mso-wrap-distance-left:0;mso-wrap-distance-top:0;mso-wrap-distance-right:0;mso-wrap-distance-bottom:0;mso-position-horizontal:absolute;mso-position-horizontal-relative:margin;mso-position-vertical:absolute;mso-position-vertical-relative:text" o:gfxdata="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" filled="t" strokeweight="1pt">
                 <v:stroke joinstyle="miter"/>
                 <w10:wrap type="square" anchorx="margin"/>
               </v:shape>
@@ -9426,7 +9424,7 @@
           </mc:Choice>
           <mc:Fallback>
             <w:pict>
-              <v:shape w14:anchorId="3EA08F4A" id="Straight Arrow Connector 79" o:spid="_x0000_s1026" type="#_x0000_t32" style="position:absolute;margin-left:457pt;margin-top:82pt;width:1pt;height:19.55pt;z-index:-251708928;visibility:visible;mso-wrap-style:square;mso-wrap-distance-left:0;mso-wrap-distance-top:0;mso-wrap-distance-right:0;mso-wrap-distance-bottom:0;mso-position-horizontal:absolute;mso-position-horizontal-relative:margin;mso-position-vertical:absolute;mso-position-vertical-relative:text" o:gfxdata="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" filled="t" strokeweight="1pt">
+              <v:shape w14:anchorId="3282CFF9" id="Straight Arrow Connector 79" o:spid="_x0000_s1026" type="#_x0000_t32" style="position:absolute;margin-left:457pt;margin-top:82pt;width:1pt;height:19.55pt;z-index:-251708928;visibility:visible;mso-wrap-style:square;mso-wrap-distance-left:0;mso-wrap-distance-top:0;mso-wrap-distance-right:0;mso-wrap-distance-bottom:0;mso-position-horizontal:absolute;mso-position-horizontal-relative:margin;mso-position-vertical:absolute;mso-position-vertical-relative:text" o:gfxdata="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" filled="t" strokeweight="1pt">
                 <v:stroke joinstyle="miter"/>
                 <w10:wrap type="square" anchorx="margin"/>
               </v:shape>
@@ -9488,7 +9486,7 @@
           </mc:Choice>
           <mc:Fallback>
             <w:pict>
-              <v:shape w14:anchorId="533746C1" id="Straight Arrow Connector 46" o:spid="_x0000_s1026" type="#_x0000_t32" style="position:absolute;margin-left:-4pt;margin-top:82pt;width:463pt;height:1pt;z-index:-251707904;visibility:visible;mso-wrap-style:square;mso-wrap-distance-left:0;mso-wrap-distance-top:0;mso-wrap-distance-right:0;mso-wrap-distance-bottom:0;mso-position-horizontal:absolute;mso-position-horizontal-relative:margin;mso-position-vertical:absolute;mso-position-vertical-relative:text" o:gfxdata="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" filled="t" strokeweight="1pt">
+              <v:shape w14:anchorId="56AC3D01" id="Straight Arrow Connector 46" o:spid="_x0000_s1026" type="#_x0000_t32" style="position:absolute;margin-left:-4pt;margin-top:82pt;width:463pt;height:1pt;z-index:-251707904;visibility:visible;mso-wrap-style:square;mso-wrap-distance-left:0;mso-wrap-distance-top:0;mso-wrap-distance-right:0;mso-wrap-distance-bottom:0;mso-position-horizontal:absolute;mso-position-horizontal-relative:margin;mso-position-vertical:absolute;mso-position-vertical-relative:text" o:gfxdata="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" filled="t" strokeweight="1pt">
                 <v:stroke joinstyle="miter"/>
                 <w10:wrap type="square" anchorx="margin"/>
               </v:shape>
@@ -9586,7 +9584,7 @@
           </mc:Choice>
           <mc:Fallback>
             <w:pict>
-              <v:shape w14:anchorId="700F6848" id="Straight Arrow Connector 47" o:spid="_x0000_s1026" type="#_x0000_t32" style="position:absolute;margin-left:-4pt;margin-top:1pt;width:463pt;height:1pt;z-index:-251706880;visibility:visible;mso-wrap-style:square;mso-wrap-distance-left:0;mso-wrap-distance-top:0;mso-wrap-distance-right:0;mso-wrap-distance-bottom:0;mso-position-horizontal:absolute;mso-position-horizontal-relative:margin;mso-position-vertical:absolute;mso-position-vertical-relative:text" o:gfxdata="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" filled="t" strokeweight="1pt">
+              <v:shape w14:anchorId="163681FA" id="Straight Arrow Connector 47" o:spid="_x0000_s1026" type="#_x0000_t32" style="position:absolute;margin-left:-4pt;margin-top:1pt;width:463pt;height:1pt;z-index:-251706880;visibility:visible;mso-wrap-style:square;mso-wrap-distance-left:0;mso-wrap-distance-top:0;mso-wrap-distance-right:0;mso-wrap-distance-bottom:0;mso-position-horizontal:absolute;mso-position-horizontal-relative:margin;mso-position-vertical:absolute;mso-position-vertical-relative:text" o:gfxdata="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" filled="t" strokeweight="1pt">
                 <v:stroke joinstyle="miter"/>
                 <w10:wrap type="square" anchorx="margin"/>
               </v:shape>
@@ -10576,7 +10574,7 @@
           </mc:Choice>
           <mc:Fallback>
             <w:pict>
-              <v:shape w14:anchorId="5E36CFEB" id="Straight Arrow Connector 48" o:spid="_x0000_s1026" type="#_x0000_t32" style="position:absolute;margin-left:0;margin-top:0;width:453.45pt;height:1pt;z-index:-251705856;visibility:visible;mso-wrap-style:square;mso-wrap-distance-left:0;mso-wrap-distance-top:0;mso-wrap-distance-right:0;mso-wrap-distance-bottom:0;mso-position-horizontal:absolute;mso-position-horizontal-relative:margin;mso-position-vertical:absolute;mso-position-vertical-relative:text" o:gfxdata="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" filled="t" strokeweight="1pt">
+              <v:shape w14:anchorId="28ED4342" id="Straight Arrow Connector 48" o:spid="_x0000_s1026" type="#_x0000_t32" style="position:absolute;margin-left:0;margin-top:0;width:453.45pt;height:1pt;z-index:-251705856;visibility:visible;mso-wrap-style:square;mso-wrap-distance-left:0;mso-wrap-distance-top:0;mso-wrap-distance-right:0;mso-wrap-distance-bottom:0;mso-position-horizontal:absolute;mso-position-horizontal-relative:margin;mso-position-vertical:absolute;mso-position-vertical-relative:text" o:gfxdata="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" filled="t" strokeweight="1pt">
                 <v:stroke joinstyle="miter"/>
                 <w10:wrap type="square" anchorx="margin"/>
               </v:shape>
@@ -10592,8 +10590,8 @@
           <w:rFonts w:ascii="Times New Roman" w:eastAsia="Times New Roman" w:hAnsi="Times New Roman" w:cs="Times New Roman"/>
         </w:rPr>
       </w:pPr>
-      <w:bookmarkStart w:id="5" w:name="2et92p0" w:colFirst="0" w:colLast="0"/>
-      <w:bookmarkEnd w:id="5"/>
+      <w:bookmarkStart w:id="4" w:name="2et92p0" w:colFirst="0" w:colLast="0"/>
+      <w:bookmarkEnd w:id="4"/>
     </w:p>
     <w:p>
       <w:pPr>
@@ -10676,7 +10674,7 @@
           </mc:Choice>
           <mc:Fallback>
             <w:pict>
-              <v:shape w14:anchorId="3755701F" id="Straight Arrow Connector 37" o:spid="_x0000_s1026" type="#_x0000_t32" style="position:absolute;margin-left:-4pt;margin-top:70pt;width:463pt;height:1pt;z-index:-251704832;visibility:visible;mso-wrap-style:square;mso-wrap-distance-left:0;mso-wrap-distance-top:0;mso-wrap-distance-right:0;mso-wrap-distance-bottom:0;mso-position-horizontal:absolute;mso-position-horizontal-relative:margin;mso-position-vertical:absolute;mso-position-vertical-relative:text" o:gfxdata="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" filled="t" strokeweight="1pt">
+              <v:shape w14:anchorId="7C773E69" id="Straight Arrow Connector 37" o:spid="_x0000_s1026" type="#_x0000_t32" style="position:absolute;margin-left:-4pt;margin-top:70pt;width:463pt;height:1pt;z-index:-251704832;visibility:visible;mso-wrap-style:square;mso-wrap-distance-left:0;mso-wrap-distance-top:0;mso-wrap-distance-right:0;mso-wrap-distance-bottom:0;mso-position-horizontal:absolute;mso-position-horizontal-relative:margin;mso-position-vertical:absolute;mso-position-vertical-relative:text" o:gfxdata="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" filled="t" strokeweight="1pt">
                 <v:stroke joinstyle="miter"/>
                 <w10:wrap type="square" anchorx="margin"/>
               </v:shape>
@@ -10738,7 +10736,7 @@
           </mc:Choice>
           <mc:Fallback>
             <w:pict>
-              <v:shape w14:anchorId="6BEB08D6" id="Straight Arrow Connector 49" o:spid="_x0000_s1026" type="#_x0000_t32" style="position:absolute;margin-left:-4pt;margin-top:70pt;width:1pt;height:21.05pt;z-index:-251703808;visibility:visible;mso-wrap-style:square;mso-wrap-distance-left:0;mso-wrap-distance-top:0;mso-wrap-distance-right:0;mso-wrap-distance-bottom:0;mso-position-horizontal:absolute;mso-position-horizontal-relative:margin;mso-position-vertical:absolute;mso-position-vertical-relative:text" o:gfxdata="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" filled="t" strokeweight="1pt">
+              <v:shape w14:anchorId="0685E2F0" id="Straight Arrow Connector 49" o:spid="_x0000_s1026" type="#_x0000_t32" style="position:absolute;margin-left:-4pt;margin-top:70pt;width:1pt;height:21.05pt;z-index:-251703808;visibility:visible;mso-wrap-style:square;mso-wrap-distance-left:0;mso-wrap-distance-top:0;mso-wrap-distance-right:0;mso-wrap-distance-bottom:0;mso-position-horizontal:absolute;mso-position-horizontal-relative:margin;mso-position-vertical:absolute;mso-position-vertical-relative:text" o:gfxdata="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" filled="t" strokeweight="1pt">
                 <v:stroke joinstyle="miter"/>
                 <w10:wrap type="square" anchorx="margin"/>
               </v:shape>
@@ -10800,7 +10798,7 @@
           </mc:Choice>
           <mc:Fallback>
             <w:pict>
-              <v:shape w14:anchorId="749C1A32" id="Straight Arrow Connector 50" o:spid="_x0000_s1026" type="#_x0000_t32" style="position:absolute;margin-left:457pt;margin-top:70pt;width:1pt;height:21.05pt;z-index:-251702784;visibility:visible;mso-wrap-style:square;mso-wrap-distance-left:0;mso-wrap-distance-top:0;mso-wrap-distance-right:0;mso-wrap-distance-bottom:0;mso-position-horizontal:absolute;mso-position-horizontal-relative:margin;mso-position-vertical:absolute;mso-position-vertical-relative:text" o:gfxdata="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" filled="t" strokeweight="1pt">
+              <v:shape w14:anchorId="72DA82AB" id="Straight Arrow Connector 50" o:spid="_x0000_s1026" type="#_x0000_t32" style="position:absolute;margin-left:457pt;margin-top:70pt;width:1pt;height:21.05pt;z-index:-251702784;visibility:visible;mso-wrap-style:square;mso-wrap-distance-left:0;mso-wrap-distance-top:0;mso-wrap-distance-right:0;mso-wrap-distance-bottom:0;mso-position-horizontal:absolute;mso-position-horizontal-relative:margin;mso-position-vertical:absolute;mso-position-vertical-relative:text" o:gfxdata="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" filled="t" strokeweight="1pt">
                 <v:stroke joinstyle="miter"/>
                 <w10:wrap type="square" anchorx="margin"/>
               </v:shape>
@@ -10898,7 +10896,7 @@
           </mc:Choice>
           <mc:Fallback>
             <w:pict>
-              <v:shape w14:anchorId="634E6297" id="Straight Arrow Connector 38" o:spid="_x0000_s1026" type="#_x0000_t32" style="position:absolute;margin-left:-4pt;margin-top:1pt;width:463pt;height:1pt;z-index:-251701760;visibility:visible;mso-wrap-style:square;mso-wrap-distance-left:0;mso-wrap-distance-top:0;mso-wrap-distance-right:0;mso-wrap-distance-bottom:0;mso-position-horizontal:absolute;mso-position-horizontal-relative:margin;mso-position-vertical:absolute;mso-position-vertical-relative:text" o:gfxdata="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" filled="t" strokeweight="1pt">
+              <v:shape w14:anchorId="1EB581F1" id="Straight Arrow Connector 38" o:spid="_x0000_s1026" type="#_x0000_t32" style="position:absolute;margin-left:-4pt;margin-top:1pt;width:463pt;height:1pt;z-index:-251701760;visibility:visible;mso-wrap-style:square;mso-wrap-distance-left:0;mso-wrap-distance-top:0;mso-wrap-distance-right:0;mso-wrap-distance-bottom:0;mso-position-horizontal:absolute;mso-position-horizontal-relative:margin;mso-position-vertical:absolute;mso-position-vertical-relative:text" o:gfxdata="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" filled="t" strokeweight="1pt">
                 <v:stroke joinstyle="miter"/>
                 <w10:wrap type="square" anchorx="margin"/>
               </v:shape>
@@ -11140,7 +11138,7 @@
           <w:szCs w:val="24"/>
         </w:rPr>
       </w:pPr>
-      <w:commentRangeStart w:id="6"/>
+      <w:commentRangeStart w:id="5"/>
       <w:r>
         <w:rPr>
           <w:rFonts w:ascii="Times New Roman" w:eastAsia="Times New Roman" w:hAnsi="Times New Roman" w:cs="Times New Roman"/>
@@ -11287,86 +11285,86 @@
         </w:rPr>
         <w:t xml:space="preserve"> ser exportados da ferramenta, gerando um documento texto, arquivo PDF que podem ser visualizados sem utilizar a ferramenta.</w:t>
       </w:r>
+      <w:commentRangeEnd w:id="5"/>
+      <w:r>
+        <w:rPr>
+          <w:rStyle w:val="CommentReference"/>
+        </w:rPr>
+        <w:commentReference w:id="5"/>
+      </w:r>
+    </w:p>
+    <w:p>
+      <w:pPr>
+        <w:ind w:left="2"/>
+        <w:jc w:val="both"/>
+        <w:rPr>
+          <w:rFonts w:ascii="Times New Roman" w:eastAsia="Times New Roman" w:hAnsi="Times New Roman" w:cs="Times New Roman"/>
+          <w:color w:val="auto"/>
+          <w:sz w:val="24"/>
+          <w:szCs w:val="24"/>
+        </w:rPr>
+      </w:pPr>
+      <w:commentRangeStart w:id="6"/>
+      <w:r>
+        <w:rPr>
+          <w:rFonts w:ascii="Times New Roman" w:eastAsia="Times New Roman" w:hAnsi="Times New Roman" w:cs="Times New Roman"/>
+          <w:color w:val="auto"/>
+          <w:sz w:val="24"/>
+          <w:szCs w:val="24"/>
+        </w:rPr>
+        <w:t>O aluno poderá acessar seu perfil e editar informações relevantes aos e</w:t>
+      </w:r>
+      <w:r>
+        <w:rPr>
+          <w:rFonts w:ascii="Times New Roman" w:eastAsia="Times New Roman" w:hAnsi="Times New Roman" w:cs="Times New Roman"/>
+          <w:color w:val="auto"/>
+          <w:sz w:val="24"/>
+          <w:szCs w:val="24"/>
+        </w:rPr>
+        <w:t>x</w:t>
+      </w:r>
+      <w:r>
+        <w:rPr>
+          <w:rFonts w:ascii="Times New Roman" w:eastAsia="Times New Roman" w:hAnsi="Times New Roman" w:cs="Times New Roman"/>
+          <w:color w:val="auto"/>
+          <w:sz w:val="24"/>
+          <w:szCs w:val="24"/>
+        </w:rPr>
+        <w:t xml:space="preserve">ercícios; por exemplo, variar peso usado nos exercícios, </w:t>
+      </w:r>
+      <w:r>
+        <w:rPr>
+          <w:rFonts w:ascii="Times New Roman" w:eastAsia="Times New Roman" w:hAnsi="Times New Roman" w:cs="Times New Roman"/>
+          <w:color w:val="auto"/>
+          <w:sz w:val="24"/>
+          <w:szCs w:val="24"/>
+        </w:rPr>
+        <w:t xml:space="preserve">número de séries, </w:t>
+      </w:r>
+      <w:r>
+        <w:rPr>
+          <w:rFonts w:ascii="Times New Roman" w:eastAsia="Times New Roman" w:hAnsi="Times New Roman" w:cs="Times New Roman"/>
+          <w:color w:val="auto"/>
+          <w:sz w:val="24"/>
+          <w:szCs w:val="24"/>
+        </w:rPr>
+        <w:t>pressão arrterial antes do exercício. Por outro lado, informações sensíveis, como resultados de exames médicos e numeração de documentos só poderão ser modificadas pelo personal vinculado a esse aluno.</w:t>
+      </w:r>
+      <w:r>
+        <w:rPr>
+          <w:rFonts w:ascii="Times New Roman" w:eastAsia="Times New Roman" w:hAnsi="Times New Roman" w:cs="Times New Roman"/>
+          <w:color w:val="auto"/>
+          <w:sz w:val="24"/>
+          <w:szCs w:val="24"/>
+        </w:rPr>
+        <w:t xml:space="preserve"> Os dados de progresso do aluno poderão ser acessados também pelo aluno e exportados para alguma mídia.</w:t>
+      </w:r>
       <w:commentRangeEnd w:id="6"/>
       <w:r>
         <w:rPr>
           <w:rStyle w:val="CommentReference"/>
         </w:rPr>
         <w:commentReference w:id="6"/>
-      </w:r>
-    </w:p>
-    <w:p>
-      <w:pPr>
-        <w:ind w:left="2"/>
-        <w:jc w:val="both"/>
-        <w:rPr>
-          <w:rFonts w:ascii="Times New Roman" w:eastAsia="Times New Roman" w:hAnsi="Times New Roman" w:cs="Times New Roman"/>
-          <w:color w:val="auto"/>
-          <w:sz w:val="24"/>
-          <w:szCs w:val="24"/>
-        </w:rPr>
-      </w:pPr>
-      <w:commentRangeStart w:id="7"/>
-      <w:r>
-        <w:rPr>
-          <w:rFonts w:ascii="Times New Roman" w:eastAsia="Times New Roman" w:hAnsi="Times New Roman" w:cs="Times New Roman"/>
-          <w:color w:val="auto"/>
-          <w:sz w:val="24"/>
-          <w:szCs w:val="24"/>
-        </w:rPr>
-        <w:t>O aluno poderá acessar seu perfil e editar informações relevantes aos e</w:t>
-      </w:r>
-      <w:r>
-        <w:rPr>
-          <w:rFonts w:ascii="Times New Roman" w:eastAsia="Times New Roman" w:hAnsi="Times New Roman" w:cs="Times New Roman"/>
-          <w:color w:val="auto"/>
-          <w:sz w:val="24"/>
-          <w:szCs w:val="24"/>
-        </w:rPr>
-        <w:t>x</w:t>
-      </w:r>
-      <w:r>
-        <w:rPr>
-          <w:rFonts w:ascii="Times New Roman" w:eastAsia="Times New Roman" w:hAnsi="Times New Roman" w:cs="Times New Roman"/>
-          <w:color w:val="auto"/>
-          <w:sz w:val="24"/>
-          <w:szCs w:val="24"/>
-        </w:rPr>
-        <w:t xml:space="preserve">ercícios; por exemplo, variar peso usado nos exercícios, </w:t>
-      </w:r>
-      <w:r>
-        <w:rPr>
-          <w:rFonts w:ascii="Times New Roman" w:eastAsia="Times New Roman" w:hAnsi="Times New Roman" w:cs="Times New Roman"/>
-          <w:color w:val="auto"/>
-          <w:sz w:val="24"/>
-          <w:szCs w:val="24"/>
-        </w:rPr>
-        <w:t xml:space="preserve">número de séries, </w:t>
-      </w:r>
-      <w:r>
-        <w:rPr>
-          <w:rFonts w:ascii="Times New Roman" w:eastAsia="Times New Roman" w:hAnsi="Times New Roman" w:cs="Times New Roman"/>
-          <w:color w:val="auto"/>
-          <w:sz w:val="24"/>
-          <w:szCs w:val="24"/>
-        </w:rPr>
-        <w:t>pressão arrterial antes do exercício. Por outro lado, informações sensíveis, como resultados de exames médicos e numeração de documentos só poderão ser modificadas pelo personal vinculado a esse aluno.</w:t>
-      </w:r>
-      <w:r>
-        <w:rPr>
-          <w:rFonts w:ascii="Times New Roman" w:eastAsia="Times New Roman" w:hAnsi="Times New Roman" w:cs="Times New Roman"/>
-          <w:color w:val="auto"/>
-          <w:sz w:val="24"/>
-          <w:szCs w:val="24"/>
-        </w:rPr>
-        <w:t xml:space="preserve"> Os dados de progresso do aluno poderão ser acessados também pelo aluno e exportados para alguma mídia.</w:t>
-      </w:r>
-      <w:commentRangeEnd w:id="7"/>
-      <w:r>
-        <w:rPr>
-          <w:rStyle w:val="CommentReference"/>
-        </w:rPr>
-        <w:commentReference w:id="7"/>
       </w:r>
     </w:p>
     <w:p>
@@ -11535,7 +11533,7 @@
           </mc:Choice>
           <mc:Fallback>
             <w:pict>
-              <v:shape w14:anchorId="46B212D6" id="Straight Arrow Connector 35" o:spid="_x0000_s1026" type="#_x0000_t32" style="position:absolute;margin-left:-4pt;margin-top:10pt;width:1pt;height:19.6pt;z-index:-251699712;visibility:visible;mso-wrap-style:square;mso-wrap-distance-left:0;mso-wrap-distance-top:0;mso-wrap-distance-right:0;mso-wrap-distance-bottom:0;mso-position-horizontal:absolute;mso-position-horizontal-relative:margin;mso-position-vertical:absolute;mso-position-vertical-relative:text" o:gfxdata="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" filled="t" strokeweight="1pt">
+              <v:shape w14:anchorId="689C7D0A" id="Straight Arrow Connector 35" o:spid="_x0000_s1026" type="#_x0000_t32" style="position:absolute;margin-left:-4pt;margin-top:10pt;width:1pt;height:19.6pt;z-index:-251699712;visibility:visible;mso-wrap-style:square;mso-wrap-distance-left:0;mso-wrap-distance-top:0;mso-wrap-distance-right:0;mso-wrap-distance-bottom:0;mso-position-horizontal:absolute;mso-position-horizontal-relative:margin;mso-position-vertical:absolute;mso-position-vertical-relative:text" o:gfxdata="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" filled="t" strokeweight="1pt">
                 <v:stroke joinstyle="miter"/>
                 <w10:wrap type="square" anchorx="margin"/>
               </v:shape>
@@ -11597,7 +11595,7 @@
           </mc:Choice>
           <mc:Fallback>
             <w:pict>
-              <v:shape w14:anchorId="2DA7B220" id="Straight Arrow Connector 36" o:spid="_x0000_s1026" type="#_x0000_t32" style="position:absolute;margin-left:457pt;margin-top:10pt;width:1pt;height:19.6pt;z-index:-251697664;visibility:visible;mso-wrap-style:square;mso-wrap-distance-left:0;mso-wrap-distance-top:0;mso-wrap-distance-right:0;mso-wrap-distance-bottom:0;mso-position-horizontal:absolute;mso-position-horizontal-relative:margin;mso-position-vertical:absolute;mso-position-vertical-relative:text" o:gfxdata="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" filled="t" strokeweight="1pt">
+              <v:shape w14:anchorId="25C51D8B" id="Straight Arrow Connector 36" o:spid="_x0000_s1026" type="#_x0000_t32" style="position:absolute;margin-left:457pt;margin-top:10pt;width:1pt;height:19.6pt;z-index:-251697664;visibility:visible;mso-wrap-style:square;mso-wrap-distance-left:0;mso-wrap-distance-top:0;mso-wrap-distance-right:0;mso-wrap-distance-bottom:0;mso-position-horizontal:absolute;mso-position-horizontal-relative:margin;mso-position-vertical:absolute;mso-position-vertical-relative:text" o:gfxdata="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" filled="t" strokeweight="1pt">
                 <v:stroke joinstyle="miter"/>
                 <w10:wrap type="square" anchorx="margin"/>
               </v:shape>
@@ -11659,7 +11657,7 @@
           </mc:Choice>
           <mc:Fallback>
             <w:pict>
-              <v:shape w14:anchorId="44CB675B" id="Straight Arrow Connector 44" o:spid="_x0000_s1026" type="#_x0000_t32" style="position:absolute;margin-left:-4pt;margin-top:10pt;width:463pt;height:1pt;z-index:-251695616;visibility:visible;mso-wrap-style:square;mso-wrap-distance-left:0;mso-wrap-distance-top:0;mso-wrap-distance-right:0;mso-wrap-distance-bottom:0;mso-position-horizontal:absolute;mso-position-horizontal-relative:margin;mso-position-vertical:absolute;mso-position-vertical-relative:text" o:gfxdata="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" filled="t" strokeweight="1pt">
+              <v:shape w14:anchorId="16C0E0AF" id="Straight Arrow Connector 44" o:spid="_x0000_s1026" type="#_x0000_t32" style="position:absolute;margin-left:-4pt;margin-top:10pt;width:463pt;height:1pt;z-index:-251695616;visibility:visible;mso-wrap-style:square;mso-wrap-distance-left:0;mso-wrap-distance-top:0;mso-wrap-distance-right:0;mso-wrap-distance-bottom:0;mso-position-horizontal:absolute;mso-position-horizontal-relative:margin;mso-position-vertical:absolute;mso-position-vertical-relative:text" o:gfxdata="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" filled="t" strokeweight="1pt">
                 <v:stroke joinstyle="miter"/>
                 <w10:wrap type="square" anchorx="margin"/>
               </v:shape>
@@ -11758,7 +11756,7 @@
           </mc:Choice>
           <mc:Fallback>
             <w:pict>
-              <v:shape w14:anchorId="3B2875D1" id="Straight Arrow Connector 45" o:spid="_x0000_s1026" type="#_x0000_t32" style="position:absolute;margin-left:-4pt;margin-top:1pt;width:463pt;height:1pt;z-index:-251693568;visibility:visible;mso-wrap-style:square;mso-wrap-distance-left:0;mso-wrap-distance-top:0;mso-wrap-distance-right:0;mso-wrap-distance-bottom:0;mso-position-horizontal:absolute;mso-position-horizontal-relative:margin;mso-position-vertical:absolute;mso-position-vertical-relative:text" o:gfxdata="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" filled="t" strokeweight="1pt">
+              <v:shape w14:anchorId="567A1831" id="Straight Arrow Connector 45" o:spid="_x0000_s1026" type="#_x0000_t32" style="position:absolute;margin-left:-4pt;margin-top:1pt;width:463pt;height:1pt;z-index:-251693568;visibility:visible;mso-wrap-style:square;mso-wrap-distance-left:0;mso-wrap-distance-top:0;mso-wrap-distance-right:0;mso-wrap-distance-bottom:0;mso-position-horizontal:absolute;mso-position-horizontal-relative:margin;mso-position-vertical:absolute;mso-position-vertical-relative:text" o:gfxdata="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" filled="t" strokeweight="1pt">
                 <v:stroke joinstyle="miter"/>
                 <w10:wrap type="square" anchorx="margin"/>
               </v:shape>
@@ -11891,7 +11889,7 @@
           </mc:Choice>
           <mc:Fallback>
             <w:pict>
-              <v:shape w14:anchorId="073F67A2" id="Straight Arrow Connector 42" o:spid="_x0000_s1026" type="#_x0000_t32" style="position:absolute;margin-left:-4pt;margin-top:29pt;width:1pt;height:17.3pt;z-index:-251691520;visibility:visible;mso-wrap-style:square;mso-wrap-distance-left:0;mso-wrap-distance-top:0;mso-wrap-distance-right:0;mso-wrap-distance-bottom:0;mso-position-horizontal:absolute;mso-position-horizontal-relative:margin;mso-position-vertical:absolute;mso-position-vertical-relative:text" o:gfxdata="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" filled="t" strokeweight="1pt">
+              <v:shape w14:anchorId="7D4ED5D0" id="Straight Arrow Connector 42" o:spid="_x0000_s1026" type="#_x0000_t32" style="position:absolute;margin-left:-4pt;margin-top:29pt;width:1pt;height:17.3pt;z-index:-251691520;visibility:visible;mso-wrap-style:square;mso-wrap-distance-left:0;mso-wrap-distance-top:0;mso-wrap-distance-right:0;mso-wrap-distance-bottom:0;mso-position-horizontal:absolute;mso-position-horizontal-relative:margin;mso-position-vertical:absolute;mso-position-vertical-relative:text" o:gfxdata="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" filled="t" strokeweight="1pt">
                 <v:stroke joinstyle="miter"/>
                 <w10:wrap type="square" anchorx="margin"/>
               </v:shape>
@@ -11953,7 +11951,7 @@
           </mc:Choice>
           <mc:Fallback>
             <w:pict>
-              <v:shape w14:anchorId="092BD3E3" id="Straight Arrow Connector 43" o:spid="_x0000_s1026" type="#_x0000_t32" style="position:absolute;margin-left:457pt;margin-top:29pt;width:1pt;height:17.3pt;z-index:-251689472;visibility:visible;mso-wrap-style:square;mso-wrap-distance-left:0;mso-wrap-distance-top:0;mso-wrap-distance-right:0;mso-wrap-distance-bottom:0;mso-position-horizontal:absolute;mso-position-horizontal-relative:margin;mso-position-vertical:absolute;mso-position-vertical-relative:text" o:gfxdata="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" filled="t" strokeweight="1pt">
+              <v:shape w14:anchorId="4776E552" id="Straight Arrow Connector 43" o:spid="_x0000_s1026" type="#_x0000_t32" style="position:absolute;margin-left:457pt;margin-top:29pt;width:1pt;height:17.3pt;z-index:-251689472;visibility:visible;mso-wrap-style:square;mso-wrap-distance-left:0;mso-wrap-distance-top:0;mso-wrap-distance-right:0;mso-wrap-distance-bottom:0;mso-position-horizontal:absolute;mso-position-horizontal-relative:margin;mso-position-vertical:absolute;mso-position-vertical-relative:text" o:gfxdata="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" filled="t" strokeweight="1pt">
                 <v:stroke joinstyle="miter"/>
                 <w10:wrap type="square" anchorx="margin"/>
               </v:shape>
@@ -12015,7 +12013,7 @@
           </mc:Choice>
           <mc:Fallback>
             <w:pict>
-              <v:shape w14:anchorId="5D31EE1D" id="Straight Arrow Connector 39" o:spid="_x0000_s1026" type="#_x0000_t32" style="position:absolute;margin-left:-4pt;margin-top:29pt;width:463pt;height:1pt;z-index:-251687424;visibility:visible;mso-wrap-style:square;mso-wrap-distance-left:0;mso-wrap-distance-top:0;mso-wrap-distance-right:0;mso-wrap-distance-bottom:0;mso-position-horizontal:absolute;mso-position-horizontal-relative:margin;mso-position-vertical:absolute;mso-position-vertical-relative:text" o:gfxdata="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" filled="t" strokeweight="1pt">
+              <v:shape w14:anchorId="61027844" id="Straight Arrow Connector 39" o:spid="_x0000_s1026" type="#_x0000_t32" style="position:absolute;margin-left:-4pt;margin-top:29pt;width:463pt;height:1pt;z-index:-251687424;visibility:visible;mso-wrap-style:square;mso-wrap-distance-left:0;mso-wrap-distance-top:0;mso-wrap-distance-right:0;mso-wrap-distance-bottom:0;mso-position-horizontal:absolute;mso-position-horizontal-relative:margin;mso-position-vertical:absolute;mso-position-vertical-relative:text" o:gfxdata="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" filled="t" strokeweight="1pt">
                 <v:stroke joinstyle="miter"/>
                 <w10:wrap type="square" anchorx="margin"/>
               </v:shape>
@@ -12130,7 +12128,7 @@
           </mc:Choice>
           <mc:Fallback>
             <w:pict>
-              <v:shape w14:anchorId="4740987C" id="Straight Arrow Connector 40" o:spid="_x0000_s1026" type="#_x0000_t32" style="position:absolute;margin-left:-4pt;margin-top:1pt;width:463pt;height:1pt;z-index:-251685376;visibility:visible;mso-wrap-style:square;mso-wrap-distance-left:0;mso-wrap-distance-top:0;mso-wrap-distance-right:0;mso-wrap-distance-bottom:0;mso-position-horizontal:absolute;mso-position-horizontal-relative:margin;mso-position-vertical:absolute;mso-position-vertical-relative:text" o:gfxdata="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" filled="t" strokeweight="1pt">
+              <v:shape w14:anchorId="18A4FBCE" id="Straight Arrow Connector 40" o:spid="_x0000_s1026" type="#_x0000_t32" style="position:absolute;margin-left:-4pt;margin-top:1pt;width:463pt;height:1pt;z-index:-251685376;visibility:visible;mso-wrap-style:square;mso-wrap-distance-left:0;mso-wrap-distance-top:0;mso-wrap-distance-right:0;mso-wrap-distance-bottom:0;mso-position-horizontal:absolute;mso-position-horizontal-relative:margin;mso-position-vertical:absolute;mso-position-vertical-relative:text" o:gfxdata="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" filled="t" strokeweight="1pt">
                 <v:stroke joinstyle="miter"/>
                 <w10:wrap type="square" anchorx="margin"/>
               </v:shape>
@@ -13004,7 +13002,7 @@
           </mc:Choice>
           <mc:Fallback>
             <w:pict>
-              <v:shape w14:anchorId="49ACEE94" id="Straight Arrow Connector 28" o:spid="_x0000_s1026" type="#_x0000_t32" style="position:absolute;margin-left:-4pt;margin-top:38pt;width:1pt;height:17.3pt;z-index:-251683328;visibility:visible;mso-wrap-style:square;mso-wrap-distance-left:0;mso-wrap-distance-top:0;mso-wrap-distance-right:0;mso-wrap-distance-bottom:0;mso-position-horizontal:absolute;mso-position-horizontal-relative:margin;mso-position-vertical:absolute;mso-position-vertical-relative:text" o:gfxdata="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" filled="t" strokeweight="1pt">
+              <v:shape w14:anchorId="24E84B5B" id="Straight Arrow Connector 28" o:spid="_x0000_s1026" type="#_x0000_t32" style="position:absolute;margin-left:-4pt;margin-top:38pt;width:1pt;height:17.3pt;z-index:-251683328;visibility:visible;mso-wrap-style:square;mso-wrap-distance-left:0;mso-wrap-distance-top:0;mso-wrap-distance-right:0;mso-wrap-distance-bottom:0;mso-position-horizontal:absolute;mso-position-horizontal-relative:margin;mso-position-vertical:absolute;mso-position-vertical-relative:text" o:gfxdata="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" filled="t" strokeweight="1pt">
                 <v:stroke joinstyle="miter"/>
                 <w10:wrap type="square" anchorx="margin"/>
               </v:shape>
@@ -13066,7 +13064,7 @@
           </mc:Choice>
           <mc:Fallback>
             <w:pict>
-              <v:shape w14:anchorId="485B2C5D" id="Straight Arrow Connector 26" o:spid="_x0000_s1026" type="#_x0000_t32" style="position:absolute;margin-left:457pt;margin-top:38pt;width:1pt;height:17.3pt;z-index:-251681280;visibility:visible;mso-wrap-style:square;mso-wrap-distance-left:0;mso-wrap-distance-top:0;mso-wrap-distance-right:0;mso-wrap-distance-bottom:0;mso-position-horizontal:absolute;mso-position-horizontal-relative:margin;mso-position-vertical:absolute;mso-position-vertical-relative:text" o:gfxdata="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" filled="t" strokeweight="1pt">
+              <v:shape w14:anchorId="77ECD887" id="Straight Arrow Connector 26" o:spid="_x0000_s1026" type="#_x0000_t32" style="position:absolute;margin-left:457pt;margin-top:38pt;width:1pt;height:17.3pt;z-index:-251681280;visibility:visible;mso-wrap-style:square;mso-wrap-distance-left:0;mso-wrap-distance-top:0;mso-wrap-distance-right:0;mso-wrap-distance-bottom:0;mso-position-horizontal:absolute;mso-position-horizontal-relative:margin;mso-position-vertical:absolute;mso-position-vertical-relative:text" o:gfxdata="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" filled="t" strokeweight="1pt">
                 <v:stroke joinstyle="miter"/>
                 <w10:wrap type="square" anchorx="margin"/>
               </v:shape>
@@ -13128,7 +13126,7 @@
           </mc:Choice>
           <mc:Fallback>
             <w:pict>
-              <v:shape w14:anchorId="745E2A15" id="Straight Arrow Connector 27" o:spid="_x0000_s1026" type="#_x0000_t32" style="position:absolute;margin-left:-4pt;margin-top:38pt;width:463pt;height:1pt;z-index:-251679232;visibility:visible;mso-wrap-style:square;mso-wrap-distance-left:0;mso-wrap-distance-top:0;mso-wrap-distance-right:0;mso-wrap-distance-bottom:0;mso-position-horizontal:absolute;mso-position-horizontal-relative:margin;mso-position-vertical:absolute;mso-position-vertical-relative:text" o:gfxdata="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" filled="t" strokeweight="1pt">
+              <v:shape w14:anchorId="1FBF8210" id="Straight Arrow Connector 27" o:spid="_x0000_s1026" type="#_x0000_t32" style="position:absolute;margin-left:-4pt;margin-top:38pt;width:463pt;height:1pt;z-index:-251679232;visibility:visible;mso-wrap-style:square;mso-wrap-distance-left:0;mso-wrap-distance-top:0;mso-wrap-distance-right:0;mso-wrap-distance-bottom:0;mso-position-horizontal:absolute;mso-position-horizontal-relative:margin;mso-position-vertical:absolute;mso-position-vertical-relative:text" o:gfxdata="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" filled="t" strokeweight="1pt">
                 <v:stroke joinstyle="miter"/>
                 <w10:wrap type="square" anchorx="margin"/>
               </v:shape>
@@ -13261,7 +13259,7 @@
           </mc:Choice>
           <mc:Fallback>
             <w:pict>
-              <v:shape w14:anchorId="5E6D3334" id="Straight Arrow Connector 24" o:spid="_x0000_s1026" type="#_x0000_t32" style="position:absolute;margin-left:-4pt;margin-top:1pt;width:463pt;height:1pt;z-index:-251677184;visibility:visible;mso-wrap-style:square;mso-wrap-distance-left:0;mso-wrap-distance-top:0;mso-wrap-distance-right:0;mso-wrap-distance-bottom:0;mso-position-horizontal:absolute;mso-position-horizontal-relative:margin;mso-position-vertical:absolute;mso-position-vertical-relative:text" o:gfxdata="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" filled="t" strokeweight="1pt">
+              <v:shape w14:anchorId="3827BD7D" id="Straight Arrow Connector 24" o:spid="_x0000_s1026" type="#_x0000_t32" style="position:absolute;margin-left:-4pt;margin-top:1pt;width:463pt;height:1pt;z-index:-251677184;visibility:visible;mso-wrap-style:square;mso-wrap-distance-left:0;mso-wrap-distance-top:0;mso-wrap-distance-right:0;mso-wrap-distance-bottom:0;mso-position-horizontal:absolute;mso-position-horizontal-relative:margin;mso-position-vertical:absolute;mso-position-vertical-relative:text" o:gfxdata="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" filled="t" strokeweight="1pt">
                 <v:stroke joinstyle="miter"/>
                 <w10:wrap type="square" anchorx="margin"/>
               </v:shape>
@@ -13395,8 +13393,8 @@
           <w:cols w:space="720"/>
         </w:sectPr>
       </w:pPr>
-      <w:bookmarkStart w:id="8" w:name="tyjcwt" w:colFirst="0" w:colLast="0"/>
-      <w:bookmarkEnd w:id="8"/>
+      <w:bookmarkStart w:id="7" w:name="tyjcwt" w:colFirst="0" w:colLast="0"/>
+      <w:bookmarkEnd w:id="7"/>
     </w:p>
     <w:p>
       <w:pPr>
@@ -13787,7 +13785,7 @@
           </mc:Choice>
           <mc:Fallback>
             <w:pict>
-              <v:shape w14:anchorId="31453A71" id="Straight Arrow Connector 82" o:spid="_x0000_s1026" type="#_x0000_t32" style="position:absolute;margin-left:-4pt;margin-top:12pt;width:1pt;height:17.3pt;z-index:-251599360;visibility:visible;mso-wrap-style:square;mso-wrap-distance-left:0;mso-wrap-distance-top:0;mso-wrap-distance-right:0;mso-wrap-distance-bottom:0;mso-position-horizontal:absolute;mso-position-horizontal-relative:margin;mso-position-vertical:absolute;mso-position-vertical-relative:text" o:gfxdata="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" filled="t" strokeweight="1pt">
+              <v:shape w14:anchorId="7B2C0B2D" id="Straight Arrow Connector 82" o:spid="_x0000_s1026" type="#_x0000_t32" style="position:absolute;margin-left:-4pt;margin-top:12pt;width:1pt;height:17.3pt;z-index:-251599360;visibility:visible;mso-wrap-style:square;mso-wrap-distance-left:0;mso-wrap-distance-top:0;mso-wrap-distance-right:0;mso-wrap-distance-bottom:0;mso-position-horizontal:absolute;mso-position-horizontal-relative:margin;mso-position-vertical:absolute;mso-position-vertical-relative:text" o:gfxdata="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" filled="t" strokeweight="1pt">
                 <v:stroke joinstyle="miter"/>
                 <w10:wrap type="square" anchorx="margin"/>
               </v:shape>
@@ -13849,7 +13847,7 @@
           </mc:Choice>
           <mc:Fallback>
             <w:pict>
-              <v:shape w14:anchorId="0D0785DC" id="Straight Arrow Connector 83" o:spid="_x0000_s1026" type="#_x0000_t32" style="position:absolute;margin-left:457pt;margin-top:12pt;width:1pt;height:17.3pt;z-index:-251598336;visibility:visible;mso-wrap-style:square;mso-wrap-distance-left:0;mso-wrap-distance-top:0;mso-wrap-distance-right:0;mso-wrap-distance-bottom:0;mso-position-horizontal:absolute;mso-position-horizontal-relative:margin;mso-position-vertical:absolute;mso-position-vertical-relative:text" o:gfxdata="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" filled="t" strokeweight="1pt">
+              <v:shape w14:anchorId="520C0246" id="Straight Arrow Connector 83" o:spid="_x0000_s1026" type="#_x0000_t32" style="position:absolute;margin-left:457pt;margin-top:12pt;width:1pt;height:17.3pt;z-index:-251598336;visibility:visible;mso-wrap-style:square;mso-wrap-distance-left:0;mso-wrap-distance-top:0;mso-wrap-distance-right:0;mso-wrap-distance-bottom:0;mso-position-horizontal:absolute;mso-position-horizontal-relative:margin;mso-position-vertical:absolute;mso-position-vertical-relative:text" o:gfxdata="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" filled="t" strokeweight="1pt">
                 <v:stroke joinstyle="miter"/>
                 <w10:wrap type="square" anchorx="margin"/>
               </v:shape>
@@ -13911,7 +13909,7 @@
           </mc:Choice>
           <mc:Fallback>
             <w:pict>
-              <v:shape w14:anchorId="37A849D9" id="Straight Arrow Connector 84" o:spid="_x0000_s1026" type="#_x0000_t32" style="position:absolute;margin-left:-4pt;margin-top:12pt;width:463pt;height:1pt;z-index:-251597312;visibility:visible;mso-wrap-style:square;mso-wrap-distance-left:0;mso-wrap-distance-top:0;mso-wrap-distance-right:0;mso-wrap-distance-bottom:0;mso-position-horizontal:absolute;mso-position-horizontal-relative:margin;mso-position-vertical:absolute;mso-position-vertical-relative:text" o:gfxdata="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" filled="t" strokeweight="1pt">
+              <v:shape w14:anchorId="49BE2D67" id="Straight Arrow Connector 84" o:spid="_x0000_s1026" type="#_x0000_t32" style="position:absolute;margin-left:-4pt;margin-top:12pt;width:463pt;height:1pt;z-index:-251597312;visibility:visible;mso-wrap-style:square;mso-wrap-distance-left:0;mso-wrap-distance-top:0;mso-wrap-distance-right:0;mso-wrap-distance-bottom:0;mso-position-horizontal:absolute;mso-position-horizontal-relative:margin;mso-position-vertical:absolute;mso-position-vertical-relative:text" o:gfxdata="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" filled="t" strokeweight="1pt">
                 <v:stroke joinstyle="miter"/>
                 <w10:wrap type="square" anchorx="margin"/>
               </v:shape>
@@ -14055,7 +14053,7 @@
           </mc:Choice>
           <mc:Fallback>
             <w:pict>
-              <v:shape w14:anchorId="211DD8CC" id="Straight Arrow Connector 80" o:spid="_x0000_s1026" type="#_x0000_t32" style="position:absolute;margin-left:-4pt;margin-top:1pt;width:463pt;height:1pt;z-index:-251602432;visibility:visible;mso-wrap-style:square;mso-wrap-distance-left:0;mso-wrap-distance-top:0;mso-wrap-distance-right:0;mso-wrap-distance-bottom:0;mso-position-horizontal:absolute;mso-position-horizontal-relative:margin;mso-position-vertical:absolute;mso-position-vertical-relative:text" o:gfxdata="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" filled="t" strokeweight="1pt">
+              <v:shape w14:anchorId="5C4C9773" id="Straight Arrow Connector 80" o:spid="_x0000_s1026" type="#_x0000_t32" style="position:absolute;margin-left:-4pt;margin-top:1pt;width:463pt;height:1pt;z-index:-251602432;visibility:visible;mso-wrap-style:square;mso-wrap-distance-left:0;mso-wrap-distance-top:0;mso-wrap-distance-right:0;mso-wrap-distance-bottom:0;mso-position-horizontal:absolute;mso-position-horizontal-relative:margin;mso-position-vertical:absolute;mso-position-vertical-relative:text" o:gfxdata="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" filled="t" strokeweight="1pt">
                 <v:stroke joinstyle="miter"/>
                 <w10:wrap type="square" anchorx="margin"/>
               </v:shape>
@@ -14536,7 +14534,7 @@
           </mc:Choice>
           <mc:Fallback>
             <w:pict>
-              <v:shape w14:anchorId="29CC24D0" id="Straight Arrow Connector 32" o:spid="_x0000_s1026" type="#_x0000_t32" style="position:absolute;margin-left:-4pt;margin-top:12pt;width:1pt;height:17.3pt;z-index:-251673088;visibility:visible;mso-wrap-style:square;mso-wrap-distance-left:0;mso-wrap-distance-top:0;mso-wrap-distance-right:0;mso-wrap-distance-bottom:0;mso-position-horizontal:absolute;mso-position-horizontal-relative:margin;mso-position-vertical:absolute;mso-position-vertical-relative:text" o:gfxdata="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" filled="t" strokeweight="1pt">
+              <v:shape w14:anchorId="6C302BE6" id="Straight Arrow Connector 32" o:spid="_x0000_s1026" type="#_x0000_t32" style="position:absolute;margin-left:-4pt;margin-top:12pt;width:1pt;height:17.3pt;z-index:-251673088;visibility:visible;mso-wrap-style:square;mso-wrap-distance-left:0;mso-wrap-distance-top:0;mso-wrap-distance-right:0;mso-wrap-distance-bottom:0;mso-position-horizontal:absolute;mso-position-horizontal-relative:margin;mso-position-vertical:absolute;mso-position-vertical-relative:text" o:gfxdata="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" filled="t" strokeweight="1pt">
                 <v:stroke joinstyle="miter"/>
                 <w10:wrap type="square" anchorx="margin"/>
               </v:shape>
@@ -14598,7 +14596,7 @@
           </mc:Choice>
           <mc:Fallback>
             <w:pict>
-              <v:shape w14:anchorId="3CE4B6AB" id="Straight Arrow Connector 33" o:spid="_x0000_s1026" type="#_x0000_t32" style="position:absolute;margin-left:457pt;margin-top:12pt;width:1pt;height:17.3pt;z-index:-251671040;visibility:visible;mso-wrap-style:square;mso-wrap-distance-left:0;mso-wrap-distance-top:0;mso-wrap-distance-right:0;mso-wrap-distance-bottom:0;mso-position-horizontal:absolute;mso-position-horizontal-relative:margin;mso-position-vertical:absolute;mso-position-vertical-relative:text" o:gfxdata="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" filled="t" strokeweight="1pt">
+              <v:shape w14:anchorId="222E7FCB" id="Straight Arrow Connector 33" o:spid="_x0000_s1026" type="#_x0000_t32" style="position:absolute;margin-left:457pt;margin-top:12pt;width:1pt;height:17.3pt;z-index:-251671040;visibility:visible;mso-wrap-style:square;mso-wrap-distance-left:0;mso-wrap-distance-top:0;mso-wrap-distance-right:0;mso-wrap-distance-bottom:0;mso-position-horizontal:absolute;mso-position-horizontal-relative:margin;mso-position-vertical:absolute;mso-position-vertical-relative:text" o:gfxdata="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" filled="t" strokeweight="1pt">
                 <v:stroke joinstyle="miter"/>
                 <w10:wrap type="square" anchorx="margin"/>
               </v:shape>
@@ -14660,7 +14658,7 @@
           </mc:Choice>
           <mc:Fallback>
             <w:pict>
-              <v:shape w14:anchorId="06346EDB" id="Straight Arrow Connector 30" o:spid="_x0000_s1026" type="#_x0000_t32" style="position:absolute;margin-left:-4pt;margin-top:12pt;width:463pt;height:1pt;z-index:-251668992;visibility:visible;mso-wrap-style:square;mso-wrap-distance-left:0;mso-wrap-distance-top:0;mso-wrap-distance-right:0;mso-wrap-distance-bottom:0;mso-position-horizontal:absolute;mso-position-horizontal-relative:margin;mso-position-vertical:absolute;mso-position-vertical-relative:text" o:gfxdata="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" filled="t" strokeweight="1pt">
+              <v:shape w14:anchorId="0876491E" id="Straight Arrow Connector 30" o:spid="_x0000_s1026" type="#_x0000_t32" style="position:absolute;margin-left:-4pt;margin-top:12pt;width:463pt;height:1pt;z-index:-251668992;visibility:visible;mso-wrap-style:square;mso-wrap-distance-left:0;mso-wrap-distance-top:0;mso-wrap-distance-right:0;mso-wrap-distance-bottom:0;mso-position-horizontal:absolute;mso-position-horizontal-relative:margin;mso-position-vertical:absolute;mso-position-vertical-relative:text" o:gfxdata="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" filled="t" strokeweight="1pt">
                 <v:stroke joinstyle="miter"/>
                 <w10:wrap type="square" anchorx="margin"/>
               </v:shape>
@@ -14785,7 +14783,7 @@
           </mc:Choice>
           <mc:Fallback>
             <w:pict>
-              <v:shape w14:anchorId="20BF96D7" id="Straight Arrow Connector 31" o:spid="_x0000_s1026" type="#_x0000_t32" style="position:absolute;margin-left:-4pt;margin-top:1pt;width:463pt;height:1pt;z-index:-251666944;visibility:visible;mso-wrap-style:square;mso-wrap-distance-left:0;mso-wrap-distance-top:0;mso-wrap-distance-right:0;mso-wrap-distance-bottom:0;mso-position-horizontal:absolute;mso-position-horizontal-relative:margin;mso-position-vertical:absolute;mso-position-vertical-relative:text" o:gfxdata="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" filled="t" strokeweight="1pt">
+              <v:shape w14:anchorId="56DE8205" id="Straight Arrow Connector 31" o:spid="_x0000_s1026" type="#_x0000_t32" style="position:absolute;margin-left:-4pt;margin-top:1pt;width:463pt;height:1pt;z-index:-251666944;visibility:visible;mso-wrap-style:square;mso-wrap-distance-left:0;mso-wrap-distance-top:0;mso-wrap-distance-right:0;mso-wrap-distance-bottom:0;mso-position-horizontal:absolute;mso-position-horizontal-relative:margin;mso-position-vertical:absolute;mso-position-vertical-relative:text" o:gfxdata="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" filled="t" strokeweight="1pt">
                 <v:stroke joinstyle="miter"/>
                 <w10:wrap type="square" anchorx="margin"/>
               </v:shape>
@@ -15389,7 +15387,7 @@
           </mc:Choice>
           <mc:Fallback>
             <w:pict>
-              <v:shape w14:anchorId="2C9E1110" id="Straight Arrow Connector 89" o:spid="_x0000_s1026" type="#_x0000_t32" style="position:absolute;margin-left:-4pt;margin-top:12pt;width:1pt;height:17.3pt;z-index:-251590144;visibility:visible;mso-wrap-style:square;mso-wrap-distance-left:0;mso-wrap-distance-top:0;mso-wrap-distance-right:0;mso-wrap-distance-bottom:0;mso-position-horizontal:absolute;mso-position-horizontal-relative:margin;mso-position-vertical:absolute;mso-position-vertical-relative:text" o:gfxdata="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" filled="t" strokeweight="1pt">
+              <v:shape w14:anchorId="1B87FA10" id="Straight Arrow Connector 89" o:spid="_x0000_s1026" type="#_x0000_t32" style="position:absolute;margin-left:-4pt;margin-top:12pt;width:1pt;height:17.3pt;z-index:-251590144;visibility:visible;mso-wrap-style:square;mso-wrap-distance-left:0;mso-wrap-distance-top:0;mso-wrap-distance-right:0;mso-wrap-distance-bottom:0;mso-position-horizontal:absolute;mso-position-horizontal-relative:margin;mso-position-vertical:absolute;mso-position-vertical-relative:text" o:gfxdata="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" filled="t" strokeweight="1pt">
                 <v:stroke joinstyle="miter"/>
                 <w10:wrap type="square" anchorx="margin"/>
               </v:shape>
@@ -15451,7 +15449,7 @@
           </mc:Choice>
           <mc:Fallback>
             <w:pict>
-              <v:shape w14:anchorId="596C9B24" id="Straight Arrow Connector 90" o:spid="_x0000_s1026" type="#_x0000_t32" style="position:absolute;margin-left:457pt;margin-top:12pt;width:1pt;height:17.3pt;z-index:-251589120;visibility:visible;mso-wrap-style:square;mso-wrap-distance-left:0;mso-wrap-distance-top:0;mso-wrap-distance-right:0;mso-wrap-distance-bottom:0;mso-position-horizontal:absolute;mso-position-horizontal-relative:margin;mso-position-vertical:absolute;mso-position-vertical-relative:text" o:gfxdata="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" filled="t" strokeweight="1pt">
+              <v:shape w14:anchorId="2750C138" id="Straight Arrow Connector 90" o:spid="_x0000_s1026" type="#_x0000_t32" style="position:absolute;margin-left:457pt;margin-top:12pt;width:1pt;height:17.3pt;z-index:-251589120;visibility:visible;mso-wrap-style:square;mso-wrap-distance-left:0;mso-wrap-distance-top:0;mso-wrap-distance-right:0;mso-wrap-distance-bottom:0;mso-position-horizontal:absolute;mso-position-horizontal-relative:margin;mso-position-vertical:absolute;mso-position-vertical-relative:text" o:gfxdata="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" filled="t" strokeweight="1pt">
                 <v:stroke joinstyle="miter"/>
                 <w10:wrap type="square" anchorx="margin"/>
               </v:shape>
@@ -15513,7 +15511,7 @@
           </mc:Choice>
           <mc:Fallback>
             <w:pict>
-              <v:shape w14:anchorId="59CADB5A" id="Straight Arrow Connector 91" o:spid="_x0000_s1026" type="#_x0000_t32" style="position:absolute;margin-left:-4pt;margin-top:12pt;width:463pt;height:1pt;z-index:-251588096;visibility:visible;mso-wrap-style:square;mso-wrap-distance-left:0;mso-wrap-distance-top:0;mso-wrap-distance-right:0;mso-wrap-distance-bottom:0;mso-position-horizontal:absolute;mso-position-horizontal-relative:margin;mso-position-vertical:absolute;mso-position-vertical-relative:text" o:gfxdata="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" filled="t" strokeweight="1pt">
+              <v:shape w14:anchorId="36F501AA" id="Straight Arrow Connector 91" o:spid="_x0000_s1026" type="#_x0000_t32" style="position:absolute;margin-left:-4pt;margin-top:12pt;width:463pt;height:1pt;z-index:-251588096;visibility:visible;mso-wrap-style:square;mso-wrap-distance-left:0;mso-wrap-distance-top:0;mso-wrap-distance-right:0;mso-wrap-distance-bottom:0;mso-position-horizontal:absolute;mso-position-horizontal-relative:margin;mso-position-vertical:absolute;mso-position-vertical-relative:text" o:gfxdata="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" filled="t" strokeweight="1pt">
                 <v:stroke joinstyle="miter"/>
                 <w10:wrap type="square" anchorx="margin"/>
               </v:shape>
@@ -15638,7 +15636,7 @@
           </mc:Choice>
           <mc:Fallback>
             <w:pict>
-              <v:shape w14:anchorId="42D8F35A" id="Straight Arrow Connector 92" o:spid="_x0000_s1026" type="#_x0000_t32" style="position:absolute;margin-left:-4pt;margin-top:1pt;width:463pt;height:1pt;z-index:-251587072;visibility:visible;mso-wrap-style:square;mso-wrap-distance-left:0;mso-wrap-distance-top:0;mso-wrap-distance-right:0;mso-wrap-distance-bottom:0;mso-position-horizontal:absolute;mso-position-horizontal-relative:margin;mso-position-vertical:absolute;mso-position-vertical-relative:text" o:gfxdata="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" filled="t" strokeweight="1pt">
+              <v:shape w14:anchorId="1B372E6A" id="Straight Arrow Connector 92" o:spid="_x0000_s1026" type="#_x0000_t32" style="position:absolute;margin-left:-4pt;margin-top:1pt;width:463pt;height:1pt;z-index:-251587072;visibility:visible;mso-wrap-style:square;mso-wrap-distance-left:0;mso-wrap-distance-top:0;mso-wrap-distance-right:0;mso-wrap-distance-bottom:0;mso-position-horizontal:absolute;mso-position-horizontal-relative:margin;mso-position-vertical:absolute;mso-position-vertical-relative:text" o:gfxdata="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" filled="t" strokeweight="1pt">
                 <v:stroke joinstyle="miter"/>
                 <w10:wrap type="square" anchorx="margin"/>
               </v:shape>
@@ -16135,7 +16133,7 @@
           </mc:Choice>
           <mc:Fallback>
             <w:pict>
-              <v:shape w14:anchorId="77EB03ED" id="Straight Arrow Connector 93" o:spid="_x0000_s1026" type="#_x0000_t32" style="position:absolute;margin-left:-4pt;margin-top:12pt;width:1pt;height:17.3pt;z-index:-251585024;visibility:visible;mso-wrap-style:square;mso-wrap-distance-left:0;mso-wrap-distance-top:0;mso-wrap-distance-right:0;mso-wrap-distance-bottom:0;mso-position-horizontal:absolute;mso-position-horizontal-relative:margin;mso-position-vertical:absolute;mso-position-vertical-relative:text" o:gfxdata="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" filled="t" strokeweight="1pt">
+              <v:shape w14:anchorId="39BF01C1" id="Straight Arrow Connector 93" o:spid="_x0000_s1026" type="#_x0000_t32" style="position:absolute;margin-left:-4pt;margin-top:12pt;width:1pt;height:17.3pt;z-index:-251585024;visibility:visible;mso-wrap-style:square;mso-wrap-distance-left:0;mso-wrap-distance-top:0;mso-wrap-distance-right:0;mso-wrap-distance-bottom:0;mso-position-horizontal:absolute;mso-position-horizontal-relative:margin;mso-position-vertical:absolute;mso-position-vertical-relative:text" o:gfxdata="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" filled="t" strokeweight="1pt">
                 <v:stroke joinstyle="miter"/>
                 <w10:wrap type="square" anchorx="margin"/>
               </v:shape>
@@ -16197,7 +16195,7 @@
           </mc:Choice>
           <mc:Fallback>
             <w:pict>
-              <v:shape w14:anchorId="06810B2F" id="Straight Arrow Connector 94" o:spid="_x0000_s1026" type="#_x0000_t32" style="position:absolute;margin-left:457pt;margin-top:12pt;width:1pt;height:17.3pt;z-index:-251584000;visibility:visible;mso-wrap-style:square;mso-wrap-distance-left:0;mso-wrap-distance-top:0;mso-wrap-distance-right:0;mso-wrap-distance-bottom:0;mso-position-horizontal:absolute;mso-position-horizontal-relative:margin;mso-position-vertical:absolute;mso-position-vertical-relative:text" o:gfxdata="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" filled="t" strokeweight="1pt">
+              <v:shape w14:anchorId="2CD495FC" id="Straight Arrow Connector 94" o:spid="_x0000_s1026" type="#_x0000_t32" style="position:absolute;margin-left:457pt;margin-top:12pt;width:1pt;height:17.3pt;z-index:-251584000;visibility:visible;mso-wrap-style:square;mso-wrap-distance-left:0;mso-wrap-distance-top:0;mso-wrap-distance-right:0;mso-wrap-distance-bottom:0;mso-position-horizontal:absolute;mso-position-horizontal-relative:margin;mso-position-vertical:absolute;mso-position-vertical-relative:text" o:gfxdata="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" filled="t" strokeweight="1pt">
                 <v:stroke joinstyle="miter"/>
                 <w10:wrap type="square" anchorx="margin"/>
               </v:shape>
@@ -16259,7 +16257,7 @@
           </mc:Choice>
           <mc:Fallback>
             <w:pict>
-              <v:shape w14:anchorId="36415872" id="Straight Arrow Connector 95" o:spid="_x0000_s1026" type="#_x0000_t32" style="position:absolute;margin-left:-4pt;margin-top:12pt;width:463pt;height:1pt;z-index:-251582976;visibility:visible;mso-wrap-style:square;mso-wrap-distance-left:0;mso-wrap-distance-top:0;mso-wrap-distance-right:0;mso-wrap-distance-bottom:0;mso-position-horizontal:absolute;mso-position-horizontal-relative:margin;mso-position-vertical:absolute;mso-position-vertical-relative:text" o:gfxdata="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" filled="t" strokeweight="1pt">
+              <v:shape w14:anchorId="782DD5F3" id="Straight Arrow Connector 95" o:spid="_x0000_s1026" type="#_x0000_t32" style="position:absolute;margin-left:-4pt;margin-top:12pt;width:463pt;height:1pt;z-index:-251582976;visibility:visible;mso-wrap-style:square;mso-wrap-distance-left:0;mso-wrap-distance-top:0;mso-wrap-distance-right:0;mso-wrap-distance-bottom:0;mso-position-horizontal:absolute;mso-position-horizontal-relative:margin;mso-position-vertical:absolute;mso-position-vertical-relative:text" o:gfxdata="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" filled="t" strokeweight="1pt">
                 <v:stroke joinstyle="miter"/>
                 <w10:wrap type="square" anchorx="margin"/>
               </v:shape>
@@ -16394,7 +16392,7 @@
           </mc:Choice>
           <mc:Fallback>
             <w:pict>
-              <v:shape w14:anchorId="729D8675" id="Straight Arrow Connector 96" o:spid="_x0000_s1026" type="#_x0000_t32" style="position:absolute;margin-left:-4pt;margin-top:1pt;width:463pt;height:1pt;z-index:-251581952;visibility:visible;mso-wrap-style:square;mso-wrap-distance-left:0;mso-wrap-distance-top:0;mso-wrap-distance-right:0;mso-wrap-distance-bottom:0;mso-position-horizontal:absolute;mso-position-horizontal-relative:margin;mso-position-vertical:absolute;mso-position-vertical-relative:text" o:gfxdata="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" filled="t" strokeweight="1pt">
+              <v:shape w14:anchorId="18495AE6" id="Straight Arrow Connector 96" o:spid="_x0000_s1026" type="#_x0000_t32" style="position:absolute;margin-left:-4pt;margin-top:1pt;width:463pt;height:1pt;z-index:-251581952;visibility:visible;mso-wrap-style:square;mso-wrap-distance-left:0;mso-wrap-distance-top:0;mso-wrap-distance-right:0;mso-wrap-distance-bottom:0;mso-position-horizontal:absolute;mso-position-horizontal-relative:margin;mso-position-vertical:absolute;mso-position-vertical-relative:text" o:gfxdata="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" filled="t" strokeweight="1pt">
                 <v:stroke joinstyle="miter"/>
                 <w10:wrap type="square" anchorx="margin"/>
               </v:shape>
@@ -16430,7 +16428,7 @@
         </w:rPr>
         <w:t xml:space="preserve">O histórico dos valores colhidos em cada avaliação física serão aqui representados </w:t>
       </w:r>
-      <w:commentRangeStart w:id="9"/>
+      <w:commentRangeStart w:id="8"/>
       <w:r>
         <w:rPr>
           <w:rFonts w:ascii="Times New Roman" w:eastAsia="Times New Roman" w:hAnsi="Times New Roman" w:cs="Times New Roman"/>
@@ -16447,12 +16445,12 @@
         </w:rPr>
         <w:t>.</w:t>
       </w:r>
-      <w:commentRangeEnd w:id="9"/>
+      <w:commentRangeEnd w:id="8"/>
       <w:r>
         <w:rPr>
           <w:rStyle w:val="CommentReference"/>
         </w:rPr>
-        <w:commentReference w:id="9"/>
+        <w:commentReference w:id="8"/>
       </w:r>
     </w:p>
     <w:p>
@@ -16840,7 +16838,7 @@
           </mc:Choice>
           <mc:Fallback>
             <w:pict>
-              <v:shape w14:anchorId="7A288463" id="Straight Arrow Connector 85" o:spid="_x0000_s1026" type="#_x0000_t32" style="position:absolute;margin-left:-4pt;margin-top:12pt;width:1pt;height:17.3pt;z-index:-251595264;visibility:visible;mso-wrap-style:square;mso-wrap-distance-left:0;mso-wrap-distance-top:0;mso-wrap-distance-right:0;mso-wrap-distance-bottom:0;mso-position-horizontal:absolute;mso-position-horizontal-relative:margin;mso-position-vertical:absolute;mso-position-vertical-relative:text" o:gfxdata="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" filled="t" strokeweight="1pt">
+              <v:shape w14:anchorId="79491BA3" id="Straight Arrow Connector 85" o:spid="_x0000_s1026" type="#_x0000_t32" style="position:absolute;margin-left:-4pt;margin-top:12pt;width:1pt;height:17.3pt;z-index:-251595264;visibility:visible;mso-wrap-style:square;mso-wrap-distance-left:0;mso-wrap-distance-top:0;mso-wrap-distance-right:0;mso-wrap-distance-bottom:0;mso-position-horizontal:absolute;mso-position-horizontal-relative:margin;mso-position-vertical:absolute;mso-position-vertical-relative:text" o:gfxdata="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" filled="t" strokeweight="1pt">
                 <v:stroke joinstyle="miter"/>
                 <w10:wrap type="square" anchorx="margin"/>
               </v:shape>
@@ -16902,7 +16900,7 @@
           </mc:Choice>
           <mc:Fallback>
             <w:pict>
-              <v:shape w14:anchorId="0A5197EA" id="Straight Arrow Connector 86" o:spid="_x0000_s1026" type="#_x0000_t32" style="position:absolute;margin-left:457pt;margin-top:12pt;width:1pt;height:17.3pt;z-index:-251594240;visibility:visible;mso-wrap-style:square;mso-wrap-distance-left:0;mso-wrap-distance-top:0;mso-wrap-distance-right:0;mso-wrap-distance-bottom:0;mso-position-horizontal:absolute;mso-position-horizontal-relative:margin;mso-position-vertical:absolute;mso-position-vertical-relative:text" o:gfxdata="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" filled="t" strokeweight="1pt">
+              <v:shape w14:anchorId="6B2A25CA" id="Straight Arrow Connector 86" o:spid="_x0000_s1026" type="#_x0000_t32" style="position:absolute;margin-left:457pt;margin-top:12pt;width:1pt;height:17.3pt;z-index:-251594240;visibility:visible;mso-wrap-style:square;mso-wrap-distance-left:0;mso-wrap-distance-top:0;mso-wrap-distance-right:0;mso-wrap-distance-bottom:0;mso-position-horizontal:absolute;mso-position-horizontal-relative:margin;mso-position-vertical:absolute;mso-position-vertical-relative:text" o:gfxdata="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" filled="t" strokeweight="1pt">
                 <v:stroke joinstyle="miter"/>
                 <w10:wrap type="square" anchorx="margin"/>
               </v:shape>
@@ -16964,7 +16962,7 @@
           </mc:Choice>
           <mc:Fallback>
             <w:pict>
-              <v:shape w14:anchorId="449D3511" id="Straight Arrow Connector 87" o:spid="_x0000_s1026" type="#_x0000_t32" style="position:absolute;margin-left:-4pt;margin-top:12pt;width:463pt;height:1pt;z-index:-251593216;visibility:visible;mso-wrap-style:square;mso-wrap-distance-left:0;mso-wrap-distance-top:0;mso-wrap-distance-right:0;mso-wrap-distance-bottom:0;mso-position-horizontal:absolute;mso-position-horizontal-relative:margin;mso-position-vertical:absolute;mso-position-vertical-relative:text" o:gfxdata="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" filled="t" strokeweight="1pt">
+              <v:shape w14:anchorId="6B47E8A5" id="Straight Arrow Connector 87" o:spid="_x0000_s1026" type="#_x0000_t32" style="position:absolute;margin-left:-4pt;margin-top:12pt;width:463pt;height:1pt;z-index:-251593216;visibility:visible;mso-wrap-style:square;mso-wrap-distance-left:0;mso-wrap-distance-top:0;mso-wrap-distance-right:0;mso-wrap-distance-bottom:0;mso-position-horizontal:absolute;mso-position-horizontal-relative:margin;mso-position-vertical:absolute;mso-position-vertical-relative:text" o:gfxdata="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" filled="t" strokeweight="1pt">
                 <v:stroke joinstyle="miter"/>
                 <w10:wrap type="square" anchorx="margin"/>
               </v:shape>
@@ -17089,7 +17087,7 @@
           </mc:Choice>
           <mc:Fallback>
             <w:pict>
-              <v:shape w14:anchorId="1FD4629C" id="Straight Arrow Connector 88" o:spid="_x0000_s1026" type="#_x0000_t32" style="position:absolute;margin-left:-4pt;margin-top:1pt;width:463pt;height:1pt;z-index:-251592192;visibility:visible;mso-wrap-style:square;mso-wrap-distance-left:0;mso-wrap-distance-top:0;mso-wrap-distance-right:0;mso-wrap-distance-bottom:0;mso-position-horizontal:absolute;mso-position-horizontal-relative:margin;mso-position-vertical:absolute;mso-position-vertical-relative:text" o:gfxdata="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" filled="t" strokeweight="1pt">
+              <v:shape w14:anchorId="0B46EA3F" id="Straight Arrow Connector 88" o:spid="_x0000_s1026" type="#_x0000_t32" style="position:absolute;margin-left:-4pt;margin-top:1pt;width:463pt;height:1pt;z-index:-251592192;visibility:visible;mso-wrap-style:square;mso-wrap-distance-left:0;mso-wrap-distance-top:0;mso-wrap-distance-right:0;mso-wrap-distance-bottom:0;mso-position-horizontal:absolute;mso-position-horizontal-relative:margin;mso-position-vertical:absolute;mso-position-vertical-relative:text" o:gfxdata="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" filled="t" strokeweight="1pt">
                 <v:stroke joinstyle="miter"/>
                 <w10:wrap type="square" anchorx="margin"/>
               </v:shape>
@@ -17504,7 +17502,7 @@
           </mc:Choice>
           <mc:Fallback>
             <w:pict>
-              <v:shape w14:anchorId="23CFFC33" id="Straight Arrow Connector 29" o:spid="_x0000_s1026" type="#_x0000_t32" style="position:absolute;margin-left:-4pt;margin-top:29pt;width:1pt;height:17.3pt;z-index:-251664896;visibility:visible;mso-wrap-style:square;mso-wrap-distance-left:0;mso-wrap-distance-top:0;mso-wrap-distance-right:0;mso-wrap-distance-bottom:0;mso-position-horizontal:absolute;mso-position-horizontal-relative:margin;mso-position-vertical:absolute;mso-position-vertical-relative:text" o:gfxdata="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" filled="t" strokeweight="1pt">
+              <v:shape w14:anchorId="6F114AFE" id="Straight Arrow Connector 29" o:spid="_x0000_s1026" type="#_x0000_t32" style="position:absolute;margin-left:-4pt;margin-top:29pt;width:1pt;height:17.3pt;z-index:-251664896;visibility:visible;mso-wrap-style:square;mso-wrap-distance-left:0;mso-wrap-distance-top:0;mso-wrap-distance-right:0;mso-wrap-distance-bottom:0;mso-position-horizontal:absolute;mso-position-horizontal-relative:margin;mso-position-vertical:absolute;mso-position-vertical-relative:text" o:gfxdata="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" filled="t" strokeweight="1pt">
                 <v:stroke joinstyle="miter"/>
                 <w10:wrap type="square" anchorx="margin"/>
               </v:shape>
@@ -17566,7 +17564,7 @@
           </mc:Choice>
           <mc:Fallback>
             <w:pict>
-              <v:shape w14:anchorId="7D4F7B51" id="Straight Arrow Connector 66" o:spid="_x0000_s1026" type="#_x0000_t32" style="position:absolute;margin-left:457pt;margin-top:29pt;width:1pt;height:17.3pt;z-index:-251662848;visibility:visible;mso-wrap-style:square;mso-wrap-distance-left:0;mso-wrap-distance-top:0;mso-wrap-distance-right:0;mso-wrap-distance-bottom:0;mso-position-horizontal:absolute;mso-position-horizontal-relative:margin;mso-position-vertical:absolute;mso-position-vertical-relative:text" o:gfxdata="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" filled="t" strokeweight="1pt">
+              <v:shape w14:anchorId="32FB4A2F" id="Straight Arrow Connector 66" o:spid="_x0000_s1026" type="#_x0000_t32" style="position:absolute;margin-left:457pt;margin-top:29pt;width:1pt;height:17.3pt;z-index:-251662848;visibility:visible;mso-wrap-style:square;mso-wrap-distance-left:0;mso-wrap-distance-top:0;mso-wrap-distance-right:0;mso-wrap-distance-bottom:0;mso-position-horizontal:absolute;mso-position-horizontal-relative:margin;mso-position-vertical:absolute;mso-position-vertical-relative:text" o:gfxdata="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" filled="t" strokeweight="1pt">
                 <v:stroke joinstyle="miter"/>
                 <w10:wrap type="square" anchorx="margin"/>
               </v:shape>
@@ -17628,7 +17626,7 @@
           </mc:Choice>
           <mc:Fallback>
             <w:pict>
-              <v:shape w14:anchorId="14641630" id="Straight Arrow Connector 67" o:spid="_x0000_s1026" type="#_x0000_t32" style="position:absolute;margin-left:-4pt;margin-top:29pt;width:463pt;height:1pt;z-index:-251660800;visibility:visible;mso-wrap-style:square;mso-wrap-distance-left:0;mso-wrap-distance-top:0;mso-wrap-distance-right:0;mso-wrap-distance-bottom:0;mso-position-horizontal:absolute;mso-position-horizontal-relative:margin;mso-position-vertical:absolute;mso-position-vertical-relative:text" o:gfxdata="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" filled="t" strokeweight="1pt">
+              <v:shape w14:anchorId="4B3882E3" id="Straight Arrow Connector 67" o:spid="_x0000_s1026" type="#_x0000_t32" style="position:absolute;margin-left:-4pt;margin-top:29pt;width:463pt;height:1pt;z-index:-251660800;visibility:visible;mso-wrap-style:square;mso-wrap-distance-left:0;mso-wrap-distance-top:0;mso-wrap-distance-right:0;mso-wrap-distance-bottom:0;mso-position-horizontal:absolute;mso-position-horizontal-relative:margin;mso-position-vertical:absolute;mso-position-vertical-relative:text" o:gfxdata="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" filled="t" strokeweight="1pt">
                 <v:stroke joinstyle="miter"/>
                 <w10:wrap type="square" anchorx="margin"/>
               </v:shape>
@@ -17743,7 +17741,7 @@
           </mc:Choice>
           <mc:Fallback>
             <w:pict>
-              <v:shape w14:anchorId="2F53AE1F" id="Straight Arrow Connector 64" o:spid="_x0000_s1026" type="#_x0000_t32" style="position:absolute;margin-left:-4pt;margin-top:1pt;width:463pt;height:1pt;z-index:-251658752;visibility:visible;mso-wrap-style:square;mso-wrap-distance-left:0;mso-wrap-distance-top:0;mso-wrap-distance-right:0;mso-wrap-distance-bottom:0;mso-position-horizontal:absolute;mso-position-horizontal-relative:margin;mso-position-vertical:absolute;mso-position-vertical-relative:text" o:gfxdata="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" filled="t" strokeweight="1pt">
+              <v:shape w14:anchorId="267C527E" id="Straight Arrow Connector 64" o:spid="_x0000_s1026" type="#_x0000_t32" style="position:absolute;margin-left:-4pt;margin-top:1pt;width:463pt;height:1pt;z-index:-251658752;visibility:visible;mso-wrap-style:square;mso-wrap-distance-left:0;mso-wrap-distance-top:0;mso-wrap-distance-right:0;mso-wrap-distance-bottom:0;mso-position-horizontal:absolute;mso-position-horizontal-relative:margin;mso-position-vertical:absolute;mso-position-vertical-relative:text" o:gfxdata="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" filled="t" strokeweight="1pt">
                 <v:stroke joinstyle="miter"/>
                 <w10:wrap type="square" anchorx="margin"/>
               </v:shape>
@@ -18276,7 +18274,7 @@
           </mc:Choice>
           <mc:Fallback>
             <w:pict>
-              <v:shape w14:anchorId="28A9F3BB" id="Straight Arrow Connector 12" o:spid="_x0000_s1026" type="#_x0000_t32" style="position:absolute;margin-left:457pt;margin-top:29pt;width:1pt;height:17.3pt;z-index:-251650560;visibility:visible;mso-wrap-style:square;mso-wrap-distance-left:0;mso-wrap-distance-top:0;mso-wrap-distance-right:0;mso-wrap-distance-bottom:0;mso-position-horizontal:absolute;mso-position-horizontal-relative:margin;mso-position-vertical:absolute;mso-position-vertical-relative:text" o:gfxdata="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" filled="t" strokeweight="1pt">
+              <v:shape w14:anchorId="0315F97C" id="Straight Arrow Connector 12" o:spid="_x0000_s1026" type="#_x0000_t32" style="position:absolute;margin-left:457pt;margin-top:29pt;width:1pt;height:17.3pt;z-index:-251650560;visibility:visible;mso-wrap-style:square;mso-wrap-distance-left:0;mso-wrap-distance-top:0;mso-wrap-distance-right:0;mso-wrap-distance-bottom:0;mso-position-horizontal:absolute;mso-position-horizontal-relative:margin;mso-position-vertical:absolute;mso-position-vertical-relative:text" o:gfxdata="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" filled="t" strokeweight="1pt">
                 <v:stroke joinstyle="miter"/>
                 <w10:wrap type="square" anchorx="margin"/>
               </v:shape>
@@ -18338,7 +18336,7 @@
           </mc:Choice>
           <mc:Fallback>
             <w:pict>
-              <v:shape w14:anchorId="0CFB0723" id="Straight Arrow Connector 71" o:spid="_x0000_s1026" type="#_x0000_t32" style="position:absolute;margin-left:-4pt;margin-top:29pt;width:1pt;height:17.3pt;z-index:-251648512;visibility:visible;mso-wrap-style:square;mso-wrap-distance-left:0;mso-wrap-distance-top:0;mso-wrap-distance-right:0;mso-wrap-distance-bottom:0;mso-position-horizontal:absolute;mso-position-horizontal-relative:margin;mso-position-vertical:absolute;mso-position-vertical-relative:text" o:gfxdata="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" filled="t" strokeweight="1pt">
+              <v:shape w14:anchorId="24795001" id="Straight Arrow Connector 71" o:spid="_x0000_s1026" type="#_x0000_t32" style="position:absolute;margin-left:-4pt;margin-top:29pt;width:1pt;height:17.3pt;z-index:-251648512;visibility:visible;mso-wrap-style:square;mso-wrap-distance-left:0;mso-wrap-distance-top:0;mso-wrap-distance-right:0;mso-wrap-distance-bottom:0;mso-position-horizontal:absolute;mso-position-horizontal-relative:margin;mso-position-vertical:absolute;mso-position-vertical-relative:text" o:gfxdata="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" filled="t" strokeweight="1pt">
                 <v:stroke joinstyle="miter"/>
                 <w10:wrap type="square" anchorx="margin"/>
               </v:shape>
@@ -18400,7 +18398,7 @@
           </mc:Choice>
           <mc:Fallback>
             <w:pict>
-              <v:shape w14:anchorId="3F33334B" id="Straight Arrow Connector 5" o:spid="_x0000_s1026" type="#_x0000_t32" style="position:absolute;margin-left:-4pt;margin-top:29pt;width:463pt;height:1pt;z-index:-251646464;visibility:visible;mso-wrap-style:square;mso-wrap-distance-left:0;mso-wrap-distance-top:0;mso-wrap-distance-right:0;mso-wrap-distance-bottom:0;mso-position-horizontal:absolute;mso-position-horizontal-relative:margin;mso-position-vertical:absolute;mso-position-vertical-relative:text" o:gfxdata="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" filled="t" strokeweight="1pt">
+              <v:shape w14:anchorId="7B7AFA37" id="Straight Arrow Connector 5" o:spid="_x0000_s1026" type="#_x0000_t32" style="position:absolute;margin-left:-4pt;margin-top:29pt;width:463pt;height:1pt;z-index:-251646464;visibility:visible;mso-wrap-style:square;mso-wrap-distance-left:0;mso-wrap-distance-top:0;mso-wrap-distance-right:0;mso-wrap-distance-bottom:0;mso-position-horizontal:absolute;mso-position-horizontal-relative:margin;mso-position-vertical:absolute;mso-position-vertical-relative:text" o:gfxdata="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" filled="t" strokeweight="1pt">
                 <v:stroke joinstyle="miter"/>
                 <w10:wrap type="square" anchorx="margin"/>
               </v:shape>
@@ -18515,7 +18513,7 @@
           </mc:Choice>
           <mc:Fallback>
             <w:pict>
-              <v:shape w14:anchorId="03BAA3B9" id="Straight Arrow Connector 34" o:spid="_x0000_s1026" type="#_x0000_t32" style="position:absolute;margin-left:-4pt;margin-top:1pt;width:463pt;height:1pt;z-index:-251644416;visibility:visible;mso-wrap-style:square;mso-wrap-distance-left:0;mso-wrap-distance-top:0;mso-wrap-distance-right:0;mso-wrap-distance-bottom:0;mso-position-horizontal:absolute;mso-position-horizontal-relative:margin;mso-position-vertical:absolute;mso-position-vertical-relative:text" o:gfxdata="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" filled="t" strokeweight="1pt">
+              <v:shape w14:anchorId="3AE4CB80" id="Straight Arrow Connector 34" o:spid="_x0000_s1026" type="#_x0000_t32" style="position:absolute;margin-left:-4pt;margin-top:1pt;width:463pt;height:1pt;z-index:-251644416;visibility:visible;mso-wrap-style:square;mso-wrap-distance-left:0;mso-wrap-distance-top:0;mso-wrap-distance-right:0;mso-wrap-distance-bottom:0;mso-position-horizontal:absolute;mso-position-horizontal-relative:margin;mso-position-vertical:absolute;mso-position-vertical-relative:text" o:gfxdata="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" filled="t" strokeweight="1pt">
                 <v:stroke joinstyle="miter"/>
                 <w10:wrap type="square" anchorx="margin"/>
               </v:shape>
@@ -19026,7 +19024,7 @@
           </mc:Choice>
           <mc:Fallback>
             <w:pict>
-              <v:shape w14:anchorId="7021C121" id="Straight Arrow Connector 21" o:spid="_x0000_s1026" type="#_x0000_t32" style="position:absolute;margin-left:457pt;margin-top:29pt;width:1pt;height:17.3pt;z-index:-251640320;visibility:visible;mso-wrap-style:square;mso-wrap-distance-left:0;mso-wrap-distance-top:0;mso-wrap-distance-right:0;mso-wrap-distance-bottom:0;mso-position-horizontal:absolute;mso-position-horizontal-relative:margin;mso-position-vertical:absolute;mso-position-vertical-relative:text" o:gfxdata="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" filled="t" strokeweight="1pt">
+              <v:shape w14:anchorId="2C1A7236" id="Straight Arrow Connector 21" o:spid="_x0000_s1026" type="#_x0000_t32" style="position:absolute;margin-left:457pt;margin-top:29pt;width:1pt;height:17.3pt;z-index:-251640320;visibility:visible;mso-wrap-style:square;mso-wrap-distance-left:0;mso-wrap-distance-top:0;mso-wrap-distance-right:0;mso-wrap-distance-bottom:0;mso-position-horizontal:absolute;mso-position-horizontal-relative:margin;mso-position-vertical:absolute;mso-position-vertical-relative:text" o:gfxdata="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" filled="t" strokeweight="1pt">
                 <v:stroke joinstyle="miter"/>
                 <w10:wrap type="square" anchorx="margin"/>
               </v:shape>
@@ -19088,7 +19086,7 @@
           </mc:Choice>
           <mc:Fallback>
             <w:pict>
-              <v:shape w14:anchorId="6F240B4A" id="Straight Arrow Connector 8" o:spid="_x0000_s1026" type="#_x0000_t32" style="position:absolute;margin-left:-4pt;margin-top:29pt;width:463pt;height:1pt;z-index:-251639296;visibility:visible;mso-wrap-style:square;mso-wrap-distance-left:0;mso-wrap-distance-top:0;mso-wrap-distance-right:0;mso-wrap-distance-bottom:0;mso-position-horizontal:absolute;mso-position-horizontal-relative:margin;mso-position-vertical:absolute;mso-position-vertical-relative:text" o:gfxdata="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" filled="t" strokeweight="1pt">
+              <v:shape w14:anchorId="264E7185" id="Straight Arrow Connector 8" o:spid="_x0000_s1026" type="#_x0000_t32" style="position:absolute;margin-left:-4pt;margin-top:29pt;width:463pt;height:1pt;z-index:-251639296;visibility:visible;mso-wrap-style:square;mso-wrap-distance-left:0;mso-wrap-distance-top:0;mso-wrap-distance-right:0;mso-wrap-distance-bottom:0;mso-position-horizontal:absolute;mso-position-horizontal-relative:margin;mso-position-vertical:absolute;mso-position-vertical-relative:text" o:gfxdata="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" filled="t" strokeweight="1pt">
                 <v:stroke joinstyle="miter"/>
                 <w10:wrap type="square" anchorx="margin"/>
               </v:shape>
@@ -19150,7 +19148,7 @@
           </mc:Choice>
           <mc:Fallback>
             <w:pict>
-              <v:shape w14:anchorId="55634842" id="Straight Arrow Connector 9" o:spid="_x0000_s1026" type="#_x0000_t32" style="position:absolute;margin-left:-4pt;margin-top:29pt;width:1pt;height:17.3pt;z-index:-251638272;visibility:visible;mso-wrap-style:square;mso-wrap-distance-left:0;mso-wrap-distance-top:0;mso-wrap-distance-right:0;mso-wrap-distance-bottom:0;mso-position-horizontal:absolute;mso-position-horizontal-relative:margin;mso-position-vertical:absolute;mso-position-vertical-relative:text" o:gfxdata="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" filled="t" strokeweight="1pt">
+              <v:shape w14:anchorId="1C491F06" id="Straight Arrow Connector 9" o:spid="_x0000_s1026" type="#_x0000_t32" style="position:absolute;margin-left:-4pt;margin-top:29pt;width:1pt;height:17.3pt;z-index:-251638272;visibility:visible;mso-wrap-style:square;mso-wrap-distance-left:0;mso-wrap-distance-top:0;mso-wrap-distance-right:0;mso-wrap-distance-bottom:0;mso-position-horizontal:absolute;mso-position-horizontal-relative:margin;mso-position-vertical:absolute;mso-position-vertical-relative:text" o:gfxdata="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" filled="t" strokeweight="1pt">
                 <v:stroke joinstyle="miter"/>
                 <w10:wrap type="square" anchorx="margin"/>
               </v:shape>
@@ -19167,7 +19165,7 @@
           <w:color w:val="C0504D" w:themeColor="accent2"/>
         </w:rPr>
       </w:pPr>
-      <w:commentRangeStart w:id="10"/>
+      <w:commentRangeStart w:id="9"/>
     </w:p>
     <w:p>
       <w:pPr>
@@ -19263,7 +19261,7 @@
           </mc:Choice>
           <mc:Fallback>
             <w:pict>
-              <v:shape w14:anchorId="3927AC48" id="Straight Arrow Connector 22" o:spid="_x0000_s1026" type="#_x0000_t32" style="position:absolute;margin-left:-4pt;margin-top:1pt;width:463pt;height:1pt;z-index:-251637248;visibility:visible;mso-wrap-style:square;mso-wrap-distance-left:0;mso-wrap-distance-top:0;mso-wrap-distance-right:0;mso-wrap-distance-bottom:0;mso-position-horizontal:absolute;mso-position-horizontal-relative:margin;mso-position-vertical:absolute;mso-position-vertical-relative:text" o:gfxdata="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" filled="t" strokeweight="1pt">
+              <v:shape w14:anchorId="03C5595B" id="Straight Arrow Connector 22" o:spid="_x0000_s1026" type="#_x0000_t32" style="position:absolute;margin-left:-4pt;margin-top:1pt;width:463pt;height:1pt;z-index:-251637248;visibility:visible;mso-wrap-style:square;mso-wrap-distance-left:0;mso-wrap-distance-top:0;mso-wrap-distance-right:0;mso-wrap-distance-bottom:0;mso-position-horizontal:absolute;mso-position-horizontal-relative:margin;mso-position-vertical:absolute;mso-position-vertical-relative:text" o:gfxdata="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" filled="t" strokeweight="1pt">
                 <v:stroke joinstyle="miter"/>
                 <w10:wrap type="square" anchorx="margin"/>
               </v:shape>
@@ -19667,12 +19665,12 @@
         </w:rPr>
         <w:t>: o usuário consegue alterar os dados do aluno desejado</w:t>
       </w:r>
-      <w:commentRangeEnd w:id="10"/>
+      <w:commentRangeEnd w:id="9"/>
       <w:r>
         <w:rPr>
           <w:rStyle w:val="CommentReference"/>
         </w:rPr>
-        <w:commentReference w:id="10"/>
+        <w:commentReference w:id="9"/>
       </w:r>
     </w:p>
     <w:p>
@@ -19736,7 +19734,7 @@
           </mc:Choice>
           <mc:Fallback>
             <w:pict>
-              <v:shape w14:anchorId="36A2A99C" id="Straight Arrow Connector 23" o:spid="_x0000_s1026" type="#_x0000_t32" style="position:absolute;margin-left:-4pt;margin-top:26pt;width:463pt;height:1pt;z-index:-251636224;visibility:visible;mso-wrap-style:square;mso-wrap-distance-left:0;mso-wrap-distance-top:0;mso-wrap-distance-right:0;mso-wrap-distance-bottom:0;mso-position-horizontal:absolute;mso-position-horizontal-relative:margin;mso-position-vertical:absolute;mso-position-vertical-relative:text" o:gfxdata="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" filled="t" strokeweight="1pt">
+              <v:shape w14:anchorId="4A61FEFC" id="Straight Arrow Connector 23" o:spid="_x0000_s1026" type="#_x0000_t32" style="position:absolute;margin-left:-4pt;margin-top:26pt;width:463pt;height:1pt;z-index:-251636224;visibility:visible;mso-wrap-style:square;mso-wrap-distance-left:0;mso-wrap-distance-top:0;mso-wrap-distance-right:0;mso-wrap-distance-bottom:0;mso-position-horizontal:absolute;mso-position-horizontal-relative:margin;mso-position-vertical:absolute;mso-position-vertical-relative:text" o:gfxdata="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" filled="t" strokeweight="1pt">
                 <v:stroke joinstyle="miter"/>
                 <w10:wrap type="square" anchorx="margin"/>
               </v:shape>
@@ -19798,7 +19796,7 @@
           </mc:Choice>
           <mc:Fallback>
             <w:pict>
-              <v:shape w14:anchorId="70DD9189" id="Straight Arrow Connector 7" o:spid="_x0000_s1026" type="#_x0000_t32" style="position:absolute;margin-left:457pt;margin-top:26pt;width:1pt;height:19.6pt;z-index:-251635200;visibility:visible;mso-wrap-style:square;mso-wrap-distance-left:0;mso-wrap-distance-top:0;mso-wrap-distance-right:0;mso-wrap-distance-bottom:0;mso-position-horizontal:absolute;mso-position-horizontal-relative:margin;mso-position-vertical:absolute;mso-position-vertical-relative:text" o:gfxdata="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" filled="t" strokeweight="1pt">
+              <v:shape w14:anchorId="2B53C86F" id="Straight Arrow Connector 7" o:spid="_x0000_s1026" type="#_x0000_t32" style="position:absolute;margin-left:457pt;margin-top:26pt;width:1pt;height:19.6pt;z-index:-251635200;visibility:visible;mso-wrap-style:square;mso-wrap-distance-left:0;mso-wrap-distance-top:0;mso-wrap-distance-right:0;mso-wrap-distance-bottom:0;mso-position-horizontal:absolute;mso-position-horizontal-relative:margin;mso-position-vertical:absolute;mso-position-vertical-relative:text" o:gfxdata="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" filled="t" strokeweight="1pt">
                 <v:stroke joinstyle="miter"/>
                 <w10:wrap type="square" anchorx="margin"/>
               </v:shape>
@@ -19860,7 +19858,7 @@
           </mc:Choice>
           <mc:Fallback>
             <w:pict>
-              <v:shape w14:anchorId="6381C760" id="Straight Arrow Connector 69" o:spid="_x0000_s1026" type="#_x0000_t32" style="position:absolute;margin-left:-4pt;margin-top:26pt;width:1pt;height:19.6pt;z-index:-251634176;visibility:visible;mso-wrap-style:square;mso-wrap-distance-left:0;mso-wrap-distance-top:0;mso-wrap-distance-right:0;mso-wrap-distance-bottom:0;mso-position-horizontal:absolute;mso-position-horizontal-relative:margin;mso-position-vertical:absolute;mso-position-vertical-relative:text" o:gfxdata="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" filled="t" strokeweight="1pt">
+              <v:shape w14:anchorId="086A3B0C" id="Straight Arrow Connector 69" o:spid="_x0000_s1026" type="#_x0000_t32" style="position:absolute;margin-left:-4pt;margin-top:26pt;width:1pt;height:19.6pt;z-index:-251634176;visibility:visible;mso-wrap-style:square;mso-wrap-distance-left:0;mso-wrap-distance-top:0;mso-wrap-distance-right:0;mso-wrap-distance-bottom:0;mso-position-horizontal:absolute;mso-position-horizontal-relative:margin;mso-position-vertical:absolute;mso-position-vertical-relative:text" o:gfxdata="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" filled="t" strokeweight="1pt">
                 <v:stroke joinstyle="miter"/>
                 <w10:wrap type="square" anchorx="margin"/>
               </v:shape>
@@ -19990,7 +19988,7 @@
           </mc:Choice>
           <mc:Fallback>
             <w:pict>
-              <v:shape w14:anchorId="357A55B3" id="Straight Arrow Connector 77" o:spid="_x0000_s1026" type="#_x0000_t32" style="position:absolute;margin-left:-4pt;margin-top:1pt;width:463pt;height:1pt;z-index:-251633152;visibility:visible;mso-wrap-style:square;mso-wrap-distance-left:0;mso-wrap-distance-top:0;mso-wrap-distance-right:0;mso-wrap-distance-bottom:0;mso-position-horizontal:absolute;mso-position-horizontal-relative:margin;mso-position-vertical:absolute;mso-position-vertical-relative:text" o:gfxdata="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" filled="t" strokeweight="1pt">
+              <v:shape w14:anchorId="505472C3" id="Straight Arrow Connector 77" o:spid="_x0000_s1026" type="#_x0000_t32" style="position:absolute;margin-left:-4pt;margin-top:1pt;width:463pt;height:1pt;z-index:-251633152;visibility:visible;mso-wrap-style:square;mso-wrap-distance-left:0;mso-wrap-distance-top:0;mso-wrap-distance-right:0;mso-wrap-distance-bottom:0;mso-position-horizontal:absolute;mso-position-horizontal-relative:margin;mso-position-vertical:absolute;mso-position-vertical-relative:text" o:gfxdata="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" filled="t" strokeweight="1pt">
                 <v:stroke joinstyle="miter"/>
                 <w10:wrap type="square" anchorx="margin"/>
               </v:shape>
@@ -20052,7 +20050,7 @@
           </mc:Choice>
           <mc:Fallback>
             <w:pict>
-              <v:shape w14:anchorId="0EA5272C" id="Straight Arrow Connector 78" o:spid="_x0000_s1026" type="#_x0000_t32" style="position:absolute;margin-left:-4pt;margin-top:34pt;width:1pt;height:17.3pt;z-index:-251632128;visibility:visible;mso-wrap-style:square;mso-wrap-distance-left:0;mso-wrap-distance-top:0;mso-wrap-distance-right:0;mso-wrap-distance-bottom:0;mso-position-horizontal:absolute;mso-position-horizontal-relative:margin;mso-position-vertical:absolute;mso-position-vertical-relative:text" o:gfxdata="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" filled="t" strokeweight="1pt">
+              <v:shape w14:anchorId="42DA180A" id="Straight Arrow Connector 78" o:spid="_x0000_s1026" type="#_x0000_t32" style="position:absolute;margin-left:-4pt;margin-top:34pt;width:1pt;height:17.3pt;z-index:-251632128;visibility:visible;mso-wrap-style:square;mso-wrap-distance-left:0;mso-wrap-distance-top:0;mso-wrap-distance-right:0;mso-wrap-distance-bottom:0;mso-position-horizontal:absolute;mso-position-horizontal-relative:margin;mso-position-vertical:absolute;mso-position-vertical-relative:text" o:gfxdata="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" filled="t" strokeweight="1pt">
                 <v:stroke joinstyle="miter"/>
                 <w10:wrap type="square" anchorx="margin"/>
               </v:shape>
@@ -20114,7 +20112,7 @@
           </mc:Choice>
           <mc:Fallback>
             <w:pict>
-              <v:shape w14:anchorId="3FEC727E" id="Straight Arrow Connector 73" o:spid="_x0000_s1026" type="#_x0000_t32" style="position:absolute;margin-left:457pt;margin-top:34pt;width:1pt;height:17.3pt;z-index:-251631104;visibility:visible;mso-wrap-style:square;mso-wrap-distance-left:0;mso-wrap-distance-top:0;mso-wrap-distance-right:0;mso-wrap-distance-bottom:0;mso-position-horizontal:absolute;mso-position-horizontal-relative:margin;mso-position-vertical:absolute;mso-position-vertical-relative:text" o:gfxdata="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" filled="t" strokeweight="1pt">
+              <v:shape w14:anchorId="05078D8A" id="Straight Arrow Connector 73" o:spid="_x0000_s1026" type="#_x0000_t32" style="position:absolute;margin-left:457pt;margin-top:34pt;width:1pt;height:17.3pt;z-index:-251631104;visibility:visible;mso-wrap-style:square;mso-wrap-distance-left:0;mso-wrap-distance-top:0;mso-wrap-distance-right:0;mso-wrap-distance-bottom:0;mso-position-horizontal:absolute;mso-position-horizontal-relative:margin;mso-position-vertical:absolute;mso-position-vertical-relative:text" o:gfxdata="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" filled="t" strokeweight="1pt">
                 <v:stroke joinstyle="miter"/>
                 <w10:wrap type="square" anchorx="margin"/>
               </v:shape>
@@ -20176,7 +20174,7 @@
           </mc:Choice>
           <mc:Fallback>
             <w:pict>
-              <v:shape w14:anchorId="696C80E2" id="Straight Arrow Connector 75" o:spid="_x0000_s1026" type="#_x0000_t32" style="position:absolute;margin-left:-4pt;margin-top:34pt;width:463pt;height:1pt;z-index:-251630080;visibility:visible;mso-wrap-style:square;mso-wrap-distance-left:0;mso-wrap-distance-top:0;mso-wrap-distance-right:0;mso-wrap-distance-bottom:0;mso-position-horizontal:absolute;mso-position-horizontal-relative:margin;mso-position-vertical:absolute;mso-position-vertical-relative:text" o:gfxdata="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" filled="t" strokeweight="1pt">
+              <v:shape w14:anchorId="496649B9" id="Straight Arrow Connector 75" o:spid="_x0000_s1026" type="#_x0000_t32" style="position:absolute;margin-left:-4pt;margin-top:34pt;width:463pt;height:1pt;z-index:-251630080;visibility:visible;mso-wrap-style:square;mso-wrap-distance-left:0;mso-wrap-distance-top:0;mso-wrap-distance-right:0;mso-wrap-distance-bottom:0;mso-position-horizontal:absolute;mso-position-horizontal-relative:margin;mso-position-vertical:absolute;mso-position-vertical-relative:text" o:gfxdata="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" filled="t" strokeweight="1pt">
                 <v:stroke joinstyle="miter"/>
                 <w10:wrap type="square" anchorx="margin"/>
               </v:shape>
@@ -20305,7 +20303,7 @@
           </mc:Choice>
           <mc:Fallback>
             <w:pict>
-              <v:shape w14:anchorId="5E17406D" id="Straight Arrow Connector 57" o:spid="_x0000_s1026" type="#_x0000_t32" style="position:absolute;margin-left:0;margin-top:24pt;width:453.45pt;height:1pt;z-index:-251629056;visibility:visible;mso-wrap-style:square;mso-wrap-distance-left:0;mso-wrap-distance-top:0;mso-wrap-distance-right:0;mso-wrap-distance-bottom:0;mso-position-horizontal:absolute;mso-position-horizontal-relative:margin;mso-position-vertical:absolute;mso-position-vertical-relative:text" o:gfxdata="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" filled="t" strokeweight="1pt">
+              <v:shape w14:anchorId="42B9544B" id="Straight Arrow Connector 57" o:spid="_x0000_s1026" type="#_x0000_t32" style="position:absolute;margin-left:0;margin-top:24pt;width:453.45pt;height:1pt;z-index:-251629056;visibility:visible;mso-wrap-style:square;mso-wrap-distance-left:0;mso-wrap-distance-top:0;mso-wrap-distance-right:0;mso-wrap-distance-bottom:0;mso-position-horizontal:absolute;mso-position-horizontal-relative:margin;mso-position-vertical:absolute;mso-position-vertical-relative:text" o:gfxdata="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" filled="t" strokeweight="1pt">
                 <v:stroke joinstyle="miter"/>
                 <w10:wrap type="square" anchorx="margin"/>
               </v:shape>
@@ -20367,7 +20365,7 @@
           </mc:Choice>
           <mc:Fallback>
             <w:pict>
-              <v:shape w14:anchorId="3764DBF9" id="Straight Arrow Connector 55" o:spid="_x0000_s1026" type="#_x0000_t32" style="position:absolute;margin-left:-4pt;margin-top:1pt;width:463pt;height:1pt;z-index:-251628032;visibility:visible;mso-wrap-style:square;mso-wrap-distance-left:0;mso-wrap-distance-top:0;mso-wrap-distance-right:0;mso-wrap-distance-bottom:0;mso-position-horizontal:absolute;mso-position-horizontal-relative:margin;mso-position-vertical:absolute;mso-position-vertical-relative:text" o:gfxdata="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" filled="t" strokeweight="1pt">
+              <v:shape w14:anchorId="5A795D3F" id="Straight Arrow Connector 55" o:spid="_x0000_s1026" type="#_x0000_t32" style="position:absolute;margin-left:-4pt;margin-top:1pt;width:463pt;height:1pt;z-index:-251628032;visibility:visible;mso-wrap-style:square;mso-wrap-distance-left:0;mso-wrap-distance-top:0;mso-wrap-distance-right:0;mso-wrap-distance-bottom:0;mso-position-horizontal:absolute;mso-position-horizontal-relative:margin;mso-position-vertical:absolute;mso-position-vertical-relative:text" o:gfxdata="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" filled="t" strokeweight="1pt">
                 <v:stroke joinstyle="miter"/>
                 <w10:wrap type="square" anchorx="margin"/>
               </v:shape>
@@ -20383,8 +20381,8 @@
           <w:rFonts w:ascii="Times New Roman" w:eastAsia="Times New Roman" w:hAnsi="Times New Roman" w:cs="Times New Roman"/>
         </w:rPr>
       </w:pPr>
-      <w:bookmarkStart w:id="11" w:name="3dy6vkm" w:colFirst="0" w:colLast="0"/>
-      <w:bookmarkEnd w:id="11"/>
+      <w:bookmarkStart w:id="10" w:name="3dy6vkm" w:colFirst="0" w:colLast="0"/>
+      <w:bookmarkEnd w:id="10"/>
     </w:p>
     <w:p>
       <w:pPr>
@@ -20659,7 +20657,7 @@
           </mc:Choice>
           <mc:Fallback>
             <w:pict>
-              <v:shape w14:anchorId="0F8CEF53" id="Straight Arrow Connector 56" o:spid="_x0000_s1026" type="#_x0000_t32" style="position:absolute;margin-left:-4pt;margin-top:38pt;width:1pt;height:17.3pt;z-index:-251627008;visibility:visible;mso-wrap-style:square;mso-wrap-distance-left:0;mso-wrap-distance-top:0;mso-wrap-distance-right:0;mso-wrap-distance-bottom:0;mso-position-horizontal:absolute;mso-position-horizontal-relative:margin;mso-position-vertical:absolute;mso-position-vertical-relative:text" o:gfxdata="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" filled="t" strokeweight="1pt">
+              <v:shape w14:anchorId="27A6FC35" id="Straight Arrow Connector 56" o:spid="_x0000_s1026" type="#_x0000_t32" style="position:absolute;margin-left:-4pt;margin-top:38pt;width:1pt;height:17.3pt;z-index:-251627008;visibility:visible;mso-wrap-style:square;mso-wrap-distance-left:0;mso-wrap-distance-top:0;mso-wrap-distance-right:0;mso-wrap-distance-bottom:0;mso-position-horizontal:absolute;mso-position-horizontal-relative:margin;mso-position-vertical:absolute;mso-position-vertical-relative:text" o:gfxdata="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" filled="t" strokeweight="1pt">
                 <v:stroke joinstyle="miter"/>
                 <w10:wrap type="square" anchorx="margin"/>
               </v:shape>
@@ -20721,7 +20719,7 @@
           </mc:Choice>
           <mc:Fallback>
             <w:pict>
-              <v:shape w14:anchorId="7F9D1766" id="Straight Arrow Connector 53" o:spid="_x0000_s1026" type="#_x0000_t32" style="position:absolute;margin-left:457pt;margin-top:38pt;width:1pt;height:17.3pt;z-index:-251625984;visibility:visible;mso-wrap-style:square;mso-wrap-distance-left:0;mso-wrap-distance-top:0;mso-wrap-distance-right:0;mso-wrap-distance-bottom:0;mso-position-horizontal:absolute;mso-position-horizontal-relative:margin;mso-position-vertical:absolute;mso-position-vertical-relative:text" o:gfxdata="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" filled="t" strokeweight="1pt">
+              <v:shape w14:anchorId="6D5FAC30" id="Straight Arrow Connector 53" o:spid="_x0000_s1026" type="#_x0000_t32" style="position:absolute;margin-left:457pt;margin-top:38pt;width:1pt;height:17.3pt;z-index:-251625984;visibility:visible;mso-wrap-style:square;mso-wrap-distance-left:0;mso-wrap-distance-top:0;mso-wrap-distance-right:0;mso-wrap-distance-bottom:0;mso-position-horizontal:absolute;mso-position-horizontal-relative:margin;mso-position-vertical:absolute;mso-position-vertical-relative:text" o:gfxdata="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" filled="t" strokeweight="1pt">
                 <v:stroke joinstyle="miter"/>
                 <w10:wrap type="square" anchorx="margin"/>
               </v:shape>
@@ -20783,7 +20781,7 @@
           </mc:Choice>
           <mc:Fallback>
             <w:pict>
-              <v:shape w14:anchorId="47BE4FC8" id="Straight Arrow Connector 54" o:spid="_x0000_s1026" type="#_x0000_t32" style="position:absolute;margin-left:-4pt;margin-top:38pt;width:463pt;height:1pt;z-index:-251624960;visibility:visible;mso-wrap-style:square;mso-wrap-distance-left:0;mso-wrap-distance-top:0;mso-wrap-distance-right:0;mso-wrap-distance-bottom:0;mso-position-horizontal:absolute;mso-position-horizontal-relative:margin;mso-position-vertical:absolute;mso-position-vertical-relative:text" o:gfxdata="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" filled="t" strokeweight="1pt">
+              <v:shape w14:anchorId="16255786" id="Straight Arrow Connector 54" o:spid="_x0000_s1026" type="#_x0000_t32" style="position:absolute;margin-left:-4pt;margin-top:38pt;width:463pt;height:1pt;z-index:-251624960;visibility:visible;mso-wrap-style:square;mso-wrap-distance-left:0;mso-wrap-distance-top:0;mso-wrap-distance-right:0;mso-wrap-distance-bottom:0;mso-position-horizontal:absolute;mso-position-horizontal-relative:margin;mso-position-vertical:absolute;mso-position-vertical-relative:text" o:gfxdata="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" filled="t" strokeweight="1pt">
                 <v:stroke joinstyle="miter"/>
                 <w10:wrap type="square" anchorx="margin"/>
               </v:shape>
@@ -20916,7 +20914,7 @@
           </mc:Choice>
           <mc:Fallback>
             <w:pict>
-              <v:shape w14:anchorId="7368364D" id="Straight Arrow Connector 51" o:spid="_x0000_s1026" type="#_x0000_t32" style="position:absolute;margin-left:-4pt;margin-top:1pt;width:463pt;height:1pt;z-index:-251623936;visibility:visible;mso-wrap-style:square;mso-wrap-distance-left:0;mso-wrap-distance-top:0;mso-wrap-distance-right:0;mso-wrap-distance-bottom:0;mso-position-horizontal:absolute;mso-position-horizontal-relative:margin;mso-position-vertical:absolute;mso-position-vertical-relative:text" o:gfxdata="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" filled="t" strokeweight="1pt">
+              <v:shape w14:anchorId="2D03EE0D" id="Straight Arrow Connector 51" o:spid="_x0000_s1026" type="#_x0000_t32" style="position:absolute;margin-left:-4pt;margin-top:1pt;width:463pt;height:1pt;z-index:-251623936;visibility:visible;mso-wrap-style:square;mso-wrap-distance-left:0;mso-wrap-distance-top:0;mso-wrap-distance-right:0;mso-wrap-distance-bottom:0;mso-position-horizontal:absolute;mso-position-horizontal-relative:margin;mso-position-vertical:absolute;mso-position-vertical-relative:text" o:gfxdata="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" filled="t" strokeweight="1pt">
                 <v:stroke joinstyle="miter"/>
                 <w10:wrap type="square" anchorx="margin"/>
               </v:shape>
@@ -21150,7 +21148,7 @@
           </mc:Choice>
           <mc:Fallback>
             <w:pict>
-              <v:shape w14:anchorId="2E293A2F" id="Straight Arrow Connector 52" o:spid="_x0000_s1026" type="#_x0000_t32" style="position:absolute;margin-left:-4pt;margin-top:38pt;width:1pt;height:17.3pt;z-index:-251622912;visibility:visible;mso-wrap-style:square;mso-wrap-distance-left:0;mso-wrap-distance-top:0;mso-wrap-distance-right:0;mso-wrap-distance-bottom:0;mso-position-horizontal:absolute;mso-position-horizontal-relative:margin;mso-position-vertical:absolute;mso-position-vertical-relative:text" o:gfxdata="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" filled="t" strokeweight="1pt">
+              <v:shape w14:anchorId="40DEBD1C" id="Straight Arrow Connector 52" o:spid="_x0000_s1026" type="#_x0000_t32" style="position:absolute;margin-left:-4pt;margin-top:38pt;width:1pt;height:17.3pt;z-index:-251622912;visibility:visible;mso-wrap-style:square;mso-wrap-distance-left:0;mso-wrap-distance-top:0;mso-wrap-distance-right:0;mso-wrap-distance-bottom:0;mso-position-horizontal:absolute;mso-position-horizontal-relative:margin;mso-position-vertical:absolute;mso-position-vertical-relative:text" o:gfxdata="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" filled="t" strokeweight="1pt">
                 <v:stroke joinstyle="miter"/>
                 <w10:wrap type="square" anchorx="margin"/>
               </v:shape>
@@ -21212,7 +21210,7 @@
           </mc:Choice>
           <mc:Fallback>
             <w:pict>
-              <v:shape w14:anchorId="3F370D9D" id="Straight Arrow Connector 59" o:spid="_x0000_s1026" type="#_x0000_t32" style="position:absolute;margin-left:457pt;margin-top:38pt;width:1pt;height:17.3pt;z-index:-251621888;visibility:visible;mso-wrap-style:square;mso-wrap-distance-left:0;mso-wrap-distance-top:0;mso-wrap-distance-right:0;mso-wrap-distance-bottom:0;mso-position-horizontal:absolute;mso-position-horizontal-relative:margin;mso-position-vertical:absolute;mso-position-vertical-relative:text" o:gfxdata="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" filled="t" strokeweight="1pt">
+              <v:shape w14:anchorId="7E66FEC3" id="Straight Arrow Connector 59" o:spid="_x0000_s1026" type="#_x0000_t32" style="position:absolute;margin-left:457pt;margin-top:38pt;width:1pt;height:17.3pt;z-index:-251621888;visibility:visible;mso-wrap-style:square;mso-wrap-distance-left:0;mso-wrap-distance-top:0;mso-wrap-distance-right:0;mso-wrap-distance-bottom:0;mso-position-horizontal:absolute;mso-position-horizontal-relative:margin;mso-position-vertical:absolute;mso-position-vertical-relative:text" o:gfxdata="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" filled="t" strokeweight="1pt">
                 <v:stroke joinstyle="miter"/>
                 <w10:wrap type="square" anchorx="margin"/>
               </v:shape>
@@ -21274,7 +21272,7 @@
           </mc:Choice>
           <mc:Fallback>
             <w:pict>
-              <v:shape w14:anchorId="40B9267B" id="Straight Arrow Connector 60" o:spid="_x0000_s1026" type="#_x0000_t32" style="position:absolute;margin-left:-4pt;margin-top:38pt;width:463pt;height:1pt;z-index:-251620864;visibility:visible;mso-wrap-style:square;mso-wrap-distance-left:0;mso-wrap-distance-top:0;mso-wrap-distance-right:0;mso-wrap-distance-bottom:0;mso-position-horizontal:absolute;mso-position-horizontal-relative:margin;mso-position-vertical:absolute;mso-position-vertical-relative:text" o:gfxdata="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" filled="t" strokeweight="1pt">
+              <v:shape w14:anchorId="45D06228" id="Straight Arrow Connector 60" o:spid="_x0000_s1026" type="#_x0000_t32" style="position:absolute;margin-left:-4pt;margin-top:38pt;width:463pt;height:1pt;z-index:-251620864;visibility:visible;mso-wrap-style:square;mso-wrap-distance-left:0;mso-wrap-distance-top:0;mso-wrap-distance-right:0;mso-wrap-distance-bottom:0;mso-position-horizontal:absolute;mso-position-horizontal-relative:margin;mso-position-vertical:absolute;mso-position-vertical-relative:text" o:gfxdata="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" filled="t" strokeweight="1pt">
                 <v:stroke joinstyle="miter"/>
                 <w10:wrap type="square" anchorx="margin"/>
               </v:shape>
@@ -21407,7 +21405,7 @@
           </mc:Choice>
           <mc:Fallback>
             <w:pict>
-              <v:shape w14:anchorId="625AE5BD" id="Straight Arrow Connector 58" o:spid="_x0000_s1026" type="#_x0000_t32" style="position:absolute;margin-left:-4pt;margin-top:1pt;width:463pt;height:1pt;z-index:-251619840;visibility:visible;mso-wrap-style:square;mso-wrap-distance-left:0;mso-wrap-distance-top:0;mso-wrap-distance-right:0;mso-wrap-distance-bottom:0;mso-position-horizontal:absolute;mso-position-horizontal-relative:margin;mso-position-vertical:absolute;mso-position-vertical-relative:text" o:gfxdata="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" filled="t" strokeweight="1pt">
+              <v:shape w14:anchorId="6D1693BD" id="Straight Arrow Connector 58" o:spid="_x0000_s1026" type="#_x0000_t32" style="position:absolute;margin-left:-4pt;margin-top:1pt;width:463pt;height:1pt;z-index:-251619840;visibility:visible;mso-wrap-style:square;mso-wrap-distance-left:0;mso-wrap-distance-top:0;mso-wrap-distance-right:0;mso-wrap-distance-bottom:0;mso-position-horizontal:absolute;mso-position-horizontal-relative:margin;mso-position-vertical:absolute;mso-position-vertical-relative:text" o:gfxdata="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" filled="t" strokeweight="1pt">
                 <v:stroke joinstyle="miter"/>
                 <w10:wrap type="square" anchorx="margin"/>
               </v:shape>
@@ -21686,7 +21684,7 @@
           </mc:Choice>
           <mc:Fallback>
             <w:pict>
-              <v:shape w14:anchorId="4DFAA71F" id="Straight Arrow Connector 17" o:spid="_x0000_s1026" type="#_x0000_t32" style="position:absolute;margin-left:-4pt;margin-top:38pt;width:1pt;height:19.6pt;z-index:-251618816;visibility:visible;mso-wrap-style:square;mso-wrap-distance-left:0;mso-wrap-distance-top:0;mso-wrap-distance-right:0;mso-wrap-distance-bottom:0;mso-position-horizontal:absolute;mso-position-horizontal-relative:margin;mso-position-vertical:absolute;mso-position-vertical-relative:text" o:gfxdata="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" filled="t" strokeweight="1pt">
+              <v:shape w14:anchorId="57D7A880" id="Straight Arrow Connector 17" o:spid="_x0000_s1026" type="#_x0000_t32" style="position:absolute;margin-left:-4pt;margin-top:38pt;width:1pt;height:19.6pt;z-index:-251618816;visibility:visible;mso-wrap-style:square;mso-wrap-distance-left:0;mso-wrap-distance-top:0;mso-wrap-distance-right:0;mso-wrap-distance-bottom:0;mso-position-horizontal:absolute;mso-position-horizontal-relative:margin;mso-position-vertical:absolute;mso-position-vertical-relative:text" o:gfxdata="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" filled="t" strokeweight="1pt">
                 <v:stroke joinstyle="miter"/>
                 <w10:wrap type="square" anchorx="margin"/>
               </v:shape>
@@ -21748,7 +21746,7 @@
           </mc:Choice>
           <mc:Fallback>
             <w:pict>
-              <v:shape w14:anchorId="0823270E" id="Straight Arrow Connector 18" o:spid="_x0000_s1026" type="#_x0000_t32" style="position:absolute;margin-left:457pt;margin-top:38pt;width:1pt;height:19.6pt;z-index:-251617792;visibility:visible;mso-wrap-style:square;mso-wrap-distance-left:0;mso-wrap-distance-top:0;mso-wrap-distance-right:0;mso-wrap-distance-bottom:0;mso-position-horizontal:absolute;mso-position-horizontal-relative:margin;mso-position-vertical:absolute;mso-position-vertical-relative:text" o:gfxdata="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" filled="t" strokeweight="1pt">
+              <v:shape w14:anchorId="13E2ACD7" id="Straight Arrow Connector 18" o:spid="_x0000_s1026" type="#_x0000_t32" style="position:absolute;margin-left:457pt;margin-top:38pt;width:1pt;height:19.6pt;z-index:-251617792;visibility:visible;mso-wrap-style:square;mso-wrap-distance-left:0;mso-wrap-distance-top:0;mso-wrap-distance-right:0;mso-wrap-distance-bottom:0;mso-position-horizontal:absolute;mso-position-horizontal-relative:margin;mso-position-vertical:absolute;mso-position-vertical-relative:text" o:gfxdata="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" filled="t" strokeweight="1pt">
                 <v:stroke joinstyle="miter"/>
                 <w10:wrap type="square" anchorx="margin"/>
               </v:shape>
@@ -21810,7 +21808,7 @@
           </mc:Choice>
           <mc:Fallback>
             <w:pict>
-              <v:shape w14:anchorId="315752B5" id="Straight Arrow Connector 15" o:spid="_x0000_s1026" type="#_x0000_t32" style="position:absolute;margin-left:-4pt;margin-top:38pt;width:463pt;height:1pt;z-index:-251616768;visibility:visible;mso-wrap-style:square;mso-wrap-distance-left:0;mso-wrap-distance-top:0;mso-wrap-distance-right:0;mso-wrap-distance-bottom:0;mso-position-horizontal:absolute;mso-position-horizontal-relative:margin;mso-position-vertical:absolute;mso-position-vertical-relative:text" o:gfxdata="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" filled="t" strokeweight="1pt">
+              <v:shape w14:anchorId="2A29EFF3" id="Straight Arrow Connector 15" o:spid="_x0000_s1026" type="#_x0000_t32" style="position:absolute;margin-left:-4pt;margin-top:38pt;width:463pt;height:1pt;z-index:-251616768;visibility:visible;mso-wrap-style:square;mso-wrap-distance-left:0;mso-wrap-distance-top:0;mso-wrap-distance-right:0;mso-wrap-distance-bottom:0;mso-position-horizontal:absolute;mso-position-horizontal-relative:margin;mso-position-vertical:absolute;mso-position-vertical-relative:text" o:gfxdata="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" filled="t" strokeweight="1pt">
                 <v:stroke joinstyle="miter"/>
                 <w10:wrap type="square" anchorx="margin"/>
               </v:shape>
@@ -21932,7 +21930,7 @@
           </mc:Choice>
           <mc:Fallback>
             <w:pict>
-              <v:shape w14:anchorId="2FF5A5D8" id="Straight Arrow Connector 16" o:spid="_x0000_s1026" type="#_x0000_t32" style="position:absolute;margin-left:-4pt;margin-top:1pt;width:463pt;height:1pt;z-index:-251615744;visibility:visible;mso-wrap-style:square;mso-wrap-distance-left:0;mso-wrap-distance-top:0;mso-wrap-distance-right:0;mso-wrap-distance-bottom:0;mso-position-horizontal:absolute;mso-position-horizontal-relative:margin;mso-position-vertical:absolute;mso-position-vertical-relative:text" o:gfxdata="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" filled="t" strokeweight="1pt">
+              <v:shape w14:anchorId="1FAC7F73" id="Straight Arrow Connector 16" o:spid="_x0000_s1026" type="#_x0000_t32" style="position:absolute;margin-left:-4pt;margin-top:1pt;width:463pt;height:1pt;z-index:-251615744;visibility:visible;mso-wrap-style:square;mso-wrap-distance-left:0;mso-wrap-distance-top:0;mso-wrap-distance-right:0;mso-wrap-distance-bottom:0;mso-position-horizontal:absolute;mso-position-horizontal-relative:margin;mso-position-vertical:absolute;mso-position-vertical-relative:text" o:gfxdata="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" filled="t" strokeweight="1pt">
                 <v:stroke joinstyle="miter"/>
                 <w10:wrap type="square" anchorx="margin"/>
               </v:shape>
@@ -22071,7 +22069,7 @@
           </mc:Choice>
           <mc:Fallback>
             <w:pict>
-              <v:shape w14:anchorId="1CEDAA5E" id="Straight Arrow Connector 13" o:spid="_x0000_s1026" type="#_x0000_t32" style="position:absolute;margin-left:-4pt;margin-top:57pt;width:1pt;height:19.6pt;z-index:-251614720;visibility:visible;mso-wrap-style:square;mso-wrap-distance-left:0;mso-wrap-distance-top:0;mso-wrap-distance-right:0;mso-wrap-distance-bottom:0;mso-position-horizontal:absolute;mso-position-horizontal-relative:margin;mso-position-vertical:absolute;mso-position-vertical-relative:text" o:gfxdata="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" filled="t" strokeweight="1pt">
+              <v:shape w14:anchorId="38DA847E" id="Straight Arrow Connector 13" o:spid="_x0000_s1026" type="#_x0000_t32" style="position:absolute;margin-left:-4pt;margin-top:57pt;width:1pt;height:19.6pt;z-index:-251614720;visibility:visible;mso-wrap-style:square;mso-wrap-distance-left:0;mso-wrap-distance-top:0;mso-wrap-distance-right:0;mso-wrap-distance-bottom:0;mso-position-horizontal:absolute;mso-position-horizontal-relative:margin;mso-position-vertical:absolute;mso-position-vertical-relative:text" o:gfxdata="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